<commit_message>
[Study][Spring] Web MVC & H2 database setup
</commit_message>
<xml_diff>
--- a/Spring 입문.docx
+++ b/Spring 입문.docx
@@ -78,7 +78,7 @@
       <w:pPr>
         <w:numPr>
           <w:ilvl w:val="0"/>
-          <w:numId w:val="5"/>
+          <w:numId w:val="6"/>
         </w:numPr>
         <w:ind w:left="720" w:hanging="360"/>
         <w:rPr>
@@ -97,7 +97,7 @@
       <w:pPr>
         <w:numPr>
           <w:ilvl w:val="0"/>
-          <w:numId w:val="5"/>
+          <w:numId w:val="6"/>
         </w:numPr>
         <w:ind w:left="720" w:hanging="360"/>
         <w:rPr>
@@ -116,7 +116,7 @@
       <w:pPr>
         <w:numPr>
           <w:ilvl w:val="1"/>
-          <w:numId w:val="5"/>
+          <w:numId w:val="6"/>
         </w:numPr>
         <w:ind w:left="1440" w:hanging="360"/>
         <w:rPr>
@@ -186,7 +186,7 @@
           <wp:inline distB="114300" distT="114300" distL="114300" distR="114300">
             <wp:extent cx="5731200" cy="3162300"/>
             <wp:effectExtent b="0" l="0" r="0" t="0"/>
-            <wp:docPr id="8" name="image1.png"/>
+            <wp:docPr id="9" name="image1.png"/>
             <a:graphic>
               <a:graphicData uri="http://schemas.openxmlformats.org/drawingml/2006/picture">
                 <pic:pic>
@@ -225,7 +225,7 @@
       <w:pPr>
         <w:numPr>
           <w:ilvl w:val="0"/>
-          <w:numId w:val="6"/>
+          <w:numId w:val="7"/>
         </w:numPr>
         <w:ind w:left="1440" w:hanging="360"/>
         <w:rPr>
@@ -244,7 +244,7 @@
       <w:pPr>
         <w:numPr>
           <w:ilvl w:val="0"/>
-          <w:numId w:val="6"/>
+          <w:numId w:val="7"/>
         </w:numPr>
         <w:ind w:left="1440" w:hanging="360"/>
         <w:rPr>
@@ -301,7 +301,7 @@
       <w:pPr>
         <w:numPr>
           <w:ilvl w:val="0"/>
-          <w:numId w:val="6"/>
+          <w:numId w:val="7"/>
         </w:numPr>
         <w:ind w:left="1440" w:hanging="360"/>
         <w:rPr>
@@ -345,7 +345,7 @@
       <w:pPr>
         <w:numPr>
           <w:ilvl w:val="0"/>
-          <w:numId w:val="6"/>
+          <w:numId w:val="7"/>
         </w:numPr>
         <w:ind w:left="1440" w:hanging="360"/>
         <w:rPr>
@@ -402,7 +402,7 @@
       <w:pPr>
         <w:numPr>
           <w:ilvl w:val="0"/>
-          <w:numId w:val="6"/>
+          <w:numId w:val="7"/>
         </w:numPr>
         <w:ind w:left="1440" w:hanging="360"/>
         <w:rPr>
@@ -555,12 +555,12 @@
           <wp:inline distB="114300" distT="114300" distL="114300" distR="114300">
             <wp:extent cx="5731200" cy="927100"/>
             <wp:effectExtent b="0" l="0" r="0" t="0"/>
-            <wp:docPr id="1" name="image4.png"/>
+            <wp:docPr id="2" name="image8.png"/>
             <a:graphic>
               <a:graphicData uri="http://schemas.openxmlformats.org/drawingml/2006/picture">
                 <pic:pic>
                   <pic:nvPicPr>
-                    <pic:cNvPr id="0" name="image4.png"/>
+                    <pic:cNvPr id="0" name="image8.png"/>
                     <pic:cNvPicPr preferRelativeResize="0"/>
                   </pic:nvPicPr>
                   <pic:blipFill>
@@ -614,12 +614,12 @@
           <wp:inline distB="114300" distT="114300" distL="114300" distR="114300">
             <wp:extent cx="2714625" cy="2162175"/>
             <wp:effectExtent b="0" l="0" r="0" t="0"/>
-            <wp:docPr id="3" name="image5.png"/>
+            <wp:docPr id="4" name="image2.png"/>
             <a:graphic>
               <a:graphicData uri="http://schemas.openxmlformats.org/drawingml/2006/picture">
                 <pic:pic>
                   <pic:nvPicPr>
-                    <pic:cNvPr id="0" name="image5.png"/>
+                    <pic:cNvPr id="0" name="image2.png"/>
                     <pic:cNvPicPr preferRelativeResize="0"/>
                   </pic:nvPicPr>
                   <pic:blipFill>
@@ -1123,12 +1123,12 @@
           <wp:inline distB="114300" distT="114300" distL="114300" distR="114300">
             <wp:extent cx="3048000" cy="1666875"/>
             <wp:effectExtent b="0" l="0" r="0" t="0"/>
-            <wp:docPr id="6" name="image3.png"/>
+            <wp:docPr id="7" name="image4.png"/>
             <a:graphic>
               <a:graphicData uri="http://schemas.openxmlformats.org/drawingml/2006/picture">
                 <pic:pic>
                   <pic:nvPicPr>
-                    <pic:cNvPr id="0" name="image3.png"/>
+                    <pic:cNvPr id="0" name="image4.png"/>
                     <pic:cNvPicPr preferRelativeResize="0"/>
                   </pic:nvPicPr>
                   <pic:blipFill>
@@ -1739,12 +1739,12 @@
           <wp:inline distB="114300" distT="114300" distL="114300" distR="114300">
             <wp:extent cx="5731200" cy="3187700"/>
             <wp:effectExtent b="0" l="0" r="0" t="0"/>
-            <wp:docPr id="5" name="image2.png"/>
+            <wp:docPr id="6" name="image9.png"/>
             <a:graphic>
               <a:graphicData uri="http://schemas.openxmlformats.org/drawingml/2006/picture">
                 <pic:pic>
                   <pic:nvPicPr>
-                    <pic:cNvPr id="0" name="image2.png"/>
+                    <pic:cNvPr id="0" name="image9.png"/>
                     <pic:cNvPicPr preferRelativeResize="0"/>
                   </pic:nvPicPr>
                   <pic:blipFill>
@@ -1979,12 +1979,12 @@
           <wp:inline distB="114300" distT="114300" distL="114300" distR="114300">
             <wp:extent cx="5731200" cy="3162300"/>
             <wp:effectExtent b="0" l="0" r="0" t="0"/>
-            <wp:docPr id="4" name="image6.png"/>
+            <wp:docPr id="5" name="image5.png"/>
             <a:graphic>
               <a:graphicData uri="http://schemas.openxmlformats.org/drawingml/2006/picture">
                 <pic:pic>
                   <pic:nvPicPr>
-                    <pic:cNvPr id="0" name="image6.png"/>
+                    <pic:cNvPr id="0" name="image5.png"/>
                     <pic:cNvPicPr preferRelativeResize="0"/>
                   </pic:nvPicPr>
                   <pic:blipFill>
@@ -2101,12 +2101,12 @@
           <wp:inline distB="114300" distT="114300" distL="114300" distR="114300">
             <wp:extent cx="5731200" cy="3124200"/>
             <wp:effectExtent b="0" l="0" r="0" t="0"/>
-            <wp:docPr id="7" name="image7.png"/>
+            <wp:docPr id="8" name="image3.png"/>
             <a:graphic>
               <a:graphicData uri="http://schemas.openxmlformats.org/drawingml/2006/picture">
                 <pic:pic>
                   <pic:nvPicPr>
-                    <pic:cNvPr id="0" name="image7.png"/>
+                    <pic:cNvPr id="0" name="image3.png"/>
                     <pic:cNvPicPr preferRelativeResize="0"/>
                   </pic:nvPicPr>
                   <pic:blipFill>
@@ -3657,7 +3657,7 @@
       <w:pPr>
         <w:numPr>
           <w:ilvl w:val="0"/>
-          <w:numId w:val="8"/>
+          <w:numId w:val="10"/>
         </w:numPr>
         <w:ind w:left="720" w:hanging="360"/>
         <w:rPr>
@@ -3683,12 +3683,12 @@
           <wp:inline distB="114300" distT="114300" distL="114300" distR="114300">
             <wp:extent cx="5731200" cy="3035300"/>
             <wp:effectExtent b="0" l="0" r="0" t="0"/>
-            <wp:docPr id="2" name="image8.png"/>
+            <wp:docPr id="3" name="image6.png"/>
             <a:graphic>
               <a:graphicData uri="http://schemas.openxmlformats.org/drawingml/2006/picture">
                 <pic:pic>
                   <pic:nvPicPr>
-                    <pic:cNvPr id="0" name="image8.png"/>
+                    <pic:cNvPr id="0" name="image6.png"/>
                     <pic:cNvPicPr preferRelativeResize="0"/>
                   </pic:nvPicPr>
                   <pic:blipFill>
@@ -3957,7 +3957,7 @@
       <w:pPr>
         <w:numPr>
           <w:ilvl w:val="0"/>
-          <w:numId w:val="8"/>
+          <w:numId w:val="10"/>
         </w:numPr>
         <w:ind w:left="720" w:hanging="360"/>
         <w:rPr>
@@ -4116,50 +4116,6 @@
         <w:rPr>
           <w:rtl w:val="0"/>
         </w:rPr>
-      </w:r>
-    </w:p>
-    <w:p>
-      <w:pPr>
-        <w:numPr>
-          <w:ilvl w:val="0"/>
-          <w:numId w:val="7"/>
-        </w:numPr>
-        <w:ind w:left="1440" w:hanging="360"/>
-        <w:rPr>
-          <w:u w:val="none"/>
-        </w:rPr>
-      </w:pPr>
-      <w:r>
-        <w:rPr>
-          <w:rFonts w:ascii="Arial Unicode MS" w:cs="Arial Unicode MS" w:eastAsia="Arial Unicode MS" w:hAnsi="Arial Unicode MS"/>
-          <w:rtl w:val="0"/>
-        </w:rPr>
-        <w:t xml:space="preserve">Throw Exception의 Test</w:t>
-      </w:r>
-    </w:p>
-    <w:p>
-      <w:pPr>
-        <w:ind w:left="1440" w:firstLine="0"/>
-        <w:rPr/>
-      </w:pPr>
-      <w:r>
-        <w:rPr>
-          <w:rtl w:val="0"/>
-        </w:rPr>
-        <w:t xml:space="preserve">IllegalStateException e = assertThrows(IllegalStateException.class, () -&gt; memberService.join(member2));</w:t>
-      </w:r>
-    </w:p>
-    <w:p>
-      <w:pPr>
-        <w:ind w:left="1440" w:firstLine="0"/>
-        <w:rPr/>
-      </w:pPr>
-      <w:r>
-        <w:rPr>
-          <w:rFonts w:ascii="Arial Unicode MS" w:cs="Arial Unicode MS" w:eastAsia="Arial Unicode MS" w:hAnsi="Arial Unicode MS"/>
-          <w:rtl w:val="0"/>
-        </w:rPr>
-        <w:t xml:space="preserve">Assertions.assertThat(e.getMessage()).isEqualTo("이미 존재하는 회원입니다.");</w:t>
       </w:r>
     </w:p>
     <w:p>
@@ -4168,11 +4124,1811 @@
           <w:ilvl w:val="0"/>
           <w:numId w:val="8"/>
         </w:numPr>
+        <w:ind w:left="1440" w:hanging="360"/>
+        <w:rPr>
+          <w:u w:val="none"/>
+        </w:rPr>
+      </w:pPr>
+      <w:r>
+        <w:rPr>
+          <w:rFonts w:ascii="Arial Unicode MS" w:cs="Arial Unicode MS" w:eastAsia="Arial Unicode MS" w:hAnsi="Arial Unicode MS"/>
+          <w:rtl w:val="0"/>
+        </w:rPr>
+        <w:t xml:space="preserve">Throw Exception의 Test</w:t>
+      </w:r>
+    </w:p>
+    <w:p>
+      <w:pPr>
+        <w:ind w:left="1440" w:firstLine="0"/>
+        <w:rPr/>
+      </w:pPr>
+      <w:r>
+        <w:rPr>
+          <w:rtl w:val="0"/>
+        </w:rPr>
+        <w:t xml:space="preserve">IllegalStateException e = assertThrows(IllegalStateException.class, () -&gt; memberService.join(member2));</w:t>
+      </w:r>
+    </w:p>
+    <w:p>
+      <w:pPr>
+        <w:ind w:left="1440" w:firstLine="0"/>
+        <w:rPr/>
+      </w:pPr>
+      <w:r>
+        <w:rPr>
+          <w:rFonts w:ascii="Arial Unicode MS" w:cs="Arial Unicode MS" w:eastAsia="Arial Unicode MS" w:hAnsi="Arial Unicode MS"/>
+          <w:rtl w:val="0"/>
+        </w:rPr>
+        <w:t xml:space="preserve">Assertions.assertThat(e.getMessage()).isEqualTo("이미 존재하는 회원입니다.");</w:t>
+      </w:r>
+    </w:p>
+    <w:p>
+      <w:pPr>
+        <w:numPr>
+          <w:ilvl w:val="0"/>
+          <w:numId w:val="10"/>
+        </w:numPr>
         <w:ind w:left="720" w:hanging="360"/>
         <w:rPr>
           <w:u w:val="none"/>
         </w:rPr>
       </w:pPr>
+      <w:r>
+        <w:rPr>
+          <w:rFonts w:ascii="Arial Unicode MS" w:cs="Arial Unicode MS" w:eastAsia="Arial Unicode MS" w:hAnsi="Arial Unicode MS"/>
+          <w:rtl w:val="0"/>
+        </w:rPr>
+        <w:t xml:space="preserve">의존 관리 - 컴포넌트 스캔 방식</w:t>
+      </w:r>
+    </w:p>
+    <w:p>
+      <w:pPr>
+        <w:ind w:left="720" w:firstLine="0"/>
+        <w:rPr/>
+      </w:pPr>
+      <w:r>
+        <w:rPr>
+          <w:rFonts w:ascii="Arial Unicode MS" w:cs="Arial Unicode MS" w:eastAsia="Arial Unicode MS" w:hAnsi="Arial Unicode MS"/>
+          <w:rtl w:val="0"/>
+        </w:rPr>
+        <w:t xml:space="preserve">@Controller 적어주면 Spring Container 에서 관리함</w:t>
+      </w:r>
+    </w:p>
+    <w:p>
+      <w:pPr>
+        <w:ind w:left="720" w:firstLine="0"/>
+        <w:rPr/>
+      </w:pPr>
+      <w:r>
+        <w:rPr>
+          <w:rFonts w:ascii="Arial Unicode MS" w:cs="Arial Unicode MS" w:eastAsia="Arial Unicode MS" w:hAnsi="Arial Unicode MS"/>
+          <w:rtl w:val="0"/>
+        </w:rPr>
+        <w:t xml:space="preserve">이걸 스프링 빈으로 관리된다고 함</w:t>
+      </w:r>
+    </w:p>
+    <w:p>
+      <w:pPr>
+        <w:numPr>
+          <w:ilvl w:val="0"/>
+          <w:numId w:val="5"/>
+        </w:numPr>
+        <w:ind w:left="1440" w:hanging="360"/>
+        <w:rPr>
+          <w:u w:val="none"/>
+        </w:rPr>
+      </w:pPr>
+      <w:r>
+        <w:rPr>
+          <w:rtl w:val="0"/>
+        </w:rPr>
+        <w:t xml:space="preserve">@Controller, @Service, @Repository</w:t>
+      </w:r>
+    </w:p>
+    <w:p>
+      <w:pPr>
+        <w:ind w:left="1440" w:firstLine="0"/>
+        <w:rPr/>
+      </w:pPr>
+      <w:r>
+        <w:rPr>
+          <w:rFonts w:ascii="Arial Unicode MS" w:cs="Arial Unicode MS" w:eastAsia="Arial Unicode MS" w:hAnsi="Arial Unicode MS"/>
+          <w:rtl w:val="0"/>
+        </w:rPr>
+        <w:t xml:space="preserve">해당 클래스가 @~~ 라고 Spring 에게 알려줌.</w:t>
+      </w:r>
+    </w:p>
+    <w:p>
+      <w:pPr>
+        <w:ind w:left="1440" w:firstLine="0"/>
+        <w:rPr/>
+      </w:pPr>
+      <w:r>
+        <w:rPr>
+          <w:rFonts w:ascii="Arial Unicode MS" w:cs="Arial Unicode MS" w:eastAsia="Arial Unicode MS" w:hAnsi="Arial Unicode MS"/>
+          <w:rtl w:val="0"/>
+        </w:rPr>
+        <w:t xml:space="preserve">안붙이면 그냥 순수 자바 클래스인데, 붙여주면 Spring에서 관리함</w:t>
+      </w:r>
+    </w:p>
+    <w:p>
+      <w:pPr>
+        <w:numPr>
+          <w:ilvl w:val="0"/>
+          <w:numId w:val="5"/>
+        </w:numPr>
+        <w:ind w:left="1440" w:hanging="360"/>
+        <w:rPr>
+          <w:u w:val="none"/>
+        </w:rPr>
+      </w:pPr>
+      <w:r>
+        <w:rPr>
+          <w:rtl w:val="0"/>
+        </w:rPr>
+        <w:t xml:space="preserve">@Autowired</w:t>
+      </w:r>
+    </w:p>
+    <w:p>
+      <w:pPr>
+        <w:ind w:left="1440" w:firstLine="0"/>
+        <w:rPr/>
+      </w:pPr>
+      <w:r>
+        <w:rPr>
+          <w:rFonts w:ascii="Arial Unicode MS" w:cs="Arial Unicode MS" w:eastAsia="Arial Unicode MS" w:hAnsi="Arial Unicode MS"/>
+          <w:rtl w:val="0"/>
+        </w:rPr>
+        <w:t xml:space="preserve">Controller 내에서 Service를 사용한다고 하면,</w:t>
+      </w:r>
+    </w:p>
+    <w:p>
+      <w:pPr>
+        <w:ind w:left="1440" w:firstLine="0"/>
+        <w:rPr/>
+      </w:pPr>
+      <w:r>
+        <w:rPr>
+          <w:rFonts w:ascii="Arial Unicode MS" w:cs="Arial Unicode MS" w:eastAsia="Arial Unicode MS" w:hAnsi="Arial Unicode MS"/>
+          <w:rtl w:val="0"/>
+        </w:rPr>
+        <w:t xml:space="preserve">Service 변수를 매번 new 로 생성하지 않고 service 에서 가져올거면</w:t>
+      </w:r>
+    </w:p>
+    <w:p>
+      <w:pPr>
+        <w:ind w:left="1440" w:firstLine="0"/>
+        <w:rPr/>
+      </w:pPr>
+      <w:r>
+        <w:rPr>
+          <w:rFonts w:ascii="Arial Unicode MS" w:cs="Arial Unicode MS" w:eastAsia="Arial Unicode MS" w:hAnsi="Arial Unicode MS"/>
+          <w:rtl w:val="0"/>
+        </w:rPr>
+        <w:t xml:space="preserve">service 변수를 constructor 로 받아서 넣고, Autowired로 연결한다.</w:t>
+      </w:r>
+    </w:p>
+    <w:p>
+      <w:pPr>
+        <w:ind w:left="1440" w:firstLine="0"/>
+        <w:rPr/>
+      </w:pPr>
+      <w:r>
+        <w:rPr>
+          <w:rFonts w:ascii="Arial Unicode MS" w:cs="Arial Unicode MS" w:eastAsia="Arial Unicode MS" w:hAnsi="Arial Unicode MS"/>
+          <w:rtl w:val="0"/>
+        </w:rPr>
+        <w:t xml:space="preserve">이렇게 하면 Dependency가 생기게 된다.</w:t>
+      </w:r>
+    </w:p>
+    <w:p>
+      <w:pPr>
+        <w:ind w:left="1440" w:firstLine="0"/>
+        <w:rPr/>
+      </w:pPr>
+      <w:r>
+        <w:rPr>
+          <w:rtl w:val="0"/>
+        </w:rPr>
+        <w:t xml:space="preserve">=&gt; Dependency Injection (DI)</w:t>
+      </w:r>
+    </w:p>
+    <w:p>
+      <w:pPr>
+        <w:ind w:left="1440" w:firstLine="0"/>
+        <w:rPr/>
+      </w:pPr>
+      <w:r>
+        <w:rPr>
+          <w:rFonts w:ascii="Arial Unicode MS" w:cs="Arial Unicode MS" w:eastAsia="Arial Unicode MS" w:hAnsi="Arial Unicode MS"/>
+          <w:rtl w:val="0"/>
+        </w:rPr>
+        <w:t xml:space="preserve">Service가 있고, 여기껄 받아서 Controller에서 사용함.</w:t>
+      </w:r>
+    </w:p>
+    <w:p>
+      <w:pPr>
+        <w:ind w:left="720" w:firstLine="0"/>
+        <w:rPr/>
+      </w:pPr>
+      <w:r>
+        <w:rPr/>
+        <w:drawing>
+          <wp:inline distB="114300" distT="114300" distL="114300" distR="114300">
+            <wp:extent cx="5212850" cy="2866202"/>
+            <wp:effectExtent b="0" l="0" r="0" t="0"/>
+            <wp:docPr id="1" name="image7.png"/>
+            <a:graphic>
+              <a:graphicData uri="http://schemas.openxmlformats.org/drawingml/2006/picture">
+                <pic:pic>
+                  <pic:nvPicPr>
+                    <pic:cNvPr id="0" name="image7.png"/>
+                    <pic:cNvPicPr preferRelativeResize="0"/>
+                  </pic:nvPicPr>
+                  <pic:blipFill>
+                    <a:blip r:embed="rId17"/>
+                    <a:srcRect b="0" l="0" r="0" t="0"/>
+                    <a:stretch>
+                      <a:fillRect/>
+                    </a:stretch>
+                  </pic:blipFill>
+                  <pic:spPr>
+                    <a:xfrm>
+                      <a:off x="0" y="0"/>
+                      <a:ext cx="5212850" cy="2866202"/>
+                    </a:xfrm>
+                    <a:prstGeom prst="rect"/>
+                    <a:ln/>
+                  </pic:spPr>
+                </pic:pic>
+              </a:graphicData>
+            </a:graphic>
+          </wp:inline>
+        </w:drawing>
+      </w:r>
+      <w:r>
+        <w:rPr>
+          <w:rtl w:val="0"/>
+        </w:rPr>
+      </w:r>
+    </w:p>
+    <w:tbl>
+      <w:tblPr>
+        <w:tblStyle w:val="Table4"/>
+        <w:tblW w:w="8309.0" w:type="dxa"/>
+        <w:jc w:val="left"/>
+        <w:tblInd w:w="820.0" w:type="dxa"/>
+        <w:tblBorders>
+          <w:top w:color="000000" w:space="0" w:sz="8" w:val="single"/>
+          <w:left w:color="000000" w:space="0" w:sz="8" w:val="single"/>
+          <w:bottom w:color="000000" w:space="0" w:sz="8" w:val="single"/>
+          <w:right w:color="000000" w:space="0" w:sz="8" w:val="single"/>
+          <w:insideH w:color="000000" w:space="0" w:sz="8" w:val="single"/>
+          <w:insideV w:color="000000" w:space="0" w:sz="8" w:val="single"/>
+        </w:tblBorders>
+        <w:tblLayout w:type="fixed"/>
+        <w:tblLook w:val="0600"/>
+      </w:tblPr>
+      <w:tblGrid>
+        <w:gridCol w:w="8309"/>
+        <w:tblGridChange w:id="0">
+          <w:tblGrid>
+            <w:gridCol w:w="8309"/>
+          </w:tblGrid>
+        </w:tblGridChange>
+      </w:tblGrid>
+      <w:tr>
+        <w:tc>
+          <w:tcPr>
+            <w:shd w:fill="auto" w:val="clear"/>
+            <w:tcMar>
+              <w:top w:w="100.0" w:type="dxa"/>
+              <w:left w:w="100.0" w:type="dxa"/>
+              <w:bottom w:w="100.0" w:type="dxa"/>
+              <w:right w:w="100.0" w:type="dxa"/>
+            </w:tcMar>
+            <w:vAlign w:val="top"/>
+          </w:tcPr>
+          <w:p>
+            <w:pPr>
+              <w:keepNext w:val="0"/>
+              <w:keepLines w:val="0"/>
+              <w:widowControl w:val="0"/>
+              <w:pBdr>
+                <w:top w:space="0" w:sz="0" w:val="nil"/>
+                <w:left w:space="0" w:sz="0" w:val="nil"/>
+                <w:bottom w:space="0" w:sz="0" w:val="nil"/>
+                <w:right w:space="0" w:sz="0" w:val="nil"/>
+                <w:between w:space="0" w:sz="0" w:val="nil"/>
+              </w:pBdr>
+              <w:shd w:fill="auto" w:val="clear"/>
+              <w:spacing w:after="0" w:before="0" w:line="240" w:lineRule="auto"/>
+              <w:ind w:left="0" w:right="0" w:firstLine="0"/>
+              <w:jc w:val="left"/>
+              <w:rPr/>
+            </w:pPr>
+            <w:r>
+              <w:rPr>
+                <w:rtl w:val="0"/>
+              </w:rPr>
+              <w:t xml:space="preserve">&lt;MemberController.java&gt;</w:t>
+            </w:r>
+          </w:p>
+          <w:p>
+            <w:pPr>
+              <w:keepNext w:val="0"/>
+              <w:keepLines w:val="0"/>
+              <w:widowControl w:val="0"/>
+              <w:pBdr>
+                <w:top w:space="0" w:sz="0" w:val="nil"/>
+                <w:left w:space="0" w:sz="0" w:val="nil"/>
+                <w:bottom w:space="0" w:sz="0" w:val="nil"/>
+                <w:right w:space="0" w:sz="0" w:val="nil"/>
+                <w:between w:space="0" w:sz="0" w:val="nil"/>
+              </w:pBdr>
+              <w:shd w:fill="auto" w:val="clear"/>
+              <w:spacing w:after="0" w:before="0" w:line="240" w:lineRule="auto"/>
+              <w:ind w:left="0" w:right="0" w:firstLine="0"/>
+              <w:jc w:val="left"/>
+              <w:rPr>
+                <w:b w:val="1"/>
+              </w:rPr>
+            </w:pPr>
+            <w:r>
+              <w:rPr>
+                <w:b w:val="1"/>
+                <w:rtl w:val="0"/>
+              </w:rPr>
+              <w:t xml:space="preserve">@Controller</w:t>
+            </w:r>
+          </w:p>
+          <w:p>
+            <w:pPr>
+              <w:keepNext w:val="0"/>
+              <w:keepLines w:val="0"/>
+              <w:widowControl w:val="0"/>
+              <w:pBdr>
+                <w:top w:space="0" w:sz="0" w:val="nil"/>
+                <w:left w:space="0" w:sz="0" w:val="nil"/>
+                <w:bottom w:space="0" w:sz="0" w:val="nil"/>
+                <w:right w:space="0" w:sz="0" w:val="nil"/>
+                <w:between w:space="0" w:sz="0" w:val="nil"/>
+              </w:pBdr>
+              <w:shd w:fill="auto" w:val="clear"/>
+              <w:spacing w:after="0" w:before="0" w:line="240" w:lineRule="auto"/>
+              <w:ind w:left="0" w:right="0" w:firstLine="0"/>
+              <w:jc w:val="left"/>
+              <w:rPr/>
+            </w:pPr>
+            <w:r>
+              <w:rPr>
+                <w:rtl w:val="0"/>
+              </w:rPr>
+              <w:t xml:space="preserve">public class MemberController {</w:t>
+            </w:r>
+          </w:p>
+          <w:p>
+            <w:pPr>
+              <w:keepNext w:val="0"/>
+              <w:keepLines w:val="0"/>
+              <w:widowControl w:val="0"/>
+              <w:pBdr>
+                <w:top w:space="0" w:sz="0" w:val="nil"/>
+                <w:left w:space="0" w:sz="0" w:val="nil"/>
+                <w:bottom w:space="0" w:sz="0" w:val="nil"/>
+                <w:right w:space="0" w:sz="0" w:val="nil"/>
+                <w:between w:space="0" w:sz="0" w:val="nil"/>
+              </w:pBdr>
+              <w:shd w:fill="auto" w:val="clear"/>
+              <w:spacing w:after="0" w:before="0" w:line="240" w:lineRule="auto"/>
+              <w:ind w:left="0" w:right="0" w:firstLine="0"/>
+              <w:jc w:val="left"/>
+              <w:rPr/>
+            </w:pPr>
+            <w:r>
+              <w:rPr>
+                <w:rtl w:val="0"/>
+              </w:rPr>
+              <w:t xml:space="preserve">    private final MemberService memberService;</w:t>
+            </w:r>
+          </w:p>
+          <w:p>
+            <w:pPr>
+              <w:keepNext w:val="0"/>
+              <w:keepLines w:val="0"/>
+              <w:widowControl w:val="0"/>
+              <w:pBdr>
+                <w:top w:space="0" w:sz="0" w:val="nil"/>
+                <w:left w:space="0" w:sz="0" w:val="nil"/>
+                <w:bottom w:space="0" w:sz="0" w:val="nil"/>
+                <w:right w:space="0" w:sz="0" w:val="nil"/>
+                <w:between w:space="0" w:sz="0" w:val="nil"/>
+              </w:pBdr>
+              <w:shd w:fill="auto" w:val="clear"/>
+              <w:spacing w:after="0" w:before="0" w:line="240" w:lineRule="auto"/>
+              <w:ind w:left="0" w:right="0" w:firstLine="0"/>
+              <w:jc w:val="left"/>
+              <w:rPr/>
+            </w:pPr>
+            <w:r>
+              <w:rPr>
+                <w:rtl w:val="0"/>
+              </w:rPr>
+            </w:r>
+          </w:p>
+          <w:p>
+            <w:pPr>
+              <w:keepNext w:val="0"/>
+              <w:keepLines w:val="0"/>
+              <w:widowControl w:val="0"/>
+              <w:pBdr>
+                <w:top w:space="0" w:sz="0" w:val="nil"/>
+                <w:left w:space="0" w:sz="0" w:val="nil"/>
+                <w:bottom w:space="0" w:sz="0" w:val="nil"/>
+                <w:right w:space="0" w:sz="0" w:val="nil"/>
+                <w:between w:space="0" w:sz="0" w:val="nil"/>
+              </w:pBdr>
+              <w:shd w:fill="auto" w:val="clear"/>
+              <w:spacing w:after="0" w:before="0" w:line="240" w:lineRule="auto"/>
+              <w:ind w:left="0" w:right="0" w:firstLine="0"/>
+              <w:jc w:val="left"/>
+              <w:rPr>
+                <w:b w:val="1"/>
+              </w:rPr>
+            </w:pPr>
+            <w:r>
+              <w:rPr>
+                <w:b w:val="1"/>
+                <w:rtl w:val="0"/>
+              </w:rPr>
+              <w:t xml:space="preserve">    @Autowired</w:t>
+            </w:r>
+          </w:p>
+          <w:p>
+            <w:pPr>
+              <w:keepNext w:val="0"/>
+              <w:keepLines w:val="0"/>
+              <w:widowControl w:val="0"/>
+              <w:pBdr>
+                <w:top w:space="0" w:sz="0" w:val="nil"/>
+                <w:left w:space="0" w:sz="0" w:val="nil"/>
+                <w:bottom w:space="0" w:sz="0" w:val="nil"/>
+                <w:right w:space="0" w:sz="0" w:val="nil"/>
+                <w:between w:space="0" w:sz="0" w:val="nil"/>
+              </w:pBdr>
+              <w:shd w:fill="auto" w:val="clear"/>
+              <w:spacing w:after="0" w:before="0" w:line="240" w:lineRule="auto"/>
+              <w:ind w:left="0" w:right="0" w:firstLine="0"/>
+              <w:jc w:val="left"/>
+              <w:rPr/>
+            </w:pPr>
+            <w:r>
+              <w:rPr>
+                <w:rtl w:val="0"/>
+              </w:rPr>
+              <w:t xml:space="preserve">    public MemberController(MemberService memberService) {</w:t>
+            </w:r>
+          </w:p>
+          <w:p>
+            <w:pPr>
+              <w:keepNext w:val="0"/>
+              <w:keepLines w:val="0"/>
+              <w:widowControl w:val="0"/>
+              <w:pBdr>
+                <w:top w:space="0" w:sz="0" w:val="nil"/>
+                <w:left w:space="0" w:sz="0" w:val="nil"/>
+                <w:bottom w:space="0" w:sz="0" w:val="nil"/>
+                <w:right w:space="0" w:sz="0" w:val="nil"/>
+                <w:between w:space="0" w:sz="0" w:val="nil"/>
+              </w:pBdr>
+              <w:shd w:fill="auto" w:val="clear"/>
+              <w:spacing w:after="0" w:before="0" w:line="240" w:lineRule="auto"/>
+              <w:ind w:left="0" w:right="0" w:firstLine="0"/>
+              <w:jc w:val="left"/>
+              <w:rPr/>
+            </w:pPr>
+            <w:r>
+              <w:rPr>
+                <w:rtl w:val="0"/>
+              </w:rPr>
+              <w:t xml:space="preserve">        this.memberService = memberService;</w:t>
+            </w:r>
+          </w:p>
+          <w:p>
+            <w:pPr>
+              <w:keepNext w:val="0"/>
+              <w:keepLines w:val="0"/>
+              <w:widowControl w:val="0"/>
+              <w:pBdr>
+                <w:top w:space="0" w:sz="0" w:val="nil"/>
+                <w:left w:space="0" w:sz="0" w:val="nil"/>
+                <w:bottom w:space="0" w:sz="0" w:val="nil"/>
+                <w:right w:space="0" w:sz="0" w:val="nil"/>
+                <w:between w:space="0" w:sz="0" w:val="nil"/>
+              </w:pBdr>
+              <w:shd w:fill="auto" w:val="clear"/>
+              <w:spacing w:after="0" w:before="0" w:line="240" w:lineRule="auto"/>
+              <w:ind w:left="0" w:right="0" w:firstLine="0"/>
+              <w:jc w:val="left"/>
+              <w:rPr/>
+            </w:pPr>
+            <w:r>
+              <w:rPr>
+                <w:rtl w:val="0"/>
+              </w:rPr>
+              <w:t xml:space="preserve">    }</w:t>
+            </w:r>
+          </w:p>
+          <w:p>
+            <w:pPr>
+              <w:keepNext w:val="0"/>
+              <w:keepLines w:val="0"/>
+              <w:widowControl w:val="0"/>
+              <w:pBdr>
+                <w:top w:space="0" w:sz="0" w:val="nil"/>
+                <w:left w:space="0" w:sz="0" w:val="nil"/>
+                <w:bottom w:space="0" w:sz="0" w:val="nil"/>
+                <w:right w:space="0" w:sz="0" w:val="nil"/>
+                <w:between w:space="0" w:sz="0" w:val="nil"/>
+              </w:pBdr>
+              <w:shd w:fill="auto" w:val="clear"/>
+              <w:spacing w:after="0" w:before="0" w:line="240" w:lineRule="auto"/>
+              <w:ind w:left="0" w:right="0" w:firstLine="0"/>
+              <w:jc w:val="left"/>
+              <w:rPr/>
+            </w:pPr>
+            <w:r>
+              <w:rPr>
+                <w:rtl w:val="0"/>
+              </w:rPr>
+              <w:t xml:space="preserve">}</w:t>
+            </w:r>
+          </w:p>
+          <w:p>
+            <w:pPr>
+              <w:keepNext w:val="0"/>
+              <w:keepLines w:val="0"/>
+              <w:widowControl w:val="0"/>
+              <w:pBdr>
+                <w:top w:space="0" w:sz="0" w:val="nil"/>
+                <w:left w:space="0" w:sz="0" w:val="nil"/>
+                <w:bottom w:space="0" w:sz="0" w:val="nil"/>
+                <w:right w:space="0" w:sz="0" w:val="nil"/>
+                <w:between w:space="0" w:sz="0" w:val="nil"/>
+              </w:pBdr>
+              <w:shd w:fill="auto" w:val="clear"/>
+              <w:spacing w:after="0" w:before="0" w:line="240" w:lineRule="auto"/>
+              <w:ind w:left="0" w:right="0" w:firstLine="0"/>
+              <w:jc w:val="left"/>
+              <w:rPr/>
+            </w:pPr>
+            <w:r>
+              <w:rPr>
+                <w:rtl w:val="0"/>
+              </w:rPr>
+            </w:r>
+          </w:p>
+          <w:p>
+            <w:pPr>
+              <w:keepNext w:val="0"/>
+              <w:keepLines w:val="0"/>
+              <w:widowControl w:val="0"/>
+              <w:pBdr>
+                <w:top w:space="0" w:sz="0" w:val="nil"/>
+                <w:left w:space="0" w:sz="0" w:val="nil"/>
+                <w:bottom w:space="0" w:sz="0" w:val="nil"/>
+                <w:right w:space="0" w:sz="0" w:val="nil"/>
+                <w:between w:space="0" w:sz="0" w:val="nil"/>
+              </w:pBdr>
+              <w:shd w:fill="auto" w:val="clear"/>
+              <w:spacing w:after="0" w:before="0" w:line="240" w:lineRule="auto"/>
+              <w:ind w:left="0" w:right="0" w:firstLine="0"/>
+              <w:jc w:val="left"/>
+              <w:rPr/>
+            </w:pPr>
+            <w:r>
+              <w:rPr>
+                <w:rtl w:val="0"/>
+              </w:rPr>
+              <w:t xml:space="preserve">&lt;MemberService.java&gt;</w:t>
+            </w:r>
+          </w:p>
+          <w:p>
+            <w:pPr>
+              <w:keepNext w:val="0"/>
+              <w:keepLines w:val="0"/>
+              <w:widowControl w:val="0"/>
+              <w:pBdr>
+                <w:top w:space="0" w:sz="0" w:val="nil"/>
+                <w:left w:space="0" w:sz="0" w:val="nil"/>
+                <w:bottom w:space="0" w:sz="0" w:val="nil"/>
+                <w:right w:space="0" w:sz="0" w:val="nil"/>
+                <w:between w:space="0" w:sz="0" w:val="nil"/>
+              </w:pBdr>
+              <w:shd w:fill="auto" w:val="clear"/>
+              <w:spacing w:after="0" w:before="0" w:line="240" w:lineRule="auto"/>
+              <w:ind w:left="0" w:right="0" w:firstLine="0"/>
+              <w:jc w:val="left"/>
+              <w:rPr>
+                <w:b w:val="1"/>
+              </w:rPr>
+            </w:pPr>
+            <w:r>
+              <w:rPr>
+                <w:b w:val="1"/>
+                <w:rtl w:val="0"/>
+              </w:rPr>
+              <w:t xml:space="preserve">@Service</w:t>
+            </w:r>
+          </w:p>
+          <w:p>
+            <w:pPr>
+              <w:keepNext w:val="0"/>
+              <w:keepLines w:val="0"/>
+              <w:widowControl w:val="0"/>
+              <w:pBdr>
+                <w:top w:space="0" w:sz="0" w:val="nil"/>
+                <w:left w:space="0" w:sz="0" w:val="nil"/>
+                <w:bottom w:space="0" w:sz="0" w:val="nil"/>
+                <w:right w:space="0" w:sz="0" w:val="nil"/>
+                <w:between w:space="0" w:sz="0" w:val="nil"/>
+              </w:pBdr>
+              <w:shd w:fill="auto" w:val="clear"/>
+              <w:spacing w:after="0" w:before="0" w:line="240" w:lineRule="auto"/>
+              <w:ind w:left="0" w:right="0" w:firstLine="0"/>
+              <w:jc w:val="left"/>
+              <w:rPr/>
+            </w:pPr>
+            <w:r>
+              <w:rPr>
+                <w:rtl w:val="0"/>
+              </w:rPr>
+              <w:t xml:space="preserve">public class MemberService {</w:t>
+            </w:r>
+          </w:p>
+          <w:p>
+            <w:pPr>
+              <w:keepNext w:val="0"/>
+              <w:keepLines w:val="0"/>
+              <w:widowControl w:val="0"/>
+              <w:pBdr>
+                <w:top w:space="0" w:sz="0" w:val="nil"/>
+                <w:left w:space="0" w:sz="0" w:val="nil"/>
+                <w:bottom w:space="0" w:sz="0" w:val="nil"/>
+                <w:right w:space="0" w:sz="0" w:val="nil"/>
+                <w:between w:space="0" w:sz="0" w:val="nil"/>
+              </w:pBdr>
+              <w:shd w:fill="auto" w:val="clear"/>
+              <w:spacing w:after="0" w:before="0" w:line="240" w:lineRule="auto"/>
+              <w:ind w:left="0" w:right="0" w:firstLine="0"/>
+              <w:jc w:val="left"/>
+              <w:rPr/>
+            </w:pPr>
+            <w:r>
+              <w:rPr>
+                <w:rtl w:val="0"/>
+              </w:rPr>
+              <w:t xml:space="preserve">    private final MemberRepository memberRepository;</w:t>
+            </w:r>
+          </w:p>
+          <w:p>
+            <w:pPr>
+              <w:keepNext w:val="0"/>
+              <w:keepLines w:val="0"/>
+              <w:widowControl w:val="0"/>
+              <w:pBdr>
+                <w:top w:space="0" w:sz="0" w:val="nil"/>
+                <w:left w:space="0" w:sz="0" w:val="nil"/>
+                <w:bottom w:space="0" w:sz="0" w:val="nil"/>
+                <w:right w:space="0" w:sz="0" w:val="nil"/>
+                <w:between w:space="0" w:sz="0" w:val="nil"/>
+              </w:pBdr>
+              <w:shd w:fill="auto" w:val="clear"/>
+              <w:spacing w:after="0" w:before="0" w:line="240" w:lineRule="auto"/>
+              <w:ind w:left="0" w:right="0" w:firstLine="0"/>
+              <w:jc w:val="left"/>
+              <w:rPr/>
+            </w:pPr>
+            <w:r>
+              <w:rPr>
+                <w:rtl w:val="0"/>
+              </w:rPr>
+            </w:r>
+          </w:p>
+          <w:p>
+            <w:pPr>
+              <w:keepNext w:val="0"/>
+              <w:keepLines w:val="0"/>
+              <w:widowControl w:val="0"/>
+              <w:pBdr>
+                <w:top w:space="0" w:sz="0" w:val="nil"/>
+                <w:left w:space="0" w:sz="0" w:val="nil"/>
+                <w:bottom w:space="0" w:sz="0" w:val="nil"/>
+                <w:right w:space="0" w:sz="0" w:val="nil"/>
+                <w:between w:space="0" w:sz="0" w:val="nil"/>
+              </w:pBdr>
+              <w:shd w:fill="auto" w:val="clear"/>
+              <w:spacing w:after="0" w:before="0" w:line="240" w:lineRule="auto"/>
+              <w:ind w:left="0" w:right="0" w:firstLine="0"/>
+              <w:jc w:val="left"/>
+              <w:rPr>
+                <w:b w:val="1"/>
+              </w:rPr>
+            </w:pPr>
+            <w:r>
+              <w:rPr>
+                <w:b w:val="1"/>
+                <w:rtl w:val="0"/>
+              </w:rPr>
+              <w:t xml:space="preserve">    @Autowired</w:t>
+            </w:r>
+          </w:p>
+          <w:p>
+            <w:pPr>
+              <w:keepNext w:val="0"/>
+              <w:keepLines w:val="0"/>
+              <w:widowControl w:val="0"/>
+              <w:pBdr>
+                <w:top w:space="0" w:sz="0" w:val="nil"/>
+                <w:left w:space="0" w:sz="0" w:val="nil"/>
+                <w:bottom w:space="0" w:sz="0" w:val="nil"/>
+                <w:right w:space="0" w:sz="0" w:val="nil"/>
+                <w:between w:space="0" w:sz="0" w:val="nil"/>
+              </w:pBdr>
+              <w:shd w:fill="auto" w:val="clear"/>
+              <w:spacing w:after="0" w:before="0" w:line="240" w:lineRule="auto"/>
+              <w:ind w:left="0" w:right="0" w:firstLine="0"/>
+              <w:jc w:val="left"/>
+              <w:rPr/>
+            </w:pPr>
+            <w:r>
+              <w:rPr>
+                <w:rtl w:val="0"/>
+              </w:rPr>
+              <w:t xml:space="preserve">    public MemberService(MemberRepository memberRepository) {</w:t>
+            </w:r>
+          </w:p>
+          <w:p>
+            <w:pPr>
+              <w:keepNext w:val="0"/>
+              <w:keepLines w:val="0"/>
+              <w:widowControl w:val="0"/>
+              <w:pBdr>
+                <w:top w:space="0" w:sz="0" w:val="nil"/>
+                <w:left w:space="0" w:sz="0" w:val="nil"/>
+                <w:bottom w:space="0" w:sz="0" w:val="nil"/>
+                <w:right w:space="0" w:sz="0" w:val="nil"/>
+                <w:between w:space="0" w:sz="0" w:val="nil"/>
+              </w:pBdr>
+              <w:shd w:fill="auto" w:val="clear"/>
+              <w:spacing w:after="0" w:before="0" w:line="240" w:lineRule="auto"/>
+              <w:ind w:left="0" w:right="0" w:firstLine="0"/>
+              <w:jc w:val="left"/>
+              <w:rPr/>
+            </w:pPr>
+            <w:r>
+              <w:rPr>
+                <w:rtl w:val="0"/>
+              </w:rPr>
+              <w:t xml:space="preserve">        this.memberRepository = memberRepository;</w:t>
+            </w:r>
+          </w:p>
+          <w:p>
+            <w:pPr>
+              <w:keepNext w:val="0"/>
+              <w:keepLines w:val="0"/>
+              <w:widowControl w:val="0"/>
+              <w:pBdr>
+                <w:top w:space="0" w:sz="0" w:val="nil"/>
+                <w:left w:space="0" w:sz="0" w:val="nil"/>
+                <w:bottom w:space="0" w:sz="0" w:val="nil"/>
+                <w:right w:space="0" w:sz="0" w:val="nil"/>
+                <w:between w:space="0" w:sz="0" w:val="nil"/>
+              </w:pBdr>
+              <w:shd w:fill="auto" w:val="clear"/>
+              <w:spacing w:after="0" w:before="0" w:line="240" w:lineRule="auto"/>
+              <w:ind w:left="0" w:right="0" w:firstLine="0"/>
+              <w:jc w:val="left"/>
+              <w:rPr/>
+            </w:pPr>
+            <w:r>
+              <w:rPr>
+                <w:rtl w:val="0"/>
+              </w:rPr>
+              <w:t xml:space="preserve">    }</w:t>
+            </w:r>
+          </w:p>
+          <w:p>
+            <w:pPr>
+              <w:keepNext w:val="0"/>
+              <w:keepLines w:val="0"/>
+              <w:widowControl w:val="0"/>
+              <w:pBdr>
+                <w:top w:space="0" w:sz="0" w:val="nil"/>
+                <w:left w:space="0" w:sz="0" w:val="nil"/>
+                <w:bottom w:space="0" w:sz="0" w:val="nil"/>
+                <w:right w:space="0" w:sz="0" w:val="nil"/>
+                <w:between w:space="0" w:sz="0" w:val="nil"/>
+              </w:pBdr>
+              <w:shd w:fill="auto" w:val="clear"/>
+              <w:spacing w:after="0" w:before="0" w:line="240" w:lineRule="auto"/>
+              <w:ind w:left="0" w:right="0" w:firstLine="0"/>
+              <w:jc w:val="left"/>
+              <w:rPr/>
+            </w:pPr>
+            <w:r>
+              <w:rPr>
+                <w:rtl w:val="0"/>
+              </w:rPr>
+            </w:r>
+          </w:p>
+          <w:p>
+            <w:pPr>
+              <w:keepNext w:val="0"/>
+              <w:keepLines w:val="0"/>
+              <w:widowControl w:val="0"/>
+              <w:pBdr>
+                <w:top w:space="0" w:sz="0" w:val="nil"/>
+                <w:left w:space="0" w:sz="0" w:val="nil"/>
+                <w:bottom w:space="0" w:sz="0" w:val="nil"/>
+                <w:right w:space="0" w:sz="0" w:val="nil"/>
+                <w:between w:space="0" w:sz="0" w:val="nil"/>
+              </w:pBdr>
+              <w:shd w:fill="auto" w:val="clear"/>
+              <w:spacing w:after="0" w:before="0" w:line="240" w:lineRule="auto"/>
+              <w:ind w:left="0" w:right="0" w:firstLine="0"/>
+              <w:jc w:val="left"/>
+              <w:rPr/>
+            </w:pPr>
+            <w:r>
+              <w:rPr>
+                <w:rtl w:val="0"/>
+              </w:rPr>
+              <w:t xml:space="preserve">&lt;MemoryMemberRepository&gt;</w:t>
+            </w:r>
+          </w:p>
+          <w:p>
+            <w:pPr>
+              <w:keepNext w:val="0"/>
+              <w:keepLines w:val="0"/>
+              <w:widowControl w:val="0"/>
+              <w:pBdr>
+                <w:top w:space="0" w:sz="0" w:val="nil"/>
+                <w:left w:space="0" w:sz="0" w:val="nil"/>
+                <w:bottom w:space="0" w:sz="0" w:val="nil"/>
+                <w:right w:space="0" w:sz="0" w:val="nil"/>
+                <w:between w:space="0" w:sz="0" w:val="nil"/>
+              </w:pBdr>
+              <w:shd w:fill="auto" w:val="clear"/>
+              <w:spacing w:after="0" w:before="0" w:line="240" w:lineRule="auto"/>
+              <w:ind w:left="0" w:right="0" w:firstLine="0"/>
+              <w:jc w:val="left"/>
+              <w:rPr>
+                <w:b w:val="1"/>
+              </w:rPr>
+            </w:pPr>
+            <w:r>
+              <w:rPr>
+                <w:b w:val="1"/>
+                <w:rtl w:val="0"/>
+              </w:rPr>
+              <w:t xml:space="preserve">@Repository</w:t>
+            </w:r>
+          </w:p>
+          <w:p>
+            <w:pPr>
+              <w:keepNext w:val="0"/>
+              <w:keepLines w:val="0"/>
+              <w:widowControl w:val="0"/>
+              <w:pBdr>
+                <w:top w:space="0" w:sz="0" w:val="nil"/>
+                <w:left w:space="0" w:sz="0" w:val="nil"/>
+                <w:bottom w:space="0" w:sz="0" w:val="nil"/>
+                <w:right w:space="0" w:sz="0" w:val="nil"/>
+                <w:between w:space="0" w:sz="0" w:val="nil"/>
+              </w:pBdr>
+              <w:shd w:fill="auto" w:val="clear"/>
+              <w:spacing w:after="0" w:before="0" w:line="240" w:lineRule="auto"/>
+              <w:ind w:left="0" w:right="0" w:firstLine="0"/>
+              <w:jc w:val="left"/>
+              <w:rPr/>
+            </w:pPr>
+            <w:r>
+              <w:rPr>
+                <w:rtl w:val="0"/>
+              </w:rPr>
+              <w:t xml:space="preserve">public class MemoryMemberRepository implements MemberRepository{</w:t>
+            </w:r>
+          </w:p>
+          <w:p>
+            <w:pPr>
+              <w:keepNext w:val="0"/>
+              <w:keepLines w:val="0"/>
+              <w:widowControl w:val="0"/>
+              <w:pBdr>
+                <w:top w:space="0" w:sz="0" w:val="nil"/>
+                <w:left w:space="0" w:sz="0" w:val="nil"/>
+                <w:bottom w:space="0" w:sz="0" w:val="nil"/>
+                <w:right w:space="0" w:sz="0" w:val="nil"/>
+                <w:between w:space="0" w:sz="0" w:val="nil"/>
+              </w:pBdr>
+              <w:shd w:fill="auto" w:val="clear"/>
+              <w:spacing w:after="0" w:before="0" w:line="240" w:lineRule="auto"/>
+              <w:ind w:left="0" w:right="0" w:firstLine="0"/>
+              <w:jc w:val="left"/>
+              <w:rPr/>
+            </w:pPr>
+            <w:r>
+              <w:rPr>
+                <w:rtl w:val="0"/>
+              </w:rPr>
+              <w:t xml:space="preserve">}</w:t>
+            </w:r>
+          </w:p>
+        </w:tc>
+      </w:tr>
+    </w:tbl>
+    <w:p>
+      <w:pPr>
+        <w:ind w:left="720" w:firstLine="0"/>
+        <w:rPr/>
+      </w:pPr>
+      <w:r>
+        <w:rPr>
+          <w:rtl w:val="0"/>
+        </w:rPr>
+      </w:r>
+    </w:p>
+    <w:p>
+      <w:pPr>
+        <w:ind w:left="720" w:firstLine="0"/>
+        <w:rPr/>
+      </w:pPr>
+      <w:r>
+        <w:rPr>
+          <w:rFonts w:ascii="Arial Unicode MS" w:cs="Arial Unicode MS" w:eastAsia="Arial Unicode MS" w:hAnsi="Arial Unicode MS"/>
+          <w:rtl w:val="0"/>
+        </w:rPr>
+        <w:t xml:space="preserve">이게 가능한 범위는 @SpringBootApplication 의 package 아래.</w:t>
+      </w:r>
+    </w:p>
+    <w:p>
+      <w:pPr>
+        <w:ind w:left="720" w:firstLine="0"/>
+        <w:rPr/>
+      </w:pPr>
+      <w:r>
+        <w:rPr>
+          <w:rtl w:val="0"/>
+        </w:rPr>
+        <w:t xml:space="preserve">(@ComponentScan)</w:t>
+      </w:r>
+    </w:p>
+    <w:p>
+      <w:pPr>
+        <w:ind w:left="720" w:firstLine="0"/>
+        <w:rPr/>
+      </w:pPr>
+      <w:r>
+        <w:rPr>
+          <w:rtl w:val="0"/>
+        </w:rPr>
+      </w:r>
+    </w:p>
+    <w:p>
+      <w:pPr>
+        <w:ind w:left="720" w:firstLine="0"/>
+        <w:rPr/>
+      </w:pPr>
+      <w:r>
+        <w:rPr>
+          <w:rFonts w:ascii="Arial Unicode MS" w:cs="Arial Unicode MS" w:eastAsia="Arial Unicode MS" w:hAnsi="Arial Unicode MS"/>
+          <w:rtl w:val="0"/>
+        </w:rPr>
+        <w:t xml:space="preserve">Autowired 는 bean 등록이 되어서 관리되고 있어야 동작함.</w:t>
+      </w:r>
+    </w:p>
+    <w:p>
+      <w:pPr>
+        <w:numPr>
+          <w:ilvl w:val="0"/>
+          <w:numId w:val="10"/>
+        </w:numPr>
+        <w:ind w:left="720" w:hanging="360"/>
+      </w:pPr>
+      <w:r>
+        <w:rPr>
+          <w:rFonts w:ascii="Arial Unicode MS" w:cs="Arial Unicode MS" w:eastAsia="Arial Unicode MS" w:hAnsi="Arial Unicode MS"/>
+          <w:rtl w:val="0"/>
+        </w:rPr>
+        <w:t xml:space="preserve">의존관계 - 자바 코드</w:t>
+      </w:r>
+    </w:p>
+    <w:p>
+      <w:pPr>
+        <w:ind w:left="720" w:firstLine="0"/>
+        <w:rPr/>
+      </w:pPr>
+      <w:r>
+        <w:rPr>
+          <w:rtl w:val="0"/>
+        </w:rPr>
+      </w:r>
+    </w:p>
+    <w:tbl>
+      <w:tblPr>
+        <w:tblStyle w:val="Table5"/>
+        <w:tblW w:w="8309.0" w:type="dxa"/>
+        <w:jc w:val="left"/>
+        <w:tblInd w:w="820.0" w:type="dxa"/>
+        <w:tblBorders>
+          <w:top w:color="000000" w:space="0" w:sz="8" w:val="single"/>
+          <w:left w:color="000000" w:space="0" w:sz="8" w:val="single"/>
+          <w:bottom w:color="000000" w:space="0" w:sz="8" w:val="single"/>
+          <w:right w:color="000000" w:space="0" w:sz="8" w:val="single"/>
+          <w:insideH w:color="000000" w:space="0" w:sz="8" w:val="single"/>
+          <w:insideV w:color="000000" w:space="0" w:sz="8" w:val="single"/>
+        </w:tblBorders>
+        <w:tblLayout w:type="fixed"/>
+        <w:tblLook w:val="0600"/>
+      </w:tblPr>
+      <w:tblGrid>
+        <w:gridCol w:w="8309"/>
+        <w:tblGridChange w:id="0">
+          <w:tblGrid>
+            <w:gridCol w:w="8309"/>
+          </w:tblGrid>
+        </w:tblGridChange>
+      </w:tblGrid>
+      <w:tr>
+        <w:tc>
+          <w:tcPr>
+            <w:shd w:fill="auto" w:val="clear"/>
+            <w:tcMar>
+              <w:top w:w="100.0" w:type="dxa"/>
+              <w:left w:w="100.0" w:type="dxa"/>
+              <w:bottom w:w="100.0" w:type="dxa"/>
+              <w:right w:w="100.0" w:type="dxa"/>
+            </w:tcMar>
+            <w:vAlign w:val="top"/>
+          </w:tcPr>
+          <w:p>
+            <w:pPr>
+              <w:keepNext w:val="0"/>
+              <w:keepLines w:val="0"/>
+              <w:widowControl w:val="0"/>
+              <w:pBdr>
+                <w:top w:space="0" w:sz="0" w:val="nil"/>
+                <w:left w:space="0" w:sz="0" w:val="nil"/>
+                <w:bottom w:space="0" w:sz="0" w:val="nil"/>
+                <w:right w:space="0" w:sz="0" w:val="nil"/>
+                <w:between w:space="0" w:sz="0" w:val="nil"/>
+              </w:pBdr>
+              <w:shd w:fill="auto" w:val="clear"/>
+              <w:spacing w:after="0" w:before="0" w:line="240" w:lineRule="auto"/>
+              <w:ind w:left="0" w:right="0" w:firstLine="0"/>
+              <w:jc w:val="left"/>
+              <w:rPr/>
+            </w:pPr>
+            <w:r>
+              <w:rPr>
+                <w:rtl w:val="0"/>
+              </w:rPr>
+              <w:t xml:space="preserve">&lt;SpringConfig.java&gt;</w:t>
+            </w:r>
+          </w:p>
+          <w:p>
+            <w:pPr>
+              <w:keepNext w:val="0"/>
+              <w:keepLines w:val="0"/>
+              <w:widowControl w:val="0"/>
+              <w:pBdr>
+                <w:top w:space="0" w:sz="0" w:val="nil"/>
+                <w:left w:space="0" w:sz="0" w:val="nil"/>
+                <w:bottom w:space="0" w:sz="0" w:val="nil"/>
+                <w:right w:space="0" w:sz="0" w:val="nil"/>
+                <w:between w:space="0" w:sz="0" w:val="nil"/>
+              </w:pBdr>
+              <w:shd w:fill="auto" w:val="clear"/>
+              <w:spacing w:after="0" w:before="0" w:line="240" w:lineRule="auto"/>
+              <w:ind w:left="0" w:right="0" w:firstLine="0"/>
+              <w:jc w:val="left"/>
+              <w:rPr>
+                <w:b w:val="1"/>
+              </w:rPr>
+            </w:pPr>
+            <w:r>
+              <w:rPr>
+                <w:b w:val="1"/>
+                <w:rtl w:val="0"/>
+              </w:rPr>
+              <w:t xml:space="preserve">@Configuration</w:t>
+            </w:r>
+          </w:p>
+          <w:p>
+            <w:pPr>
+              <w:keepNext w:val="0"/>
+              <w:keepLines w:val="0"/>
+              <w:widowControl w:val="0"/>
+              <w:pBdr>
+                <w:top w:space="0" w:sz="0" w:val="nil"/>
+                <w:left w:space="0" w:sz="0" w:val="nil"/>
+                <w:bottom w:space="0" w:sz="0" w:val="nil"/>
+                <w:right w:space="0" w:sz="0" w:val="nil"/>
+                <w:between w:space="0" w:sz="0" w:val="nil"/>
+              </w:pBdr>
+              <w:shd w:fill="auto" w:val="clear"/>
+              <w:spacing w:after="0" w:before="0" w:line="240" w:lineRule="auto"/>
+              <w:ind w:left="0" w:right="0" w:firstLine="0"/>
+              <w:jc w:val="left"/>
+              <w:rPr/>
+            </w:pPr>
+            <w:r>
+              <w:rPr>
+                <w:rtl w:val="0"/>
+              </w:rPr>
+              <w:t xml:space="preserve">public class SpringConfig {</w:t>
+            </w:r>
+          </w:p>
+          <w:p>
+            <w:pPr>
+              <w:keepNext w:val="0"/>
+              <w:keepLines w:val="0"/>
+              <w:widowControl w:val="0"/>
+              <w:pBdr>
+                <w:top w:space="0" w:sz="0" w:val="nil"/>
+                <w:left w:space="0" w:sz="0" w:val="nil"/>
+                <w:bottom w:space="0" w:sz="0" w:val="nil"/>
+                <w:right w:space="0" w:sz="0" w:val="nil"/>
+                <w:between w:space="0" w:sz="0" w:val="nil"/>
+              </w:pBdr>
+              <w:shd w:fill="auto" w:val="clear"/>
+              <w:spacing w:after="0" w:before="0" w:line="240" w:lineRule="auto"/>
+              <w:ind w:left="0" w:right="0" w:firstLine="0"/>
+              <w:jc w:val="left"/>
+              <w:rPr/>
+            </w:pPr>
+            <w:r>
+              <w:rPr>
+                <w:rtl w:val="0"/>
+              </w:rPr>
+            </w:r>
+          </w:p>
+          <w:p>
+            <w:pPr>
+              <w:keepNext w:val="0"/>
+              <w:keepLines w:val="0"/>
+              <w:widowControl w:val="0"/>
+              <w:pBdr>
+                <w:top w:space="0" w:sz="0" w:val="nil"/>
+                <w:left w:space="0" w:sz="0" w:val="nil"/>
+                <w:bottom w:space="0" w:sz="0" w:val="nil"/>
+                <w:right w:space="0" w:sz="0" w:val="nil"/>
+                <w:between w:space="0" w:sz="0" w:val="nil"/>
+              </w:pBdr>
+              <w:shd w:fill="auto" w:val="clear"/>
+              <w:spacing w:after="0" w:before="0" w:line="240" w:lineRule="auto"/>
+              <w:ind w:left="0" w:right="0" w:firstLine="0"/>
+              <w:jc w:val="left"/>
+              <w:rPr>
+                <w:b w:val="1"/>
+              </w:rPr>
+            </w:pPr>
+            <w:r>
+              <w:rPr>
+                <w:b w:val="1"/>
+                <w:rtl w:val="0"/>
+              </w:rPr>
+              <w:t xml:space="preserve">    @Bean</w:t>
+            </w:r>
+          </w:p>
+          <w:p>
+            <w:pPr>
+              <w:keepNext w:val="0"/>
+              <w:keepLines w:val="0"/>
+              <w:widowControl w:val="0"/>
+              <w:pBdr>
+                <w:top w:space="0" w:sz="0" w:val="nil"/>
+                <w:left w:space="0" w:sz="0" w:val="nil"/>
+                <w:bottom w:space="0" w:sz="0" w:val="nil"/>
+                <w:right w:space="0" w:sz="0" w:val="nil"/>
+                <w:between w:space="0" w:sz="0" w:val="nil"/>
+              </w:pBdr>
+              <w:shd w:fill="auto" w:val="clear"/>
+              <w:spacing w:after="0" w:before="0" w:line="240" w:lineRule="auto"/>
+              <w:ind w:left="0" w:right="0" w:firstLine="0"/>
+              <w:jc w:val="left"/>
+              <w:rPr/>
+            </w:pPr>
+            <w:r>
+              <w:rPr>
+                <w:rtl w:val="0"/>
+              </w:rPr>
+              <w:t xml:space="preserve">    public MemberService memberService() {</w:t>
+            </w:r>
+          </w:p>
+          <w:p>
+            <w:pPr>
+              <w:keepNext w:val="0"/>
+              <w:keepLines w:val="0"/>
+              <w:widowControl w:val="0"/>
+              <w:pBdr>
+                <w:top w:space="0" w:sz="0" w:val="nil"/>
+                <w:left w:space="0" w:sz="0" w:val="nil"/>
+                <w:bottom w:space="0" w:sz="0" w:val="nil"/>
+                <w:right w:space="0" w:sz="0" w:val="nil"/>
+                <w:between w:space="0" w:sz="0" w:val="nil"/>
+              </w:pBdr>
+              <w:shd w:fill="auto" w:val="clear"/>
+              <w:spacing w:after="0" w:before="0" w:line="240" w:lineRule="auto"/>
+              <w:ind w:left="0" w:right="0" w:firstLine="0"/>
+              <w:jc w:val="left"/>
+              <w:rPr/>
+            </w:pPr>
+            <w:r>
+              <w:rPr>
+                <w:rtl w:val="0"/>
+              </w:rPr>
+              <w:t xml:space="preserve">        return new MemberService(memberRepository());</w:t>
+            </w:r>
+          </w:p>
+          <w:p>
+            <w:pPr>
+              <w:keepNext w:val="0"/>
+              <w:keepLines w:val="0"/>
+              <w:widowControl w:val="0"/>
+              <w:pBdr>
+                <w:top w:space="0" w:sz="0" w:val="nil"/>
+                <w:left w:space="0" w:sz="0" w:val="nil"/>
+                <w:bottom w:space="0" w:sz="0" w:val="nil"/>
+                <w:right w:space="0" w:sz="0" w:val="nil"/>
+                <w:between w:space="0" w:sz="0" w:val="nil"/>
+              </w:pBdr>
+              <w:shd w:fill="auto" w:val="clear"/>
+              <w:spacing w:after="0" w:before="0" w:line="240" w:lineRule="auto"/>
+              <w:ind w:left="0" w:right="0" w:firstLine="0"/>
+              <w:jc w:val="left"/>
+              <w:rPr/>
+            </w:pPr>
+            <w:r>
+              <w:rPr>
+                <w:rtl w:val="0"/>
+              </w:rPr>
+              <w:t xml:space="preserve">    }</w:t>
+            </w:r>
+          </w:p>
+          <w:p>
+            <w:pPr>
+              <w:keepNext w:val="0"/>
+              <w:keepLines w:val="0"/>
+              <w:widowControl w:val="0"/>
+              <w:pBdr>
+                <w:top w:space="0" w:sz="0" w:val="nil"/>
+                <w:left w:space="0" w:sz="0" w:val="nil"/>
+                <w:bottom w:space="0" w:sz="0" w:val="nil"/>
+                <w:right w:space="0" w:sz="0" w:val="nil"/>
+                <w:between w:space="0" w:sz="0" w:val="nil"/>
+              </w:pBdr>
+              <w:shd w:fill="auto" w:val="clear"/>
+              <w:spacing w:after="0" w:before="0" w:line="240" w:lineRule="auto"/>
+              <w:ind w:left="0" w:right="0" w:firstLine="0"/>
+              <w:jc w:val="left"/>
+              <w:rPr/>
+            </w:pPr>
+            <w:r>
+              <w:rPr>
+                <w:rtl w:val="0"/>
+              </w:rPr>
+            </w:r>
+          </w:p>
+          <w:p>
+            <w:pPr>
+              <w:keepNext w:val="0"/>
+              <w:keepLines w:val="0"/>
+              <w:widowControl w:val="0"/>
+              <w:pBdr>
+                <w:top w:space="0" w:sz="0" w:val="nil"/>
+                <w:left w:space="0" w:sz="0" w:val="nil"/>
+                <w:bottom w:space="0" w:sz="0" w:val="nil"/>
+                <w:right w:space="0" w:sz="0" w:val="nil"/>
+                <w:between w:space="0" w:sz="0" w:val="nil"/>
+              </w:pBdr>
+              <w:shd w:fill="auto" w:val="clear"/>
+              <w:spacing w:after="0" w:before="0" w:line="240" w:lineRule="auto"/>
+              <w:ind w:left="0" w:right="0" w:firstLine="0"/>
+              <w:jc w:val="left"/>
+              <w:rPr>
+                <w:b w:val="1"/>
+              </w:rPr>
+            </w:pPr>
+            <w:r>
+              <w:rPr>
+                <w:b w:val="1"/>
+                <w:rtl w:val="0"/>
+              </w:rPr>
+              <w:t xml:space="preserve">    @Bean</w:t>
+            </w:r>
+          </w:p>
+          <w:p>
+            <w:pPr>
+              <w:keepNext w:val="0"/>
+              <w:keepLines w:val="0"/>
+              <w:widowControl w:val="0"/>
+              <w:pBdr>
+                <w:top w:space="0" w:sz="0" w:val="nil"/>
+                <w:left w:space="0" w:sz="0" w:val="nil"/>
+                <w:bottom w:space="0" w:sz="0" w:val="nil"/>
+                <w:right w:space="0" w:sz="0" w:val="nil"/>
+                <w:between w:space="0" w:sz="0" w:val="nil"/>
+              </w:pBdr>
+              <w:shd w:fill="auto" w:val="clear"/>
+              <w:spacing w:after="0" w:before="0" w:line="240" w:lineRule="auto"/>
+              <w:ind w:left="0" w:right="0" w:firstLine="0"/>
+              <w:jc w:val="left"/>
+              <w:rPr/>
+            </w:pPr>
+            <w:r>
+              <w:rPr>
+                <w:rtl w:val="0"/>
+              </w:rPr>
+              <w:t xml:space="preserve">    public MemberRepository memberRepository() {</w:t>
+            </w:r>
+          </w:p>
+          <w:p>
+            <w:pPr>
+              <w:keepNext w:val="0"/>
+              <w:keepLines w:val="0"/>
+              <w:widowControl w:val="0"/>
+              <w:pBdr>
+                <w:top w:space="0" w:sz="0" w:val="nil"/>
+                <w:left w:space="0" w:sz="0" w:val="nil"/>
+                <w:bottom w:space="0" w:sz="0" w:val="nil"/>
+                <w:right w:space="0" w:sz="0" w:val="nil"/>
+                <w:between w:space="0" w:sz="0" w:val="nil"/>
+              </w:pBdr>
+              <w:shd w:fill="auto" w:val="clear"/>
+              <w:spacing w:after="0" w:before="0" w:line="240" w:lineRule="auto"/>
+              <w:ind w:left="0" w:right="0" w:firstLine="0"/>
+              <w:jc w:val="left"/>
+              <w:rPr/>
+            </w:pPr>
+            <w:r>
+              <w:rPr>
+                <w:rtl w:val="0"/>
+              </w:rPr>
+              <w:t xml:space="preserve">        return new MemoryMemberRepository();</w:t>
+            </w:r>
+          </w:p>
+          <w:p>
+            <w:pPr>
+              <w:keepNext w:val="0"/>
+              <w:keepLines w:val="0"/>
+              <w:widowControl w:val="0"/>
+              <w:pBdr>
+                <w:top w:space="0" w:sz="0" w:val="nil"/>
+                <w:left w:space="0" w:sz="0" w:val="nil"/>
+                <w:bottom w:space="0" w:sz="0" w:val="nil"/>
+                <w:right w:space="0" w:sz="0" w:val="nil"/>
+                <w:between w:space="0" w:sz="0" w:val="nil"/>
+              </w:pBdr>
+              <w:shd w:fill="auto" w:val="clear"/>
+              <w:spacing w:after="0" w:before="0" w:line="240" w:lineRule="auto"/>
+              <w:ind w:left="0" w:right="0" w:firstLine="0"/>
+              <w:jc w:val="left"/>
+              <w:rPr/>
+            </w:pPr>
+            <w:r>
+              <w:rPr>
+                <w:rtl w:val="0"/>
+              </w:rPr>
+              <w:t xml:space="preserve">    }</w:t>
+            </w:r>
+          </w:p>
+          <w:p>
+            <w:pPr>
+              <w:keepNext w:val="0"/>
+              <w:keepLines w:val="0"/>
+              <w:widowControl w:val="0"/>
+              <w:pBdr>
+                <w:top w:space="0" w:sz="0" w:val="nil"/>
+                <w:left w:space="0" w:sz="0" w:val="nil"/>
+                <w:bottom w:space="0" w:sz="0" w:val="nil"/>
+                <w:right w:space="0" w:sz="0" w:val="nil"/>
+                <w:between w:space="0" w:sz="0" w:val="nil"/>
+              </w:pBdr>
+              <w:shd w:fill="auto" w:val="clear"/>
+              <w:spacing w:after="0" w:before="0" w:line="240" w:lineRule="auto"/>
+              <w:ind w:left="0" w:right="0" w:firstLine="0"/>
+              <w:jc w:val="left"/>
+              <w:rPr/>
+            </w:pPr>
+            <w:r>
+              <w:rPr>
+                <w:rtl w:val="0"/>
+              </w:rPr>
+              <w:t xml:space="preserve">}</w:t>
+            </w:r>
+          </w:p>
+        </w:tc>
+      </w:tr>
+    </w:tbl>
+    <w:p>
+      <w:pPr>
+        <w:ind w:left="720" w:firstLine="0"/>
+        <w:rPr/>
+      </w:pPr>
+      <w:r>
+        <w:rPr>
+          <w:rtl w:val="0"/>
+        </w:rPr>
+      </w:r>
+    </w:p>
+    <w:p>
+      <w:pPr>
+        <w:ind w:left="720" w:firstLine="0"/>
+        <w:rPr/>
+      </w:pPr>
+      <w:r>
+        <w:rPr>
+          <w:rFonts w:ascii="Arial Unicode MS" w:cs="Arial Unicode MS" w:eastAsia="Arial Unicode MS" w:hAnsi="Arial Unicode MS"/>
+          <w:rtl w:val="0"/>
+        </w:rPr>
+        <w:t xml:space="preserve">이렇게 bean 등록 및 의존관계 설정 가능함.</w:t>
+      </w:r>
+    </w:p>
+    <w:p>
+      <w:pPr>
+        <w:ind w:left="720" w:firstLine="0"/>
+        <w:rPr/>
+      </w:pPr>
+      <w:r>
+        <w:rPr>
+          <w:rtl w:val="0"/>
+        </w:rPr>
+      </w:r>
+    </w:p>
+    <w:p>
+      <w:pPr>
+        <w:numPr>
+          <w:ilvl w:val="0"/>
+          <w:numId w:val="10"/>
+        </w:numPr>
+        <w:ind w:left="720" w:hanging="360"/>
+        <w:rPr>
+          <w:u w:val="none"/>
+        </w:rPr>
+      </w:pPr>
+      <w:r>
+        <w:rPr>
+          <w:rtl w:val="0"/>
+        </w:rPr>
+        <w:t xml:space="preserve">GetMapping, PostMapping</w:t>
+      </w:r>
+    </w:p>
+    <w:p>
+      <w:pPr>
+        <w:ind w:left="720" w:firstLine="0"/>
+        <w:rPr/>
+      </w:pPr>
+      <w:r>
+        <w:rPr>
+          <w:rFonts w:ascii="Arial Unicode MS" w:cs="Arial Unicode MS" w:eastAsia="Arial Unicode MS" w:hAnsi="Arial Unicode MS"/>
+          <w:rtl w:val="0"/>
+        </w:rPr>
+        <w:t xml:space="preserve">html에서 method = “post” 로 했을 때, PostMapping 된 함수가 호출된다.</w:t>
+      </w:r>
+    </w:p>
+    <w:p>
+      <w:pPr>
+        <w:ind w:left="720" w:firstLine="0"/>
+        <w:rPr/>
+      </w:pPr>
+      <w:r>
+        <w:rPr>
+          <w:rtl w:val="0"/>
+        </w:rPr>
+        <w:t xml:space="preserve">&lt;form action="/members/new" method="post"&gt;</w:t>
+      </w:r>
+    </w:p>
+    <w:p>
+      <w:pPr>
+        <w:ind w:left="720" w:firstLine="0"/>
+        <w:rPr/>
+      </w:pPr>
+      <w:r>
+        <w:rPr>
+          <w:rFonts w:ascii="Arial Unicode MS" w:cs="Arial Unicode MS" w:eastAsia="Arial Unicode MS" w:hAnsi="Arial Unicode MS"/>
+          <w:rtl w:val="0"/>
+        </w:rPr>
+        <w:t xml:space="preserve">get 은 보통 조회할 때 많이 쓰고, post는 보통 등록할 때 많이 쓴다.</w:t>
+      </w:r>
+    </w:p>
+    <w:p>
+      <w:pPr>
+        <w:ind w:left="720" w:firstLine="0"/>
+        <w:rPr/>
+      </w:pPr>
+      <w:r>
+        <w:rPr>
+          <w:rtl w:val="0"/>
+        </w:rPr>
+      </w:r>
+    </w:p>
+    <w:p>
+      <w:pPr>
+        <w:ind w:left="720" w:firstLine="0"/>
+        <w:rPr/>
+      </w:pPr>
+      <w:r>
+        <w:rPr>
+          <w:rFonts w:ascii="Arial Unicode MS" w:cs="Arial Unicode MS" w:eastAsia="Arial Unicode MS" w:hAnsi="Arial Unicode MS"/>
+          <w:rtl w:val="0"/>
+        </w:rPr>
+        <w:t xml:space="preserve">members/new 로 주소 바로 접근했을 때는 GetMapping 으로 갔을거고,</w:t>
+      </w:r>
+    </w:p>
+    <w:p>
+      <w:pPr>
+        <w:ind w:left="720" w:firstLine="0"/>
+        <w:rPr/>
+      </w:pPr>
+      <w:r>
+        <w:rPr>
+          <w:rtl w:val="0"/>
+        </w:rPr>
+        <w:t xml:space="preserve">    @GetMapping("/members/new")</w:t>
+      </w:r>
+    </w:p>
+    <w:p>
+      <w:pPr>
+        <w:ind w:left="720" w:firstLine="0"/>
+        <w:rPr/>
+      </w:pPr>
+      <w:r>
+        <w:rPr>
+          <w:rtl w:val="0"/>
+        </w:rPr>
+        <w:t xml:space="preserve">    public String createForm() {</w:t>
+      </w:r>
+    </w:p>
+    <w:p>
+      <w:pPr>
+        <w:ind w:left="720" w:firstLine="0"/>
+        <w:rPr/>
+      </w:pPr>
+      <w:r>
+        <w:rPr>
+          <w:rtl w:val="0"/>
+        </w:rPr>
+        <w:t xml:space="preserve">        return "members/createMemberForm";</w:t>
+      </w:r>
+    </w:p>
+    <w:p>
+      <w:pPr>
+        <w:ind w:left="720" w:firstLine="0"/>
+        <w:rPr/>
+      </w:pPr>
+      <w:r>
+        <w:rPr>
+          <w:rtl w:val="0"/>
+        </w:rPr>
+        <w:t xml:space="preserve">    }</w:t>
+      </w:r>
+    </w:p>
+    <w:p>
+      <w:pPr>
+        <w:ind w:left="720" w:firstLine="0"/>
+        <w:rPr/>
+      </w:pPr>
+      <w:r>
+        <w:rPr>
+          <w:rFonts w:ascii="Arial Unicode MS" w:cs="Arial Unicode MS" w:eastAsia="Arial Unicode MS" w:hAnsi="Arial Unicode MS"/>
+          <w:rtl w:val="0"/>
+        </w:rPr>
+        <w:t xml:space="preserve">에 따라서 template 아래의 members/CreateMemberForm.html 에 접근했을 것.</w:t>
+      </w:r>
+    </w:p>
+    <w:p>
+      <w:pPr>
+        <w:ind w:left="720" w:firstLine="0"/>
+        <w:rPr/>
+      </w:pPr>
+      <w:r>
+        <w:rPr>
+          <w:rtl w:val="0"/>
+        </w:rPr>
+      </w:r>
+    </w:p>
+    <w:p>
+      <w:pPr>
+        <w:ind w:left="720" w:firstLine="0"/>
+        <w:rPr/>
+      </w:pPr>
+      <w:r>
+        <w:rPr>
+          <w:rFonts w:ascii="Arial Unicode MS" w:cs="Arial Unicode MS" w:eastAsia="Arial Unicode MS" w:hAnsi="Arial Unicode MS"/>
+          <w:rtl w:val="0"/>
+        </w:rPr>
+        <w:t xml:space="preserve">해당 페이지에서 등록을 누르면 그건 method=”post” 로 되어있기 때문에 PostMapping 의 함수 호출됨.</w:t>
+      </w:r>
+    </w:p>
+    <w:p>
+      <w:pPr>
+        <w:rPr/>
+      </w:pPr>
+      <w:r>
+        <w:rPr>
+          <w:rtl w:val="0"/>
+        </w:rPr>
+      </w:r>
+    </w:p>
+    <w:p>
+      <w:pPr>
+        <w:pStyle w:val="Heading1"/>
+        <w:rPr/>
+      </w:pPr>
+      <w:bookmarkStart w:colFirst="0" w:colLast="0" w:name="_xwfc3j4gmtze" w:id="7"/>
+      <w:bookmarkEnd w:id="7"/>
+      <w:r>
+        <w:rPr>
+          <w:rFonts w:ascii="Arial Unicode MS" w:cs="Arial Unicode MS" w:eastAsia="Arial Unicode MS" w:hAnsi="Arial Unicode MS"/>
+          <w:rtl w:val="0"/>
+        </w:rPr>
+        <w:t xml:space="preserve">스프링 DB 접근</w:t>
+      </w:r>
+    </w:p>
+    <w:p>
+      <w:pPr>
+        <w:numPr>
+          <w:ilvl w:val="0"/>
+          <w:numId w:val="9"/>
+        </w:numPr>
+        <w:ind w:left="720" w:hanging="360"/>
+        <w:rPr>
+          <w:u w:val="none"/>
+        </w:rPr>
+      </w:pPr>
+      <w:r>
+        <w:rPr>
+          <w:rFonts w:ascii="Arial Unicode MS" w:cs="Arial Unicode MS" w:eastAsia="Arial Unicode MS" w:hAnsi="Arial Unicode MS"/>
+          <w:rtl w:val="0"/>
+        </w:rPr>
+        <w:t xml:space="preserve">H2 설치</w:t>
+      </w:r>
+    </w:p>
+    <w:p>
+      <w:pPr>
+        <w:ind w:left="720" w:firstLine="0"/>
+        <w:rPr/>
+      </w:pPr>
+      <w:r>
+        <w:rPr>
+          <w:rFonts w:ascii="Arial Unicode MS" w:cs="Arial Unicode MS" w:eastAsia="Arial Unicode MS" w:hAnsi="Arial Unicode MS"/>
+          <w:rtl w:val="0"/>
+        </w:rPr>
+        <w:t xml:space="preserve">h2database.com 가서 다운받고 설치하면 됨.</w:t>
+      </w:r>
+    </w:p>
+    <w:p>
+      <w:pPr>
+        <w:ind w:left="720" w:firstLine="0"/>
+        <w:rPr/>
+      </w:pPr>
+      <w:r>
+        <w:rPr>
+          <w:rFonts w:ascii="Arial Unicode MS" w:cs="Arial Unicode MS" w:eastAsia="Arial Unicode MS" w:hAnsi="Arial Unicode MS"/>
+          <w:rtl w:val="0"/>
+        </w:rPr>
+        <w:t xml:space="preserve">H2/bin 아래에 h2.bat 실행하면 창이 뜰거고, 그게 안꺼짐.</w:t>
+      </w:r>
+    </w:p>
+    <w:p>
+      <w:pPr>
+        <w:ind w:left="720" w:firstLine="0"/>
+        <w:rPr/>
+      </w:pPr>
+      <w:r>
+        <w:rPr>
+          <w:rFonts w:ascii="Arial Unicode MS" w:cs="Arial Unicode MS" w:eastAsia="Arial Unicode MS" w:hAnsi="Arial Unicode MS"/>
+          <w:rtl w:val="0"/>
+        </w:rPr>
+        <w:t xml:space="preserve">그 상태에서 트레이에 나올거고,  우클릭후 status 클릭하면 H2 Console URL 뜸</w:t>
+      </w:r>
+    </w:p>
+    <w:p>
+      <w:pPr>
+        <w:ind w:left="720" w:firstLine="0"/>
+        <w:rPr/>
+      </w:pPr>
+      <w:r>
+        <w:rPr>
+          <w:rFonts w:ascii="Arial Unicode MS" w:cs="Arial Unicode MS" w:eastAsia="Arial Unicode MS" w:hAnsi="Arial Unicode MS"/>
+          <w:rtl w:val="0"/>
+        </w:rPr>
+        <w:t xml:space="preserve">이거 전체 블록 지정해서 복사하고 크롬에서 열면 열릴거고, 실행하면 test.mv.db 만들어짐.</w:t>
+      </w:r>
+    </w:p>
+    <w:p>
+      <w:pPr>
+        <w:ind w:left="720" w:firstLine="0"/>
+        <w:rPr/>
+      </w:pPr>
+      <w:r>
+        <w:rPr>
+          <w:rFonts w:ascii="Arial Unicode MS" w:cs="Arial Unicode MS" w:eastAsia="Arial Unicode MS" w:hAnsi="Arial Unicode MS"/>
+          <w:rtl w:val="0"/>
+        </w:rPr>
+        <w:t xml:space="preserve">~ 대신 내가 원하는 위치 넣으면 됨.</w:t>
+      </w:r>
+    </w:p>
+    <w:p>
+      <w:pPr>
+        <w:ind w:left="720" w:firstLine="0"/>
+        <w:rPr/>
+      </w:pPr>
+      <w:r>
+        <w:rPr>
+          <w:rFonts w:ascii="Arial Unicode MS" w:cs="Arial Unicode MS" w:eastAsia="Arial Unicode MS" w:hAnsi="Arial Unicode MS"/>
+          <w:rtl w:val="0"/>
+        </w:rPr>
+        <w:t xml:space="preserve">지금 이건 파일로 접근하는거고, 그러면 웹콘솔, 어플리케이션 동시접근하다가 오류 발생할 수 있음.</w:t>
+      </w:r>
+    </w:p>
+    <w:p>
+      <w:pPr>
+        <w:ind w:left="720" w:firstLine="0"/>
+        <w:rPr/>
+      </w:pPr>
+      <w:r>
+        <w:rPr>
+          <w:rFonts w:ascii="Arial Unicode MS" w:cs="Arial Unicode MS" w:eastAsia="Arial Unicode MS" w:hAnsi="Arial Unicode MS"/>
+          <w:rtl w:val="0"/>
+        </w:rPr>
+        <w:t xml:space="preserve">그래서 이렇게 test.mv.db 파일 만들고나서는 ~ 앞에 tcp://localhost/ 를 붙여주면 파일에 바로 접근하는게 아니라 소켓을 통해서 접근하게 됨. 이렇게 해야 여러군데서 동시에 접근 가능함.</w:t>
+      </w:r>
+    </w:p>
+    <w:p>
+      <w:pPr>
+        <w:ind w:left="720" w:firstLine="0"/>
+        <w:rPr/>
+      </w:pPr>
+      <w:r>
+        <w:rPr>
+          <w:rtl w:val="0"/>
+        </w:rPr>
+      </w:r>
+    </w:p>
+    <w:p>
+      <w:pPr>
+        <w:ind w:left="720" w:firstLine="0"/>
+        <w:rPr/>
+      </w:pPr>
+      <w:r>
+        <w:rPr>
+          <w:rFonts w:ascii="Arial Unicode MS" w:cs="Arial Unicode MS" w:eastAsia="Arial Unicode MS" w:hAnsi="Arial Unicode MS"/>
+          <w:rtl w:val="0"/>
+        </w:rPr>
+        <w:t xml:space="preserve">그리고 sql/ddl.sql 과 같이 DB 코드도 같이 관리해주면 좋음.</w:t>
+      </w:r>
+    </w:p>
+    <w:p>
+      <w:pPr>
+        <w:numPr>
+          <w:ilvl w:val="0"/>
+          <w:numId w:val="9"/>
+        </w:numPr>
+        <w:ind w:left="720" w:hanging="360"/>
+        <w:rPr>
+          <w:u w:val="none"/>
+        </w:rPr>
+      </w:pPr>
+      <w:r>
+        <w:rPr>
+          <w:rFonts w:ascii="Arial Unicode MS" w:cs="Arial Unicode MS" w:eastAsia="Arial Unicode MS" w:hAnsi="Arial Unicode MS"/>
+          <w:rtl w:val="0"/>
+        </w:rPr>
+        <w:t xml:space="preserve">순수 JDBC</w:t>
+      </w:r>
       <w:r>
         <w:rPr>
           <w:rtl w:val="0"/>
@@ -4633,6 +6389,116 @@
   <w:abstractNum w:abstractNumId="5">
     <w:lvl w:ilvl="0">
       <w:start w:val="1"/>
+      <w:numFmt w:val="lowerLetter"/>
+      <w:lvlText w:val="%1."/>
+      <w:lvlJc w:val="left"/>
+      <w:pPr>
+        <w:ind w:left="1440" w:hanging="360"/>
+      </w:pPr>
+      <w:rPr>
+        <w:u w:val="none"/>
+      </w:rPr>
+    </w:lvl>
+    <w:lvl w:ilvl="1">
+      <w:start w:val="1"/>
+      <w:numFmt w:val="lowerRoman"/>
+      <w:lvlText w:val="%2."/>
+      <w:lvlJc w:val="right"/>
+      <w:pPr>
+        <w:ind w:left="2160" w:hanging="360"/>
+      </w:pPr>
+      <w:rPr>
+        <w:u w:val="none"/>
+      </w:rPr>
+    </w:lvl>
+    <w:lvl w:ilvl="2">
+      <w:start w:val="1"/>
+      <w:numFmt w:val="decimal"/>
+      <w:lvlText w:val="%3."/>
+      <w:lvlJc w:val="left"/>
+      <w:pPr>
+        <w:ind w:left="2880" w:hanging="360"/>
+      </w:pPr>
+      <w:rPr>
+        <w:u w:val="none"/>
+      </w:rPr>
+    </w:lvl>
+    <w:lvl w:ilvl="3">
+      <w:start w:val="1"/>
+      <w:numFmt w:val="lowerLetter"/>
+      <w:lvlText w:val="%4."/>
+      <w:lvlJc w:val="left"/>
+      <w:pPr>
+        <w:ind w:left="3600" w:hanging="360"/>
+      </w:pPr>
+      <w:rPr>
+        <w:u w:val="none"/>
+      </w:rPr>
+    </w:lvl>
+    <w:lvl w:ilvl="4">
+      <w:start w:val="1"/>
+      <w:numFmt w:val="lowerRoman"/>
+      <w:lvlText w:val="%5."/>
+      <w:lvlJc w:val="right"/>
+      <w:pPr>
+        <w:ind w:left="4320" w:hanging="360"/>
+      </w:pPr>
+      <w:rPr>
+        <w:u w:val="none"/>
+      </w:rPr>
+    </w:lvl>
+    <w:lvl w:ilvl="5">
+      <w:start w:val="1"/>
+      <w:numFmt w:val="decimal"/>
+      <w:lvlText w:val="%6."/>
+      <w:lvlJc w:val="left"/>
+      <w:pPr>
+        <w:ind w:left="5040" w:hanging="360"/>
+      </w:pPr>
+      <w:rPr>
+        <w:u w:val="none"/>
+      </w:rPr>
+    </w:lvl>
+    <w:lvl w:ilvl="6">
+      <w:start w:val="1"/>
+      <w:numFmt w:val="lowerLetter"/>
+      <w:lvlText w:val="%7."/>
+      <w:lvlJc w:val="left"/>
+      <w:pPr>
+        <w:ind w:left="5760" w:hanging="360"/>
+      </w:pPr>
+      <w:rPr>
+        <w:u w:val="none"/>
+      </w:rPr>
+    </w:lvl>
+    <w:lvl w:ilvl="7">
+      <w:start w:val="1"/>
+      <w:numFmt w:val="lowerRoman"/>
+      <w:lvlText w:val="%8."/>
+      <w:lvlJc w:val="right"/>
+      <w:pPr>
+        <w:ind w:left="6480" w:hanging="360"/>
+      </w:pPr>
+      <w:rPr>
+        <w:u w:val="none"/>
+      </w:rPr>
+    </w:lvl>
+    <w:lvl w:ilvl="8">
+      <w:start w:val="1"/>
+      <w:numFmt w:val="decimal"/>
+      <w:lvlText w:val="%9."/>
+      <w:lvlJc w:val="left"/>
+      <w:pPr>
+        <w:ind w:left="7200" w:hanging="360"/>
+      </w:pPr>
+      <w:rPr>
+        <w:u w:val="none"/>
+      </w:rPr>
+    </w:lvl>
+  </w:abstractNum>
+  <w:abstractNum w:abstractNumId="6">
+    <w:lvl w:ilvl="0">
+      <w:start w:val="1"/>
       <w:numFmt w:val="decimal"/>
       <w:lvlText w:val="%1."/>
       <w:lvlJc w:val="left"/>
@@ -4740,7 +6606,7 @@
       </w:rPr>
     </w:lvl>
   </w:abstractNum>
-  <w:abstractNum w:abstractNumId="6">
+  <w:abstractNum w:abstractNumId="7">
     <w:lvl w:ilvl="0">
       <w:start w:val="1"/>
       <w:numFmt w:val="lowerLetter"/>
@@ -4850,7 +6716,7 @@
       </w:rPr>
     </w:lvl>
   </w:abstractNum>
-  <w:abstractNum w:abstractNumId="7">
+  <w:abstractNum w:abstractNumId="8">
     <w:lvl w:ilvl="0">
       <w:start w:val="1"/>
       <w:numFmt w:val="lowerLetter"/>
@@ -4960,7 +6826,117 @@
       </w:rPr>
     </w:lvl>
   </w:abstractNum>
-  <w:abstractNum w:abstractNumId="8">
+  <w:abstractNum w:abstractNumId="9">
+    <w:lvl w:ilvl="0">
+      <w:start w:val="1"/>
+      <w:numFmt w:val="decimal"/>
+      <w:lvlText w:val="%1."/>
+      <w:lvlJc w:val="left"/>
+      <w:pPr>
+        <w:ind w:left="720" w:hanging="360"/>
+      </w:pPr>
+      <w:rPr>
+        <w:u w:val="none"/>
+      </w:rPr>
+    </w:lvl>
+    <w:lvl w:ilvl="1">
+      <w:start w:val="1"/>
+      <w:numFmt w:val="lowerLetter"/>
+      <w:lvlText w:val="%2."/>
+      <w:lvlJc w:val="left"/>
+      <w:pPr>
+        <w:ind w:left="1440" w:hanging="360"/>
+      </w:pPr>
+      <w:rPr>
+        <w:u w:val="none"/>
+      </w:rPr>
+    </w:lvl>
+    <w:lvl w:ilvl="2">
+      <w:start w:val="1"/>
+      <w:numFmt w:val="lowerRoman"/>
+      <w:lvlText w:val="%3."/>
+      <w:lvlJc w:val="right"/>
+      <w:pPr>
+        <w:ind w:left="2160" w:hanging="360"/>
+      </w:pPr>
+      <w:rPr>
+        <w:u w:val="none"/>
+      </w:rPr>
+    </w:lvl>
+    <w:lvl w:ilvl="3">
+      <w:start w:val="1"/>
+      <w:numFmt w:val="decimal"/>
+      <w:lvlText w:val="%4."/>
+      <w:lvlJc w:val="left"/>
+      <w:pPr>
+        <w:ind w:left="2880" w:hanging="360"/>
+      </w:pPr>
+      <w:rPr>
+        <w:u w:val="none"/>
+      </w:rPr>
+    </w:lvl>
+    <w:lvl w:ilvl="4">
+      <w:start w:val="1"/>
+      <w:numFmt w:val="lowerLetter"/>
+      <w:lvlText w:val="%5."/>
+      <w:lvlJc w:val="left"/>
+      <w:pPr>
+        <w:ind w:left="3600" w:hanging="360"/>
+      </w:pPr>
+      <w:rPr>
+        <w:u w:val="none"/>
+      </w:rPr>
+    </w:lvl>
+    <w:lvl w:ilvl="5">
+      <w:start w:val="1"/>
+      <w:numFmt w:val="lowerRoman"/>
+      <w:lvlText w:val="%6."/>
+      <w:lvlJc w:val="right"/>
+      <w:pPr>
+        <w:ind w:left="4320" w:hanging="360"/>
+      </w:pPr>
+      <w:rPr>
+        <w:u w:val="none"/>
+      </w:rPr>
+    </w:lvl>
+    <w:lvl w:ilvl="6">
+      <w:start w:val="1"/>
+      <w:numFmt w:val="decimal"/>
+      <w:lvlText w:val="%7."/>
+      <w:lvlJc w:val="left"/>
+      <w:pPr>
+        <w:ind w:left="5040" w:hanging="360"/>
+      </w:pPr>
+      <w:rPr>
+        <w:u w:val="none"/>
+      </w:rPr>
+    </w:lvl>
+    <w:lvl w:ilvl="7">
+      <w:start w:val="1"/>
+      <w:numFmt w:val="lowerLetter"/>
+      <w:lvlText w:val="%8."/>
+      <w:lvlJc w:val="left"/>
+      <w:pPr>
+        <w:ind w:left="5760" w:hanging="360"/>
+      </w:pPr>
+      <w:rPr>
+        <w:u w:val="none"/>
+      </w:rPr>
+    </w:lvl>
+    <w:lvl w:ilvl="8">
+      <w:start w:val="1"/>
+      <w:numFmt w:val="lowerRoman"/>
+      <w:lvlText w:val="%9."/>
+      <w:lvlJc w:val="right"/>
+      <w:pPr>
+        <w:ind w:left="6480" w:hanging="360"/>
+      </w:pPr>
+      <w:rPr>
+        <w:u w:val="none"/>
+      </w:rPr>
+    </w:lvl>
+  </w:abstractNum>
+  <w:abstractNum w:abstractNumId="10">
     <w:lvl w:ilvl="0">
       <w:start w:val="1"/>
       <w:numFmt w:val="decimal"/>
@@ -5093,6 +7069,12 @@
   </w:num>
   <w:num w:numId="8">
     <w:abstractNumId w:val="8"/>
+  </w:num>
+  <w:num w:numId="9">
+    <w:abstractNumId w:val="9"/>
+  </w:num>
+  <w:num w:numId="10">
+    <w:abstractNumId w:val="10"/>
   </w:num>
 </w:numbering>
 </file>
@@ -5269,6 +7251,32 @@
     </w:tblPr>
   </w:style>
   <w:style w:type="table" w:styleId="Table3">
+    <w:basedOn w:val="TableNormal"/>
+    <w:tblPr>
+      <w:tblStyleRowBandSize w:val="1"/>
+      <w:tblStyleColBandSize w:val="1"/>
+      <w:tblCellMar>
+        <w:top w:w="100.0" w:type="dxa"/>
+        <w:left w:w="100.0" w:type="dxa"/>
+        <w:bottom w:w="100.0" w:type="dxa"/>
+        <w:right w:w="100.0" w:type="dxa"/>
+      </w:tblCellMar>
+    </w:tblPr>
+  </w:style>
+  <w:style w:type="table" w:styleId="Table4">
+    <w:basedOn w:val="TableNormal"/>
+    <w:tblPr>
+      <w:tblStyleRowBandSize w:val="1"/>
+      <w:tblStyleColBandSize w:val="1"/>
+      <w:tblCellMar>
+        <w:top w:w="100.0" w:type="dxa"/>
+        <w:left w:w="100.0" w:type="dxa"/>
+        <w:bottom w:w="100.0" w:type="dxa"/>
+        <w:right w:w="100.0" w:type="dxa"/>
+      </w:tblCellMar>
+    </w:tblPr>
+  </w:style>
+  <w:style w:type="table" w:styleId="Table5">
     <w:basedOn w:val="TableNormal"/>
     <w:tblPr>
       <w:tblStyleRowBandSize w:val="1"/>

</xml_diff>

<commit_message>
[Study][Spring] IntegrationTest - Spring, DB
</commit_message>
<xml_diff>
--- a/Spring 입문.docx
+++ b/Spring 입문.docx
@@ -555,12 +555,12 @@
           <wp:inline distB="114300" distT="114300" distL="114300" distR="114300">
             <wp:extent cx="5731200" cy="927100"/>
             <wp:effectExtent b="0" l="0" r="0" t="0"/>
-            <wp:docPr id="2" name="image8.png"/>
+            <wp:docPr id="2" name="image7.png"/>
             <a:graphic>
               <a:graphicData uri="http://schemas.openxmlformats.org/drawingml/2006/picture">
                 <pic:pic>
                   <pic:nvPicPr>
-                    <pic:cNvPr id="0" name="image8.png"/>
+                    <pic:cNvPr id="0" name="image7.png"/>
                     <pic:cNvPicPr preferRelativeResize="0"/>
                   </pic:nvPicPr>
                   <pic:blipFill>
@@ -1739,12 +1739,12 @@
           <wp:inline distB="114300" distT="114300" distL="114300" distR="114300">
             <wp:extent cx="5731200" cy="3187700"/>
             <wp:effectExtent b="0" l="0" r="0" t="0"/>
-            <wp:docPr id="6" name="image9.png"/>
+            <wp:docPr id="6" name="image5.png"/>
             <a:graphic>
               <a:graphicData uri="http://schemas.openxmlformats.org/drawingml/2006/picture">
                 <pic:pic>
                   <pic:nvPicPr>
-                    <pic:cNvPr id="0" name="image9.png"/>
+                    <pic:cNvPr id="0" name="image5.png"/>
                     <pic:cNvPicPr preferRelativeResize="0"/>
                   </pic:nvPicPr>
                   <pic:blipFill>
@@ -1979,12 +1979,12 @@
           <wp:inline distB="114300" distT="114300" distL="114300" distR="114300">
             <wp:extent cx="5731200" cy="3162300"/>
             <wp:effectExtent b="0" l="0" r="0" t="0"/>
-            <wp:docPr id="5" name="image5.png"/>
+            <wp:docPr id="5" name="image3.png"/>
             <a:graphic>
               <a:graphicData uri="http://schemas.openxmlformats.org/drawingml/2006/picture">
                 <pic:pic>
                   <pic:nvPicPr>
-                    <pic:cNvPr id="0" name="image5.png"/>
+                    <pic:cNvPr id="0" name="image3.png"/>
                     <pic:cNvPicPr preferRelativeResize="0"/>
                   </pic:nvPicPr>
                   <pic:blipFill>
@@ -2101,12 +2101,12 @@
           <wp:inline distB="114300" distT="114300" distL="114300" distR="114300">
             <wp:extent cx="5731200" cy="3124200"/>
             <wp:effectExtent b="0" l="0" r="0" t="0"/>
-            <wp:docPr id="8" name="image3.png"/>
+            <wp:docPr id="8" name="image6.png"/>
             <a:graphic>
               <a:graphicData uri="http://schemas.openxmlformats.org/drawingml/2006/picture">
                 <pic:pic>
                   <pic:nvPicPr>
-                    <pic:cNvPr id="0" name="image3.png"/>
+                    <pic:cNvPr id="0" name="image6.png"/>
                     <pic:cNvPicPr preferRelativeResize="0"/>
                   </pic:nvPicPr>
                   <pic:blipFill>
@@ -3683,12 +3683,12 @@
           <wp:inline distB="114300" distT="114300" distL="114300" distR="114300">
             <wp:extent cx="5731200" cy="3035300"/>
             <wp:effectExtent b="0" l="0" r="0" t="0"/>
-            <wp:docPr id="3" name="image6.png"/>
+            <wp:docPr id="3" name="image8.png"/>
             <a:graphic>
               <a:graphicData uri="http://schemas.openxmlformats.org/drawingml/2006/picture">
                 <pic:pic>
                   <pic:nvPicPr>
-                    <pic:cNvPr id="0" name="image6.png"/>
+                    <pic:cNvPr id="0" name="image8.png"/>
                     <pic:cNvPicPr preferRelativeResize="0"/>
                   </pic:nvPicPr>
                   <pic:blipFill>
@@ -4357,12 +4357,12 @@
           <wp:inline distB="114300" distT="114300" distL="114300" distR="114300">
             <wp:extent cx="5212850" cy="2866202"/>
             <wp:effectExtent b="0" l="0" r="0" t="0"/>
-            <wp:docPr id="1" name="image7.png"/>
+            <wp:docPr id="1" name="image9.png"/>
             <a:graphic>
               <a:graphicData uri="http://schemas.openxmlformats.org/drawingml/2006/picture">
                 <pic:pic>
                   <pic:nvPicPr>
-                    <pic:cNvPr id="0" name="image7.png"/>
+                    <pic:cNvPr id="0" name="image9.png"/>
                     <pic:cNvPicPr preferRelativeResize="0"/>
                   </pic:nvPicPr>
                   <pic:blipFill>
@@ -5929,6 +5929,126 @@
         </w:rPr>
         <w:t xml:space="preserve">순수 JDBC</w:t>
       </w:r>
+    </w:p>
+    <w:p>
+      <w:pPr>
+        <w:ind w:left="720" w:firstLine="0"/>
+        <w:rPr/>
+      </w:pPr>
+      <w:r>
+        <w:rPr>
+          <w:rFonts w:ascii="Arial Unicode MS" w:cs="Arial Unicode MS" w:eastAsia="Arial Unicode MS" w:hAnsi="Arial Unicode MS"/>
+          <w:rtl w:val="0"/>
+        </w:rPr>
+        <w:t xml:space="preserve">JdbcMemberRepository 만들고나서,</w:t>
+      </w:r>
+    </w:p>
+    <w:p>
+      <w:pPr>
+        <w:ind w:left="720" w:firstLine="0"/>
+        <w:rPr/>
+      </w:pPr>
+      <w:r>
+        <w:rPr>
+          <w:rFonts w:ascii="Arial Unicode MS" w:cs="Arial Unicode MS" w:eastAsia="Arial Unicode MS" w:hAnsi="Arial Unicode MS"/>
+          <w:rtl w:val="0"/>
+        </w:rPr>
+        <w:t xml:space="preserve">연결 후 SpringConfig에서 MemberRepository 만 return 을 Jdbc~~로 바꿔주면 됨.</w:t>
+      </w:r>
+    </w:p>
+    <w:p>
+      <w:pPr>
+        <w:ind w:left="720" w:firstLine="0"/>
+        <w:rPr/>
+      </w:pPr>
+      <w:r>
+        <w:rPr>
+          <w:rtl w:val="0"/>
+        </w:rPr>
+      </w:r>
+    </w:p>
+    <w:p>
+      <w:pPr>
+        <w:ind w:left="720" w:firstLine="0"/>
+        <w:rPr/>
+      </w:pPr>
+      <w:r>
+        <w:rPr>
+          <w:rFonts w:ascii="Arial Unicode MS" w:cs="Arial Unicode MS" w:eastAsia="Arial Unicode MS" w:hAnsi="Arial Unicode MS"/>
+          <w:rtl w:val="0"/>
+        </w:rPr>
+        <w:t xml:space="preserve">MemberRepository 는 interface 만들어놨고, 이걸 Memory로 구현했었는데, 이걸 Jdbc로 구현하고 SpringConfig에서 이걸로 갈아끼우면 되니까 편리함. 이게 OOP의 장점.</w:t>
+      </w:r>
+    </w:p>
+    <w:p>
+      <w:pPr>
+        <w:numPr>
+          <w:ilvl w:val="0"/>
+          <w:numId w:val="9"/>
+        </w:numPr>
+        <w:ind w:left="720" w:hanging="360"/>
+        <w:rPr>
+          <w:u w:val="none"/>
+        </w:rPr>
+      </w:pPr>
+      <w:r>
+        <w:rPr>
+          <w:rFonts w:ascii="Arial Unicode MS" w:cs="Arial Unicode MS" w:eastAsia="Arial Unicode MS" w:hAnsi="Arial Unicode MS"/>
+          <w:rtl w:val="0"/>
+        </w:rPr>
+        <w:t xml:space="preserve">Spring 사용 및 DB 사용 테스트</w:t>
+      </w:r>
+    </w:p>
+    <w:p>
+      <w:pPr>
+        <w:ind w:left="720" w:firstLine="0"/>
+        <w:rPr/>
+      </w:pPr>
+      <w:r>
+        <w:rPr>
+          <w:rFonts w:ascii="Arial Unicode MS" w:cs="Arial Unicode MS" w:eastAsia="Arial Unicode MS" w:hAnsi="Arial Unicode MS"/>
+          <w:rtl w:val="0"/>
+        </w:rPr>
+        <w:t xml:space="preserve">@SpringBootTest 를 적으면 Spring 실제로 올려서 테스트 할 수 있음.</w:t>
+      </w:r>
+    </w:p>
+    <w:p>
+      <w:pPr>
+        <w:ind w:left="720" w:firstLine="0"/>
+        <w:rPr/>
+      </w:pPr>
+      <w:r>
+        <w:rPr>
+          <w:rFonts w:ascii="Arial Unicode MS" w:cs="Arial Unicode MS" w:eastAsia="Arial Unicode MS" w:hAnsi="Arial Unicode MS"/>
+          <w:rtl w:val="0"/>
+        </w:rPr>
+        <w:t xml:space="preserve">@Transactional 적으면 DB에 쿼리 다 날리고 커밋은 안하고 롤백함.</w:t>
+      </w:r>
+    </w:p>
+    <w:p>
+      <w:pPr>
+        <w:ind w:left="720" w:firstLine="0"/>
+        <w:rPr/>
+      </w:pPr>
+      <w:r>
+        <w:rPr>
+          <w:rFonts w:ascii="Arial Unicode MS" w:cs="Arial Unicode MS" w:eastAsia="Arial Unicode MS" w:hAnsi="Arial Unicode MS"/>
+          <w:rtl w:val="0"/>
+        </w:rPr>
+        <w:t xml:space="preserve">DB에는 commit을 해야 실제 데이터에 반영이 됨. 이를 이용해서 테스트 시 쿼리는 다 날리고 이것저것 하지만 commit 안하고 rollback 해버리면 DB는 다시 돌아옴. AfterEach 로 다 하는 대신 @Transactional 적어주면 이렇게 해줌.</w:t>
+      </w:r>
+    </w:p>
+    <w:p>
+      <w:pPr>
+        <w:numPr>
+          <w:ilvl w:val="0"/>
+          <w:numId w:val="9"/>
+        </w:numPr>
+        <w:ind w:left="720" w:hanging="360"/>
+        <w:rPr>
+          <w:u w:val="none"/>
+        </w:rPr>
+      </w:pPr>
       <w:r>
         <w:rPr>
           <w:rtl w:val="0"/>

</xml_diff>

<commit_message>
[Study][Spring] MyProject: docs update - Crawling
1. Crawling setting
2. post method crawling
</commit_message>
<xml_diff>
--- a/Spring 입문.docx
+++ b/Spring 입문.docx
@@ -21,7 +21,7 @@
       <w:pPr>
         <w:rPr/>
       </w:pPr>
-      <w:hyperlink r:id="rId6">
+      <w:hyperlink r:id="rId7">
         <w:r>
           <w:rPr>
             <w:color w:val="1155cc"/>
@@ -78,7 +78,7 @@
       <w:pPr>
         <w:numPr>
           <w:ilvl w:val="0"/>
-          <w:numId w:val="6"/>
+          <w:numId w:val="7"/>
         </w:numPr>
         <w:ind w:left="720" w:hanging="360"/>
         <w:rPr>
@@ -97,7 +97,7 @@
       <w:pPr>
         <w:numPr>
           <w:ilvl w:val="0"/>
-          <w:numId w:val="6"/>
+          <w:numId w:val="7"/>
         </w:numPr>
         <w:ind w:left="720" w:hanging="360"/>
         <w:rPr>
@@ -116,7 +116,7 @@
       <w:pPr>
         <w:numPr>
           <w:ilvl w:val="1"/>
-          <w:numId w:val="6"/>
+          <w:numId w:val="7"/>
         </w:numPr>
         <w:ind w:left="1440" w:hanging="360"/>
         <w:rPr>
@@ -186,16 +186,16 @@
           <wp:inline distB="114300" distT="114300" distL="114300" distR="114300">
             <wp:extent cx="5731200" cy="3162300"/>
             <wp:effectExtent b="0" l="0" r="0" t="0"/>
-            <wp:docPr id="9" name="image5.png"/>
+            <wp:docPr id="12" name="image2.png"/>
             <a:graphic>
               <a:graphicData uri="http://schemas.openxmlformats.org/drawingml/2006/picture">
                 <pic:pic>
                   <pic:nvPicPr>
-                    <pic:cNvPr id="0" name="image5.png"/>
+                    <pic:cNvPr id="0" name="image2.png"/>
                     <pic:cNvPicPr preferRelativeResize="0"/>
                   </pic:nvPicPr>
                   <pic:blipFill>
-                    <a:blip r:embed="rId7"/>
+                    <a:blip r:embed="rId8"/>
                     <a:srcRect b="0" l="0" r="0" t="0"/>
                     <a:stretch>
                       <a:fillRect/>
@@ -225,7 +225,7 @@
       <w:pPr>
         <w:numPr>
           <w:ilvl w:val="0"/>
-          <w:numId w:val="7"/>
+          <w:numId w:val="8"/>
         </w:numPr>
         <w:ind w:left="1440" w:hanging="360"/>
         <w:rPr>
@@ -244,7 +244,7 @@
       <w:pPr>
         <w:numPr>
           <w:ilvl w:val="0"/>
-          <w:numId w:val="7"/>
+          <w:numId w:val="8"/>
         </w:numPr>
         <w:ind w:left="1440" w:hanging="360"/>
         <w:rPr>
@@ -301,7 +301,7 @@
       <w:pPr>
         <w:numPr>
           <w:ilvl w:val="0"/>
-          <w:numId w:val="7"/>
+          <w:numId w:val="8"/>
         </w:numPr>
         <w:ind w:left="1440" w:hanging="360"/>
         <w:rPr>
@@ -345,7 +345,7 @@
       <w:pPr>
         <w:numPr>
           <w:ilvl w:val="0"/>
-          <w:numId w:val="7"/>
+          <w:numId w:val="8"/>
         </w:numPr>
         <w:ind w:left="1440" w:hanging="360"/>
         <w:rPr>
@@ -402,7 +402,7 @@
       <w:pPr>
         <w:numPr>
           <w:ilvl w:val="0"/>
-          <w:numId w:val="7"/>
+          <w:numId w:val="8"/>
         </w:numPr>
         <w:ind w:left="1440" w:hanging="360"/>
         <w:rPr>
@@ -555,16 +555,16 @@
           <wp:inline distB="114300" distT="114300" distL="114300" distR="114300">
             <wp:extent cx="5731200" cy="927100"/>
             <wp:effectExtent b="0" l="0" r="0" t="0"/>
-            <wp:docPr id="2" name="image3.png"/>
+            <wp:docPr id="3" name="image10.png"/>
             <a:graphic>
               <a:graphicData uri="http://schemas.openxmlformats.org/drawingml/2006/picture">
                 <pic:pic>
                   <pic:nvPicPr>
-                    <pic:cNvPr id="0" name="image3.png"/>
+                    <pic:cNvPr id="0" name="image10.png"/>
                     <pic:cNvPicPr preferRelativeResize="0"/>
                   </pic:nvPicPr>
                   <pic:blipFill>
-                    <a:blip r:embed="rId8"/>
+                    <a:blip r:embed="rId9"/>
                     <a:srcRect b="0" l="0" r="0" t="0"/>
                     <a:stretch>
                       <a:fillRect/>
@@ -614,16 +614,16 @@
           <wp:inline distB="114300" distT="114300" distL="114300" distR="114300">
             <wp:extent cx="2714625" cy="2162175"/>
             <wp:effectExtent b="0" l="0" r="0" t="0"/>
-            <wp:docPr id="4" name="image4.png"/>
+            <wp:docPr id="7" name="image3.png"/>
             <a:graphic>
               <a:graphicData uri="http://schemas.openxmlformats.org/drawingml/2006/picture">
                 <pic:pic>
                   <pic:nvPicPr>
-                    <pic:cNvPr id="0" name="image4.png"/>
+                    <pic:cNvPr id="0" name="image3.png"/>
                     <pic:cNvPicPr preferRelativeResize="0"/>
                   </pic:nvPicPr>
                   <pic:blipFill>
-                    <a:blip r:embed="rId9"/>
+                    <a:blip r:embed="rId10"/>
                     <a:srcRect b="0" l="0" r="0" t="0"/>
                     <a:stretch>
                       <a:fillRect/>
@@ -723,7 +723,7 @@
       <w:pPr>
         <w:numPr>
           <w:ilvl w:val="0"/>
-          <w:numId w:val="3"/>
+          <w:numId w:val="4"/>
         </w:numPr>
         <w:ind w:left="720" w:hanging="360"/>
         <w:rPr>
@@ -1123,16 +1123,16 @@
           <wp:inline distB="114300" distT="114300" distL="114300" distR="114300">
             <wp:extent cx="3048000" cy="1666875"/>
             <wp:effectExtent b="0" l="0" r="0" t="0"/>
-            <wp:docPr id="7" name="image2.png"/>
+            <wp:docPr id="10" name="image4.png"/>
             <a:graphic>
               <a:graphicData uri="http://schemas.openxmlformats.org/drawingml/2006/picture">
                 <pic:pic>
                   <pic:nvPicPr>
-                    <pic:cNvPr id="0" name="image2.png"/>
+                    <pic:cNvPr id="0" name="image4.png"/>
                     <pic:cNvPicPr preferRelativeResize="0"/>
                   </pic:nvPicPr>
                   <pic:blipFill>
-                    <a:blip r:embed="rId10"/>
+                    <a:blip r:embed="rId11"/>
                     <a:srcRect b="0" l="0" r="0" t="0"/>
                     <a:stretch>
                       <a:fillRect/>
@@ -1201,7 +1201,7 @@
       <w:pPr>
         <w:numPr>
           <w:ilvl w:val="0"/>
-          <w:numId w:val="3"/>
+          <w:numId w:val="4"/>
         </w:numPr>
         <w:ind w:left="720" w:hanging="360"/>
         <w:rPr>
@@ -1712,7 +1712,7 @@
           <w:rFonts w:ascii="Arial Unicode MS" w:cs="Arial Unicode MS" w:eastAsia="Arial Unicode MS" w:hAnsi="Arial Unicode MS"/>
           <w:rtl w:val="0"/>
         </w:rPr>
-        <w:t xml:space="preserve">return “hello” 는 templetes/hello.html 을 찾을 수 있도록 함.</w:t>
+        <w:t xml:space="preserve">return “hello” 는 templates/hello.html 을 찾을 수 있도록 함.</w:t>
       </w:r>
     </w:p>
     <w:p>
@@ -1739,16 +1739,16 @@
           <wp:inline distB="114300" distT="114300" distL="114300" distR="114300">
             <wp:extent cx="5731200" cy="3187700"/>
             <wp:effectExtent b="0" l="0" r="0" t="0"/>
-            <wp:docPr id="6" name="image7.png"/>
+            <wp:docPr id="9" name="image8.png"/>
             <a:graphic>
               <a:graphicData uri="http://schemas.openxmlformats.org/drawingml/2006/picture">
                 <pic:pic>
                   <pic:nvPicPr>
-                    <pic:cNvPr id="0" name="image7.png"/>
+                    <pic:cNvPr id="0" name="image8.png"/>
                     <pic:cNvPicPr preferRelativeResize="0"/>
                   </pic:nvPicPr>
                   <pic:blipFill>
-                    <a:blip r:embed="rId11"/>
+                    <a:blip r:embed="rId12"/>
                     <a:srcRect b="0" l="0" r="0" t="0"/>
                     <a:stretch>
                       <a:fillRect/>
@@ -1940,7 +1940,7 @@
       <w:pPr>
         <w:numPr>
           <w:ilvl w:val="0"/>
-          <w:numId w:val="4"/>
+          <w:numId w:val="5"/>
         </w:numPr>
         <w:ind w:left="720" w:hanging="360"/>
         <w:rPr>
@@ -1979,16 +1979,16 @@
           <wp:inline distB="114300" distT="114300" distL="114300" distR="114300">
             <wp:extent cx="5731200" cy="3162300"/>
             <wp:effectExtent b="0" l="0" r="0" t="0"/>
-            <wp:docPr id="5" name="image9.png"/>
+            <wp:docPr id="8" name="image7.png"/>
             <a:graphic>
               <a:graphicData uri="http://schemas.openxmlformats.org/drawingml/2006/picture">
                 <pic:pic>
                   <pic:nvPicPr>
-                    <pic:cNvPr id="0" name="image9.png"/>
+                    <pic:cNvPr id="0" name="image7.png"/>
                     <pic:cNvPicPr preferRelativeResize="0"/>
                   </pic:nvPicPr>
                   <pic:blipFill>
-                    <a:blip r:embed="rId12"/>
+                    <a:blip r:embed="rId13"/>
                     <a:srcRect b="0" l="0" r="0" t="0"/>
                     <a:stretch>
                       <a:fillRect/>
@@ -2044,7 +2044,7 @@
       <w:pPr>
         <w:numPr>
           <w:ilvl w:val="0"/>
-          <w:numId w:val="4"/>
+          <w:numId w:val="5"/>
         </w:numPr>
         <w:ind w:left="720" w:hanging="360"/>
         <w:rPr>
@@ -2075,7 +2075,7 @@
       <w:pPr>
         <w:numPr>
           <w:ilvl w:val="1"/>
-          <w:numId w:val="4"/>
+          <w:numId w:val="5"/>
         </w:numPr>
         <w:ind w:left="1440" w:hanging="360"/>
         <w:rPr>
@@ -2101,7 +2101,7 @@
           <wp:inline distB="114300" distT="114300" distL="114300" distR="114300">
             <wp:extent cx="5731200" cy="3124200"/>
             <wp:effectExtent b="0" l="0" r="0" t="0"/>
-            <wp:docPr id="8" name="image1.png"/>
+            <wp:docPr id="11" name="image1.png"/>
             <a:graphic>
               <a:graphicData uri="http://schemas.openxmlformats.org/drawingml/2006/picture">
                 <pic:pic>
@@ -2110,7 +2110,7 @@
                     <pic:cNvPicPr preferRelativeResize="0"/>
                   </pic:nvPicPr>
                   <pic:blipFill>
-                    <a:blip r:embed="rId13"/>
+                    <a:blip r:embed="rId14"/>
                     <a:srcRect b="0" l="0" r="0" t="0"/>
                     <a:stretch>
                       <a:fillRect/>
@@ -2140,7 +2140,7 @@
       <w:pPr>
         <w:numPr>
           <w:ilvl w:val="0"/>
-          <w:numId w:val="4"/>
+          <w:numId w:val="5"/>
         </w:numPr>
         <w:ind w:left="720" w:hanging="360"/>
         <w:rPr>
@@ -2171,7 +2171,7 @@
       <w:pPr>
         <w:numPr>
           <w:ilvl w:val="0"/>
-          <w:numId w:val="4"/>
+          <w:numId w:val="5"/>
         </w:numPr>
         <w:ind w:left="720" w:hanging="360"/>
         <w:rPr>
@@ -3657,7 +3657,7 @@
       <w:pPr>
         <w:numPr>
           <w:ilvl w:val="0"/>
-          <w:numId w:val="10"/>
+          <w:numId w:val="11"/>
         </w:numPr>
         <w:ind w:left="720" w:hanging="360"/>
         <w:rPr>
@@ -3683,7 +3683,7 @@
           <wp:inline distB="114300" distT="114300" distL="114300" distR="114300">
             <wp:extent cx="5731200" cy="3035300"/>
             <wp:effectExtent b="0" l="0" r="0" t="0"/>
-            <wp:docPr id="3" name="image6.png"/>
+            <wp:docPr id="6" name="image6.png"/>
             <a:graphic>
               <a:graphicData uri="http://schemas.openxmlformats.org/drawingml/2006/picture">
                 <pic:pic>
@@ -3692,7 +3692,7 @@
                     <pic:cNvPicPr preferRelativeResize="0"/>
                   </pic:nvPicPr>
                   <pic:blipFill>
-                    <a:blip r:embed="rId14"/>
+                    <a:blip r:embed="rId15"/>
                     <a:srcRect b="0" l="0" r="0" t="0"/>
                     <a:stretch>
                       <a:fillRect/>
@@ -3723,7 +3723,7 @@
         <w:ind w:left="720" w:firstLine="0"/>
         <w:rPr/>
       </w:pPr>
-      <w:hyperlink r:id="rId15">
+      <w:hyperlink r:id="rId16">
         <w:r>
           <w:rPr>
             <w:color w:val="1155cc"/>
@@ -3751,7 +3751,7 @@
         <w:ind w:left="720" w:firstLine="0"/>
         <w:rPr/>
       </w:pPr>
-      <w:hyperlink r:id="rId16">
+      <w:hyperlink r:id="rId17">
         <w:r>
           <w:rPr>
             <w:color w:val="1155cc"/>
@@ -3957,7 +3957,7 @@
       <w:pPr>
         <w:numPr>
           <w:ilvl w:val="0"/>
-          <w:numId w:val="10"/>
+          <w:numId w:val="11"/>
         </w:numPr>
         <w:ind w:left="720" w:hanging="360"/>
         <w:rPr>
@@ -4122,7 +4122,7 @@
       <w:pPr>
         <w:numPr>
           <w:ilvl w:val="0"/>
-          <w:numId w:val="8"/>
+          <w:numId w:val="9"/>
         </w:numPr>
         <w:ind w:left="1440" w:hanging="360"/>
         <w:rPr>
@@ -4166,7 +4166,7 @@
       <w:pPr>
         <w:numPr>
           <w:ilvl w:val="0"/>
-          <w:numId w:val="10"/>
+          <w:numId w:val="11"/>
         </w:numPr>
         <w:ind w:left="720" w:hanging="360"/>
         <w:rPr>
@@ -4211,7 +4211,7 @@
       <w:pPr>
         <w:numPr>
           <w:ilvl w:val="0"/>
-          <w:numId w:val="5"/>
+          <w:numId w:val="6"/>
         </w:numPr>
         <w:ind w:left="1440" w:hanging="360"/>
         <w:rPr>
@@ -4255,7 +4255,7 @@
       <w:pPr>
         <w:numPr>
           <w:ilvl w:val="0"/>
-          <w:numId w:val="5"/>
+          <w:numId w:val="6"/>
         </w:numPr>
         <w:ind w:left="1440" w:hanging="360"/>
         <w:rPr>
@@ -4357,16 +4357,16 @@
           <wp:inline distB="114300" distT="114300" distL="114300" distR="114300">
             <wp:extent cx="5212850" cy="2866202"/>
             <wp:effectExtent b="0" l="0" r="0" t="0"/>
-            <wp:docPr id="1" name="image8.png"/>
+            <wp:docPr id="1" name="image5.png"/>
             <a:graphic>
               <a:graphicData uri="http://schemas.openxmlformats.org/drawingml/2006/picture">
                 <pic:pic>
                   <pic:nvPicPr>
-                    <pic:cNvPr id="0" name="image8.png"/>
+                    <pic:cNvPr id="0" name="image5.png"/>
                     <pic:cNvPicPr preferRelativeResize="0"/>
                   </pic:nvPicPr>
                   <pic:blipFill>
-                    <a:blip r:embed="rId17"/>
+                    <a:blip r:embed="rId18"/>
                     <a:srcRect b="0" l="0" r="0" t="0"/>
                     <a:stretch>
                       <a:fillRect/>
@@ -5156,7 +5156,7 @@
       <w:pPr>
         <w:numPr>
           <w:ilvl w:val="0"/>
-          <w:numId w:val="10"/>
+          <w:numId w:val="11"/>
         </w:numPr>
         <w:ind w:left="720" w:hanging="360"/>
       </w:pPr>
@@ -5615,6 +5615,236 @@
       <w:pPr>
         <w:numPr>
           <w:ilvl w:val="0"/>
+          <w:numId w:val="11"/>
+        </w:numPr>
+        <w:ind w:left="720" w:hanging="360"/>
+        <w:rPr>
+          <w:u w:val="none"/>
+        </w:rPr>
+      </w:pPr>
+      <w:r>
+        <w:rPr>
+          <w:rtl w:val="0"/>
+        </w:rPr>
+        <w:t xml:space="preserve">GetMapping, PostMapping</w:t>
+      </w:r>
+    </w:p>
+    <w:p>
+      <w:pPr>
+        <w:ind w:left="720" w:firstLine="0"/>
+        <w:rPr/>
+      </w:pPr>
+      <w:r>
+        <w:rPr>
+          <w:rFonts w:ascii="Arial Unicode MS" w:cs="Arial Unicode MS" w:eastAsia="Arial Unicode MS" w:hAnsi="Arial Unicode MS"/>
+          <w:rtl w:val="0"/>
+        </w:rPr>
+        <w:t xml:space="preserve">html에서 method = “post” 로 했을 때, PostMapping 된 함수가 호출된다.</w:t>
+      </w:r>
+    </w:p>
+    <w:p>
+      <w:pPr>
+        <w:ind w:left="720" w:firstLine="0"/>
+        <w:rPr/>
+      </w:pPr>
+      <w:r>
+        <w:rPr>
+          <w:rtl w:val="0"/>
+        </w:rPr>
+        <w:t xml:space="preserve">&lt;form action="/members/new" method="post"&gt;</w:t>
+      </w:r>
+    </w:p>
+    <w:p>
+      <w:pPr>
+        <w:ind w:left="720" w:firstLine="0"/>
+        <w:rPr/>
+      </w:pPr>
+      <w:r>
+        <w:rPr>
+          <w:rFonts w:ascii="Arial Unicode MS" w:cs="Arial Unicode MS" w:eastAsia="Arial Unicode MS" w:hAnsi="Arial Unicode MS"/>
+          <w:rtl w:val="0"/>
+        </w:rPr>
+        <w:t xml:space="preserve">get 은 보통 조회할 때 많이 쓰고, post는 보통 등록할 때 많이 쓴다.</w:t>
+      </w:r>
+    </w:p>
+    <w:p>
+      <w:pPr>
+        <w:ind w:left="720" w:firstLine="0"/>
+        <w:rPr/>
+      </w:pPr>
+      <w:r>
+        <w:rPr>
+          <w:rtl w:val="0"/>
+        </w:rPr>
+      </w:r>
+    </w:p>
+    <w:p>
+      <w:pPr>
+        <w:ind w:left="720" w:firstLine="0"/>
+        <w:rPr/>
+      </w:pPr>
+      <w:r>
+        <w:rPr>
+          <w:rFonts w:ascii="Arial Unicode MS" w:cs="Arial Unicode MS" w:eastAsia="Arial Unicode MS" w:hAnsi="Arial Unicode MS"/>
+          <w:rtl w:val="0"/>
+        </w:rPr>
+        <w:t xml:space="preserve">members/new 로 주소 바로 접근했을 때는 GetMapping 으로 갔을거고,</w:t>
+      </w:r>
+    </w:p>
+    <w:p>
+      <w:pPr>
+        <w:ind w:left="720" w:firstLine="0"/>
+        <w:rPr/>
+      </w:pPr>
+      <w:r>
+        <w:rPr>
+          <w:rtl w:val="0"/>
+        </w:rPr>
+        <w:t xml:space="preserve">    @GetMapping("/members/new")</w:t>
+      </w:r>
+    </w:p>
+    <w:p>
+      <w:pPr>
+        <w:ind w:left="720" w:firstLine="0"/>
+        <w:rPr/>
+      </w:pPr>
+      <w:r>
+        <w:rPr>
+          <w:rtl w:val="0"/>
+        </w:rPr>
+        <w:t xml:space="preserve">    public String createForm() {</w:t>
+      </w:r>
+    </w:p>
+    <w:p>
+      <w:pPr>
+        <w:ind w:left="720" w:firstLine="0"/>
+        <w:rPr/>
+      </w:pPr>
+      <w:r>
+        <w:rPr>
+          <w:rtl w:val="0"/>
+        </w:rPr>
+        <w:t xml:space="preserve">        return "members/createMemberForm";</w:t>
+      </w:r>
+    </w:p>
+    <w:p>
+      <w:pPr>
+        <w:ind w:left="720" w:firstLine="0"/>
+        <w:rPr/>
+      </w:pPr>
+      <w:r>
+        <w:rPr>
+          <w:rtl w:val="0"/>
+        </w:rPr>
+        <w:t xml:space="preserve">    }</w:t>
+      </w:r>
+    </w:p>
+    <w:p>
+      <w:pPr>
+        <w:ind w:left="720" w:firstLine="0"/>
+        <w:rPr/>
+      </w:pPr>
+      <w:r>
+        <w:rPr>
+          <w:rFonts w:ascii="Arial Unicode MS" w:cs="Arial Unicode MS" w:eastAsia="Arial Unicode MS" w:hAnsi="Arial Unicode MS"/>
+          <w:rtl w:val="0"/>
+        </w:rPr>
+        <w:t xml:space="preserve">에 따라서 template 아래의 members/CreateMemberForm.html 에 접근했을 것.</w:t>
+      </w:r>
+    </w:p>
+    <w:p>
+      <w:pPr>
+        <w:ind w:left="720" w:firstLine="0"/>
+        <w:rPr/>
+      </w:pPr>
+      <w:r>
+        <w:rPr>
+          <w:rtl w:val="0"/>
+        </w:rPr>
+      </w:r>
+    </w:p>
+    <w:p>
+      <w:pPr>
+        <w:ind w:left="720" w:firstLine="0"/>
+        <w:rPr/>
+      </w:pPr>
+      <w:r>
+        <w:rPr>
+          <w:rFonts w:ascii="Arial Unicode MS" w:cs="Arial Unicode MS" w:eastAsia="Arial Unicode MS" w:hAnsi="Arial Unicode MS"/>
+          <w:rtl w:val="0"/>
+        </w:rPr>
+        <w:t xml:space="preserve">해당 페이지에서 등록을 누르면 그건 method=”post” 로 되어있기 때문에 PostMapping 의 함수 호출됨.</w:t>
+      </w:r>
+    </w:p>
+    <w:p>
+      <w:pPr>
+        <w:ind w:left="720" w:firstLine="0"/>
+        <w:rPr/>
+      </w:pPr>
+      <w:r>
+        <w:rPr>
+          <w:rtl w:val="0"/>
+        </w:rPr>
+      </w:r>
+    </w:p>
+    <w:p>
+      <w:pPr>
+        <w:ind w:left="720" w:firstLine="0"/>
+        <w:rPr/>
+      </w:pPr>
+      <w:r>
+        <w:rPr>
+          <w:rtl w:val="0"/>
+        </w:rPr>
+        <w:t xml:space="preserve">ex. </w:t>
+      </w:r>
+      <w:hyperlink r:id="rId19">
+        <w:r>
+          <w:rPr>
+            <w:color w:val="1155cc"/>
+            <w:u w:val="single"/>
+            <w:rtl w:val="0"/>
+          </w:rPr>
+          <w:t xml:space="preserve">https://dhlottery.co.kr/gameResult.do?method=byWin</w:t>
+        </w:r>
+      </w:hyperlink>
+      <w:r>
+        <w:rPr>
+          <w:rFonts w:ascii="Arial Unicode MS" w:cs="Arial Unicode MS" w:eastAsia="Arial Unicode MS" w:hAnsi="Arial Unicode MS"/>
+          <w:rtl w:val="0"/>
+        </w:rPr>
+        <w:t xml:space="preserve"> 에서 회차별 당첨정보 볼 때 postmapping 되어있음.</w:t>
+      </w:r>
+    </w:p>
+    <w:p>
+      <w:pPr>
+        <w:rPr/>
+      </w:pPr>
+      <w:r>
+        <w:rPr>
+          <w:rtl w:val="0"/>
+        </w:rPr>
+      </w:r>
+    </w:p>
+    <w:p>
+      <w:pPr>
+        <w:pStyle w:val="Heading1"/>
+        <w:rPr/>
+      </w:pPr>
+      <w:bookmarkStart w:colFirst="0" w:colLast="0" w:name="_xwfc3j4gmtze" w:id="7"/>
+      <w:bookmarkEnd w:id="7"/>
+      <w:r>
+        <w:rPr>
+          <w:rFonts w:ascii="Arial Unicode MS" w:cs="Arial Unicode MS" w:eastAsia="Arial Unicode MS" w:hAnsi="Arial Unicode MS"/>
+          <w:rtl w:val="0"/>
+        </w:rPr>
+        <w:t xml:space="preserve">스프링 DB 접근</w:t>
+      </w:r>
+    </w:p>
+    <w:p>
+      <w:pPr>
+        <w:numPr>
+          <w:ilvl w:val="0"/>
           <w:numId w:val="10"/>
         </w:numPr>
         <w:ind w:left="720" w:hanging="360"/>
@@ -5624,188 +5854,132 @@
       </w:pPr>
       <w:r>
         <w:rPr>
-          <w:rtl w:val="0"/>
-        </w:rPr>
-        <w:t xml:space="preserve">GetMapping, PostMapping</w:t>
-      </w:r>
-    </w:p>
-    <w:p>
-      <w:pPr>
-        <w:ind w:left="720" w:firstLine="0"/>
-        <w:rPr/>
-      </w:pPr>
-      <w:r>
-        <w:rPr>
-          <w:rFonts w:ascii="Arial Unicode MS" w:cs="Arial Unicode MS" w:eastAsia="Arial Unicode MS" w:hAnsi="Arial Unicode MS"/>
-          <w:rtl w:val="0"/>
-        </w:rPr>
-        <w:t xml:space="preserve">html에서 method = “post” 로 했을 때, PostMapping 된 함수가 호출된다.</w:t>
-      </w:r>
-    </w:p>
-    <w:p>
-      <w:pPr>
-        <w:ind w:left="720" w:firstLine="0"/>
-        <w:rPr/>
-      </w:pPr>
-      <w:r>
-        <w:rPr>
-          <w:rtl w:val="0"/>
-        </w:rPr>
-        <w:t xml:space="preserve">&lt;form action="/members/new" method="post"&gt;</w:t>
-      </w:r>
-    </w:p>
-    <w:p>
-      <w:pPr>
-        <w:ind w:left="720" w:firstLine="0"/>
-        <w:rPr/>
-      </w:pPr>
-      <w:r>
-        <w:rPr>
-          <w:rFonts w:ascii="Arial Unicode MS" w:cs="Arial Unicode MS" w:eastAsia="Arial Unicode MS" w:hAnsi="Arial Unicode MS"/>
-          <w:rtl w:val="0"/>
-        </w:rPr>
-        <w:t xml:space="preserve">get 은 보통 조회할 때 많이 쓰고, post는 보통 등록할 때 많이 쓴다.</w:t>
-      </w:r>
-    </w:p>
-    <w:p>
-      <w:pPr>
-        <w:ind w:left="720" w:firstLine="0"/>
-        <w:rPr/>
-      </w:pPr>
-      <w:r>
-        <w:rPr>
-          <w:rtl w:val="0"/>
-        </w:rPr>
-      </w:r>
-    </w:p>
-    <w:p>
-      <w:pPr>
-        <w:ind w:left="720" w:firstLine="0"/>
-        <w:rPr/>
-      </w:pPr>
-      <w:r>
-        <w:rPr>
-          <w:rFonts w:ascii="Arial Unicode MS" w:cs="Arial Unicode MS" w:eastAsia="Arial Unicode MS" w:hAnsi="Arial Unicode MS"/>
-          <w:rtl w:val="0"/>
-        </w:rPr>
-        <w:t xml:space="preserve">members/new 로 주소 바로 접근했을 때는 GetMapping 으로 갔을거고,</w:t>
-      </w:r>
-    </w:p>
-    <w:p>
-      <w:pPr>
-        <w:ind w:left="720" w:firstLine="0"/>
-        <w:rPr/>
-      </w:pPr>
-      <w:r>
-        <w:rPr>
-          <w:rtl w:val="0"/>
-        </w:rPr>
-        <w:t xml:space="preserve">    @GetMapping("/members/new")</w:t>
-      </w:r>
-    </w:p>
-    <w:p>
-      <w:pPr>
-        <w:ind w:left="720" w:firstLine="0"/>
-        <w:rPr/>
-      </w:pPr>
-      <w:r>
-        <w:rPr>
-          <w:rtl w:val="0"/>
-        </w:rPr>
-        <w:t xml:space="preserve">    public String createForm() {</w:t>
-      </w:r>
-    </w:p>
-    <w:p>
-      <w:pPr>
-        <w:ind w:left="720" w:firstLine="0"/>
-        <w:rPr/>
-      </w:pPr>
-      <w:r>
-        <w:rPr>
-          <w:rtl w:val="0"/>
-        </w:rPr>
-        <w:t xml:space="preserve">        return "members/createMemberForm";</w:t>
-      </w:r>
-    </w:p>
-    <w:p>
-      <w:pPr>
-        <w:ind w:left="720" w:firstLine="0"/>
-        <w:rPr/>
-      </w:pPr>
-      <w:r>
-        <w:rPr>
-          <w:rtl w:val="0"/>
-        </w:rPr>
-        <w:t xml:space="preserve">    }</w:t>
-      </w:r>
-    </w:p>
-    <w:p>
-      <w:pPr>
-        <w:ind w:left="720" w:firstLine="0"/>
-        <w:rPr/>
-      </w:pPr>
-      <w:r>
-        <w:rPr>
-          <w:rFonts w:ascii="Arial Unicode MS" w:cs="Arial Unicode MS" w:eastAsia="Arial Unicode MS" w:hAnsi="Arial Unicode MS"/>
-          <w:rtl w:val="0"/>
-        </w:rPr>
-        <w:t xml:space="preserve">에 따라서 template 아래의 members/CreateMemberForm.html 에 접근했을 것.</w:t>
-      </w:r>
-    </w:p>
-    <w:p>
-      <w:pPr>
-        <w:ind w:left="720" w:firstLine="0"/>
-        <w:rPr/>
-      </w:pPr>
-      <w:r>
-        <w:rPr>
-          <w:rtl w:val="0"/>
-        </w:rPr>
-      </w:r>
-    </w:p>
-    <w:p>
-      <w:pPr>
-        <w:ind w:left="720" w:firstLine="0"/>
-        <w:rPr/>
-      </w:pPr>
-      <w:r>
-        <w:rPr>
-          <w:rFonts w:ascii="Arial Unicode MS" w:cs="Arial Unicode MS" w:eastAsia="Arial Unicode MS" w:hAnsi="Arial Unicode MS"/>
-          <w:rtl w:val="0"/>
-        </w:rPr>
-        <w:t xml:space="preserve">해당 페이지에서 등록을 누르면 그건 method=”post” 로 되어있기 때문에 PostMapping 의 함수 호출됨.</w:t>
-      </w:r>
-    </w:p>
-    <w:p>
-      <w:pPr>
-        <w:rPr/>
-      </w:pPr>
-      <w:r>
-        <w:rPr>
-          <w:rtl w:val="0"/>
-        </w:rPr>
-      </w:r>
-    </w:p>
-    <w:p>
-      <w:pPr>
-        <w:pStyle w:val="Heading1"/>
-        <w:rPr/>
-      </w:pPr>
-      <w:bookmarkStart w:colFirst="0" w:colLast="0" w:name="_xwfc3j4gmtze" w:id="7"/>
-      <w:bookmarkEnd w:id="7"/>
-      <w:r>
-        <w:rPr>
-          <w:rFonts w:ascii="Arial Unicode MS" w:cs="Arial Unicode MS" w:eastAsia="Arial Unicode MS" w:hAnsi="Arial Unicode MS"/>
-          <w:rtl w:val="0"/>
-        </w:rPr>
-        <w:t xml:space="preserve">스프링 DB 접근</w:t>
+          <w:rFonts w:ascii="Arial Unicode MS" w:cs="Arial Unicode MS" w:eastAsia="Arial Unicode MS" w:hAnsi="Arial Unicode MS"/>
+          <w:rtl w:val="0"/>
+        </w:rPr>
+        <w:t xml:space="preserve">H2 설치</w:t>
+      </w:r>
+    </w:p>
+    <w:p>
+      <w:pPr>
+        <w:ind w:left="720" w:firstLine="0"/>
+        <w:rPr/>
+      </w:pPr>
+      <w:r>
+        <w:rPr>
+          <w:rFonts w:ascii="Arial Unicode MS" w:cs="Arial Unicode MS" w:eastAsia="Arial Unicode MS" w:hAnsi="Arial Unicode MS"/>
+          <w:rtl w:val="0"/>
+        </w:rPr>
+        <w:t xml:space="preserve">h2database.com 가서 다운받고 설치하면 됨.</w:t>
+      </w:r>
+    </w:p>
+    <w:p>
+      <w:pPr>
+        <w:ind w:left="720" w:firstLine="0"/>
+        <w:rPr/>
+      </w:pPr>
+      <w:r>
+        <w:rPr>
+          <w:rFonts w:ascii="Arial Unicode MS" w:cs="Arial Unicode MS" w:eastAsia="Arial Unicode MS" w:hAnsi="Arial Unicode MS"/>
+          <w:rtl w:val="0"/>
+        </w:rPr>
+        <w:t xml:space="preserve">H2/bin 아래에 h2.bat 실행하면 창이 뜰거고, 그게 안꺼짐.</w:t>
+      </w:r>
+    </w:p>
+    <w:p>
+      <w:pPr>
+        <w:ind w:left="720" w:firstLine="0"/>
+        <w:rPr/>
+      </w:pPr>
+      <w:r>
+        <w:rPr>
+          <w:rFonts w:ascii="Arial Unicode MS" w:cs="Arial Unicode MS" w:eastAsia="Arial Unicode MS" w:hAnsi="Arial Unicode MS"/>
+          <w:rtl w:val="0"/>
+        </w:rPr>
+        <w:t xml:space="preserve">그 상태에서 트레이에 나올거고,  우클릭후 status 클릭하면 H2 Console URL 뜸</w:t>
+      </w:r>
+    </w:p>
+    <w:p>
+      <w:pPr>
+        <w:ind w:left="720" w:firstLine="0"/>
+        <w:rPr/>
+      </w:pPr>
+      <w:r>
+        <w:rPr>
+          <w:rFonts w:ascii="Arial Unicode MS" w:cs="Arial Unicode MS" w:eastAsia="Arial Unicode MS" w:hAnsi="Arial Unicode MS"/>
+          <w:rtl w:val="0"/>
+        </w:rPr>
+        <w:t xml:space="preserve">이거 전체 블록 지정해서 복사하고 크롬에서 열면 열릴거고, 실행하면 test.mv.db 만들어짐.</w:t>
+      </w:r>
+    </w:p>
+    <w:p>
+      <w:pPr>
+        <w:ind w:left="720" w:firstLine="0"/>
+        <w:rPr/>
+      </w:pPr>
+      <w:r>
+        <w:rPr>
+          <w:rFonts w:ascii="Arial Unicode MS" w:cs="Arial Unicode MS" w:eastAsia="Arial Unicode MS" w:hAnsi="Arial Unicode MS"/>
+          <w:rtl w:val="0"/>
+        </w:rPr>
+        <w:t xml:space="preserve">~ 대신 내가 원하는 위치 넣으면 됨.</w:t>
+      </w:r>
+    </w:p>
+    <w:p>
+      <w:pPr>
+        <w:ind w:left="720" w:firstLine="0"/>
+        <w:rPr/>
+      </w:pPr>
+      <w:r>
+        <w:rPr>
+          <w:rFonts w:ascii="Arial Unicode MS" w:cs="Arial Unicode MS" w:eastAsia="Arial Unicode MS" w:hAnsi="Arial Unicode MS"/>
+          <w:rtl w:val="0"/>
+        </w:rPr>
+        <w:t xml:space="preserve">지금 이건 파일로 접근하는거고, 그러면 웹콘솔, 어플리케이션 동시접근하다가 오류 발생할 수 있음.</w:t>
+      </w:r>
+    </w:p>
+    <w:p>
+      <w:pPr>
+        <w:ind w:left="720" w:firstLine="0"/>
+        <w:rPr/>
+      </w:pPr>
+      <w:r>
+        <w:rPr>
+          <w:rFonts w:ascii="Arial Unicode MS" w:cs="Arial Unicode MS" w:eastAsia="Arial Unicode MS" w:hAnsi="Arial Unicode MS"/>
+          <w:rtl w:val="0"/>
+        </w:rPr>
+        <w:t xml:space="preserve">그래서 이렇게 test.mv.db 파일 만들고나서는 ~ 앞에 tcp://localhost/ 를 붙여주면 파일에 바로 접근하는게 아니라 소켓을 통해서 접근하게 됨. 이렇게 해야 여러군데서 동시에 접근 가능함.</w:t>
+      </w:r>
+    </w:p>
+    <w:p>
+      <w:pPr>
+        <w:ind w:left="720" w:firstLine="0"/>
+        <w:rPr/>
+      </w:pPr>
+      <w:r>
+        <w:rPr>
+          <w:rtl w:val="0"/>
+        </w:rPr>
+      </w:r>
+    </w:p>
+    <w:p>
+      <w:pPr>
+        <w:ind w:left="720" w:firstLine="0"/>
+        <w:rPr/>
+      </w:pPr>
+      <w:r>
+        <w:rPr>
+          <w:rFonts w:ascii="Arial Unicode MS" w:cs="Arial Unicode MS" w:eastAsia="Arial Unicode MS" w:hAnsi="Arial Unicode MS"/>
+          <w:rtl w:val="0"/>
+        </w:rPr>
+        <w:t xml:space="preserve">그리고 sql/ddl.sql 과 같이 DB 코드도 같이 관리해주면 좋음.</w:t>
       </w:r>
     </w:p>
     <w:p>
       <w:pPr>
         <w:numPr>
           <w:ilvl w:val="0"/>
-          <w:numId w:val="9"/>
+          <w:numId w:val="10"/>
         </w:numPr>
         <w:ind w:left="720" w:hanging="360"/>
         <w:rPr>
@@ -5817,129 +5991,190 @@
           <w:rFonts w:ascii="Arial Unicode MS" w:cs="Arial Unicode MS" w:eastAsia="Arial Unicode MS" w:hAnsi="Arial Unicode MS"/>
           <w:rtl w:val="0"/>
         </w:rPr>
-        <w:t xml:space="preserve">H2 설치</w:t>
-      </w:r>
-    </w:p>
-    <w:p>
-      <w:pPr>
-        <w:ind w:left="720" w:firstLine="0"/>
-        <w:rPr/>
-      </w:pPr>
-      <w:r>
-        <w:rPr>
-          <w:rFonts w:ascii="Arial Unicode MS" w:cs="Arial Unicode MS" w:eastAsia="Arial Unicode MS" w:hAnsi="Arial Unicode MS"/>
-          <w:rtl w:val="0"/>
-        </w:rPr>
-        <w:t xml:space="preserve">h2database.com 가서 다운받고 설치하면 됨.</w:t>
-      </w:r>
-    </w:p>
-    <w:p>
-      <w:pPr>
-        <w:ind w:left="720" w:firstLine="0"/>
-        <w:rPr/>
-      </w:pPr>
-      <w:r>
-        <w:rPr>
-          <w:rFonts w:ascii="Arial Unicode MS" w:cs="Arial Unicode MS" w:eastAsia="Arial Unicode MS" w:hAnsi="Arial Unicode MS"/>
-          <w:rtl w:val="0"/>
-        </w:rPr>
-        <w:t xml:space="preserve">H2/bin 아래에 h2.bat 실행하면 창이 뜰거고, 그게 안꺼짐.</w:t>
-      </w:r>
-    </w:p>
-    <w:p>
-      <w:pPr>
-        <w:ind w:left="720" w:firstLine="0"/>
-        <w:rPr/>
-      </w:pPr>
-      <w:r>
-        <w:rPr>
-          <w:rFonts w:ascii="Arial Unicode MS" w:cs="Arial Unicode MS" w:eastAsia="Arial Unicode MS" w:hAnsi="Arial Unicode MS"/>
-          <w:rtl w:val="0"/>
-        </w:rPr>
-        <w:t xml:space="preserve">그 상태에서 트레이에 나올거고,  우클릭후 status 클릭하면 H2 Console URL 뜸</w:t>
-      </w:r>
-    </w:p>
-    <w:p>
-      <w:pPr>
-        <w:ind w:left="720" w:firstLine="0"/>
-        <w:rPr/>
-      </w:pPr>
-      <w:r>
-        <w:rPr>
-          <w:rFonts w:ascii="Arial Unicode MS" w:cs="Arial Unicode MS" w:eastAsia="Arial Unicode MS" w:hAnsi="Arial Unicode MS"/>
-          <w:rtl w:val="0"/>
-        </w:rPr>
-        <w:t xml:space="preserve">이거 전체 블록 지정해서 복사하고 크롬에서 열면 열릴거고, 실행하면 test.mv.db 만들어짐.</w:t>
-      </w:r>
-    </w:p>
-    <w:p>
-      <w:pPr>
-        <w:ind w:left="720" w:firstLine="0"/>
-        <w:rPr/>
-      </w:pPr>
-      <w:r>
-        <w:rPr>
-          <w:rFonts w:ascii="Arial Unicode MS" w:cs="Arial Unicode MS" w:eastAsia="Arial Unicode MS" w:hAnsi="Arial Unicode MS"/>
-          <w:rtl w:val="0"/>
-        </w:rPr>
-        <w:t xml:space="preserve">~ 대신 내가 원하는 위치 넣으면 됨.</w:t>
-      </w:r>
-    </w:p>
-    <w:p>
-      <w:pPr>
-        <w:ind w:left="720" w:firstLine="0"/>
-        <w:rPr/>
-      </w:pPr>
-      <w:r>
-        <w:rPr>
-          <w:rFonts w:ascii="Arial Unicode MS" w:cs="Arial Unicode MS" w:eastAsia="Arial Unicode MS" w:hAnsi="Arial Unicode MS"/>
-          <w:rtl w:val="0"/>
-        </w:rPr>
-        <w:t xml:space="preserve">지금 이건 파일로 접근하는거고, 그러면 웹콘솔, 어플리케이션 동시접근하다가 오류 발생할 수 있음.</w:t>
-      </w:r>
-    </w:p>
-    <w:p>
-      <w:pPr>
-        <w:ind w:left="720" w:firstLine="0"/>
-        <w:rPr/>
-      </w:pPr>
-      <w:r>
-        <w:rPr>
-          <w:rFonts w:ascii="Arial Unicode MS" w:cs="Arial Unicode MS" w:eastAsia="Arial Unicode MS" w:hAnsi="Arial Unicode MS"/>
-          <w:rtl w:val="0"/>
-        </w:rPr>
-        <w:t xml:space="preserve">그래서 이렇게 test.mv.db 파일 만들고나서는 ~ 앞에 tcp://localhost/ 를 붙여주면 파일에 바로 접근하는게 아니라 소켓을 통해서 접근하게 됨. 이렇게 해야 여러군데서 동시에 접근 가능함.</w:t>
-      </w:r>
-    </w:p>
-    <w:p>
-      <w:pPr>
-        <w:ind w:left="720" w:firstLine="0"/>
-        <w:rPr/>
-      </w:pPr>
-      <w:r>
-        <w:rPr>
-          <w:rtl w:val="0"/>
-        </w:rPr>
-      </w:r>
-    </w:p>
-    <w:p>
-      <w:pPr>
-        <w:ind w:left="720" w:firstLine="0"/>
-        <w:rPr/>
-      </w:pPr>
-      <w:r>
-        <w:rPr>
-          <w:rFonts w:ascii="Arial Unicode MS" w:cs="Arial Unicode MS" w:eastAsia="Arial Unicode MS" w:hAnsi="Arial Unicode MS"/>
-          <w:rtl w:val="0"/>
-        </w:rPr>
-        <w:t xml:space="preserve">그리고 sql/ddl.sql 과 같이 DB 코드도 같이 관리해주면 좋음.</w:t>
+        <w:t xml:space="preserve">순수 JDBC</w:t>
+      </w:r>
+    </w:p>
+    <w:p>
+      <w:pPr>
+        <w:ind w:left="720" w:firstLine="0"/>
+        <w:rPr/>
+      </w:pPr>
+      <w:r>
+        <w:rPr>
+          <w:rFonts w:ascii="Arial Unicode MS" w:cs="Arial Unicode MS" w:eastAsia="Arial Unicode MS" w:hAnsi="Arial Unicode MS"/>
+          <w:rtl w:val="0"/>
+        </w:rPr>
+        <w:t xml:space="preserve">JdbcMemberRepository 만들고나서,</w:t>
+      </w:r>
+    </w:p>
+    <w:p>
+      <w:pPr>
+        <w:ind w:left="720" w:firstLine="0"/>
+        <w:rPr/>
+      </w:pPr>
+      <w:r>
+        <w:rPr>
+          <w:rFonts w:ascii="Arial Unicode MS" w:cs="Arial Unicode MS" w:eastAsia="Arial Unicode MS" w:hAnsi="Arial Unicode MS"/>
+          <w:rtl w:val="0"/>
+        </w:rPr>
+        <w:t xml:space="preserve">연결 후 SpringConfig에서 MemberRepository 만 return 을 Jdbc~~로 바꿔주면 됨.</w:t>
+      </w:r>
+    </w:p>
+    <w:p>
+      <w:pPr>
+        <w:ind w:left="720" w:firstLine="0"/>
+        <w:rPr/>
+      </w:pPr>
+      <w:r>
+        <w:rPr>
+          <w:rtl w:val="0"/>
+        </w:rPr>
+      </w:r>
+    </w:p>
+    <w:p>
+      <w:pPr>
+        <w:ind w:left="720" w:firstLine="0"/>
+        <w:rPr/>
+      </w:pPr>
+      <w:r>
+        <w:rPr>
+          <w:rFonts w:ascii="Arial Unicode MS" w:cs="Arial Unicode MS" w:eastAsia="Arial Unicode MS" w:hAnsi="Arial Unicode MS"/>
+          <w:rtl w:val="0"/>
+        </w:rPr>
+        <w:t xml:space="preserve">MemberRepository 는 interface 만들어놨고, 이걸 Memory로 구현했었는데, 이걸 Jdbc로 구현하고 SpringConfig에서 이걸로 갈아끼우면 되니까 편리함. 이게 OOP의 장점.</w:t>
+      </w:r>
+    </w:p>
+    <w:p>
+      <w:pPr>
+        <w:ind w:left="720" w:firstLine="0"/>
+        <w:rPr/>
+      </w:pPr>
+      <w:r>
+        <w:rPr>
+          <w:rtl w:val="0"/>
+        </w:rPr>
+      </w:r>
+    </w:p>
+    <w:p>
+      <w:pPr>
+        <w:ind w:left="720" w:firstLine="0"/>
+        <w:rPr/>
+      </w:pPr>
+      <w:r>
+        <w:rPr>
+          <w:rFonts w:ascii="Arial Unicode MS" w:cs="Arial Unicode MS" w:eastAsia="Arial Unicode MS" w:hAnsi="Arial Unicode MS"/>
+          <w:rtl w:val="0"/>
+        </w:rPr>
+        <w:t xml:space="preserve">DB와 연결하려면 DataSource 라는게 필요함.</w:t>
+      </w:r>
+    </w:p>
+    <w:p>
+      <w:pPr>
+        <w:ind w:left="720" w:firstLine="0"/>
+        <w:rPr/>
+      </w:pPr>
+      <w:r>
+        <w:rPr>
+          <w:rFonts w:ascii="Arial Unicode MS" w:cs="Arial Unicode MS" w:eastAsia="Arial Unicode MS" w:hAnsi="Arial Unicode MS"/>
+          <w:rtl w:val="0"/>
+        </w:rPr>
+        <w:t xml:space="preserve">application.properties 에서</w:t>
+      </w:r>
+    </w:p>
+    <w:p>
+      <w:pPr>
+        <w:ind w:left="720" w:firstLine="0"/>
+        <w:rPr/>
+      </w:pPr>
+      <w:r>
+        <w:rPr>
+          <w:rtl w:val="0"/>
+        </w:rPr>
+        <w:t xml:space="preserve">spring.datasource.url=jdbc:h2:tcp://localhost/E:/Workspace/Study/SPRING/test</w:t>
+      </w:r>
+    </w:p>
+    <w:p>
+      <w:pPr>
+        <w:ind w:left="720" w:firstLine="0"/>
+        <w:rPr/>
+      </w:pPr>
+      <w:r>
+        <w:rPr>
+          <w:rtl w:val="0"/>
+        </w:rPr>
+        <w:t xml:space="preserve">spring.datasource.driver-class-name=org.h2.Driver</w:t>
+      </w:r>
+    </w:p>
+    <w:p>
+      <w:pPr>
+        <w:ind w:left="720" w:firstLine="0"/>
+        <w:rPr/>
+      </w:pPr>
+      <w:r>
+        <w:rPr>
+          <w:rFonts w:ascii="Arial Unicode MS" w:cs="Arial Unicode MS" w:eastAsia="Arial Unicode MS" w:hAnsi="Arial Unicode MS"/>
+          <w:rtl w:val="0"/>
+        </w:rPr>
+        <w:t xml:space="preserve">세팅 해놨으면 Spring에서 DataSource를 준비해놓음.</w:t>
+      </w:r>
+    </w:p>
+    <w:p>
+      <w:pPr>
+        <w:ind w:left="720" w:firstLine="0"/>
+        <w:rPr/>
+      </w:pPr>
+      <w:r>
+        <w:rPr>
+          <w:rFonts w:ascii="Arial Unicode MS" w:cs="Arial Unicode MS" w:eastAsia="Arial Unicode MS" w:hAnsi="Arial Unicode MS"/>
+          <w:rtl w:val="0"/>
+        </w:rPr>
+        <w:t xml:space="preserve">이 dataSource를 받아서 .getConnection() 하면 연결을 얻을 수 있음.</w:t>
+      </w:r>
+    </w:p>
+    <w:p>
+      <w:pPr>
+        <w:ind w:left="720" w:firstLine="0"/>
+        <w:rPr/>
+      </w:pPr>
+      <w:r>
+        <w:rPr>
+          <w:rFonts w:ascii="Arial Unicode MS" w:cs="Arial Unicode MS" w:eastAsia="Arial Unicode MS" w:hAnsi="Arial Unicode MS"/>
+          <w:rtl w:val="0"/>
+        </w:rPr>
+        <w:t xml:space="preserve">얻어서 사용한 후에는 반드시 close 해줘야함.</w:t>
+      </w:r>
+    </w:p>
+    <w:p>
+      <w:pPr>
+        <w:ind w:left="720" w:firstLine="0"/>
+        <w:rPr/>
+      </w:pPr>
+      <w:r>
+        <w:rPr>
+          <w:rFonts w:ascii="Arial Unicode MS" w:cs="Arial Unicode MS" w:eastAsia="Arial Unicode MS" w:hAnsi="Arial Unicode MS"/>
+          <w:rtl w:val="0"/>
+        </w:rPr>
+        <w:t xml:space="preserve">얻고 - 사용하고 - 놓아주고 / 얻으면 잡고있는듯함.</w:t>
+      </w:r>
+    </w:p>
+    <w:p>
+      <w:pPr>
+        <w:ind w:left="720" w:firstLine="0"/>
+        <w:rPr/>
+      </w:pPr>
+      <w:r>
+        <w:rPr>
+          <w:rFonts w:ascii="Arial Unicode MS" w:cs="Arial Unicode MS" w:eastAsia="Arial Unicode MS" w:hAnsi="Arial Unicode MS"/>
+          <w:rtl w:val="0"/>
+        </w:rPr>
+        <w:t xml:space="preserve">conn에 prepareStatement 하고, 여기에 sql string 넣고, executeUpdate 하면 됨.</w:t>
       </w:r>
     </w:p>
     <w:p>
       <w:pPr>
         <w:numPr>
           <w:ilvl w:val="0"/>
-          <w:numId w:val="9"/>
+          <w:numId w:val="10"/>
         </w:numPr>
         <w:ind w:left="720" w:hanging="360"/>
         <w:rPr>
@@ -5951,190 +6186,53 @@
           <w:rFonts w:ascii="Arial Unicode MS" w:cs="Arial Unicode MS" w:eastAsia="Arial Unicode MS" w:hAnsi="Arial Unicode MS"/>
           <w:rtl w:val="0"/>
         </w:rPr>
-        <w:t xml:space="preserve">순수 JDBC</w:t>
-      </w:r>
-    </w:p>
-    <w:p>
-      <w:pPr>
-        <w:ind w:left="720" w:firstLine="0"/>
-        <w:rPr/>
-      </w:pPr>
-      <w:r>
-        <w:rPr>
-          <w:rFonts w:ascii="Arial Unicode MS" w:cs="Arial Unicode MS" w:eastAsia="Arial Unicode MS" w:hAnsi="Arial Unicode MS"/>
-          <w:rtl w:val="0"/>
-        </w:rPr>
-        <w:t xml:space="preserve">JdbcMemberRepository 만들고나서,</w:t>
-      </w:r>
-    </w:p>
-    <w:p>
-      <w:pPr>
-        <w:ind w:left="720" w:firstLine="0"/>
-        <w:rPr/>
-      </w:pPr>
-      <w:r>
-        <w:rPr>
-          <w:rFonts w:ascii="Arial Unicode MS" w:cs="Arial Unicode MS" w:eastAsia="Arial Unicode MS" w:hAnsi="Arial Unicode MS"/>
-          <w:rtl w:val="0"/>
-        </w:rPr>
-        <w:t xml:space="preserve">연결 후 SpringConfig에서 MemberRepository 만 return 을 Jdbc~~로 바꿔주면 됨.</w:t>
-      </w:r>
-    </w:p>
-    <w:p>
-      <w:pPr>
-        <w:ind w:left="720" w:firstLine="0"/>
-        <w:rPr/>
-      </w:pPr>
-      <w:r>
-        <w:rPr>
-          <w:rtl w:val="0"/>
-        </w:rPr>
-      </w:r>
-    </w:p>
-    <w:p>
-      <w:pPr>
-        <w:ind w:left="720" w:firstLine="0"/>
-        <w:rPr/>
-      </w:pPr>
-      <w:r>
-        <w:rPr>
-          <w:rFonts w:ascii="Arial Unicode MS" w:cs="Arial Unicode MS" w:eastAsia="Arial Unicode MS" w:hAnsi="Arial Unicode MS"/>
-          <w:rtl w:val="0"/>
-        </w:rPr>
-        <w:t xml:space="preserve">MemberRepository 는 interface 만들어놨고, 이걸 Memory로 구현했었는데, 이걸 Jdbc로 구현하고 SpringConfig에서 이걸로 갈아끼우면 되니까 편리함. 이게 OOP의 장점.</w:t>
-      </w:r>
-    </w:p>
-    <w:p>
-      <w:pPr>
-        <w:ind w:left="720" w:firstLine="0"/>
-        <w:rPr/>
-      </w:pPr>
-      <w:r>
-        <w:rPr>
-          <w:rtl w:val="0"/>
-        </w:rPr>
-      </w:r>
-    </w:p>
-    <w:p>
-      <w:pPr>
-        <w:ind w:left="720" w:firstLine="0"/>
-        <w:rPr/>
-      </w:pPr>
-      <w:r>
-        <w:rPr>
-          <w:rFonts w:ascii="Arial Unicode MS" w:cs="Arial Unicode MS" w:eastAsia="Arial Unicode MS" w:hAnsi="Arial Unicode MS"/>
-          <w:rtl w:val="0"/>
-        </w:rPr>
-        <w:t xml:space="preserve">DB와 연결하려면 DataSource 라는게 필요함.</w:t>
-      </w:r>
-    </w:p>
-    <w:p>
-      <w:pPr>
-        <w:ind w:left="720" w:firstLine="0"/>
-        <w:rPr/>
-      </w:pPr>
-      <w:r>
-        <w:rPr>
-          <w:rFonts w:ascii="Arial Unicode MS" w:cs="Arial Unicode MS" w:eastAsia="Arial Unicode MS" w:hAnsi="Arial Unicode MS"/>
-          <w:rtl w:val="0"/>
-        </w:rPr>
-        <w:t xml:space="preserve">application.properties 에서</w:t>
-      </w:r>
-    </w:p>
-    <w:p>
-      <w:pPr>
-        <w:ind w:left="720" w:firstLine="0"/>
-        <w:rPr/>
-      </w:pPr>
-      <w:r>
-        <w:rPr>
-          <w:rtl w:val="0"/>
-        </w:rPr>
-        <w:t xml:space="preserve">spring.datasource.url=jdbc:h2:tcp://localhost/E:/Workspace/Study/SPRING/test</w:t>
-      </w:r>
-    </w:p>
-    <w:p>
-      <w:pPr>
-        <w:ind w:left="720" w:firstLine="0"/>
-        <w:rPr/>
-      </w:pPr>
-      <w:r>
-        <w:rPr>
-          <w:rtl w:val="0"/>
-        </w:rPr>
-        <w:t xml:space="preserve">spring.datasource.driver-class-name=org.h2.Driver</w:t>
-      </w:r>
-    </w:p>
-    <w:p>
-      <w:pPr>
-        <w:ind w:left="720" w:firstLine="0"/>
-        <w:rPr/>
-      </w:pPr>
-      <w:r>
-        <w:rPr>
-          <w:rFonts w:ascii="Arial Unicode MS" w:cs="Arial Unicode MS" w:eastAsia="Arial Unicode MS" w:hAnsi="Arial Unicode MS"/>
-          <w:rtl w:val="0"/>
-        </w:rPr>
-        <w:t xml:space="preserve">세팅 해놨으면 Spring에서 DataSource를 준비해놓음.</w:t>
-      </w:r>
-    </w:p>
-    <w:p>
-      <w:pPr>
-        <w:ind w:left="720" w:firstLine="0"/>
-        <w:rPr/>
-      </w:pPr>
-      <w:r>
-        <w:rPr>
-          <w:rFonts w:ascii="Arial Unicode MS" w:cs="Arial Unicode MS" w:eastAsia="Arial Unicode MS" w:hAnsi="Arial Unicode MS"/>
-          <w:rtl w:val="0"/>
-        </w:rPr>
-        <w:t xml:space="preserve">이 dataSource를 받아서 .getConnection() 하면 연결을 얻을 수 있음.</w:t>
-      </w:r>
-    </w:p>
-    <w:p>
-      <w:pPr>
-        <w:ind w:left="720" w:firstLine="0"/>
-        <w:rPr/>
-      </w:pPr>
-      <w:r>
-        <w:rPr>
-          <w:rFonts w:ascii="Arial Unicode MS" w:cs="Arial Unicode MS" w:eastAsia="Arial Unicode MS" w:hAnsi="Arial Unicode MS"/>
-          <w:rtl w:val="0"/>
-        </w:rPr>
-        <w:t xml:space="preserve">얻어서 사용한 후에는 반드시 close 해줘야함.</w:t>
-      </w:r>
-    </w:p>
-    <w:p>
-      <w:pPr>
-        <w:ind w:left="720" w:firstLine="0"/>
-        <w:rPr/>
-      </w:pPr>
-      <w:r>
-        <w:rPr>
-          <w:rFonts w:ascii="Arial Unicode MS" w:cs="Arial Unicode MS" w:eastAsia="Arial Unicode MS" w:hAnsi="Arial Unicode MS"/>
-          <w:rtl w:val="0"/>
-        </w:rPr>
-        <w:t xml:space="preserve">얻고 - 사용하고 - 놓아주고 / 얻으면 잡고있는듯함.</w:t>
-      </w:r>
-    </w:p>
-    <w:p>
-      <w:pPr>
-        <w:ind w:left="720" w:firstLine="0"/>
-        <w:rPr/>
-      </w:pPr>
-      <w:r>
-        <w:rPr>
-          <w:rFonts w:ascii="Arial Unicode MS" w:cs="Arial Unicode MS" w:eastAsia="Arial Unicode MS" w:hAnsi="Arial Unicode MS"/>
-          <w:rtl w:val="0"/>
-        </w:rPr>
-        <w:t xml:space="preserve">conn에 prepareStatement 하고, 여기에 sql string 넣고, executeUpdate 하면 됨.</w:t>
+        <w:t xml:space="preserve">Spring 사용 및 DB 사용 테스트</w:t>
+      </w:r>
+    </w:p>
+    <w:p>
+      <w:pPr>
+        <w:ind w:left="720" w:firstLine="0"/>
+        <w:rPr/>
+      </w:pPr>
+      <w:r>
+        <w:rPr>
+          <w:rFonts w:ascii="Arial Unicode MS" w:cs="Arial Unicode MS" w:eastAsia="Arial Unicode MS" w:hAnsi="Arial Unicode MS"/>
+          <w:rtl w:val="0"/>
+        </w:rPr>
+        <w:t xml:space="preserve">@SpringBootTest 를 적으면 Spring 실제로 올려서 테스트 할 수 있음.</w:t>
+      </w:r>
+    </w:p>
+    <w:p>
+      <w:pPr>
+        <w:ind w:left="720" w:firstLine="0"/>
+        <w:rPr/>
+      </w:pPr>
+      <w:r>
+        <w:rPr>
+          <w:rFonts w:ascii="Arial Unicode MS" w:cs="Arial Unicode MS" w:eastAsia="Arial Unicode MS" w:hAnsi="Arial Unicode MS"/>
+          <w:rtl w:val="0"/>
+        </w:rPr>
+        <w:t xml:space="preserve">@Transactional 적으면 DB에 쿼리 다 날리고 커밋은 안하고 롤백함.</w:t>
+      </w:r>
+    </w:p>
+    <w:p>
+      <w:pPr>
+        <w:ind w:left="720" w:firstLine="0"/>
+        <w:rPr/>
+      </w:pPr>
+      <w:r>
+        <w:rPr>
+          <w:rFonts w:ascii="Arial Unicode MS" w:cs="Arial Unicode MS" w:eastAsia="Arial Unicode MS" w:hAnsi="Arial Unicode MS"/>
+          <w:rtl w:val="0"/>
+        </w:rPr>
+        <w:t xml:space="preserve">DB에는 commit을 해야 실제 데이터에 반영이 됨. 이를 이용해서 테스트 시 쿼리는 다 날리고 이것저것 하지만 commit 안하고 rollback 해버리면 DB는 다시 돌아옴. AfterEach 로 다 하는 대신 @Transactional 적어주면 이렇게 해줌.</w:t>
       </w:r>
     </w:p>
     <w:p>
       <w:pPr>
         <w:numPr>
           <w:ilvl w:val="0"/>
-          <w:numId w:val="9"/>
+          <w:numId w:val="10"/>
         </w:numPr>
         <w:ind w:left="720" w:hanging="360"/>
         <w:rPr>
@@ -6143,56 +6241,29 @@
       </w:pPr>
       <w:r>
         <w:rPr>
-          <w:rFonts w:ascii="Arial Unicode MS" w:cs="Arial Unicode MS" w:eastAsia="Arial Unicode MS" w:hAnsi="Arial Unicode MS"/>
-          <w:rtl w:val="0"/>
-        </w:rPr>
-        <w:t xml:space="preserve">Spring 사용 및 DB 사용 테스트</w:t>
-      </w:r>
-    </w:p>
-    <w:p>
-      <w:pPr>
-        <w:ind w:left="720" w:firstLine="0"/>
-        <w:rPr/>
-      </w:pPr>
-      <w:r>
-        <w:rPr>
-          <w:rFonts w:ascii="Arial Unicode MS" w:cs="Arial Unicode MS" w:eastAsia="Arial Unicode MS" w:hAnsi="Arial Unicode MS"/>
-          <w:rtl w:val="0"/>
-        </w:rPr>
-        <w:t xml:space="preserve">@SpringBootTest 를 적으면 Spring 실제로 올려서 테스트 할 수 있음.</w:t>
-      </w:r>
-    </w:p>
-    <w:p>
-      <w:pPr>
-        <w:ind w:left="720" w:firstLine="0"/>
-        <w:rPr/>
-      </w:pPr>
-      <w:r>
-        <w:rPr>
-          <w:rFonts w:ascii="Arial Unicode MS" w:cs="Arial Unicode MS" w:eastAsia="Arial Unicode MS" w:hAnsi="Arial Unicode MS"/>
-          <w:rtl w:val="0"/>
-        </w:rPr>
-        <w:t xml:space="preserve">@Transactional 적으면 DB에 쿼리 다 날리고 커밋은 안하고 롤백함.</w:t>
-      </w:r>
-    </w:p>
-    <w:p>
-      <w:pPr>
-        <w:ind w:left="720" w:firstLine="0"/>
-        <w:rPr/>
-      </w:pPr>
-      <w:r>
-        <w:rPr>
-          <w:rFonts w:ascii="Arial Unicode MS" w:cs="Arial Unicode MS" w:eastAsia="Arial Unicode MS" w:hAnsi="Arial Unicode MS"/>
-          <w:rtl w:val="0"/>
-        </w:rPr>
-        <w:t xml:space="preserve">DB에는 commit을 해야 실제 데이터에 반영이 됨. 이를 이용해서 테스트 시 쿼리는 다 날리고 이것저것 하지만 commit 안하고 rollback 해버리면 DB는 다시 돌아옴. AfterEach 로 다 하는 대신 @Transactional 적어주면 이렇게 해줌.</w:t>
+          <w:rtl w:val="0"/>
+        </w:rPr>
+        <w:t xml:space="preserve">JDBC Template</w:t>
+      </w:r>
+    </w:p>
+    <w:p>
+      <w:pPr>
+        <w:ind w:left="720" w:firstLine="0"/>
+        <w:rPr/>
+      </w:pPr>
+      <w:r>
+        <w:rPr>
+          <w:rFonts w:ascii="Arial Unicode MS" w:cs="Arial Unicode MS" w:eastAsia="Arial Unicode MS" w:hAnsi="Arial Unicode MS"/>
+          <w:rtl w:val="0"/>
+        </w:rPr>
+        <w:t xml:space="preserve">connection 얻고 끊고 등등 정해져있는 행동들을 다 알아서 해주도록 함.</w:t>
       </w:r>
     </w:p>
     <w:p>
       <w:pPr>
         <w:numPr>
           <w:ilvl w:val="0"/>
-          <w:numId w:val="9"/>
+          <w:numId w:val="10"/>
         </w:numPr>
         <w:ind w:left="720" w:hanging="360"/>
         <w:rPr>
@@ -6203,27 +6274,128 @@
         <w:rPr>
           <w:rtl w:val="0"/>
         </w:rPr>
-        <w:t xml:space="preserve">JDBC Template</w:t>
-      </w:r>
-    </w:p>
-    <w:p>
-      <w:pPr>
-        <w:ind w:left="720" w:firstLine="0"/>
-        <w:rPr/>
-      </w:pPr>
-      <w:r>
-        <w:rPr>
-          <w:rFonts w:ascii="Arial Unicode MS" w:cs="Arial Unicode MS" w:eastAsia="Arial Unicode MS" w:hAnsi="Arial Unicode MS"/>
-          <w:rtl w:val="0"/>
-        </w:rPr>
-        <w:t xml:space="preserve">connection 얻고 끊고 등등 정해져있는 행동들을 다 알아서 해주도록 함.</w:t>
+        <w:t xml:space="preserve">JPA / Spring Data Jpa</w:t>
+      </w:r>
+    </w:p>
+    <w:p>
+      <w:pPr>
+        <w:ind w:left="720" w:firstLine="0"/>
+        <w:rPr/>
+      </w:pPr>
+      <w:r>
+        <w:rPr>
+          <w:rtl w:val="0"/>
+        </w:rPr>
+        <w:t xml:space="preserve">ORM(Object Relational Mapping)</w:t>
+      </w:r>
+    </w:p>
+    <w:p>
+      <w:pPr>
+        <w:ind w:left="720" w:firstLine="0"/>
+        <w:rPr/>
+      </w:pPr>
+      <w:r>
+        <w:rPr>
+          <w:rtl w:val="0"/>
+        </w:rPr>
+      </w:r>
+    </w:p>
+    <w:p>
+      <w:pPr>
+        <w:ind w:left="720" w:firstLine="0"/>
+        <w:rPr/>
+      </w:pPr>
+      <w:r>
+        <w:rPr>
+          <w:rFonts w:ascii="Arial Unicode MS" w:cs="Arial Unicode MS" w:eastAsia="Arial Unicode MS" w:hAnsi="Arial Unicode MS"/>
+          <w:rtl w:val="0"/>
+        </w:rPr>
+        <w:t xml:space="preserve">Spring Data Jpa 는 인터페이스만으로 끝낼 수 있음. Naming 규칙으로 가능. 하지만 모든걸 커버하지는 못할 수 있기 때문에 JPA 기본 베이스는 있어야함.</w:t>
+      </w:r>
+    </w:p>
+    <w:p>
+      <w:pPr>
+        <w:pStyle w:val="Heading1"/>
+        <w:rPr/>
+      </w:pPr>
+      <w:bookmarkStart w:colFirst="0" w:colLast="0" w:name="_n8293lvozh4c" w:id="8"/>
+      <w:bookmarkEnd w:id="8"/>
+      <w:r>
+        <w:rPr>
+          <w:rtl w:val="0"/>
+        </w:rPr>
+        <w:t xml:space="preserve">AOP</w:t>
+      </w:r>
+    </w:p>
+    <w:p>
+      <w:pPr>
+        <w:rPr/>
+      </w:pPr>
+      <w:r>
+        <w:rPr>
+          <w:rtl w:val="0"/>
+        </w:rPr>
+      </w:r>
+    </w:p>
+    <w:p>
+      <w:pPr>
+        <w:rPr/>
+      </w:pPr>
+      <w:r>
+        <w:rPr>
+          <w:rtl w:val="0"/>
+        </w:rPr>
+      </w:r>
+    </w:p>
+    <w:p>
+      <w:pPr>
+        <w:rPr/>
+      </w:pPr>
+      <w:r>
+        <w:rPr>
+          <w:rtl w:val="0"/>
+        </w:rPr>
+      </w:r>
+    </w:p>
+    <w:p>
+      <w:pPr>
+        <w:rPr/>
+      </w:pPr>
+      <w:r>
+        <w:rPr>
+          <w:rtl w:val="0"/>
+        </w:rPr>
+      </w:r>
+    </w:p>
+    <w:p>
+      <w:pPr>
+        <w:rPr/>
+      </w:pPr>
+      <w:r>
+        <w:rPr>
+          <w:rtl w:val="0"/>
+        </w:rPr>
+      </w:r>
+    </w:p>
+    <w:p>
+      <w:pPr>
+        <w:pStyle w:val="Heading1"/>
+        <w:rPr/>
+      </w:pPr>
+      <w:bookmarkStart w:colFirst="0" w:colLast="0" w:name="_8lux09u9f2wq" w:id="9"/>
+      <w:bookmarkEnd w:id="9"/>
+      <w:r>
+        <w:rPr>
+          <w:rtl w:val="0"/>
+        </w:rPr>
+        <w:t xml:space="preserve">Crawling</w:t>
       </w:r>
     </w:p>
     <w:p>
       <w:pPr>
         <w:numPr>
           <w:ilvl w:val="0"/>
-          <w:numId w:val="9"/>
+          <w:numId w:val="3"/>
         </w:numPr>
         <w:ind w:left="720" w:hanging="360"/>
         <w:rPr>
@@ -6234,58 +6406,1206 @@
         <w:rPr>
           <w:rtl w:val="0"/>
         </w:rPr>
-        <w:t xml:space="preserve">JPA / Spring Data Jpa</w:t>
-      </w:r>
-    </w:p>
-    <w:p>
-      <w:pPr>
-        <w:ind w:left="720" w:firstLine="0"/>
-        <w:rPr/>
-      </w:pPr>
-      <w:r>
-        <w:rPr>
-          <w:rtl w:val="0"/>
-        </w:rPr>
-        <w:t xml:space="preserve">ORM(Object Relational Mapping)</w:t>
-      </w:r>
-    </w:p>
-    <w:p>
-      <w:pPr>
-        <w:ind w:left="720" w:firstLine="0"/>
-        <w:rPr/>
-      </w:pPr>
-      <w:r>
-        <w:rPr>
-          <w:rtl w:val="0"/>
-        </w:rPr>
-      </w:r>
-    </w:p>
-    <w:p>
-      <w:pPr>
-        <w:ind w:left="720" w:firstLine="0"/>
-        <w:rPr/>
-      </w:pPr>
-      <w:r>
-        <w:rPr>
-          <w:rFonts w:ascii="Arial Unicode MS" w:cs="Arial Unicode MS" w:eastAsia="Arial Unicode MS" w:hAnsi="Arial Unicode MS"/>
-          <w:rtl w:val="0"/>
-        </w:rPr>
-        <w:t xml:space="preserve">Spring Data Jpa 는 인터페이스만으로 끝낼 수 있음. Naming 규칙으로 가능. 하지만 모든걸 커버하지는 못할 수 있기 때문에 JPA 기본 베이스는 있어야함.</w:t>
-      </w:r>
-    </w:p>
-    <w:p>
-      <w:pPr>
-        <w:pStyle w:val="Heading1"/>
-        <w:rPr/>
-      </w:pPr>
-      <w:bookmarkStart w:colFirst="0" w:colLast="0" w:name="_n8293lvozh4c" w:id="8"/>
-      <w:bookmarkEnd w:id="8"/>
-      <w:r>
-        <w:rPr>
-          <w:rtl w:val="0"/>
-        </w:rPr>
-        <w:t xml:space="preserve">AOP</w:t>
-      </w:r>
+        <w:t xml:space="preserve">Setting</w:t>
+      </w:r>
+    </w:p>
+    <w:p>
+      <w:pPr>
+        <w:ind w:left="720" w:firstLine="0"/>
+        <w:rPr/>
+      </w:pPr>
+      <w:r>
+        <w:rPr>
+          <w:rFonts w:ascii="Arial Unicode MS" w:cs="Arial Unicode MS" w:eastAsia="Arial Unicode MS" w:hAnsi="Arial Unicode MS"/>
+          <w:rtl w:val="0"/>
+        </w:rPr>
+        <w:t xml:space="preserve">build.gradle에서 jsoup 을 dependency implementation 해야함.</w:t>
+      </w:r>
+    </w:p>
+    <w:tbl>
+      <w:tblPr>
+        <w:tblStyle w:val="Table6"/>
+        <w:tblW w:w="8309.0" w:type="dxa"/>
+        <w:jc w:val="left"/>
+        <w:tblInd w:w="820.0" w:type="dxa"/>
+        <w:tblBorders>
+          <w:top w:color="000000" w:space="0" w:sz="8" w:val="single"/>
+          <w:left w:color="000000" w:space="0" w:sz="8" w:val="single"/>
+          <w:bottom w:color="000000" w:space="0" w:sz="8" w:val="single"/>
+          <w:right w:color="000000" w:space="0" w:sz="8" w:val="single"/>
+          <w:insideH w:color="000000" w:space="0" w:sz="8" w:val="single"/>
+          <w:insideV w:color="000000" w:space="0" w:sz="8" w:val="single"/>
+        </w:tblBorders>
+        <w:tblLayout w:type="fixed"/>
+        <w:tblLook w:val="0600"/>
+      </w:tblPr>
+      <w:tblGrid>
+        <w:gridCol w:w="8309"/>
+        <w:tblGridChange w:id="0">
+          <w:tblGrid>
+            <w:gridCol w:w="8309"/>
+          </w:tblGrid>
+        </w:tblGridChange>
+      </w:tblGrid>
+      <w:tr>
+        <w:tc>
+          <w:tcPr>
+            <w:shd w:fill="auto" w:val="clear"/>
+            <w:tcMar>
+              <w:top w:w="100.0" w:type="dxa"/>
+              <w:left w:w="100.0" w:type="dxa"/>
+              <w:bottom w:w="100.0" w:type="dxa"/>
+              <w:right w:w="100.0" w:type="dxa"/>
+            </w:tcMar>
+            <w:vAlign w:val="top"/>
+          </w:tcPr>
+          <w:p>
+            <w:pPr>
+              <w:keepNext w:val="0"/>
+              <w:keepLines w:val="0"/>
+              <w:widowControl w:val="0"/>
+              <w:pBdr>
+                <w:top w:space="0" w:sz="0" w:val="nil"/>
+                <w:left w:space="0" w:sz="0" w:val="nil"/>
+                <w:bottom w:space="0" w:sz="0" w:val="nil"/>
+                <w:right w:space="0" w:sz="0" w:val="nil"/>
+                <w:between w:space="0" w:sz="0" w:val="nil"/>
+              </w:pBdr>
+              <w:shd w:fill="auto" w:val="clear"/>
+              <w:spacing w:after="0" w:before="0" w:line="240" w:lineRule="auto"/>
+              <w:ind w:left="0" w:right="0" w:firstLine="0"/>
+              <w:jc w:val="left"/>
+              <w:rPr/>
+            </w:pPr>
+            <w:r>
+              <w:rPr>
+                <w:rtl w:val="0"/>
+              </w:rPr>
+              <w:t xml:space="preserve">dependencies {</w:t>
+            </w:r>
+          </w:p>
+          <w:p>
+            <w:pPr>
+              <w:keepNext w:val="0"/>
+              <w:keepLines w:val="0"/>
+              <w:widowControl w:val="0"/>
+              <w:pBdr>
+                <w:top w:space="0" w:sz="0" w:val="nil"/>
+                <w:left w:space="0" w:sz="0" w:val="nil"/>
+                <w:bottom w:space="0" w:sz="0" w:val="nil"/>
+                <w:right w:space="0" w:sz="0" w:val="nil"/>
+                <w:between w:space="0" w:sz="0" w:val="nil"/>
+              </w:pBdr>
+              <w:shd w:fill="auto" w:val="clear"/>
+              <w:spacing w:after="0" w:before="0" w:line="240" w:lineRule="auto"/>
+              <w:ind w:left="0" w:right="0" w:firstLine="0"/>
+              <w:jc w:val="left"/>
+              <w:rPr/>
+            </w:pPr>
+            <w:r>
+              <w:rPr>
+                <w:rtl w:val="0"/>
+              </w:rPr>
+              <w:tab/>
+              <w:t xml:space="preserve">implementation 'org.springframework.boot:spring-boot-starter-thymeleaf'</w:t>
+            </w:r>
+          </w:p>
+          <w:p>
+            <w:pPr>
+              <w:keepNext w:val="0"/>
+              <w:keepLines w:val="0"/>
+              <w:widowControl w:val="0"/>
+              <w:pBdr>
+                <w:top w:space="0" w:sz="0" w:val="nil"/>
+                <w:left w:space="0" w:sz="0" w:val="nil"/>
+                <w:bottom w:space="0" w:sz="0" w:val="nil"/>
+                <w:right w:space="0" w:sz="0" w:val="nil"/>
+                <w:between w:space="0" w:sz="0" w:val="nil"/>
+              </w:pBdr>
+              <w:shd w:fill="auto" w:val="clear"/>
+              <w:spacing w:after="0" w:before="0" w:line="240" w:lineRule="auto"/>
+              <w:ind w:left="0" w:right="0" w:firstLine="0"/>
+              <w:jc w:val="left"/>
+              <w:rPr/>
+            </w:pPr>
+            <w:r>
+              <w:rPr>
+                <w:rtl w:val="0"/>
+              </w:rPr>
+              <w:tab/>
+              <w:t xml:space="preserve">implementation 'org.springframework.boot:spring-boot-starter-web'</w:t>
+            </w:r>
+          </w:p>
+          <w:p>
+            <w:pPr>
+              <w:keepNext w:val="0"/>
+              <w:keepLines w:val="0"/>
+              <w:widowControl w:val="0"/>
+              <w:pBdr>
+                <w:top w:space="0" w:sz="0" w:val="nil"/>
+                <w:left w:space="0" w:sz="0" w:val="nil"/>
+                <w:bottom w:space="0" w:sz="0" w:val="nil"/>
+                <w:right w:space="0" w:sz="0" w:val="nil"/>
+                <w:between w:space="0" w:sz="0" w:val="nil"/>
+              </w:pBdr>
+              <w:shd w:fill="auto" w:val="clear"/>
+              <w:spacing w:after="0" w:before="0" w:line="240" w:lineRule="auto"/>
+              <w:ind w:left="0" w:right="0" w:firstLine="0"/>
+              <w:jc w:val="left"/>
+              <w:rPr/>
+            </w:pPr>
+            <w:r>
+              <w:rPr>
+                <w:rtl w:val="0"/>
+              </w:rPr>
+              <w:tab/>
+              <w:t xml:space="preserve">testImplementation 'org.springframework.boot:spring-boot-starter-test'</w:t>
+            </w:r>
+          </w:p>
+          <w:p>
+            <w:pPr>
+              <w:keepNext w:val="0"/>
+              <w:keepLines w:val="0"/>
+              <w:widowControl w:val="0"/>
+              <w:pBdr>
+                <w:top w:space="0" w:sz="0" w:val="nil"/>
+                <w:left w:space="0" w:sz="0" w:val="nil"/>
+                <w:bottom w:space="0" w:sz="0" w:val="nil"/>
+                <w:right w:space="0" w:sz="0" w:val="nil"/>
+                <w:between w:space="0" w:sz="0" w:val="nil"/>
+              </w:pBdr>
+              <w:shd w:fill="auto" w:val="clear"/>
+              <w:spacing w:after="0" w:before="0" w:line="240" w:lineRule="auto"/>
+              <w:ind w:left="0" w:right="0" w:firstLine="0"/>
+              <w:jc w:val="left"/>
+              <w:rPr>
+                <w:b w:val="1"/>
+              </w:rPr>
+            </w:pPr>
+            <w:r>
+              <w:rPr>
+                <w:rtl w:val="0"/>
+              </w:rPr>
+              <w:tab/>
+            </w:r>
+            <w:r>
+              <w:rPr>
+                <w:b w:val="1"/>
+                <w:rtl w:val="0"/>
+              </w:rPr>
+              <w:t xml:space="preserve">implementation 'org.jsoup:jsoup:1.13.1'</w:t>
+            </w:r>
+          </w:p>
+          <w:p>
+            <w:pPr>
+              <w:keepNext w:val="0"/>
+              <w:keepLines w:val="0"/>
+              <w:widowControl w:val="0"/>
+              <w:pBdr>
+                <w:top w:space="0" w:sz="0" w:val="nil"/>
+                <w:left w:space="0" w:sz="0" w:val="nil"/>
+                <w:bottom w:space="0" w:sz="0" w:val="nil"/>
+                <w:right w:space="0" w:sz="0" w:val="nil"/>
+                <w:between w:space="0" w:sz="0" w:val="nil"/>
+              </w:pBdr>
+              <w:shd w:fill="auto" w:val="clear"/>
+              <w:spacing w:after="0" w:before="0" w:line="240" w:lineRule="auto"/>
+              <w:ind w:left="0" w:right="0" w:firstLine="0"/>
+              <w:jc w:val="left"/>
+              <w:rPr/>
+            </w:pPr>
+            <w:r>
+              <w:rPr>
+                <w:rtl w:val="0"/>
+              </w:rPr>
+              <w:t xml:space="preserve">}</w:t>
+            </w:r>
+          </w:p>
+        </w:tc>
+      </w:tr>
+    </w:tbl>
+    <w:p>
+      <w:pPr>
+        <w:ind w:left="720" w:firstLine="0"/>
+        <w:rPr/>
+      </w:pPr>
+      <w:r>
+        <w:rPr>
+          <w:rFonts w:ascii="Arial Unicode MS" w:cs="Arial Unicode MS" w:eastAsia="Arial Unicode MS" w:hAnsi="Arial Unicode MS"/>
+          <w:rtl w:val="0"/>
+        </w:rPr>
+        <w:t xml:space="preserve">넣고 나서 gradle sync 하면 받아짐.</w:t>
+      </w:r>
+    </w:p>
+    <w:p>
+      <w:pPr>
+        <w:numPr>
+          <w:ilvl w:val="0"/>
+          <w:numId w:val="3"/>
+        </w:numPr>
+        <w:ind w:left="720" w:hanging="360"/>
+        <w:rPr>
+          <w:u w:val="none"/>
+        </w:rPr>
+      </w:pPr>
+      <w:r>
+        <w:rPr>
+          <w:rFonts w:ascii="Arial Unicode MS" w:cs="Arial Unicode MS" w:eastAsia="Arial Unicode MS" w:hAnsi="Arial Unicode MS"/>
+          <w:rtl w:val="0"/>
+        </w:rPr>
+        <w:t xml:space="preserve">받아오기</w:t>
+      </w:r>
+    </w:p>
+    <w:p>
+      <w:pPr>
+        <w:ind w:left="720" w:firstLine="0"/>
+        <w:rPr/>
+      </w:pPr>
+      <w:r>
+        <w:rPr>
+          <w:rFonts w:ascii="Arial Unicode MS" w:cs="Arial Unicode MS" w:eastAsia="Arial Unicode MS" w:hAnsi="Arial Unicode MS"/>
+          <w:rtl w:val="0"/>
+        </w:rPr>
+        <w:t xml:space="preserve">(Android 개발 시 했던것과 동일)</w:t>
+      </w:r>
+    </w:p>
+    <w:p>
+      <w:pPr>
+        <w:ind w:left="720" w:firstLine="0"/>
+        <w:rPr/>
+      </w:pPr>
+      <w:r>
+        <w:rPr>
+          <w:rtl w:val="0"/>
+        </w:rPr>
+      </w:r>
+    </w:p>
+    <w:tbl>
+      <w:tblPr>
+        <w:tblStyle w:val="Table7"/>
+        <w:tblW w:w="8309.0" w:type="dxa"/>
+        <w:jc w:val="left"/>
+        <w:tblInd w:w="820.0" w:type="dxa"/>
+        <w:tblBorders>
+          <w:top w:color="000000" w:space="0" w:sz="8" w:val="single"/>
+          <w:left w:color="000000" w:space="0" w:sz="8" w:val="single"/>
+          <w:bottom w:color="000000" w:space="0" w:sz="8" w:val="single"/>
+          <w:right w:color="000000" w:space="0" w:sz="8" w:val="single"/>
+          <w:insideH w:color="000000" w:space="0" w:sz="8" w:val="single"/>
+          <w:insideV w:color="000000" w:space="0" w:sz="8" w:val="single"/>
+        </w:tblBorders>
+        <w:tblLayout w:type="fixed"/>
+        <w:tblLook w:val="0600"/>
+      </w:tblPr>
+      <w:tblGrid>
+        <w:gridCol w:w="8309"/>
+        <w:tblGridChange w:id="0">
+          <w:tblGrid>
+            <w:gridCol w:w="8309"/>
+          </w:tblGrid>
+        </w:tblGridChange>
+      </w:tblGrid>
+      <w:tr>
+        <w:tc>
+          <w:tcPr>
+            <w:shd w:fill="auto" w:val="clear"/>
+            <w:tcMar>
+              <w:top w:w="100.0" w:type="dxa"/>
+              <w:left w:w="100.0" w:type="dxa"/>
+              <w:bottom w:w="100.0" w:type="dxa"/>
+              <w:right w:w="100.0" w:type="dxa"/>
+            </w:tcMar>
+            <w:vAlign w:val="top"/>
+          </w:tcPr>
+          <w:p>
+            <w:pPr>
+              <w:keepNext w:val="0"/>
+              <w:keepLines w:val="0"/>
+              <w:widowControl w:val="0"/>
+              <w:pBdr>
+                <w:top w:space="0" w:sz="0" w:val="nil"/>
+                <w:left w:space="0" w:sz="0" w:val="nil"/>
+                <w:bottom w:space="0" w:sz="0" w:val="nil"/>
+                <w:right w:space="0" w:sz="0" w:val="nil"/>
+                <w:between w:space="0" w:sz="0" w:val="nil"/>
+              </w:pBdr>
+              <w:shd w:fill="auto" w:val="clear"/>
+              <w:spacing w:after="0" w:before="0" w:line="240" w:lineRule="auto"/>
+              <w:ind w:left="0" w:right="0" w:firstLine="0"/>
+              <w:jc w:val="left"/>
+              <w:rPr/>
+            </w:pPr>
+            <w:r>
+              <w:rPr>
+                <w:rtl w:val="0"/>
+              </w:rPr>
+              <w:t xml:space="preserve">public class Crawling {</w:t>
+            </w:r>
+          </w:p>
+          <w:p>
+            <w:pPr>
+              <w:keepNext w:val="0"/>
+              <w:keepLines w:val="0"/>
+              <w:widowControl w:val="0"/>
+              <w:pBdr>
+                <w:top w:space="0" w:sz="0" w:val="nil"/>
+                <w:left w:space="0" w:sz="0" w:val="nil"/>
+                <w:bottom w:space="0" w:sz="0" w:val="nil"/>
+                <w:right w:space="0" w:sz="0" w:val="nil"/>
+                <w:between w:space="0" w:sz="0" w:val="nil"/>
+              </w:pBdr>
+              <w:shd w:fill="auto" w:val="clear"/>
+              <w:spacing w:after="0" w:before="0" w:line="240" w:lineRule="auto"/>
+              <w:ind w:left="0" w:right="0" w:firstLine="0"/>
+              <w:jc w:val="left"/>
+              <w:rPr/>
+            </w:pPr>
+            <w:r>
+              <w:rPr>
+                <w:rtl w:val="0"/>
+              </w:rPr>
+            </w:r>
+          </w:p>
+          <w:p>
+            <w:pPr>
+              <w:keepNext w:val="0"/>
+              <w:keepLines w:val="0"/>
+              <w:widowControl w:val="0"/>
+              <w:pBdr>
+                <w:top w:space="0" w:sz="0" w:val="nil"/>
+                <w:left w:space="0" w:sz="0" w:val="nil"/>
+                <w:bottom w:space="0" w:sz="0" w:val="nil"/>
+                <w:right w:space="0" w:sz="0" w:val="nil"/>
+                <w:between w:space="0" w:sz="0" w:val="nil"/>
+              </w:pBdr>
+              <w:shd w:fill="auto" w:val="clear"/>
+              <w:spacing w:after="0" w:before="0" w:line="240" w:lineRule="auto"/>
+              <w:ind w:left="0" w:right="0" w:firstLine="0"/>
+              <w:jc w:val="left"/>
+              <w:rPr/>
+            </w:pPr>
+            <w:r>
+              <w:rPr>
+                <w:rtl w:val="0"/>
+              </w:rPr>
+              <w:t xml:space="preserve">    private Document web;</w:t>
+            </w:r>
+          </w:p>
+          <w:p>
+            <w:pPr>
+              <w:keepNext w:val="0"/>
+              <w:keepLines w:val="0"/>
+              <w:widowControl w:val="0"/>
+              <w:pBdr>
+                <w:top w:space="0" w:sz="0" w:val="nil"/>
+                <w:left w:space="0" w:sz="0" w:val="nil"/>
+                <w:bottom w:space="0" w:sz="0" w:val="nil"/>
+                <w:right w:space="0" w:sz="0" w:val="nil"/>
+                <w:between w:space="0" w:sz="0" w:val="nil"/>
+              </w:pBdr>
+              <w:shd w:fill="auto" w:val="clear"/>
+              <w:spacing w:after="0" w:before="0" w:line="240" w:lineRule="auto"/>
+              <w:ind w:left="0" w:right="0" w:firstLine="0"/>
+              <w:jc w:val="left"/>
+              <w:rPr/>
+            </w:pPr>
+            <w:r>
+              <w:rPr>
+                <w:rtl w:val="0"/>
+              </w:rPr>
+              <w:t xml:space="preserve">    private Document mobile;</w:t>
+            </w:r>
+          </w:p>
+          <w:p>
+            <w:pPr>
+              <w:keepNext w:val="0"/>
+              <w:keepLines w:val="0"/>
+              <w:widowControl w:val="0"/>
+              <w:pBdr>
+                <w:top w:space="0" w:sz="0" w:val="nil"/>
+                <w:left w:space="0" w:sz="0" w:val="nil"/>
+                <w:bottom w:space="0" w:sz="0" w:val="nil"/>
+                <w:right w:space="0" w:sz="0" w:val="nil"/>
+                <w:between w:space="0" w:sz="0" w:val="nil"/>
+              </w:pBdr>
+              <w:shd w:fill="auto" w:val="clear"/>
+              <w:spacing w:after="0" w:before="0" w:line="240" w:lineRule="auto"/>
+              <w:ind w:left="0" w:right="0" w:firstLine="0"/>
+              <w:jc w:val="left"/>
+              <w:rPr/>
+            </w:pPr>
+            <w:r>
+              <w:rPr>
+                <w:rtl w:val="0"/>
+              </w:rPr>
+            </w:r>
+          </w:p>
+          <w:p>
+            <w:pPr>
+              <w:keepNext w:val="0"/>
+              <w:keepLines w:val="0"/>
+              <w:widowControl w:val="0"/>
+              <w:pBdr>
+                <w:top w:space="0" w:sz="0" w:val="nil"/>
+                <w:left w:space="0" w:sz="0" w:val="nil"/>
+                <w:bottom w:space="0" w:sz="0" w:val="nil"/>
+                <w:right w:space="0" w:sz="0" w:val="nil"/>
+                <w:between w:space="0" w:sz="0" w:val="nil"/>
+              </w:pBdr>
+              <w:shd w:fill="auto" w:val="clear"/>
+              <w:spacing w:after="0" w:before="0" w:line="240" w:lineRule="auto"/>
+              <w:ind w:left="0" w:right="0" w:firstLine="0"/>
+              <w:jc w:val="left"/>
+              <w:rPr/>
+            </w:pPr>
+            <w:r>
+              <w:rPr>
+                <w:rtl w:val="0"/>
+              </w:rPr>
+              <w:t xml:space="preserve">    public Crawling() throws IOException {</w:t>
+            </w:r>
+          </w:p>
+          <w:p>
+            <w:pPr>
+              <w:keepNext w:val="0"/>
+              <w:keepLines w:val="0"/>
+              <w:widowControl w:val="0"/>
+              <w:pBdr>
+                <w:top w:space="0" w:sz="0" w:val="nil"/>
+                <w:left w:space="0" w:sz="0" w:val="nil"/>
+                <w:bottom w:space="0" w:sz="0" w:val="nil"/>
+                <w:right w:space="0" w:sz="0" w:val="nil"/>
+                <w:between w:space="0" w:sz="0" w:val="nil"/>
+              </w:pBdr>
+              <w:shd w:fill="auto" w:val="clear"/>
+              <w:spacing w:after="0" w:before="0" w:line="240" w:lineRule="auto"/>
+              <w:ind w:left="0" w:right="0" w:firstLine="0"/>
+              <w:jc w:val="left"/>
+              <w:rPr/>
+            </w:pPr>
+            <w:r>
+              <w:rPr>
+                <w:rtl w:val="0"/>
+              </w:rPr>
+              <w:t xml:space="preserve">        this.web = Jsoup.connect("https://dhlottery.co.kr/common.do?method=main").get();</w:t>
+            </w:r>
+          </w:p>
+          <w:p>
+            <w:pPr>
+              <w:keepNext w:val="0"/>
+              <w:keepLines w:val="0"/>
+              <w:widowControl w:val="0"/>
+              <w:pBdr>
+                <w:top w:space="0" w:sz="0" w:val="nil"/>
+                <w:left w:space="0" w:sz="0" w:val="nil"/>
+                <w:bottom w:space="0" w:sz="0" w:val="nil"/>
+                <w:right w:space="0" w:sz="0" w:val="nil"/>
+                <w:between w:space="0" w:sz="0" w:val="nil"/>
+              </w:pBdr>
+              <w:shd w:fill="auto" w:val="clear"/>
+              <w:spacing w:after="0" w:before="0" w:line="240" w:lineRule="auto"/>
+              <w:ind w:left="0" w:right="0" w:firstLine="0"/>
+              <w:jc w:val="left"/>
+              <w:rPr/>
+            </w:pPr>
+            <w:r>
+              <w:rPr>
+                <w:rtl w:val="0"/>
+              </w:rPr>
+              <w:t xml:space="preserve">        this.mobile = Jsoup.connect("https://m.dhlottery.co.kr/common.do?method=main").get();</w:t>
+            </w:r>
+          </w:p>
+          <w:p>
+            <w:pPr>
+              <w:keepNext w:val="0"/>
+              <w:keepLines w:val="0"/>
+              <w:widowControl w:val="0"/>
+              <w:pBdr>
+                <w:top w:space="0" w:sz="0" w:val="nil"/>
+                <w:left w:space="0" w:sz="0" w:val="nil"/>
+                <w:bottom w:space="0" w:sz="0" w:val="nil"/>
+                <w:right w:space="0" w:sz="0" w:val="nil"/>
+                <w:between w:space="0" w:sz="0" w:val="nil"/>
+              </w:pBdr>
+              <w:shd w:fill="auto" w:val="clear"/>
+              <w:spacing w:after="0" w:before="0" w:line="240" w:lineRule="auto"/>
+              <w:ind w:left="0" w:right="0" w:firstLine="0"/>
+              <w:jc w:val="left"/>
+              <w:rPr/>
+            </w:pPr>
+            <w:r>
+              <w:rPr>
+                <w:rtl w:val="0"/>
+              </w:rPr>
+              <w:t xml:space="preserve">    }</w:t>
+            </w:r>
+          </w:p>
+          <w:p>
+            <w:pPr>
+              <w:keepNext w:val="0"/>
+              <w:keepLines w:val="0"/>
+              <w:widowControl w:val="0"/>
+              <w:pBdr>
+                <w:top w:space="0" w:sz="0" w:val="nil"/>
+                <w:left w:space="0" w:sz="0" w:val="nil"/>
+                <w:bottom w:space="0" w:sz="0" w:val="nil"/>
+                <w:right w:space="0" w:sz="0" w:val="nil"/>
+                <w:between w:space="0" w:sz="0" w:val="nil"/>
+              </w:pBdr>
+              <w:shd w:fill="auto" w:val="clear"/>
+              <w:spacing w:after="0" w:before="0" w:line="240" w:lineRule="auto"/>
+              <w:ind w:left="0" w:right="0" w:firstLine="0"/>
+              <w:jc w:val="left"/>
+              <w:rPr/>
+            </w:pPr>
+            <w:r>
+              <w:rPr>
+                <w:rtl w:val="0"/>
+              </w:rPr>
+            </w:r>
+          </w:p>
+          <w:p>
+            <w:pPr>
+              <w:keepNext w:val="0"/>
+              <w:keepLines w:val="0"/>
+              <w:widowControl w:val="0"/>
+              <w:pBdr>
+                <w:top w:space="0" w:sz="0" w:val="nil"/>
+                <w:left w:space="0" w:sz="0" w:val="nil"/>
+                <w:bottom w:space="0" w:sz="0" w:val="nil"/>
+                <w:right w:space="0" w:sz="0" w:val="nil"/>
+                <w:between w:space="0" w:sz="0" w:val="nil"/>
+              </w:pBdr>
+              <w:shd w:fill="auto" w:val="clear"/>
+              <w:spacing w:after="0" w:before="0" w:line="240" w:lineRule="auto"/>
+              <w:ind w:left="0" w:right="0" w:firstLine="0"/>
+              <w:jc w:val="left"/>
+              <w:rPr/>
+            </w:pPr>
+            <w:r>
+              <w:rPr>
+                <w:rtl w:val="0"/>
+              </w:rPr>
+              <w:t xml:space="preserve">    public Document getWeb() {</w:t>
+            </w:r>
+          </w:p>
+          <w:p>
+            <w:pPr>
+              <w:keepNext w:val="0"/>
+              <w:keepLines w:val="0"/>
+              <w:widowControl w:val="0"/>
+              <w:pBdr>
+                <w:top w:space="0" w:sz="0" w:val="nil"/>
+                <w:left w:space="0" w:sz="0" w:val="nil"/>
+                <w:bottom w:space="0" w:sz="0" w:val="nil"/>
+                <w:right w:space="0" w:sz="0" w:val="nil"/>
+                <w:between w:space="0" w:sz="0" w:val="nil"/>
+              </w:pBdr>
+              <w:shd w:fill="auto" w:val="clear"/>
+              <w:spacing w:after="0" w:before="0" w:line="240" w:lineRule="auto"/>
+              <w:ind w:left="0" w:right="0" w:firstLine="0"/>
+              <w:jc w:val="left"/>
+              <w:rPr/>
+            </w:pPr>
+            <w:r>
+              <w:rPr>
+                <w:rtl w:val="0"/>
+              </w:rPr>
+              <w:t xml:space="preserve">        return web;</w:t>
+            </w:r>
+          </w:p>
+          <w:p>
+            <w:pPr>
+              <w:keepNext w:val="0"/>
+              <w:keepLines w:val="0"/>
+              <w:widowControl w:val="0"/>
+              <w:pBdr>
+                <w:top w:space="0" w:sz="0" w:val="nil"/>
+                <w:left w:space="0" w:sz="0" w:val="nil"/>
+                <w:bottom w:space="0" w:sz="0" w:val="nil"/>
+                <w:right w:space="0" w:sz="0" w:val="nil"/>
+                <w:between w:space="0" w:sz="0" w:val="nil"/>
+              </w:pBdr>
+              <w:shd w:fill="auto" w:val="clear"/>
+              <w:spacing w:after="0" w:before="0" w:line="240" w:lineRule="auto"/>
+              <w:ind w:left="0" w:right="0" w:firstLine="0"/>
+              <w:jc w:val="left"/>
+              <w:rPr/>
+            </w:pPr>
+            <w:r>
+              <w:rPr>
+                <w:rtl w:val="0"/>
+              </w:rPr>
+              <w:t xml:space="preserve">    }</w:t>
+            </w:r>
+          </w:p>
+          <w:p>
+            <w:pPr>
+              <w:keepNext w:val="0"/>
+              <w:keepLines w:val="0"/>
+              <w:widowControl w:val="0"/>
+              <w:pBdr>
+                <w:top w:space="0" w:sz="0" w:val="nil"/>
+                <w:left w:space="0" w:sz="0" w:val="nil"/>
+                <w:bottom w:space="0" w:sz="0" w:val="nil"/>
+                <w:right w:space="0" w:sz="0" w:val="nil"/>
+                <w:between w:space="0" w:sz="0" w:val="nil"/>
+              </w:pBdr>
+              <w:shd w:fill="auto" w:val="clear"/>
+              <w:spacing w:after="0" w:before="0" w:line="240" w:lineRule="auto"/>
+              <w:ind w:left="0" w:right="0" w:firstLine="0"/>
+              <w:jc w:val="left"/>
+              <w:rPr/>
+            </w:pPr>
+            <w:r>
+              <w:rPr>
+                <w:rtl w:val="0"/>
+              </w:rPr>
+            </w:r>
+          </w:p>
+          <w:p>
+            <w:pPr>
+              <w:keepNext w:val="0"/>
+              <w:keepLines w:val="0"/>
+              <w:widowControl w:val="0"/>
+              <w:pBdr>
+                <w:top w:space="0" w:sz="0" w:val="nil"/>
+                <w:left w:space="0" w:sz="0" w:val="nil"/>
+                <w:bottom w:space="0" w:sz="0" w:val="nil"/>
+                <w:right w:space="0" w:sz="0" w:val="nil"/>
+                <w:between w:space="0" w:sz="0" w:val="nil"/>
+              </w:pBdr>
+              <w:shd w:fill="auto" w:val="clear"/>
+              <w:spacing w:after="0" w:before="0" w:line="240" w:lineRule="auto"/>
+              <w:ind w:left="0" w:right="0" w:firstLine="0"/>
+              <w:jc w:val="left"/>
+              <w:rPr/>
+            </w:pPr>
+            <w:r>
+              <w:rPr>
+                <w:rtl w:val="0"/>
+              </w:rPr>
+              <w:t xml:space="preserve">    public Document getMobile() {</w:t>
+            </w:r>
+          </w:p>
+          <w:p>
+            <w:pPr>
+              <w:keepNext w:val="0"/>
+              <w:keepLines w:val="0"/>
+              <w:widowControl w:val="0"/>
+              <w:pBdr>
+                <w:top w:space="0" w:sz="0" w:val="nil"/>
+                <w:left w:space="0" w:sz="0" w:val="nil"/>
+                <w:bottom w:space="0" w:sz="0" w:val="nil"/>
+                <w:right w:space="0" w:sz="0" w:val="nil"/>
+                <w:between w:space="0" w:sz="0" w:val="nil"/>
+              </w:pBdr>
+              <w:shd w:fill="auto" w:val="clear"/>
+              <w:spacing w:after="0" w:before="0" w:line="240" w:lineRule="auto"/>
+              <w:ind w:left="0" w:right="0" w:firstLine="0"/>
+              <w:jc w:val="left"/>
+              <w:rPr/>
+            </w:pPr>
+            <w:r>
+              <w:rPr>
+                <w:rtl w:val="0"/>
+              </w:rPr>
+              <w:t xml:space="preserve">        return mobile;</w:t>
+            </w:r>
+          </w:p>
+          <w:p>
+            <w:pPr>
+              <w:keepNext w:val="0"/>
+              <w:keepLines w:val="0"/>
+              <w:widowControl w:val="0"/>
+              <w:pBdr>
+                <w:top w:space="0" w:sz="0" w:val="nil"/>
+                <w:left w:space="0" w:sz="0" w:val="nil"/>
+                <w:bottom w:space="0" w:sz="0" w:val="nil"/>
+                <w:right w:space="0" w:sz="0" w:val="nil"/>
+                <w:between w:space="0" w:sz="0" w:val="nil"/>
+              </w:pBdr>
+              <w:shd w:fill="auto" w:val="clear"/>
+              <w:spacing w:after="0" w:before="0" w:line="240" w:lineRule="auto"/>
+              <w:ind w:left="0" w:right="0" w:firstLine="0"/>
+              <w:jc w:val="left"/>
+              <w:rPr/>
+            </w:pPr>
+            <w:r>
+              <w:rPr>
+                <w:rtl w:val="0"/>
+              </w:rPr>
+              <w:t xml:space="preserve">    }</w:t>
+            </w:r>
+          </w:p>
+          <w:p>
+            <w:pPr>
+              <w:keepNext w:val="0"/>
+              <w:keepLines w:val="0"/>
+              <w:widowControl w:val="0"/>
+              <w:pBdr>
+                <w:top w:space="0" w:sz="0" w:val="nil"/>
+                <w:left w:space="0" w:sz="0" w:val="nil"/>
+                <w:bottom w:space="0" w:sz="0" w:val="nil"/>
+                <w:right w:space="0" w:sz="0" w:val="nil"/>
+                <w:between w:space="0" w:sz="0" w:val="nil"/>
+              </w:pBdr>
+              <w:shd w:fill="auto" w:val="clear"/>
+              <w:spacing w:after="0" w:before="0" w:line="240" w:lineRule="auto"/>
+              <w:ind w:left="0" w:right="0" w:firstLine="0"/>
+              <w:jc w:val="left"/>
+              <w:rPr/>
+            </w:pPr>
+            <w:r>
+              <w:rPr>
+                <w:rtl w:val="0"/>
+              </w:rPr>
+              <w:t xml:space="preserve">}</w:t>
+            </w:r>
+          </w:p>
+        </w:tc>
+      </w:tr>
+    </w:tbl>
+    <w:p>
+      <w:pPr>
+        <w:ind w:left="720" w:firstLine="0"/>
+        <w:rPr/>
+      </w:pPr>
+      <w:r>
+        <w:rPr>
+          <w:rFonts w:ascii="Arial Unicode MS" w:cs="Arial Unicode MS" w:eastAsia="Arial Unicode MS" w:hAnsi="Arial Unicode MS"/>
+          <w:rtl w:val="0"/>
+        </w:rPr>
+        <w:t xml:space="preserve">Jsoup.connect(url).get() 으로 받아옴</w:t>
+      </w:r>
+    </w:p>
+    <w:p>
+      <w:pPr>
+        <w:ind w:left="720" w:firstLine="0"/>
+        <w:rPr/>
+      </w:pPr>
+      <w:r>
+        <w:rPr>
+          <w:rFonts w:ascii="Arial Unicode MS" w:cs="Arial Unicode MS" w:eastAsia="Arial Unicode MS" w:hAnsi="Arial Unicode MS"/>
+          <w:rtl w:val="0"/>
+        </w:rPr>
+        <w:t xml:space="preserve">받은거 타입은 Document 타입.</w:t>
+      </w:r>
+    </w:p>
+    <w:p>
+      <w:pPr>
+        <w:ind w:left="720" w:firstLine="0"/>
+        <w:rPr/>
+      </w:pPr>
+      <w:r>
+        <w:rPr>
+          <w:rtl w:val="0"/>
+        </w:rPr>
+      </w:r>
+    </w:p>
+    <w:p>
+      <w:pPr>
+        <w:ind w:left="720" w:firstLine="0"/>
+        <w:rPr/>
+      </w:pPr>
+      <w:r>
+        <w:rPr>
+          <w:rFonts w:ascii="Arial Unicode MS" w:cs="Arial Unicode MS" w:eastAsia="Arial Unicode MS" w:hAnsi="Arial Unicode MS"/>
+          <w:rtl w:val="0"/>
+        </w:rPr>
+        <w:t xml:space="preserve">get method로 구현된건 주소 그대로 가져오면 되는데,</w:t>
+      </w:r>
+    </w:p>
+    <w:p>
+      <w:pPr>
+        <w:ind w:left="720" w:firstLine="0"/>
+        <w:rPr/>
+      </w:pPr>
+      <w:r>
+        <w:rPr>
+          <w:rFonts w:ascii="Arial Unicode MS" w:cs="Arial Unicode MS" w:eastAsia="Arial Unicode MS" w:hAnsi="Arial Unicode MS"/>
+          <w:rtl w:val="0"/>
+        </w:rPr>
+        <w:t xml:space="preserve">post method 로 구현된건 주소가 그대로라 못가져옴…</w:t>
+      </w:r>
+    </w:p>
+    <w:p>
+      <w:pPr>
+        <w:numPr>
+          <w:ilvl w:val="0"/>
+          <w:numId w:val="3"/>
+        </w:numPr>
+        <w:ind w:left="720" w:hanging="360"/>
+        <w:rPr>
+          <w:u w:val="none"/>
+        </w:rPr>
+      </w:pPr>
+      <w:r>
+        <w:rPr>
+          <w:rFonts w:ascii="Arial Unicode MS" w:cs="Arial Unicode MS" w:eastAsia="Arial Unicode MS" w:hAnsi="Arial Unicode MS"/>
+          <w:rtl w:val="0"/>
+        </w:rPr>
+        <w:t xml:space="preserve">post method 로 구현된 부분 크롤링해오기</w:t>
+      </w:r>
+    </w:p>
+    <w:p>
+      <w:pPr>
+        <w:ind w:left="720" w:firstLine="0"/>
+        <w:rPr/>
+      </w:pPr>
+      <w:hyperlink r:id="rId20">
+        <w:r>
+          <w:rPr>
+            <w:color w:val="1155cc"/>
+            <w:u w:val="single"/>
+            <w:rtl w:val="0"/>
+          </w:rPr>
+          <w:t xml:space="preserve">https://dhlottery.co.kr/gameResult.do?method=byWin</w:t>
+        </w:r>
+      </w:hyperlink>
+      <w:r>
+        <w:rPr>
+          <w:rtl w:val="0"/>
+        </w:rPr>
+      </w:r>
+    </w:p>
+    <w:p>
+      <w:pPr>
+        <w:ind w:left="720" w:firstLine="0"/>
+        <w:rPr/>
+      </w:pPr>
+      <w:r>
+        <w:rPr>
+          <w:rFonts w:ascii="Arial Unicode MS" w:cs="Arial Unicode MS" w:eastAsia="Arial Unicode MS" w:hAnsi="Arial Unicode MS"/>
+          <w:rtl w:val="0"/>
+        </w:rPr>
+        <w:t xml:space="preserve">여기에서 회차별 당첨번호가 post method로 구현되어 1회 클릭해도 주소는 그대로다.</w:t>
+      </w:r>
+    </w:p>
+    <w:p>
+      <w:pPr>
+        <w:ind w:left="720" w:firstLine="0"/>
+        <w:rPr/>
+      </w:pPr>
+      <w:r>
+        <w:rPr>
+          <w:rFonts w:ascii="Arial Unicode MS" w:cs="Arial Unicode MS" w:eastAsia="Arial Unicode MS" w:hAnsi="Arial Unicode MS"/>
+          <w:rtl w:val="0"/>
+        </w:rPr>
+        <w:t xml:space="preserve">(처음에는 Get 으로 뜰거고, 조회 버튼 한번 누르고나면 Post 로 가져올테니까 Post로 바뀜)</w:t>
+      </w:r>
+    </w:p>
+    <w:p>
+      <w:pPr>
+        <w:ind w:left="720" w:firstLine="0"/>
+        <w:rPr/>
+      </w:pPr>
+      <w:r>
+        <w:rPr/>
+        <w:drawing>
+          <wp:inline distB="114300" distT="114300" distL="114300" distR="114300">
+            <wp:extent cx="5731200" cy="3136900"/>
+            <wp:effectExtent b="0" l="0" r="0" t="0"/>
+            <wp:docPr id="5" name="image11.png"/>
+            <a:graphic>
+              <a:graphicData uri="http://schemas.openxmlformats.org/drawingml/2006/picture">
+                <pic:pic>
+                  <pic:nvPicPr>
+                    <pic:cNvPr id="0" name="image11.png"/>
+                    <pic:cNvPicPr preferRelativeResize="0"/>
+                  </pic:nvPicPr>
+                  <pic:blipFill>
+                    <a:blip r:embed="rId21"/>
+                    <a:srcRect b="0" l="0" r="0" t="0"/>
+                    <a:stretch>
+                      <a:fillRect/>
+                    </a:stretch>
+                  </pic:blipFill>
+                  <pic:spPr>
+                    <a:xfrm>
+                      <a:off x="0" y="0"/>
+                      <a:ext cx="5731200" cy="3136900"/>
+                    </a:xfrm>
+                    <a:prstGeom prst="rect"/>
+                    <a:ln/>
+                  </pic:spPr>
+                </pic:pic>
+              </a:graphicData>
+            </a:graphic>
+          </wp:inline>
+        </w:drawing>
+      </w:r>
+      <w:r>
+        <w:rPr>
+          <w:rtl w:val="0"/>
+        </w:rPr>
+      </w:r>
+    </w:p>
+    <w:p>
+      <w:pPr>
+        <w:ind w:left="720" w:firstLine="0"/>
+        <w:rPr/>
+      </w:pPr>
+      <w:r>
+        <w:rPr/>
+        <w:drawing>
+          <wp:inline distB="114300" distT="114300" distL="114300" distR="114300">
+            <wp:extent cx="5731200" cy="3136900"/>
+            <wp:effectExtent b="0" l="0" r="0" t="0"/>
+            <wp:docPr id="2" name="image9.png"/>
+            <a:graphic>
+              <a:graphicData uri="http://schemas.openxmlformats.org/drawingml/2006/picture">
+                <pic:pic>
+                  <pic:nvPicPr>
+                    <pic:cNvPr id="0" name="image9.png"/>
+                    <pic:cNvPicPr preferRelativeResize="0"/>
+                  </pic:nvPicPr>
+                  <pic:blipFill>
+                    <a:blip r:embed="rId22"/>
+                    <a:srcRect b="0" l="0" r="0" t="0"/>
+                    <a:stretch>
+                      <a:fillRect/>
+                    </a:stretch>
+                  </pic:blipFill>
+                  <pic:spPr>
+                    <a:xfrm>
+                      <a:off x="0" y="0"/>
+                      <a:ext cx="5731200" cy="3136900"/>
+                    </a:xfrm>
+                    <a:prstGeom prst="rect"/>
+                    <a:ln/>
+                  </pic:spPr>
+                </pic:pic>
+              </a:graphicData>
+            </a:graphic>
+          </wp:inline>
+        </w:drawing>
+      </w:r>
+      <w:r>
+        <w:rPr>
+          <w:rtl w:val="0"/>
+        </w:rPr>
+      </w:r>
+    </w:p>
+    <w:p>
+      <w:pPr>
+        <w:ind w:left="720" w:firstLine="0"/>
+        <w:rPr/>
+      </w:pPr>
+      <w:r>
+        <w:rPr>
+          <w:rFonts w:ascii="Arial Unicode MS" w:cs="Arial Unicode MS" w:eastAsia="Arial Unicode MS" w:hAnsi="Arial Unicode MS"/>
+          <w:rtl w:val="0"/>
+        </w:rPr>
+        <w:t xml:space="preserve">F12에서 Network 가장 처음꺼 보면 Post 방식임을 알 수 있음</w:t>
+      </w:r>
+    </w:p>
+    <w:p>
+      <w:pPr>
+        <w:ind w:left="720" w:firstLine="0"/>
+        <w:rPr>
+          <w:b w:val="1"/>
+          <w:color w:val="ff0000"/>
+        </w:rPr>
+      </w:pPr>
+      <w:r>
+        <w:rPr>
+          <w:rFonts w:ascii="Arial Unicode MS" w:cs="Arial Unicode MS" w:eastAsia="Arial Unicode MS" w:hAnsi="Arial Unicode MS"/>
+          <w:rtl w:val="0"/>
+        </w:rPr>
+        <w:t xml:space="preserve">Post로 나왔다면, From Data 부분이 생기는데, </w:t>
+      </w:r>
+      <w:commentRangeStart w:id="0"/>
+      <w:r>
+        <w:rPr>
+          <w:rFonts w:ascii="Arial Unicode MS" w:cs="Arial Unicode MS" w:eastAsia="Arial Unicode MS" w:hAnsi="Arial Unicode MS"/>
+          <w:b w:val="1"/>
+          <w:color w:val="ff0000"/>
+          <w:rtl w:val="0"/>
+        </w:rPr>
+        <w:t xml:space="preserve">이게 parameter 인 듯함.</w:t>
+      </w:r>
+      <w:commentRangeEnd w:id="0"/>
+      <w:r>
+        <w:commentReference w:id="0"/>
+      </w:r>
+      <w:r>
+        <w:rPr>
+          <w:rtl w:val="0"/>
+        </w:rPr>
+      </w:r>
+    </w:p>
+    <w:p>
+      <w:pPr>
+        <w:ind w:left="720" w:firstLine="0"/>
+        <w:rPr/>
+      </w:pPr>
+      <w:r>
+        <w:rPr>
+          <w:rFonts w:ascii="Arial Unicode MS" w:cs="Arial Unicode MS" w:eastAsia="Arial Unicode MS" w:hAnsi="Arial Unicode MS"/>
+          <w:rtl w:val="0"/>
+        </w:rPr>
+        <w:t xml:space="preserve">이걸 &amp;로 붙여서 </w:t>
+      </w:r>
+    </w:p>
+    <w:p>
+      <w:pPr>
+        <w:ind w:left="720" w:firstLine="0"/>
+        <w:rPr/>
+      </w:pPr>
+      <w:hyperlink r:id="rId23">
+        <w:r>
+          <w:rPr>
+            <w:color w:val="1155cc"/>
+            <w:u w:val="single"/>
+            <w:rtl w:val="0"/>
+          </w:rPr>
+          <w:t xml:space="preserve">https://dhlottery.co.kr/gameResult.do?method=byWin&amp;drwNo=1</w:t>
+        </w:r>
+      </w:hyperlink>
+      <w:r>
+        <w:rPr>
+          <w:rtl w:val="0"/>
+        </w:rPr>
+      </w:r>
+    </w:p>
+    <w:p>
+      <w:pPr>
+        <w:ind w:left="720" w:firstLine="0"/>
+        <w:rPr/>
+      </w:pPr>
+      <w:r>
+        <w:rPr>
+          <w:rFonts w:ascii="Arial Unicode MS" w:cs="Arial Unicode MS" w:eastAsia="Arial Unicode MS" w:hAnsi="Arial Unicode MS"/>
+          <w:rtl w:val="0"/>
+        </w:rPr>
+        <w:t xml:space="preserve">으로 접근하면 1회 당첨결과가 나옴.</w:t>
+      </w:r>
+    </w:p>
+    <w:p>
+      <w:pPr>
+        <w:ind w:left="720" w:firstLine="0"/>
+        <w:rPr/>
+      </w:pPr>
+      <w:r>
+        <w:rPr/>
+        <w:drawing>
+          <wp:inline distB="114300" distT="114300" distL="114300" distR="114300">
+            <wp:extent cx="5731200" cy="3136900"/>
+            <wp:effectExtent b="0" l="0" r="0" t="0"/>
+            <wp:docPr id="4" name="image12.png"/>
+            <a:graphic>
+              <a:graphicData uri="http://schemas.openxmlformats.org/drawingml/2006/picture">
+                <pic:pic>
+                  <pic:nvPicPr>
+                    <pic:cNvPr id="0" name="image12.png"/>
+                    <pic:cNvPicPr preferRelativeResize="0"/>
+                  </pic:nvPicPr>
+                  <pic:blipFill>
+                    <a:blip r:embed="rId24"/>
+                    <a:srcRect b="0" l="0" r="0" t="0"/>
+                    <a:stretch>
+                      <a:fillRect/>
+                    </a:stretch>
+                  </pic:blipFill>
+                  <pic:spPr>
+                    <a:xfrm>
+                      <a:off x="0" y="0"/>
+                      <a:ext cx="5731200" cy="3136900"/>
+                    </a:xfrm>
+                    <a:prstGeom prst="rect"/>
+                    <a:ln/>
+                  </pic:spPr>
+                </pic:pic>
+              </a:graphicData>
+            </a:graphic>
+          </wp:inline>
+        </w:drawing>
+      </w:r>
+      <w:r>
+        <w:rPr>
+          <w:rtl w:val="0"/>
+        </w:rPr>
+      </w:r>
+    </w:p>
+    <w:p>
+      <w:pPr>
+        <w:ind w:left="720" w:firstLine="0"/>
+        <w:rPr/>
+      </w:pPr>
+      <w:r>
+        <w:rPr>
+          <w:rFonts w:ascii="Arial Unicode MS" w:cs="Arial Unicode MS" w:eastAsia="Arial Unicode MS" w:hAnsi="Arial Unicode MS"/>
+          <w:rtl w:val="0"/>
+        </w:rPr>
+        <w:t xml:space="preserve">그 상태에서 다시 F12 보면 주소에 넣어서 접근했으니까 Get 방식으로 나옴.</w:t>
+      </w:r>
+    </w:p>
+    <w:p>
+      <w:pPr>
+        <w:ind w:left="720" w:firstLine="0"/>
+        <w:rPr>
+          <w:b w:val="1"/>
+          <w:color w:val="ff0000"/>
+        </w:rPr>
+      </w:pPr>
+      <w:commentRangeStart w:id="1"/>
+      <w:r>
+        <w:rPr>
+          <w:rFonts w:ascii="Arial Unicode MS" w:cs="Arial Unicode MS" w:eastAsia="Arial Unicode MS" w:hAnsi="Arial Unicode MS"/>
+          <w:b w:val="1"/>
+          <w:color w:val="ff0000"/>
+          <w:rtl w:val="0"/>
+        </w:rPr>
+        <w:t xml:space="preserve">애초에 페이지 개발할 때 Get/Post 두 방식 모두 접근되도록 코딩해서 가능한건지는 잘 모르겠음.</w:t>
+      </w:r>
+      <w:commentRangeEnd w:id="1"/>
+      <w:r>
+        <w:commentReference w:id="1"/>
+      </w:r>
+      <w:r>
+        <w:rPr>
+          <w:rtl w:val="0"/>
+        </w:rPr>
+      </w:r>
+    </w:p>
+    <w:p>
+      <w:pPr>
+        <w:ind w:left="720" w:firstLine="0"/>
+        <w:rPr/>
+      </w:pPr>
+      <w:r>
+        <w:rPr>
+          <w:rFonts w:ascii="Arial Unicode MS" w:cs="Arial Unicode MS" w:eastAsia="Arial Unicode MS" w:hAnsi="Arial Unicode MS"/>
+          <w:rtl w:val="0"/>
+        </w:rPr>
+        <w:t xml:space="preserve">Query String Parameter 부분에 drwNo 가 추가됨.</w:t>
+      </w:r>
+    </w:p>
+    <w:p>
+      <w:pPr>
+        <w:ind w:left="720" w:firstLine="0"/>
+        <w:rPr/>
+      </w:pPr>
+      <w:r>
+        <w:rPr>
+          <w:rFonts w:ascii="Arial Unicode MS" w:cs="Arial Unicode MS" w:eastAsia="Arial Unicode MS" w:hAnsi="Arial Unicode MS"/>
+          <w:rtl w:val="0"/>
+        </w:rPr>
+        <w:t xml:space="preserve">이걸로 Crawling 가능</w:t>
+      </w:r>
+    </w:p>
+    <w:p>
+      <w:pPr>
+        <w:numPr>
+          <w:ilvl w:val="0"/>
+          <w:numId w:val="3"/>
+        </w:numPr>
+        <w:ind w:left="720" w:hanging="360"/>
+        <w:rPr>
+          <w:u w:val="none"/>
+        </w:rPr>
+      </w:pPr>
       <w:r>
         <w:rPr>
           <w:rtl w:val="0"/>
@@ -6301,6 +7621,159 @@
 </w:document>
 </file>
 
+<file path=word/comments.xml><?xml version="1.0" encoding="utf-8"?>
+<w:comments xmlns:mc="http://schemas.openxmlformats.org/markup-compatibility/2006" xmlns:o="urn:schemas-microsoft-com:office:office" xmlns:r="http://schemas.openxmlformats.org/officeDocument/2006/relationships" xmlns:m="http://schemas.openxmlformats.org/officeDocument/2006/math" xmlns:v="urn:schemas-microsoft-com:vml" xmlns:wp="http://schemas.openxmlformats.org/drawingml/2006/wordprocessingDrawing" xmlns:w10="urn:schemas-microsoft-com:office:word" xmlns:w="http://schemas.openxmlformats.org/wordprocessingml/2006/main" xmlns:wne="http://schemas.microsoft.com/office/word/2006/wordml" xmlns:sl="http://schemas.openxmlformats.org/schemaLibrary/2006/main" xmlns:a="http://schemas.openxmlformats.org/drawingml/2006/main" xmlns:pic="http://schemas.openxmlformats.org/drawingml/2006/picture" xmlns:c="http://schemas.openxmlformats.org/drawingml/2006/chart" xmlns:lc="http://schemas.openxmlformats.org/drawingml/2006/lockedCanvas" xmlns:dgm="http://schemas.openxmlformats.org/drawingml/2006/diagram" xmlns:wps="http://schemas.microsoft.com/office/word/2010/wordprocessingShape" xmlns:wpg="http://schemas.microsoft.com/office/word/2010/wordprocessingGroup" xmlns:w14="http://schemas.microsoft.com/office/word/2010/wordml" xmlns:w15="http://schemas.microsoft.com/office/word/2012/wordml">
+  <w:comment w:author="이우진" w:id="1" w:date="2021-05-05T04:18:32Z">
+    <w:p>
+      <w:pPr>
+        <w:keepNext w:val="0"/>
+        <w:keepLines w:val="0"/>
+        <w:widowControl w:val="0"/>
+        <w:pBdr>
+          <w:top w:space="0" w:sz="0" w:val="nil"/>
+          <w:left w:space="0" w:sz="0" w:val="nil"/>
+          <w:bottom w:space="0" w:sz="0" w:val="nil"/>
+          <w:right w:space="0" w:sz="0" w:val="nil"/>
+          <w:between w:space="0" w:sz="0" w:val="nil"/>
+        </w:pBdr>
+        <w:shd w:fill="auto" w:val="clear"/>
+        <w:spacing w:after="0" w:before="0" w:line="240" w:lineRule="auto"/>
+        <w:ind w:left="0" w:right="0" w:firstLine="0"/>
+        <w:jc w:val="left"/>
+        <w:rPr>
+          <w:rFonts w:ascii="Arial" w:cs="Arial" w:eastAsia="Arial" w:hAnsi="Arial"/>
+          <w:b w:val="0"/>
+          <w:i w:val="0"/>
+          <w:smallCaps w:val="0"/>
+          <w:strike w:val="0"/>
+          <w:color w:val="000000"/>
+          <w:sz w:val="22"/>
+          <w:szCs w:val="22"/>
+          <w:u w:val="none"/>
+          <w:shd w:fill="auto" w:val="clear"/>
+          <w:vertAlign w:val="baseline"/>
+        </w:rPr>
+      </w:pPr>
+      <w:r>
+        <w:rPr>
+          <w:rFonts w:ascii="Arial Unicode MS" w:cs="Arial Unicode MS" w:eastAsia="Arial Unicode MS" w:hAnsi="Arial Unicode MS"/>
+          <w:b w:val="0"/>
+          <w:i w:val="0"/>
+          <w:smallCaps w:val="0"/>
+          <w:strike w:val="0"/>
+          <w:color w:val="000000"/>
+          <w:sz w:val="22"/>
+          <w:szCs w:val="22"/>
+          <w:u w:val="none"/>
+          <w:shd w:fill="auto" w:val="clear"/>
+          <w:vertAlign w:val="baseline"/>
+          <w:rtl w:val="0"/>
+        </w:rPr>
+        <w:t xml:space="preserve">코드 구현하면서 확인해보기</w:t>
+      </w:r>
+    </w:p>
+  </w:comment>
+  <w:comment w:author="이우진" w:id="0" w:date="2021-05-05T04:14:03Z">
+    <w:p>
+      <w:pPr>
+        <w:keepNext w:val="0"/>
+        <w:keepLines w:val="0"/>
+        <w:widowControl w:val="0"/>
+        <w:pBdr>
+          <w:top w:space="0" w:sz="0" w:val="nil"/>
+          <w:left w:space="0" w:sz="0" w:val="nil"/>
+          <w:bottom w:space="0" w:sz="0" w:val="nil"/>
+          <w:right w:space="0" w:sz="0" w:val="nil"/>
+          <w:between w:space="0" w:sz="0" w:val="nil"/>
+        </w:pBdr>
+        <w:shd w:fill="auto" w:val="clear"/>
+        <w:spacing w:after="0" w:before="0" w:line="240" w:lineRule="auto"/>
+        <w:ind w:left="0" w:right="0" w:firstLine="0"/>
+        <w:jc w:val="left"/>
+        <w:rPr>
+          <w:rFonts w:ascii="Arial" w:cs="Arial" w:eastAsia="Arial" w:hAnsi="Arial"/>
+          <w:b w:val="0"/>
+          <w:i w:val="0"/>
+          <w:smallCaps w:val="0"/>
+          <w:strike w:val="0"/>
+          <w:color w:val="000000"/>
+          <w:sz w:val="22"/>
+          <w:szCs w:val="22"/>
+          <w:u w:val="none"/>
+          <w:shd w:fill="auto" w:val="clear"/>
+          <w:vertAlign w:val="baseline"/>
+        </w:rPr>
+      </w:pPr>
+      <w:r>
+        <w:rPr>
+          <w:rFonts w:ascii="Arial Unicode MS" w:cs="Arial Unicode MS" w:eastAsia="Arial Unicode MS" w:hAnsi="Arial Unicode MS"/>
+          <w:b w:val="0"/>
+          <w:i w:val="0"/>
+          <w:smallCaps w:val="0"/>
+          <w:strike w:val="0"/>
+          <w:color w:val="000000"/>
+          <w:sz w:val="22"/>
+          <w:szCs w:val="22"/>
+          <w:u w:val="none"/>
+          <w:shd w:fill="auto" w:val="clear"/>
+          <w:vertAlign w:val="baseline"/>
+          <w:rtl w:val="0"/>
+        </w:rPr>
+        <w:t xml:space="preserve">확인해보기</w:t>
+      </w:r>
+    </w:p>
+    <w:p>
+      <w:pPr>
+        <w:keepNext w:val="0"/>
+        <w:keepLines w:val="0"/>
+        <w:widowControl w:val="0"/>
+        <w:pBdr>
+          <w:top w:space="0" w:sz="0" w:val="nil"/>
+          <w:left w:space="0" w:sz="0" w:val="nil"/>
+          <w:bottom w:space="0" w:sz="0" w:val="nil"/>
+          <w:right w:space="0" w:sz="0" w:val="nil"/>
+          <w:between w:space="0" w:sz="0" w:val="nil"/>
+        </w:pBdr>
+        <w:shd w:fill="auto" w:val="clear"/>
+        <w:spacing w:after="0" w:before="0" w:line="240" w:lineRule="auto"/>
+        <w:ind w:left="0" w:right="0" w:firstLine="0"/>
+        <w:jc w:val="left"/>
+        <w:rPr>
+          <w:rFonts w:ascii="Arial" w:cs="Arial" w:eastAsia="Arial" w:hAnsi="Arial"/>
+          <w:b w:val="0"/>
+          <w:i w:val="0"/>
+          <w:smallCaps w:val="0"/>
+          <w:strike w:val="0"/>
+          <w:color w:val="000000"/>
+          <w:sz w:val="22"/>
+          <w:szCs w:val="22"/>
+          <w:u w:val="none"/>
+          <w:shd w:fill="auto" w:val="clear"/>
+          <w:vertAlign w:val="baseline"/>
+        </w:rPr>
+      </w:pPr>
+      <w:r>
+        <w:rPr>
+          <w:rFonts w:ascii="Arial Unicode MS" w:cs="Arial Unicode MS" w:eastAsia="Arial Unicode MS" w:hAnsi="Arial Unicode MS"/>
+          <w:b w:val="0"/>
+          <w:i w:val="0"/>
+          <w:smallCaps w:val="0"/>
+          <w:strike w:val="0"/>
+          <w:color w:val="000000"/>
+          <w:sz w:val="22"/>
+          <w:szCs w:val="22"/>
+          <w:u w:val="none"/>
+          <w:shd w:fill="auto" w:val="clear"/>
+          <w:vertAlign w:val="baseline"/>
+          <w:rtl w:val="0"/>
+        </w:rPr>
+        <w:t xml:space="preserve">내 코드에서 해보든, 구글링을 하든</w:t>
+      </w:r>
+    </w:p>
+  </w:comment>
+</w:comments>
+</file>
+
 <file path=word/numbering.xml><?xml version="1.0" encoding="utf-8"?>
 <w:numbering xmlns:mc="http://schemas.openxmlformats.org/markup-compatibility/2006" xmlns:o="urn:schemas-microsoft-com:office:office" xmlns:r="http://schemas.openxmlformats.org/officeDocument/2006/relationships" xmlns:m="http://schemas.openxmlformats.org/officeDocument/2006/math" xmlns:v="urn:schemas-microsoft-com:vml" xmlns:wp="http://schemas.openxmlformats.org/drawingml/2006/wordprocessingDrawing" xmlns:w10="urn:schemas-microsoft-com:office:word" xmlns:w="http://schemas.openxmlformats.org/wordprocessingml/2006/main" xmlns:wne="http://schemas.microsoft.com/office/word/2006/wordml" xmlns:sl="http://schemas.openxmlformats.org/schemaLibrary/2006/main" xmlns:a="http://schemas.openxmlformats.org/drawingml/2006/main" xmlns:pic="http://schemas.openxmlformats.org/drawingml/2006/picture" xmlns:c="http://schemas.openxmlformats.org/drawingml/2006/chart" xmlns:lc="http://schemas.openxmlformats.org/drawingml/2006/lockedCanvas" xmlns:dgm="http://schemas.openxmlformats.org/drawingml/2006/diagram" xmlns:wps="http://schemas.microsoft.com/office/word/2010/wordprocessingShape" xmlns:wpg="http://schemas.microsoft.com/office/word/2010/wordprocessingGroup" xmlns:w14="http://schemas.microsoft.com/office/word/2010/wordml" xmlns:w15="http://schemas.microsoft.com/office/word/2012/wordml">
   <w:abstractNum w:abstractNumId="1">
@@ -6746,6 +8219,116 @@
   <w:abstractNum w:abstractNumId="5">
     <w:lvl w:ilvl="0">
       <w:start w:val="1"/>
+      <w:numFmt w:val="decimal"/>
+      <w:lvlText w:val="%1."/>
+      <w:lvlJc w:val="left"/>
+      <w:pPr>
+        <w:ind w:left="720" w:hanging="360"/>
+      </w:pPr>
+      <w:rPr>
+        <w:u w:val="none"/>
+      </w:rPr>
+    </w:lvl>
+    <w:lvl w:ilvl="1">
+      <w:start w:val="1"/>
+      <w:numFmt w:val="lowerLetter"/>
+      <w:lvlText w:val="%2."/>
+      <w:lvlJc w:val="left"/>
+      <w:pPr>
+        <w:ind w:left="1440" w:hanging="360"/>
+      </w:pPr>
+      <w:rPr>
+        <w:u w:val="none"/>
+      </w:rPr>
+    </w:lvl>
+    <w:lvl w:ilvl="2">
+      <w:start w:val="1"/>
+      <w:numFmt w:val="lowerRoman"/>
+      <w:lvlText w:val="%3."/>
+      <w:lvlJc w:val="right"/>
+      <w:pPr>
+        <w:ind w:left="2160" w:hanging="360"/>
+      </w:pPr>
+      <w:rPr>
+        <w:u w:val="none"/>
+      </w:rPr>
+    </w:lvl>
+    <w:lvl w:ilvl="3">
+      <w:start w:val="1"/>
+      <w:numFmt w:val="decimal"/>
+      <w:lvlText w:val="%4."/>
+      <w:lvlJc w:val="left"/>
+      <w:pPr>
+        <w:ind w:left="2880" w:hanging="360"/>
+      </w:pPr>
+      <w:rPr>
+        <w:u w:val="none"/>
+      </w:rPr>
+    </w:lvl>
+    <w:lvl w:ilvl="4">
+      <w:start w:val="1"/>
+      <w:numFmt w:val="lowerLetter"/>
+      <w:lvlText w:val="%5."/>
+      <w:lvlJc w:val="left"/>
+      <w:pPr>
+        <w:ind w:left="3600" w:hanging="360"/>
+      </w:pPr>
+      <w:rPr>
+        <w:u w:val="none"/>
+      </w:rPr>
+    </w:lvl>
+    <w:lvl w:ilvl="5">
+      <w:start w:val="1"/>
+      <w:numFmt w:val="lowerRoman"/>
+      <w:lvlText w:val="%6."/>
+      <w:lvlJc w:val="right"/>
+      <w:pPr>
+        <w:ind w:left="4320" w:hanging="360"/>
+      </w:pPr>
+      <w:rPr>
+        <w:u w:val="none"/>
+      </w:rPr>
+    </w:lvl>
+    <w:lvl w:ilvl="6">
+      <w:start w:val="1"/>
+      <w:numFmt w:val="decimal"/>
+      <w:lvlText w:val="%7."/>
+      <w:lvlJc w:val="left"/>
+      <w:pPr>
+        <w:ind w:left="5040" w:hanging="360"/>
+      </w:pPr>
+      <w:rPr>
+        <w:u w:val="none"/>
+      </w:rPr>
+    </w:lvl>
+    <w:lvl w:ilvl="7">
+      <w:start w:val="1"/>
+      <w:numFmt w:val="lowerLetter"/>
+      <w:lvlText w:val="%8."/>
+      <w:lvlJc w:val="left"/>
+      <w:pPr>
+        <w:ind w:left="5760" w:hanging="360"/>
+      </w:pPr>
+      <w:rPr>
+        <w:u w:val="none"/>
+      </w:rPr>
+    </w:lvl>
+    <w:lvl w:ilvl="8">
+      <w:start w:val="1"/>
+      <w:numFmt w:val="lowerRoman"/>
+      <w:lvlText w:val="%9."/>
+      <w:lvlJc w:val="right"/>
+      <w:pPr>
+        <w:ind w:left="6480" w:hanging="360"/>
+      </w:pPr>
+      <w:rPr>
+        <w:u w:val="none"/>
+      </w:rPr>
+    </w:lvl>
+  </w:abstractNum>
+  <w:abstractNum w:abstractNumId="6">
+    <w:lvl w:ilvl="0">
+      <w:start w:val="1"/>
       <w:numFmt w:val="lowerLetter"/>
       <w:lvlText w:val="%1."/>
       <w:lvlJc w:val="left"/>
@@ -6853,7 +8436,7 @@
       </w:rPr>
     </w:lvl>
   </w:abstractNum>
-  <w:abstractNum w:abstractNumId="6">
+  <w:abstractNum w:abstractNumId="7">
     <w:lvl w:ilvl="0">
       <w:start w:val="1"/>
       <w:numFmt w:val="decimal"/>
@@ -6963,7 +8546,7 @@
       </w:rPr>
     </w:lvl>
   </w:abstractNum>
-  <w:abstractNum w:abstractNumId="7">
+  <w:abstractNum w:abstractNumId="8">
     <w:lvl w:ilvl="0">
       <w:start w:val="1"/>
       <w:numFmt w:val="lowerLetter"/>
@@ -7073,7 +8656,7 @@
       </w:rPr>
     </w:lvl>
   </w:abstractNum>
-  <w:abstractNum w:abstractNumId="8">
+  <w:abstractNum w:abstractNumId="9">
     <w:lvl w:ilvl="0">
       <w:start w:val="1"/>
       <w:numFmt w:val="lowerLetter"/>
@@ -7183,7 +8766,7 @@
       </w:rPr>
     </w:lvl>
   </w:abstractNum>
-  <w:abstractNum w:abstractNumId="9">
+  <w:abstractNum w:abstractNumId="10">
     <w:lvl w:ilvl="0">
       <w:start w:val="1"/>
       <w:numFmt w:val="decimal"/>
@@ -7293,7 +8876,7 @@
       </w:rPr>
     </w:lvl>
   </w:abstractNum>
-  <w:abstractNum w:abstractNumId="10">
+  <w:abstractNum w:abstractNumId="11">
     <w:lvl w:ilvl="0">
       <w:start w:val="1"/>
       <w:numFmt w:val="decimal"/>
@@ -7432,6 +9015,9 @@
   </w:num>
   <w:num w:numId="10">
     <w:abstractNumId w:val="10"/>
+  </w:num>
+  <w:num w:numId="11">
+    <w:abstractNumId w:val="11"/>
   </w:num>
 </w:numbering>
 </file>
@@ -7634,6 +9220,32 @@
     </w:tblPr>
   </w:style>
   <w:style w:type="table" w:styleId="Table5">
+    <w:basedOn w:val="TableNormal"/>
+    <w:tblPr>
+      <w:tblStyleRowBandSize w:val="1"/>
+      <w:tblStyleColBandSize w:val="1"/>
+      <w:tblCellMar>
+        <w:top w:w="100.0" w:type="dxa"/>
+        <w:left w:w="100.0" w:type="dxa"/>
+        <w:bottom w:w="100.0" w:type="dxa"/>
+        <w:right w:w="100.0" w:type="dxa"/>
+      </w:tblCellMar>
+    </w:tblPr>
+  </w:style>
+  <w:style w:type="table" w:styleId="Table6">
+    <w:basedOn w:val="TableNormal"/>
+    <w:tblPr>
+      <w:tblStyleRowBandSize w:val="1"/>
+      <w:tblStyleColBandSize w:val="1"/>
+      <w:tblCellMar>
+        <w:top w:w="100.0" w:type="dxa"/>
+        <w:left w:w="100.0" w:type="dxa"/>
+        <w:bottom w:w="100.0" w:type="dxa"/>
+        <w:right w:w="100.0" w:type="dxa"/>
+      </w:tblCellMar>
+    </w:tblPr>
+  </w:style>
+  <w:style w:type="table" w:styleId="Table7">
     <w:basedOn w:val="TableNormal"/>
     <w:tblPr>
       <w:tblStyleRowBandSize w:val="1"/>

</xml_diff>

<commit_message>
[Study][Spring] MyProject: Change http to https
1. Change http to https
2. Update docs - how to set https
</commit_message>
<xml_diff>
--- a/Spring 입문.docx
+++ b/Spring 입문.docx
@@ -78,7 +78,7 @@
       <w:pPr>
         <w:numPr>
           <w:ilvl w:val="0"/>
-          <w:numId w:val="7"/>
+          <w:numId w:val="6"/>
         </w:numPr>
         <w:ind w:left="720" w:hanging="360"/>
         <w:rPr>
@@ -97,7 +97,7 @@
       <w:pPr>
         <w:numPr>
           <w:ilvl w:val="0"/>
-          <w:numId w:val="7"/>
+          <w:numId w:val="6"/>
         </w:numPr>
         <w:ind w:left="720" w:hanging="360"/>
         <w:rPr>
@@ -116,7 +116,7 @@
       <w:pPr>
         <w:numPr>
           <w:ilvl w:val="1"/>
-          <w:numId w:val="7"/>
+          <w:numId w:val="6"/>
         </w:numPr>
         <w:ind w:left="1440" w:hanging="360"/>
         <w:rPr>
@@ -161,7 +161,7 @@
       <w:pPr>
         <w:numPr>
           <w:ilvl w:val="0"/>
-          <w:numId w:val="2"/>
+          <w:numId w:val="9"/>
         </w:numPr>
         <w:ind w:left="720" w:hanging="360"/>
         <w:rPr>
@@ -186,12 +186,12 @@
           <wp:inline distB="114300" distT="114300" distL="114300" distR="114300">
             <wp:extent cx="5731200" cy="3162300"/>
             <wp:effectExtent b="0" l="0" r="0" t="0"/>
-            <wp:docPr id="12" name="image2.png"/>
+            <wp:docPr id="19" name="image19.png"/>
             <a:graphic>
               <a:graphicData uri="http://schemas.openxmlformats.org/drawingml/2006/picture">
                 <pic:pic>
                   <pic:nvPicPr>
-                    <pic:cNvPr id="0" name="image2.png"/>
+                    <pic:cNvPr id="0" name="image19.png"/>
                     <pic:cNvPicPr preferRelativeResize="0"/>
                   </pic:nvPicPr>
                   <pic:blipFill>
@@ -225,7 +225,7 @@
       <w:pPr>
         <w:numPr>
           <w:ilvl w:val="0"/>
-          <w:numId w:val="8"/>
+          <w:numId w:val="11"/>
         </w:numPr>
         <w:ind w:left="1440" w:hanging="360"/>
         <w:rPr>
@@ -244,7 +244,7 @@
       <w:pPr>
         <w:numPr>
           <w:ilvl w:val="0"/>
-          <w:numId w:val="8"/>
+          <w:numId w:val="11"/>
         </w:numPr>
         <w:ind w:left="1440" w:hanging="360"/>
         <w:rPr>
@@ -301,7 +301,7 @@
       <w:pPr>
         <w:numPr>
           <w:ilvl w:val="0"/>
-          <w:numId w:val="8"/>
+          <w:numId w:val="11"/>
         </w:numPr>
         <w:ind w:left="1440" w:hanging="360"/>
         <w:rPr>
@@ -345,7 +345,7 @@
       <w:pPr>
         <w:numPr>
           <w:ilvl w:val="0"/>
-          <w:numId w:val="8"/>
+          <w:numId w:val="11"/>
         </w:numPr>
         <w:ind w:left="1440" w:hanging="360"/>
         <w:rPr>
@@ -402,7 +402,7 @@
       <w:pPr>
         <w:numPr>
           <w:ilvl w:val="0"/>
-          <w:numId w:val="8"/>
+          <w:numId w:val="11"/>
         </w:numPr>
         <w:ind w:left="1440" w:hanging="360"/>
         <w:rPr>
@@ -421,7 +421,7 @@
       <w:pPr>
         <w:numPr>
           <w:ilvl w:val="0"/>
-          <w:numId w:val="2"/>
+          <w:numId w:val="9"/>
         </w:numPr>
         <w:ind w:left="720" w:hanging="360"/>
         <w:rPr>
@@ -465,7 +465,7 @@
       <w:pPr>
         <w:numPr>
           <w:ilvl w:val="0"/>
-          <w:numId w:val="2"/>
+          <w:numId w:val="9"/>
         </w:numPr>
         <w:ind w:left="720" w:hanging="360"/>
         <w:rPr>
@@ -555,12 +555,12 @@
           <wp:inline distB="114300" distT="114300" distL="114300" distR="114300">
             <wp:extent cx="5731200" cy="927100"/>
             <wp:effectExtent b="0" l="0" r="0" t="0"/>
-            <wp:docPr id="3" name="image10.png"/>
+            <wp:docPr id="1" name="image6.png"/>
             <a:graphic>
               <a:graphicData uri="http://schemas.openxmlformats.org/drawingml/2006/picture">
                 <pic:pic>
                   <pic:nvPicPr>
-                    <pic:cNvPr id="0" name="image10.png"/>
+                    <pic:cNvPr id="0" name="image6.png"/>
                     <pic:cNvPicPr preferRelativeResize="0"/>
                   </pic:nvPicPr>
                   <pic:blipFill>
@@ -614,12 +614,12 @@
           <wp:inline distB="114300" distT="114300" distL="114300" distR="114300">
             <wp:extent cx="2714625" cy="2162175"/>
             <wp:effectExtent b="0" l="0" r="0" t="0"/>
-            <wp:docPr id="7" name="image3.png"/>
+            <wp:docPr id="3" name="image16.png"/>
             <a:graphic>
               <a:graphicData uri="http://schemas.openxmlformats.org/drawingml/2006/picture">
                 <pic:pic>
                   <pic:nvPicPr>
-                    <pic:cNvPr id="0" name="image3.png"/>
+                    <pic:cNvPr id="0" name="image16.png"/>
                     <pic:cNvPicPr preferRelativeResize="0"/>
                   </pic:nvPicPr>
                   <pic:blipFill>
@@ -666,7 +666,7 @@
       <w:pPr>
         <w:numPr>
           <w:ilvl w:val="0"/>
-          <w:numId w:val="2"/>
+          <w:numId w:val="9"/>
         </w:numPr>
         <w:ind w:left="720" w:hanging="360"/>
         <w:rPr>
@@ -723,7 +723,7 @@
       <w:pPr>
         <w:numPr>
           <w:ilvl w:val="0"/>
-          <w:numId w:val="4"/>
+          <w:numId w:val="2"/>
         </w:numPr>
         <w:ind w:left="720" w:hanging="360"/>
         <w:rPr>
@@ -1123,12 +1123,12 @@
           <wp:inline distB="114300" distT="114300" distL="114300" distR="114300">
             <wp:extent cx="3048000" cy="1666875"/>
             <wp:effectExtent b="0" l="0" r="0" t="0"/>
-            <wp:docPr id="10" name="image4.png"/>
+            <wp:docPr id="6" name="image13.png"/>
             <a:graphic>
               <a:graphicData uri="http://schemas.openxmlformats.org/drawingml/2006/picture">
                 <pic:pic>
                   <pic:nvPicPr>
-                    <pic:cNvPr id="0" name="image4.png"/>
+                    <pic:cNvPr id="0" name="image13.png"/>
                     <pic:cNvPicPr preferRelativeResize="0"/>
                   </pic:nvPicPr>
                   <pic:blipFill>
@@ -1201,7 +1201,7 @@
       <w:pPr>
         <w:numPr>
           <w:ilvl w:val="0"/>
-          <w:numId w:val="4"/>
+          <w:numId w:val="2"/>
         </w:numPr>
         <w:ind w:left="720" w:hanging="360"/>
         <w:rPr>
@@ -1739,12 +1739,12 @@
           <wp:inline distB="114300" distT="114300" distL="114300" distR="114300">
             <wp:extent cx="5731200" cy="3187700"/>
             <wp:effectExtent b="0" l="0" r="0" t="0"/>
-            <wp:docPr id="9" name="image8.png"/>
+            <wp:docPr id="5" name="image9.png"/>
             <a:graphic>
               <a:graphicData uri="http://schemas.openxmlformats.org/drawingml/2006/picture">
                 <pic:pic>
                   <pic:nvPicPr>
-                    <pic:cNvPr id="0" name="image8.png"/>
+                    <pic:cNvPr id="0" name="image9.png"/>
                     <pic:cNvPicPr preferRelativeResize="0"/>
                   </pic:nvPicPr>
                   <pic:blipFill>
@@ -1866,7 +1866,7 @@
           <w:rFonts w:ascii="Arial Unicode MS" w:cs="Arial Unicode MS" w:eastAsia="Arial Unicode MS" w:hAnsi="Arial Unicode MS"/>
           <w:rtl w:val="0"/>
         </w:rPr>
-        <w:t xml:space="preserve">실행하면 빌드될거고, build/hello-spring-0.0.1-SNAPSHOT.jar 가 생성됨.</w:t>
+        <w:t xml:space="preserve">실행하면 빌드될거고, build/libs/hello-spring-0.0.1-SNAPSHOT.jar 가 생성됨.</w:t>
       </w:r>
     </w:p>
     <w:p>
@@ -1940,7 +1940,7 @@
       <w:pPr>
         <w:numPr>
           <w:ilvl w:val="0"/>
-          <w:numId w:val="5"/>
+          <w:numId w:val="3"/>
         </w:numPr>
         <w:ind w:left="720" w:hanging="360"/>
         <w:rPr>
@@ -1979,12 +1979,12 @@
           <wp:inline distB="114300" distT="114300" distL="114300" distR="114300">
             <wp:extent cx="5731200" cy="3162300"/>
             <wp:effectExtent b="0" l="0" r="0" t="0"/>
-            <wp:docPr id="8" name="image7.png"/>
+            <wp:docPr id="4" name="image3.png"/>
             <a:graphic>
               <a:graphicData uri="http://schemas.openxmlformats.org/drawingml/2006/picture">
                 <pic:pic>
                   <pic:nvPicPr>
-                    <pic:cNvPr id="0" name="image7.png"/>
+                    <pic:cNvPr id="0" name="image3.png"/>
                     <pic:cNvPicPr preferRelativeResize="0"/>
                   </pic:nvPicPr>
                   <pic:blipFill>
@@ -2044,7 +2044,7 @@
       <w:pPr>
         <w:numPr>
           <w:ilvl w:val="0"/>
-          <w:numId w:val="5"/>
+          <w:numId w:val="3"/>
         </w:numPr>
         <w:ind w:left="720" w:hanging="360"/>
         <w:rPr>
@@ -2075,7 +2075,7 @@
       <w:pPr>
         <w:numPr>
           <w:ilvl w:val="1"/>
-          <w:numId w:val="5"/>
+          <w:numId w:val="3"/>
         </w:numPr>
         <w:ind w:left="1440" w:hanging="360"/>
         <w:rPr>
@@ -2101,12 +2101,12 @@
           <wp:inline distB="114300" distT="114300" distL="114300" distR="114300">
             <wp:extent cx="5731200" cy="3124200"/>
             <wp:effectExtent b="0" l="0" r="0" t="0"/>
-            <wp:docPr id="11" name="image1.png"/>
+            <wp:docPr id="18" name="image4.png"/>
             <a:graphic>
               <a:graphicData uri="http://schemas.openxmlformats.org/drawingml/2006/picture">
                 <pic:pic>
                   <pic:nvPicPr>
-                    <pic:cNvPr id="0" name="image1.png"/>
+                    <pic:cNvPr id="0" name="image4.png"/>
                     <pic:cNvPicPr preferRelativeResize="0"/>
                   </pic:nvPicPr>
                   <pic:blipFill>
@@ -2140,7 +2140,7 @@
       <w:pPr>
         <w:numPr>
           <w:ilvl w:val="0"/>
-          <w:numId w:val="5"/>
+          <w:numId w:val="3"/>
         </w:numPr>
         <w:ind w:left="720" w:hanging="360"/>
         <w:rPr>
@@ -2171,7 +2171,7 @@
       <w:pPr>
         <w:numPr>
           <w:ilvl w:val="0"/>
-          <w:numId w:val="5"/>
+          <w:numId w:val="3"/>
         </w:numPr>
         <w:ind w:left="720" w:hanging="360"/>
         <w:rPr>
@@ -3657,7 +3657,7 @@
       <w:pPr>
         <w:numPr>
           <w:ilvl w:val="0"/>
-          <w:numId w:val="11"/>
+          <w:numId w:val="7"/>
         </w:numPr>
         <w:ind w:left="720" w:hanging="360"/>
         <w:rPr>
@@ -3683,12 +3683,12 @@
           <wp:inline distB="114300" distT="114300" distL="114300" distR="114300">
             <wp:extent cx="5731200" cy="3035300"/>
             <wp:effectExtent b="0" l="0" r="0" t="0"/>
-            <wp:docPr id="6" name="image6.png"/>
+            <wp:docPr id="13" name="image12.png"/>
             <a:graphic>
               <a:graphicData uri="http://schemas.openxmlformats.org/drawingml/2006/picture">
                 <pic:pic>
                   <pic:nvPicPr>
-                    <pic:cNvPr id="0" name="image6.png"/>
+                    <pic:cNvPr id="0" name="image12.png"/>
                     <pic:cNvPicPr preferRelativeResize="0"/>
                   </pic:nvPicPr>
                   <pic:blipFill>
@@ -3957,7 +3957,7 @@
       <w:pPr>
         <w:numPr>
           <w:ilvl w:val="0"/>
-          <w:numId w:val="11"/>
+          <w:numId w:val="7"/>
         </w:numPr>
         <w:ind w:left="720" w:hanging="360"/>
         <w:rPr>
@@ -4122,7 +4122,7 @@
       <w:pPr>
         <w:numPr>
           <w:ilvl w:val="0"/>
-          <w:numId w:val="9"/>
+          <w:numId w:val="12"/>
         </w:numPr>
         <w:ind w:left="1440" w:hanging="360"/>
         <w:rPr>
@@ -4166,7 +4166,7 @@
       <w:pPr>
         <w:numPr>
           <w:ilvl w:val="0"/>
-          <w:numId w:val="11"/>
+          <w:numId w:val="7"/>
         </w:numPr>
         <w:ind w:left="720" w:hanging="360"/>
         <w:rPr>
@@ -4211,7 +4211,7 @@
       <w:pPr>
         <w:numPr>
           <w:ilvl w:val="0"/>
-          <w:numId w:val="6"/>
+          <w:numId w:val="5"/>
         </w:numPr>
         <w:ind w:left="1440" w:hanging="360"/>
         <w:rPr>
@@ -4255,7 +4255,7 @@
       <w:pPr>
         <w:numPr>
           <w:ilvl w:val="0"/>
-          <w:numId w:val="6"/>
+          <w:numId w:val="5"/>
         </w:numPr>
         <w:ind w:left="1440" w:hanging="360"/>
         <w:rPr>
@@ -4357,12 +4357,12 @@
           <wp:inline distB="114300" distT="114300" distL="114300" distR="114300">
             <wp:extent cx="5212850" cy="2866202"/>
             <wp:effectExtent b="0" l="0" r="0" t="0"/>
-            <wp:docPr id="1" name="image5.png"/>
+            <wp:docPr id="8" name="image11.png"/>
             <a:graphic>
               <a:graphicData uri="http://schemas.openxmlformats.org/drawingml/2006/picture">
                 <pic:pic>
                   <pic:nvPicPr>
-                    <pic:cNvPr id="0" name="image5.png"/>
+                    <pic:cNvPr id="0" name="image11.png"/>
                     <pic:cNvPicPr preferRelativeResize="0"/>
                   </pic:nvPicPr>
                   <pic:blipFill>
@@ -5156,7 +5156,7 @@
       <w:pPr>
         <w:numPr>
           <w:ilvl w:val="0"/>
-          <w:numId w:val="11"/>
+          <w:numId w:val="7"/>
         </w:numPr>
         <w:ind w:left="720" w:hanging="360"/>
       </w:pPr>
@@ -5615,7 +5615,7 @@
       <w:pPr>
         <w:numPr>
           <w:ilvl w:val="0"/>
-          <w:numId w:val="11"/>
+          <w:numId w:val="7"/>
         </w:numPr>
         <w:ind w:left="720" w:hanging="360"/>
         <w:rPr>
@@ -5831,14 +5831,703 @@
         <w:pStyle w:val="Heading1"/>
         <w:rPr/>
       </w:pPr>
-      <w:bookmarkStart w:colFirst="0" w:colLast="0" w:name="_xwfc3j4gmtze" w:id="7"/>
+      <w:bookmarkStart w:colFirst="0" w:colLast="0" w:name="_qfpdotg7jhrw" w:id="7"/>
       <w:bookmarkEnd w:id="7"/>
       <w:r>
         <w:rPr>
+          <w:rtl w:val="0"/>
+        </w:rPr>
+        <w:t xml:space="preserve">Layer - Controller, Service, Repository</w:t>
+      </w:r>
+    </w:p>
+    <w:p>
+      <w:pPr>
+        <w:numPr>
+          <w:ilvl w:val="0"/>
+          <w:numId w:val="4"/>
+        </w:numPr>
+        <w:ind w:left="720" w:hanging="360"/>
+        <w:rPr>
+          <w:u w:val="none"/>
+        </w:rPr>
+      </w:pPr>
+      <w:r>
+        <w:rPr>
+          <w:rtl w:val="0"/>
+        </w:rPr>
+        <w:t xml:space="preserve">Service Layer</w:t>
+      </w:r>
+    </w:p>
+    <w:p>
+      <w:pPr>
+        <w:ind w:left="720" w:firstLine="0"/>
+        <w:rPr/>
+      </w:pPr>
+      <w:r>
+        <w:rPr>
+          <w:rFonts w:ascii="Arial Unicode MS" w:cs="Arial Unicode MS" w:eastAsia="Arial Unicode MS" w:hAnsi="Arial Unicode MS"/>
+          <w:rtl w:val="0"/>
+        </w:rPr>
+        <w:t xml:space="preserve">Service Layer의 역할이 뭘까 - 핵심 로직. </w:t>
+      </w:r>
+    </w:p>
+    <w:p>
+      <w:pPr>
+        <w:ind w:left="720" w:firstLine="0"/>
+        <w:rPr/>
+      </w:pPr>
+      <w:r>
+        <w:rPr>
+          <w:rFonts w:ascii="Arial Unicode MS" w:cs="Arial Unicode MS" w:eastAsia="Arial Unicode MS" w:hAnsi="Arial Unicode MS"/>
+          <w:rtl w:val="0"/>
+        </w:rPr>
+        <w:t xml:space="preserve">Controller는 사용자와의 End point, Repository는 DB와의 End point</w:t>
+      </w:r>
+    </w:p>
+    <w:p>
+      <w:pPr>
+        <w:ind w:left="720" w:firstLine="0"/>
+        <w:rPr/>
+      </w:pPr>
+      <w:r>
+        <w:rPr>
+          <w:rFonts w:ascii="Arial Unicode MS" w:cs="Arial Unicode MS" w:eastAsia="Arial Unicode MS" w:hAnsi="Arial Unicode MS"/>
+          <w:rtl w:val="0"/>
+        </w:rPr>
+        <w:t xml:space="preserve">이 두 접점외에 내부 처리는 모두 Service 이어야 한다고 생각.</w:t>
+      </w:r>
+    </w:p>
+    <w:p>
+      <w:pPr>
+        <w:numPr>
+          <w:ilvl w:val="0"/>
+          <w:numId w:val="4"/>
+        </w:numPr>
+        <w:ind w:left="720" w:hanging="360"/>
+        <w:rPr>
+          <w:u w:val="none"/>
+        </w:rPr>
+      </w:pPr>
+      <w:r>
+        <w:rPr>
+          <w:rFonts w:ascii="Arial Unicode MS" w:cs="Arial Unicode MS" w:eastAsia="Arial Unicode MS" w:hAnsi="Arial Unicode MS"/>
+          <w:rtl w:val="0"/>
+        </w:rPr>
+        <w:t xml:space="preserve">참고 링크</w:t>
+      </w:r>
+    </w:p>
+    <w:p>
+      <w:pPr>
+        <w:ind w:left="720" w:firstLine="0"/>
+        <w:rPr/>
+      </w:pPr>
+      <w:hyperlink r:id="rId20">
+        <w:r>
+          <w:rPr>
+            <w:color w:val="1155cc"/>
+            <w:u w:val="single"/>
+            <w:rtl w:val="0"/>
+          </w:rPr>
+          <w:t xml:space="preserve">https://velog.io/@sumusb/Spring-Service-Layer%EC%97%90-%EB%8C%80%ED%95%9C-%EA%B3%A0%EC%B0%B0</w:t>
+        </w:r>
+      </w:hyperlink>
+      <w:r>
+        <w:rPr>
+          <w:rtl w:val="0"/>
+        </w:rPr>
+        <w:t xml:space="preserve"> </w:t>
+      </w:r>
+    </w:p>
+    <w:p>
+      <w:pPr>
+        <w:numPr>
+          <w:ilvl w:val="0"/>
+          <w:numId w:val="4"/>
+        </w:numPr>
+        <w:ind w:left="720" w:hanging="360"/>
+        <w:rPr>
+          <w:u w:val="none"/>
+        </w:rPr>
+      </w:pPr>
+      <w:r>
+        <w:rPr>
+          <w:rtl w:val="0"/>
+        </w:rPr>
+      </w:r>
+    </w:p>
+    <w:p>
+      <w:pPr>
+        <w:rPr/>
+      </w:pPr>
+      <w:r>
+        <w:rPr>
+          <w:rtl w:val="0"/>
+        </w:rPr>
+      </w:r>
+    </w:p>
+    <w:p>
+      <w:pPr>
+        <w:pStyle w:val="Heading1"/>
+        <w:rPr/>
+      </w:pPr>
+      <w:bookmarkStart w:colFirst="0" w:colLast="0" w:name="_xwfc3j4gmtze" w:id="8"/>
+      <w:bookmarkEnd w:id="8"/>
+      <w:r>
+        <w:rPr>
           <w:rFonts w:ascii="Arial Unicode MS" w:cs="Arial Unicode MS" w:eastAsia="Arial Unicode MS" w:hAnsi="Arial Unicode MS"/>
           <w:rtl w:val="0"/>
         </w:rPr>
         <w:t xml:space="preserve">스프링 DB 접근</w:t>
+      </w:r>
+    </w:p>
+    <w:p>
+      <w:pPr>
+        <w:numPr>
+          <w:ilvl w:val="0"/>
+          <w:numId w:val="13"/>
+        </w:numPr>
+        <w:ind w:left="720" w:hanging="360"/>
+        <w:rPr>
+          <w:u w:val="none"/>
+        </w:rPr>
+      </w:pPr>
+      <w:r>
+        <w:rPr>
+          <w:rFonts w:ascii="Arial Unicode MS" w:cs="Arial Unicode MS" w:eastAsia="Arial Unicode MS" w:hAnsi="Arial Unicode MS"/>
+          <w:rtl w:val="0"/>
+        </w:rPr>
+        <w:t xml:space="preserve">H2 설치</w:t>
+      </w:r>
+    </w:p>
+    <w:p>
+      <w:pPr>
+        <w:ind w:left="720" w:firstLine="0"/>
+        <w:rPr/>
+      </w:pPr>
+      <w:r>
+        <w:rPr>
+          <w:rFonts w:ascii="Arial Unicode MS" w:cs="Arial Unicode MS" w:eastAsia="Arial Unicode MS" w:hAnsi="Arial Unicode MS"/>
+          <w:rtl w:val="0"/>
+        </w:rPr>
+        <w:t xml:space="preserve">h2database.com 가서 다운받고 설치하면 됨.</w:t>
+      </w:r>
+    </w:p>
+    <w:p>
+      <w:pPr>
+        <w:ind w:left="720" w:firstLine="0"/>
+        <w:rPr/>
+      </w:pPr>
+      <w:r>
+        <w:rPr>
+          <w:rFonts w:ascii="Arial Unicode MS" w:cs="Arial Unicode MS" w:eastAsia="Arial Unicode MS" w:hAnsi="Arial Unicode MS"/>
+          <w:rtl w:val="0"/>
+        </w:rPr>
+        <w:t xml:space="preserve">H2/bin 아래에 h2.bat 실행하면 창이 뜰거고, 그게 안꺼짐.</w:t>
+      </w:r>
+    </w:p>
+    <w:p>
+      <w:pPr>
+        <w:ind w:left="720" w:firstLine="0"/>
+        <w:rPr/>
+      </w:pPr>
+      <w:r>
+        <w:rPr>
+          <w:rFonts w:ascii="Arial Unicode MS" w:cs="Arial Unicode MS" w:eastAsia="Arial Unicode MS" w:hAnsi="Arial Unicode MS"/>
+          <w:rtl w:val="0"/>
+        </w:rPr>
+        <w:t xml:space="preserve">그 상태에서 트레이에 나올거고,  우클릭후 status 클릭하면 H2 Console URL 뜸</w:t>
+      </w:r>
+    </w:p>
+    <w:p>
+      <w:pPr>
+        <w:ind w:left="720" w:firstLine="0"/>
+        <w:rPr/>
+      </w:pPr>
+      <w:r>
+        <w:rPr>
+          <w:rFonts w:ascii="Arial Unicode MS" w:cs="Arial Unicode MS" w:eastAsia="Arial Unicode MS" w:hAnsi="Arial Unicode MS"/>
+          <w:rtl w:val="0"/>
+        </w:rPr>
+        <w:t xml:space="preserve">이거 전체 블록 지정해서 복사하고 크롬에서 열면 열릴거고, 실행하면 test.mv.db 만들어짐.</w:t>
+      </w:r>
+    </w:p>
+    <w:p>
+      <w:pPr>
+        <w:ind w:left="720" w:firstLine="0"/>
+        <w:rPr/>
+      </w:pPr>
+      <w:r>
+        <w:rPr>
+          <w:rFonts w:ascii="Arial Unicode MS" w:cs="Arial Unicode MS" w:eastAsia="Arial Unicode MS" w:hAnsi="Arial Unicode MS"/>
+          <w:rtl w:val="0"/>
+        </w:rPr>
+        <w:t xml:space="preserve">~ 대신 내가 원하는 위치 넣으면 됨.</w:t>
+      </w:r>
+    </w:p>
+    <w:p>
+      <w:pPr>
+        <w:ind w:left="720" w:firstLine="0"/>
+        <w:rPr/>
+      </w:pPr>
+      <w:r>
+        <w:rPr>
+          <w:rFonts w:ascii="Arial Unicode MS" w:cs="Arial Unicode MS" w:eastAsia="Arial Unicode MS" w:hAnsi="Arial Unicode MS"/>
+          <w:rtl w:val="0"/>
+        </w:rPr>
+        <w:t xml:space="preserve">지금 이건 파일로 접근하는거고, 그러면 웹콘솔, 어플리케이션 동시접근하다가 오류 발생할 수 있음.</w:t>
+      </w:r>
+    </w:p>
+    <w:p>
+      <w:pPr>
+        <w:ind w:left="720" w:firstLine="0"/>
+        <w:rPr/>
+      </w:pPr>
+      <w:r>
+        <w:rPr>
+          <w:rFonts w:ascii="Arial Unicode MS" w:cs="Arial Unicode MS" w:eastAsia="Arial Unicode MS" w:hAnsi="Arial Unicode MS"/>
+          <w:rtl w:val="0"/>
+        </w:rPr>
+        <w:t xml:space="preserve">그래서 이렇게 test.mv.db 파일 만들고나서는 ~ 앞에 tcp://localhost/ 를 붙여주면 파일에 바로 접근하는게 아니라 소켓을 통해서 접근하게 됨. 이렇게 해야 여러군데서 동시에 접근 가능함.</w:t>
+      </w:r>
+    </w:p>
+    <w:p>
+      <w:pPr>
+        <w:ind w:left="720" w:firstLine="0"/>
+        <w:rPr/>
+      </w:pPr>
+      <w:r>
+        <w:rPr>
+          <w:rtl w:val="0"/>
+        </w:rPr>
+      </w:r>
+    </w:p>
+    <w:p>
+      <w:pPr>
+        <w:ind w:left="720" w:firstLine="0"/>
+        <w:rPr/>
+      </w:pPr>
+      <w:r>
+        <w:rPr>
+          <w:rFonts w:ascii="Arial Unicode MS" w:cs="Arial Unicode MS" w:eastAsia="Arial Unicode MS" w:hAnsi="Arial Unicode MS"/>
+          <w:rtl w:val="0"/>
+        </w:rPr>
+        <w:t xml:space="preserve">그리고 sql/ddl.sql 과 같이 DB 코드도 같이 관리해주면 좋음.</w:t>
+      </w:r>
+    </w:p>
+    <w:p>
+      <w:pPr>
+        <w:numPr>
+          <w:ilvl w:val="0"/>
+          <w:numId w:val="13"/>
+        </w:numPr>
+        <w:ind w:left="720" w:hanging="360"/>
+        <w:rPr>
+          <w:u w:val="none"/>
+        </w:rPr>
+      </w:pPr>
+      <w:r>
+        <w:rPr>
+          <w:rFonts w:ascii="Arial Unicode MS" w:cs="Arial Unicode MS" w:eastAsia="Arial Unicode MS" w:hAnsi="Arial Unicode MS"/>
+          <w:rtl w:val="0"/>
+        </w:rPr>
+        <w:t xml:space="preserve">순수 JDBC</w:t>
+      </w:r>
+    </w:p>
+    <w:p>
+      <w:pPr>
+        <w:ind w:left="720" w:firstLine="0"/>
+        <w:rPr/>
+      </w:pPr>
+      <w:r>
+        <w:rPr>
+          <w:rFonts w:ascii="Arial Unicode MS" w:cs="Arial Unicode MS" w:eastAsia="Arial Unicode MS" w:hAnsi="Arial Unicode MS"/>
+          <w:rtl w:val="0"/>
+        </w:rPr>
+        <w:t xml:space="preserve">JdbcMemberRepository 만들고나서,</w:t>
+      </w:r>
+    </w:p>
+    <w:p>
+      <w:pPr>
+        <w:ind w:left="720" w:firstLine="0"/>
+        <w:rPr/>
+      </w:pPr>
+      <w:r>
+        <w:rPr>
+          <w:rFonts w:ascii="Arial Unicode MS" w:cs="Arial Unicode MS" w:eastAsia="Arial Unicode MS" w:hAnsi="Arial Unicode MS"/>
+          <w:rtl w:val="0"/>
+        </w:rPr>
+        <w:t xml:space="preserve">연결 후 SpringConfig에서 MemberRepository 만 return 을 Jdbc~~로 바꿔주면 됨.</w:t>
+      </w:r>
+    </w:p>
+    <w:p>
+      <w:pPr>
+        <w:ind w:left="720" w:firstLine="0"/>
+        <w:rPr/>
+      </w:pPr>
+      <w:r>
+        <w:rPr>
+          <w:rtl w:val="0"/>
+        </w:rPr>
+      </w:r>
+    </w:p>
+    <w:p>
+      <w:pPr>
+        <w:ind w:left="720" w:firstLine="0"/>
+        <w:rPr/>
+      </w:pPr>
+      <w:r>
+        <w:rPr>
+          <w:rFonts w:ascii="Arial Unicode MS" w:cs="Arial Unicode MS" w:eastAsia="Arial Unicode MS" w:hAnsi="Arial Unicode MS"/>
+          <w:rtl w:val="0"/>
+        </w:rPr>
+        <w:t xml:space="preserve">MemberRepository 는 interface 만들어놨고, 이걸 Memory로 구현했었는데, 이걸 Jdbc로 구현하고 SpringConfig에서 이걸로 갈아끼우면 되니까 편리함. 이게 OOP의 장점.</w:t>
+      </w:r>
+    </w:p>
+    <w:p>
+      <w:pPr>
+        <w:ind w:left="720" w:firstLine="0"/>
+        <w:rPr/>
+      </w:pPr>
+      <w:r>
+        <w:rPr>
+          <w:rtl w:val="0"/>
+        </w:rPr>
+      </w:r>
+    </w:p>
+    <w:p>
+      <w:pPr>
+        <w:ind w:left="720" w:firstLine="0"/>
+        <w:rPr/>
+      </w:pPr>
+      <w:r>
+        <w:rPr>
+          <w:rFonts w:ascii="Arial Unicode MS" w:cs="Arial Unicode MS" w:eastAsia="Arial Unicode MS" w:hAnsi="Arial Unicode MS"/>
+          <w:rtl w:val="0"/>
+        </w:rPr>
+        <w:t xml:space="preserve">DB와 연결하려면 DataSource 라는게 필요함.</w:t>
+      </w:r>
+    </w:p>
+    <w:p>
+      <w:pPr>
+        <w:ind w:left="720" w:firstLine="0"/>
+        <w:rPr/>
+      </w:pPr>
+      <w:r>
+        <w:rPr>
+          <w:rFonts w:ascii="Arial Unicode MS" w:cs="Arial Unicode MS" w:eastAsia="Arial Unicode MS" w:hAnsi="Arial Unicode MS"/>
+          <w:rtl w:val="0"/>
+        </w:rPr>
+        <w:t xml:space="preserve">application.properties 에서</w:t>
+      </w:r>
+    </w:p>
+    <w:p>
+      <w:pPr>
+        <w:ind w:left="720" w:firstLine="0"/>
+        <w:rPr/>
+      </w:pPr>
+      <w:r>
+        <w:rPr>
+          <w:rtl w:val="0"/>
+        </w:rPr>
+        <w:t xml:space="preserve">spring.datasource.url=jdbc:h2:tcp://localhost/E:/Workspace/Study/SPRING/test</w:t>
+      </w:r>
+    </w:p>
+    <w:p>
+      <w:pPr>
+        <w:ind w:left="720" w:firstLine="0"/>
+        <w:rPr/>
+      </w:pPr>
+      <w:r>
+        <w:rPr>
+          <w:rtl w:val="0"/>
+        </w:rPr>
+        <w:t xml:space="preserve">spring.datasource.driver-class-name=org.h2.Driver</w:t>
+      </w:r>
+    </w:p>
+    <w:p>
+      <w:pPr>
+        <w:ind w:left="720" w:firstLine="0"/>
+        <w:rPr/>
+      </w:pPr>
+      <w:r>
+        <w:rPr>
+          <w:rFonts w:ascii="Arial Unicode MS" w:cs="Arial Unicode MS" w:eastAsia="Arial Unicode MS" w:hAnsi="Arial Unicode MS"/>
+          <w:rtl w:val="0"/>
+        </w:rPr>
+        <w:t xml:space="preserve">세팅 해놨으면 Spring에서 DataSource를 준비해놓음.</w:t>
+      </w:r>
+    </w:p>
+    <w:p>
+      <w:pPr>
+        <w:ind w:left="720" w:firstLine="0"/>
+        <w:rPr/>
+      </w:pPr>
+      <w:r>
+        <w:rPr>
+          <w:rFonts w:ascii="Arial Unicode MS" w:cs="Arial Unicode MS" w:eastAsia="Arial Unicode MS" w:hAnsi="Arial Unicode MS"/>
+          <w:rtl w:val="0"/>
+        </w:rPr>
+        <w:t xml:space="preserve">이 dataSource를 받아서 .getConnection() 하면 연결을 얻을 수 있음.</w:t>
+      </w:r>
+    </w:p>
+    <w:p>
+      <w:pPr>
+        <w:ind w:left="720" w:firstLine="0"/>
+        <w:rPr/>
+      </w:pPr>
+      <w:r>
+        <w:rPr>
+          <w:rFonts w:ascii="Arial Unicode MS" w:cs="Arial Unicode MS" w:eastAsia="Arial Unicode MS" w:hAnsi="Arial Unicode MS"/>
+          <w:rtl w:val="0"/>
+        </w:rPr>
+        <w:t xml:space="preserve">얻어서 사용한 후에는 반드시 close 해줘야함.</w:t>
+      </w:r>
+    </w:p>
+    <w:p>
+      <w:pPr>
+        <w:ind w:left="720" w:firstLine="0"/>
+        <w:rPr/>
+      </w:pPr>
+      <w:r>
+        <w:rPr>
+          <w:rFonts w:ascii="Arial Unicode MS" w:cs="Arial Unicode MS" w:eastAsia="Arial Unicode MS" w:hAnsi="Arial Unicode MS"/>
+          <w:rtl w:val="0"/>
+        </w:rPr>
+        <w:t xml:space="preserve">얻고 - 사용하고 - 놓아주고 / 얻으면 잡고있는듯함.</w:t>
+      </w:r>
+    </w:p>
+    <w:p>
+      <w:pPr>
+        <w:ind w:left="720" w:firstLine="0"/>
+        <w:rPr/>
+      </w:pPr>
+      <w:r>
+        <w:rPr>
+          <w:rFonts w:ascii="Arial Unicode MS" w:cs="Arial Unicode MS" w:eastAsia="Arial Unicode MS" w:hAnsi="Arial Unicode MS"/>
+          <w:rtl w:val="0"/>
+        </w:rPr>
+        <w:t xml:space="preserve">conn에 prepareStatement 하고, 여기에 sql string 넣고, executeUpdate 하면 됨.</w:t>
+      </w:r>
+    </w:p>
+    <w:p>
+      <w:pPr>
+        <w:numPr>
+          <w:ilvl w:val="0"/>
+          <w:numId w:val="13"/>
+        </w:numPr>
+        <w:ind w:left="720" w:hanging="360"/>
+        <w:rPr>
+          <w:u w:val="none"/>
+        </w:rPr>
+      </w:pPr>
+      <w:r>
+        <w:rPr>
+          <w:rFonts w:ascii="Arial Unicode MS" w:cs="Arial Unicode MS" w:eastAsia="Arial Unicode MS" w:hAnsi="Arial Unicode MS"/>
+          <w:rtl w:val="0"/>
+        </w:rPr>
+        <w:t xml:space="preserve">Spring 사용 및 DB 사용 테스트</w:t>
+      </w:r>
+    </w:p>
+    <w:p>
+      <w:pPr>
+        <w:ind w:left="720" w:firstLine="0"/>
+        <w:rPr/>
+      </w:pPr>
+      <w:r>
+        <w:rPr>
+          <w:rFonts w:ascii="Arial Unicode MS" w:cs="Arial Unicode MS" w:eastAsia="Arial Unicode MS" w:hAnsi="Arial Unicode MS"/>
+          <w:rtl w:val="0"/>
+        </w:rPr>
+        <w:t xml:space="preserve">@SpringBootTest 를 적으면 Spring 실제로 올려서 테스트 할 수 있음.</w:t>
+      </w:r>
+    </w:p>
+    <w:p>
+      <w:pPr>
+        <w:ind w:left="720" w:firstLine="0"/>
+        <w:rPr/>
+      </w:pPr>
+      <w:r>
+        <w:rPr>
+          <w:rFonts w:ascii="Arial Unicode MS" w:cs="Arial Unicode MS" w:eastAsia="Arial Unicode MS" w:hAnsi="Arial Unicode MS"/>
+          <w:rtl w:val="0"/>
+        </w:rPr>
+        <w:t xml:space="preserve">@Transactional 적으면 DB에 쿼리 다 날리고 커밋은 안하고 롤백함.</w:t>
+      </w:r>
+    </w:p>
+    <w:p>
+      <w:pPr>
+        <w:ind w:left="720" w:firstLine="0"/>
+        <w:rPr/>
+      </w:pPr>
+      <w:r>
+        <w:rPr>
+          <w:rFonts w:ascii="Arial Unicode MS" w:cs="Arial Unicode MS" w:eastAsia="Arial Unicode MS" w:hAnsi="Arial Unicode MS"/>
+          <w:rtl w:val="0"/>
+        </w:rPr>
+        <w:t xml:space="preserve">DB에는 commit을 해야 실제 데이터에 반영이 됨. 이를 이용해서 테스트 시 쿼리는 다 날리고 이것저것 하지만 commit 안하고 rollback 해버리면 DB는 다시 돌아옴. AfterEach 로 다 하는 대신 @Transactional 적어주면 이렇게 해줌.</w:t>
+      </w:r>
+    </w:p>
+    <w:p>
+      <w:pPr>
+        <w:numPr>
+          <w:ilvl w:val="0"/>
+          <w:numId w:val="13"/>
+        </w:numPr>
+        <w:ind w:left="720" w:hanging="360"/>
+        <w:rPr>
+          <w:u w:val="none"/>
+        </w:rPr>
+      </w:pPr>
+      <w:r>
+        <w:rPr>
+          <w:rtl w:val="0"/>
+        </w:rPr>
+        <w:t xml:space="preserve">JDBC Template</w:t>
+      </w:r>
+    </w:p>
+    <w:p>
+      <w:pPr>
+        <w:ind w:left="720" w:firstLine="0"/>
+        <w:rPr/>
+      </w:pPr>
+      <w:r>
+        <w:rPr>
+          <w:rFonts w:ascii="Arial Unicode MS" w:cs="Arial Unicode MS" w:eastAsia="Arial Unicode MS" w:hAnsi="Arial Unicode MS"/>
+          <w:rtl w:val="0"/>
+        </w:rPr>
+        <w:t xml:space="preserve">connection 얻고 끊고 등등 정해져있는 행동들을 다 알아서 해주도록 함.</w:t>
+      </w:r>
+    </w:p>
+    <w:p>
+      <w:pPr>
+        <w:numPr>
+          <w:ilvl w:val="0"/>
+          <w:numId w:val="13"/>
+        </w:numPr>
+        <w:ind w:left="720" w:hanging="360"/>
+        <w:rPr>
+          <w:u w:val="none"/>
+        </w:rPr>
+      </w:pPr>
+      <w:r>
+        <w:rPr>
+          <w:rtl w:val="0"/>
+        </w:rPr>
+        <w:t xml:space="preserve">JPA / Spring Data Jpa</w:t>
+      </w:r>
+    </w:p>
+    <w:p>
+      <w:pPr>
+        <w:ind w:left="720" w:firstLine="0"/>
+        <w:rPr/>
+      </w:pPr>
+      <w:r>
+        <w:rPr>
+          <w:rtl w:val="0"/>
+        </w:rPr>
+        <w:t xml:space="preserve">ORM(Object Relational Mapping)</w:t>
+      </w:r>
+    </w:p>
+    <w:p>
+      <w:pPr>
+        <w:ind w:left="720" w:firstLine="0"/>
+        <w:rPr/>
+      </w:pPr>
+      <w:r>
+        <w:rPr>
+          <w:rtl w:val="0"/>
+        </w:rPr>
+      </w:r>
+    </w:p>
+    <w:p>
+      <w:pPr>
+        <w:ind w:left="720" w:firstLine="0"/>
+        <w:rPr/>
+      </w:pPr>
+      <w:r>
+        <w:rPr>
+          <w:rFonts w:ascii="Arial Unicode MS" w:cs="Arial Unicode MS" w:eastAsia="Arial Unicode MS" w:hAnsi="Arial Unicode MS"/>
+          <w:rtl w:val="0"/>
+        </w:rPr>
+        <w:t xml:space="preserve">Spring Data Jpa 는 인터페이스만으로 끝낼 수 있음. Naming 규칙으로 가능. 하지만 모든걸 커버하지는 못할 수 있기 때문에 JPA 기본 베이스는 있어야함.</w:t>
+      </w:r>
+    </w:p>
+    <w:p>
+      <w:pPr>
+        <w:pStyle w:val="Heading1"/>
+        <w:rPr/>
+      </w:pPr>
+      <w:bookmarkStart w:colFirst="0" w:colLast="0" w:name="_n8293lvozh4c" w:id="9"/>
+      <w:bookmarkEnd w:id="9"/>
+      <w:r>
+        <w:rPr>
+          <w:rtl w:val="0"/>
+        </w:rPr>
+        <w:t xml:space="preserve">AOP</w:t>
+      </w:r>
+    </w:p>
+    <w:p>
+      <w:pPr>
+        <w:rPr/>
+      </w:pPr>
+      <w:r>
+        <w:rPr>
+          <w:rtl w:val="0"/>
+        </w:rPr>
+      </w:r>
+    </w:p>
+    <w:p>
+      <w:pPr>
+        <w:rPr/>
+      </w:pPr>
+      <w:r>
+        <w:rPr>
+          <w:rtl w:val="0"/>
+        </w:rPr>
+      </w:r>
+    </w:p>
+    <w:p>
+      <w:pPr>
+        <w:rPr/>
+      </w:pPr>
+      <w:r>
+        <w:rPr>
+          <w:rtl w:val="0"/>
+        </w:rPr>
+      </w:r>
+    </w:p>
+    <w:p>
+      <w:pPr>
+        <w:rPr/>
+      </w:pPr>
+      <w:r>
+        <w:rPr>
+          <w:rtl w:val="0"/>
+        </w:rPr>
+      </w:r>
+    </w:p>
+    <w:p>
+      <w:pPr>
+        <w:rPr/>
+      </w:pPr>
+      <w:r>
+        <w:rPr>
+          <w:rtl w:val="0"/>
+        </w:rPr>
+      </w:r>
+    </w:p>
+    <w:p>
+      <w:pPr>
+        <w:pStyle w:val="Heading1"/>
+        <w:rPr/>
+      </w:pPr>
+      <w:bookmarkStart w:colFirst="0" w:colLast="0" w:name="_8lux09u9f2wq" w:id="10"/>
+      <w:bookmarkEnd w:id="10"/>
+      <w:r>
+        <w:rPr>
+          <w:rtl w:val="0"/>
+        </w:rPr>
+        <w:t xml:space="preserve">Crawling</w:t>
       </w:r>
     </w:p>
     <w:p>
@@ -5846,556 +6535,6 @@
         <w:numPr>
           <w:ilvl w:val="0"/>
           <w:numId w:val="10"/>
-        </w:numPr>
-        <w:ind w:left="720" w:hanging="360"/>
-        <w:rPr>
-          <w:u w:val="none"/>
-        </w:rPr>
-      </w:pPr>
-      <w:r>
-        <w:rPr>
-          <w:rFonts w:ascii="Arial Unicode MS" w:cs="Arial Unicode MS" w:eastAsia="Arial Unicode MS" w:hAnsi="Arial Unicode MS"/>
-          <w:rtl w:val="0"/>
-        </w:rPr>
-        <w:t xml:space="preserve">H2 설치</w:t>
-      </w:r>
-    </w:p>
-    <w:p>
-      <w:pPr>
-        <w:ind w:left="720" w:firstLine="0"/>
-        <w:rPr/>
-      </w:pPr>
-      <w:r>
-        <w:rPr>
-          <w:rFonts w:ascii="Arial Unicode MS" w:cs="Arial Unicode MS" w:eastAsia="Arial Unicode MS" w:hAnsi="Arial Unicode MS"/>
-          <w:rtl w:val="0"/>
-        </w:rPr>
-        <w:t xml:space="preserve">h2database.com 가서 다운받고 설치하면 됨.</w:t>
-      </w:r>
-    </w:p>
-    <w:p>
-      <w:pPr>
-        <w:ind w:left="720" w:firstLine="0"/>
-        <w:rPr/>
-      </w:pPr>
-      <w:r>
-        <w:rPr>
-          <w:rFonts w:ascii="Arial Unicode MS" w:cs="Arial Unicode MS" w:eastAsia="Arial Unicode MS" w:hAnsi="Arial Unicode MS"/>
-          <w:rtl w:val="0"/>
-        </w:rPr>
-        <w:t xml:space="preserve">H2/bin 아래에 h2.bat 실행하면 창이 뜰거고, 그게 안꺼짐.</w:t>
-      </w:r>
-    </w:p>
-    <w:p>
-      <w:pPr>
-        <w:ind w:left="720" w:firstLine="0"/>
-        <w:rPr/>
-      </w:pPr>
-      <w:r>
-        <w:rPr>
-          <w:rFonts w:ascii="Arial Unicode MS" w:cs="Arial Unicode MS" w:eastAsia="Arial Unicode MS" w:hAnsi="Arial Unicode MS"/>
-          <w:rtl w:val="0"/>
-        </w:rPr>
-        <w:t xml:space="preserve">그 상태에서 트레이에 나올거고,  우클릭후 status 클릭하면 H2 Console URL 뜸</w:t>
-      </w:r>
-    </w:p>
-    <w:p>
-      <w:pPr>
-        <w:ind w:left="720" w:firstLine="0"/>
-        <w:rPr/>
-      </w:pPr>
-      <w:r>
-        <w:rPr>
-          <w:rFonts w:ascii="Arial Unicode MS" w:cs="Arial Unicode MS" w:eastAsia="Arial Unicode MS" w:hAnsi="Arial Unicode MS"/>
-          <w:rtl w:val="0"/>
-        </w:rPr>
-        <w:t xml:space="preserve">이거 전체 블록 지정해서 복사하고 크롬에서 열면 열릴거고, 실행하면 test.mv.db 만들어짐.</w:t>
-      </w:r>
-    </w:p>
-    <w:p>
-      <w:pPr>
-        <w:ind w:left="720" w:firstLine="0"/>
-        <w:rPr/>
-      </w:pPr>
-      <w:r>
-        <w:rPr>
-          <w:rFonts w:ascii="Arial Unicode MS" w:cs="Arial Unicode MS" w:eastAsia="Arial Unicode MS" w:hAnsi="Arial Unicode MS"/>
-          <w:rtl w:val="0"/>
-        </w:rPr>
-        <w:t xml:space="preserve">~ 대신 내가 원하는 위치 넣으면 됨.</w:t>
-      </w:r>
-    </w:p>
-    <w:p>
-      <w:pPr>
-        <w:ind w:left="720" w:firstLine="0"/>
-        <w:rPr/>
-      </w:pPr>
-      <w:r>
-        <w:rPr>
-          <w:rFonts w:ascii="Arial Unicode MS" w:cs="Arial Unicode MS" w:eastAsia="Arial Unicode MS" w:hAnsi="Arial Unicode MS"/>
-          <w:rtl w:val="0"/>
-        </w:rPr>
-        <w:t xml:space="preserve">지금 이건 파일로 접근하는거고, 그러면 웹콘솔, 어플리케이션 동시접근하다가 오류 발생할 수 있음.</w:t>
-      </w:r>
-    </w:p>
-    <w:p>
-      <w:pPr>
-        <w:ind w:left="720" w:firstLine="0"/>
-        <w:rPr/>
-      </w:pPr>
-      <w:r>
-        <w:rPr>
-          <w:rFonts w:ascii="Arial Unicode MS" w:cs="Arial Unicode MS" w:eastAsia="Arial Unicode MS" w:hAnsi="Arial Unicode MS"/>
-          <w:rtl w:val="0"/>
-        </w:rPr>
-        <w:t xml:space="preserve">그래서 이렇게 test.mv.db 파일 만들고나서는 ~ 앞에 tcp://localhost/ 를 붙여주면 파일에 바로 접근하는게 아니라 소켓을 통해서 접근하게 됨. 이렇게 해야 여러군데서 동시에 접근 가능함.</w:t>
-      </w:r>
-    </w:p>
-    <w:p>
-      <w:pPr>
-        <w:ind w:left="720" w:firstLine="0"/>
-        <w:rPr/>
-      </w:pPr>
-      <w:r>
-        <w:rPr>
-          <w:rtl w:val="0"/>
-        </w:rPr>
-      </w:r>
-    </w:p>
-    <w:p>
-      <w:pPr>
-        <w:ind w:left="720" w:firstLine="0"/>
-        <w:rPr/>
-      </w:pPr>
-      <w:r>
-        <w:rPr>
-          <w:rFonts w:ascii="Arial Unicode MS" w:cs="Arial Unicode MS" w:eastAsia="Arial Unicode MS" w:hAnsi="Arial Unicode MS"/>
-          <w:rtl w:val="0"/>
-        </w:rPr>
-        <w:t xml:space="preserve">그리고 sql/ddl.sql 과 같이 DB 코드도 같이 관리해주면 좋음.</w:t>
-      </w:r>
-    </w:p>
-    <w:p>
-      <w:pPr>
-        <w:numPr>
-          <w:ilvl w:val="0"/>
-          <w:numId w:val="10"/>
-        </w:numPr>
-        <w:ind w:left="720" w:hanging="360"/>
-        <w:rPr>
-          <w:u w:val="none"/>
-        </w:rPr>
-      </w:pPr>
-      <w:r>
-        <w:rPr>
-          <w:rFonts w:ascii="Arial Unicode MS" w:cs="Arial Unicode MS" w:eastAsia="Arial Unicode MS" w:hAnsi="Arial Unicode MS"/>
-          <w:rtl w:val="0"/>
-        </w:rPr>
-        <w:t xml:space="preserve">순수 JDBC</w:t>
-      </w:r>
-    </w:p>
-    <w:p>
-      <w:pPr>
-        <w:ind w:left="720" w:firstLine="0"/>
-        <w:rPr/>
-      </w:pPr>
-      <w:r>
-        <w:rPr>
-          <w:rFonts w:ascii="Arial Unicode MS" w:cs="Arial Unicode MS" w:eastAsia="Arial Unicode MS" w:hAnsi="Arial Unicode MS"/>
-          <w:rtl w:val="0"/>
-        </w:rPr>
-        <w:t xml:space="preserve">JdbcMemberRepository 만들고나서,</w:t>
-      </w:r>
-    </w:p>
-    <w:p>
-      <w:pPr>
-        <w:ind w:left="720" w:firstLine="0"/>
-        <w:rPr/>
-      </w:pPr>
-      <w:r>
-        <w:rPr>
-          <w:rFonts w:ascii="Arial Unicode MS" w:cs="Arial Unicode MS" w:eastAsia="Arial Unicode MS" w:hAnsi="Arial Unicode MS"/>
-          <w:rtl w:val="0"/>
-        </w:rPr>
-        <w:t xml:space="preserve">연결 후 SpringConfig에서 MemberRepository 만 return 을 Jdbc~~로 바꿔주면 됨.</w:t>
-      </w:r>
-    </w:p>
-    <w:p>
-      <w:pPr>
-        <w:ind w:left="720" w:firstLine="0"/>
-        <w:rPr/>
-      </w:pPr>
-      <w:r>
-        <w:rPr>
-          <w:rtl w:val="0"/>
-        </w:rPr>
-      </w:r>
-    </w:p>
-    <w:p>
-      <w:pPr>
-        <w:ind w:left="720" w:firstLine="0"/>
-        <w:rPr/>
-      </w:pPr>
-      <w:r>
-        <w:rPr>
-          <w:rFonts w:ascii="Arial Unicode MS" w:cs="Arial Unicode MS" w:eastAsia="Arial Unicode MS" w:hAnsi="Arial Unicode MS"/>
-          <w:rtl w:val="0"/>
-        </w:rPr>
-        <w:t xml:space="preserve">MemberRepository 는 interface 만들어놨고, 이걸 Memory로 구현했었는데, 이걸 Jdbc로 구현하고 SpringConfig에서 이걸로 갈아끼우면 되니까 편리함. 이게 OOP의 장점.</w:t>
-      </w:r>
-    </w:p>
-    <w:p>
-      <w:pPr>
-        <w:ind w:left="720" w:firstLine="0"/>
-        <w:rPr/>
-      </w:pPr>
-      <w:r>
-        <w:rPr>
-          <w:rtl w:val="0"/>
-        </w:rPr>
-      </w:r>
-    </w:p>
-    <w:p>
-      <w:pPr>
-        <w:ind w:left="720" w:firstLine="0"/>
-        <w:rPr/>
-      </w:pPr>
-      <w:r>
-        <w:rPr>
-          <w:rFonts w:ascii="Arial Unicode MS" w:cs="Arial Unicode MS" w:eastAsia="Arial Unicode MS" w:hAnsi="Arial Unicode MS"/>
-          <w:rtl w:val="0"/>
-        </w:rPr>
-        <w:t xml:space="preserve">DB와 연결하려면 DataSource 라는게 필요함.</w:t>
-      </w:r>
-    </w:p>
-    <w:p>
-      <w:pPr>
-        <w:ind w:left="720" w:firstLine="0"/>
-        <w:rPr/>
-      </w:pPr>
-      <w:r>
-        <w:rPr>
-          <w:rFonts w:ascii="Arial Unicode MS" w:cs="Arial Unicode MS" w:eastAsia="Arial Unicode MS" w:hAnsi="Arial Unicode MS"/>
-          <w:rtl w:val="0"/>
-        </w:rPr>
-        <w:t xml:space="preserve">application.properties 에서</w:t>
-      </w:r>
-    </w:p>
-    <w:p>
-      <w:pPr>
-        <w:ind w:left="720" w:firstLine="0"/>
-        <w:rPr/>
-      </w:pPr>
-      <w:r>
-        <w:rPr>
-          <w:rtl w:val="0"/>
-        </w:rPr>
-        <w:t xml:space="preserve">spring.datasource.url=jdbc:h2:tcp://localhost/E:/Workspace/Study/SPRING/test</w:t>
-      </w:r>
-    </w:p>
-    <w:p>
-      <w:pPr>
-        <w:ind w:left="720" w:firstLine="0"/>
-        <w:rPr/>
-      </w:pPr>
-      <w:r>
-        <w:rPr>
-          <w:rtl w:val="0"/>
-        </w:rPr>
-        <w:t xml:space="preserve">spring.datasource.driver-class-name=org.h2.Driver</w:t>
-      </w:r>
-    </w:p>
-    <w:p>
-      <w:pPr>
-        <w:ind w:left="720" w:firstLine="0"/>
-        <w:rPr/>
-      </w:pPr>
-      <w:r>
-        <w:rPr>
-          <w:rFonts w:ascii="Arial Unicode MS" w:cs="Arial Unicode MS" w:eastAsia="Arial Unicode MS" w:hAnsi="Arial Unicode MS"/>
-          <w:rtl w:val="0"/>
-        </w:rPr>
-        <w:t xml:space="preserve">세팅 해놨으면 Spring에서 DataSource를 준비해놓음.</w:t>
-      </w:r>
-    </w:p>
-    <w:p>
-      <w:pPr>
-        <w:ind w:left="720" w:firstLine="0"/>
-        <w:rPr/>
-      </w:pPr>
-      <w:r>
-        <w:rPr>
-          <w:rFonts w:ascii="Arial Unicode MS" w:cs="Arial Unicode MS" w:eastAsia="Arial Unicode MS" w:hAnsi="Arial Unicode MS"/>
-          <w:rtl w:val="0"/>
-        </w:rPr>
-        <w:t xml:space="preserve">이 dataSource를 받아서 .getConnection() 하면 연결을 얻을 수 있음.</w:t>
-      </w:r>
-    </w:p>
-    <w:p>
-      <w:pPr>
-        <w:ind w:left="720" w:firstLine="0"/>
-        <w:rPr/>
-      </w:pPr>
-      <w:r>
-        <w:rPr>
-          <w:rFonts w:ascii="Arial Unicode MS" w:cs="Arial Unicode MS" w:eastAsia="Arial Unicode MS" w:hAnsi="Arial Unicode MS"/>
-          <w:rtl w:val="0"/>
-        </w:rPr>
-        <w:t xml:space="preserve">얻어서 사용한 후에는 반드시 close 해줘야함.</w:t>
-      </w:r>
-    </w:p>
-    <w:p>
-      <w:pPr>
-        <w:ind w:left="720" w:firstLine="0"/>
-        <w:rPr/>
-      </w:pPr>
-      <w:r>
-        <w:rPr>
-          <w:rFonts w:ascii="Arial Unicode MS" w:cs="Arial Unicode MS" w:eastAsia="Arial Unicode MS" w:hAnsi="Arial Unicode MS"/>
-          <w:rtl w:val="0"/>
-        </w:rPr>
-        <w:t xml:space="preserve">얻고 - 사용하고 - 놓아주고 / 얻으면 잡고있는듯함.</w:t>
-      </w:r>
-    </w:p>
-    <w:p>
-      <w:pPr>
-        <w:ind w:left="720" w:firstLine="0"/>
-        <w:rPr/>
-      </w:pPr>
-      <w:r>
-        <w:rPr>
-          <w:rFonts w:ascii="Arial Unicode MS" w:cs="Arial Unicode MS" w:eastAsia="Arial Unicode MS" w:hAnsi="Arial Unicode MS"/>
-          <w:rtl w:val="0"/>
-        </w:rPr>
-        <w:t xml:space="preserve">conn에 prepareStatement 하고, 여기에 sql string 넣고, executeUpdate 하면 됨.</w:t>
-      </w:r>
-    </w:p>
-    <w:p>
-      <w:pPr>
-        <w:numPr>
-          <w:ilvl w:val="0"/>
-          <w:numId w:val="10"/>
-        </w:numPr>
-        <w:ind w:left="720" w:hanging="360"/>
-        <w:rPr>
-          <w:u w:val="none"/>
-        </w:rPr>
-      </w:pPr>
-      <w:r>
-        <w:rPr>
-          <w:rFonts w:ascii="Arial Unicode MS" w:cs="Arial Unicode MS" w:eastAsia="Arial Unicode MS" w:hAnsi="Arial Unicode MS"/>
-          <w:rtl w:val="0"/>
-        </w:rPr>
-        <w:t xml:space="preserve">Spring 사용 및 DB 사용 테스트</w:t>
-      </w:r>
-    </w:p>
-    <w:p>
-      <w:pPr>
-        <w:ind w:left="720" w:firstLine="0"/>
-        <w:rPr/>
-      </w:pPr>
-      <w:r>
-        <w:rPr>
-          <w:rFonts w:ascii="Arial Unicode MS" w:cs="Arial Unicode MS" w:eastAsia="Arial Unicode MS" w:hAnsi="Arial Unicode MS"/>
-          <w:rtl w:val="0"/>
-        </w:rPr>
-        <w:t xml:space="preserve">@SpringBootTest 를 적으면 Spring 실제로 올려서 테스트 할 수 있음.</w:t>
-      </w:r>
-    </w:p>
-    <w:p>
-      <w:pPr>
-        <w:ind w:left="720" w:firstLine="0"/>
-        <w:rPr/>
-      </w:pPr>
-      <w:r>
-        <w:rPr>
-          <w:rFonts w:ascii="Arial Unicode MS" w:cs="Arial Unicode MS" w:eastAsia="Arial Unicode MS" w:hAnsi="Arial Unicode MS"/>
-          <w:rtl w:val="0"/>
-        </w:rPr>
-        <w:t xml:space="preserve">@Transactional 적으면 DB에 쿼리 다 날리고 커밋은 안하고 롤백함.</w:t>
-      </w:r>
-    </w:p>
-    <w:p>
-      <w:pPr>
-        <w:ind w:left="720" w:firstLine="0"/>
-        <w:rPr/>
-      </w:pPr>
-      <w:r>
-        <w:rPr>
-          <w:rFonts w:ascii="Arial Unicode MS" w:cs="Arial Unicode MS" w:eastAsia="Arial Unicode MS" w:hAnsi="Arial Unicode MS"/>
-          <w:rtl w:val="0"/>
-        </w:rPr>
-        <w:t xml:space="preserve">DB에는 commit을 해야 실제 데이터에 반영이 됨. 이를 이용해서 테스트 시 쿼리는 다 날리고 이것저것 하지만 commit 안하고 rollback 해버리면 DB는 다시 돌아옴. AfterEach 로 다 하는 대신 @Transactional 적어주면 이렇게 해줌.</w:t>
-      </w:r>
-    </w:p>
-    <w:p>
-      <w:pPr>
-        <w:numPr>
-          <w:ilvl w:val="0"/>
-          <w:numId w:val="10"/>
-        </w:numPr>
-        <w:ind w:left="720" w:hanging="360"/>
-        <w:rPr>
-          <w:u w:val="none"/>
-        </w:rPr>
-      </w:pPr>
-      <w:r>
-        <w:rPr>
-          <w:rtl w:val="0"/>
-        </w:rPr>
-        <w:t xml:space="preserve">JDBC Template</w:t>
-      </w:r>
-    </w:p>
-    <w:p>
-      <w:pPr>
-        <w:ind w:left="720" w:firstLine="0"/>
-        <w:rPr/>
-      </w:pPr>
-      <w:r>
-        <w:rPr>
-          <w:rFonts w:ascii="Arial Unicode MS" w:cs="Arial Unicode MS" w:eastAsia="Arial Unicode MS" w:hAnsi="Arial Unicode MS"/>
-          <w:rtl w:val="0"/>
-        </w:rPr>
-        <w:t xml:space="preserve">connection 얻고 끊고 등등 정해져있는 행동들을 다 알아서 해주도록 함.</w:t>
-      </w:r>
-    </w:p>
-    <w:p>
-      <w:pPr>
-        <w:numPr>
-          <w:ilvl w:val="0"/>
-          <w:numId w:val="10"/>
-        </w:numPr>
-        <w:ind w:left="720" w:hanging="360"/>
-        <w:rPr>
-          <w:u w:val="none"/>
-        </w:rPr>
-      </w:pPr>
-      <w:r>
-        <w:rPr>
-          <w:rtl w:val="0"/>
-        </w:rPr>
-        <w:t xml:space="preserve">JPA / Spring Data Jpa</w:t>
-      </w:r>
-    </w:p>
-    <w:p>
-      <w:pPr>
-        <w:ind w:left="720" w:firstLine="0"/>
-        <w:rPr/>
-      </w:pPr>
-      <w:r>
-        <w:rPr>
-          <w:rtl w:val="0"/>
-        </w:rPr>
-        <w:t xml:space="preserve">ORM(Object Relational Mapping)</w:t>
-      </w:r>
-    </w:p>
-    <w:p>
-      <w:pPr>
-        <w:ind w:left="720" w:firstLine="0"/>
-        <w:rPr/>
-      </w:pPr>
-      <w:r>
-        <w:rPr>
-          <w:rtl w:val="0"/>
-        </w:rPr>
-      </w:r>
-    </w:p>
-    <w:p>
-      <w:pPr>
-        <w:ind w:left="720" w:firstLine="0"/>
-        <w:rPr/>
-      </w:pPr>
-      <w:r>
-        <w:rPr>
-          <w:rFonts w:ascii="Arial Unicode MS" w:cs="Arial Unicode MS" w:eastAsia="Arial Unicode MS" w:hAnsi="Arial Unicode MS"/>
-          <w:rtl w:val="0"/>
-        </w:rPr>
-        <w:t xml:space="preserve">Spring Data Jpa 는 인터페이스만으로 끝낼 수 있음. Naming 규칙으로 가능. 하지만 모든걸 커버하지는 못할 수 있기 때문에 JPA 기본 베이스는 있어야함.</w:t>
-      </w:r>
-    </w:p>
-    <w:p>
-      <w:pPr>
-        <w:pStyle w:val="Heading1"/>
-        <w:rPr/>
-      </w:pPr>
-      <w:bookmarkStart w:colFirst="0" w:colLast="0" w:name="_n8293lvozh4c" w:id="8"/>
-      <w:bookmarkEnd w:id="8"/>
-      <w:r>
-        <w:rPr>
-          <w:rtl w:val="0"/>
-        </w:rPr>
-        <w:t xml:space="preserve">AOP</w:t>
-      </w:r>
-    </w:p>
-    <w:p>
-      <w:pPr>
-        <w:rPr/>
-      </w:pPr>
-      <w:r>
-        <w:rPr>
-          <w:rtl w:val="0"/>
-        </w:rPr>
-      </w:r>
-    </w:p>
-    <w:p>
-      <w:pPr>
-        <w:rPr/>
-      </w:pPr>
-      <w:r>
-        <w:rPr>
-          <w:rtl w:val="0"/>
-        </w:rPr>
-      </w:r>
-    </w:p>
-    <w:p>
-      <w:pPr>
-        <w:rPr/>
-      </w:pPr>
-      <w:r>
-        <w:rPr>
-          <w:rtl w:val="0"/>
-        </w:rPr>
-      </w:r>
-    </w:p>
-    <w:p>
-      <w:pPr>
-        <w:rPr/>
-      </w:pPr>
-      <w:r>
-        <w:rPr>
-          <w:rtl w:val="0"/>
-        </w:rPr>
-      </w:r>
-    </w:p>
-    <w:p>
-      <w:pPr>
-        <w:rPr/>
-      </w:pPr>
-      <w:r>
-        <w:rPr>
-          <w:rtl w:val="0"/>
-        </w:rPr>
-      </w:r>
-    </w:p>
-    <w:p>
-      <w:pPr>
-        <w:pStyle w:val="Heading1"/>
-        <w:rPr/>
-      </w:pPr>
-      <w:bookmarkStart w:colFirst="0" w:colLast="0" w:name="_8lux09u9f2wq" w:id="9"/>
-      <w:bookmarkEnd w:id="9"/>
-      <w:r>
-        <w:rPr>
-          <w:rtl w:val="0"/>
-        </w:rPr>
-        <w:t xml:space="preserve">Crawling</w:t>
-      </w:r>
-    </w:p>
-    <w:p>
-      <w:pPr>
-        <w:numPr>
-          <w:ilvl w:val="0"/>
-          <w:numId w:val="3"/>
         </w:numPr>
         <w:ind w:left="720" w:hanging="360"/>
         <w:rPr>
@@ -6641,7 +6780,7 @@
       <w:pPr>
         <w:numPr>
           <w:ilvl w:val="0"/>
-          <w:numId w:val="3"/>
+          <w:numId w:val="10"/>
         </w:numPr>
         <w:ind w:left="720" w:hanging="360"/>
         <w:rPr>
@@ -7233,7 +7372,7 @@
       <w:pPr>
         <w:numPr>
           <w:ilvl w:val="0"/>
-          <w:numId w:val="3"/>
+          <w:numId w:val="10"/>
         </w:numPr>
         <w:ind w:left="720" w:hanging="360"/>
         <w:rPr>
@@ -7253,7 +7392,7 @@
         <w:ind w:left="720" w:firstLine="0"/>
         <w:rPr/>
       </w:pPr>
-      <w:hyperlink r:id="rId20">
+      <w:hyperlink r:id="rId21">
         <w:r>
           <w:rPr>
             <w:color w:val="1155cc"/>
@@ -7306,58 +7445,12 @@
           <wp:inline distB="114300" distT="114300" distL="114300" distR="114300">
             <wp:extent cx="5731200" cy="3136900"/>
             <wp:effectExtent b="0" l="0" r="0" t="0"/>
-            <wp:docPr id="5" name="image11.png"/>
+            <wp:docPr id="2" name="image10.png"/>
             <a:graphic>
               <a:graphicData uri="http://schemas.openxmlformats.org/drawingml/2006/picture">
                 <pic:pic>
                   <pic:nvPicPr>
-                    <pic:cNvPr id="0" name="image11.png"/>
-                    <pic:cNvPicPr preferRelativeResize="0"/>
-                  </pic:nvPicPr>
-                  <pic:blipFill>
-                    <a:blip r:embed="rId21"/>
-                    <a:srcRect b="0" l="0" r="0" t="0"/>
-                    <a:stretch>
-                      <a:fillRect/>
-                    </a:stretch>
-                  </pic:blipFill>
-                  <pic:spPr>
-                    <a:xfrm>
-                      <a:off x="0" y="0"/>
-                      <a:ext cx="5731200" cy="3136900"/>
-                    </a:xfrm>
-                    <a:prstGeom prst="rect"/>
-                    <a:ln/>
-                  </pic:spPr>
-                </pic:pic>
-              </a:graphicData>
-            </a:graphic>
-          </wp:inline>
-        </w:drawing>
-      </w:r>
-      <w:r>
-        <w:rPr>
-          <w:rtl w:val="0"/>
-        </w:rPr>
-      </w:r>
-    </w:p>
-    <w:p>
-      <w:pPr>
-        <w:ind w:left="720" w:firstLine="0"/>
-        <w:rPr/>
-      </w:pPr>
-      <w:r>
-        <w:rPr/>
-        <w:drawing>
-          <wp:inline distB="114300" distT="114300" distL="114300" distR="114300">
-            <wp:extent cx="5731200" cy="3136900"/>
-            <wp:effectExtent b="0" l="0" r="0" t="0"/>
-            <wp:docPr id="2" name="image9.png"/>
-            <a:graphic>
-              <a:graphicData uri="http://schemas.openxmlformats.org/drawingml/2006/picture">
-                <pic:pic>
-                  <pic:nvPicPr>
-                    <pic:cNvPr id="0" name="image9.png"/>
+                    <pic:cNvPr id="0" name="image10.png"/>
                     <pic:cNvPicPr preferRelativeResize="0"/>
                   </pic:nvPicPr>
                   <pic:blipFill>
@@ -7393,116 +7486,21 @@
         <w:rPr/>
       </w:pPr>
       <w:r>
-        <w:rPr>
-          <w:rFonts w:ascii="Arial Unicode MS" w:cs="Arial Unicode MS" w:eastAsia="Arial Unicode MS" w:hAnsi="Arial Unicode MS"/>
-          <w:rtl w:val="0"/>
-        </w:rPr>
-        <w:t xml:space="preserve">F12에서 Network 가장 처음꺼 보면 Post 방식임을 알 수 있음</w:t>
-      </w:r>
-    </w:p>
-    <w:p>
-      <w:pPr>
-        <w:ind w:left="720" w:firstLine="0"/>
-        <w:rPr>
-          <w:b w:val="1"/>
-          <w:color w:val="ff0000"/>
-        </w:rPr>
-      </w:pPr>
-      <w:r>
-        <w:rPr>
-          <w:rFonts w:ascii="Arial Unicode MS" w:cs="Arial Unicode MS" w:eastAsia="Arial Unicode MS" w:hAnsi="Arial Unicode MS"/>
-          <w:rtl w:val="0"/>
-        </w:rPr>
-        <w:t xml:space="preserve">Post로 나왔다면, From Data 부분이 생기는데, </w:t>
-      </w:r>
-      <w:commentRangeStart w:id="0"/>
-      <w:r>
-        <w:rPr>
-          <w:rFonts w:ascii="Arial Unicode MS" w:cs="Arial Unicode MS" w:eastAsia="Arial Unicode MS" w:hAnsi="Arial Unicode MS"/>
-          <w:b w:val="1"/>
-          <w:color w:val="ff0000"/>
-          <w:rtl w:val="0"/>
-        </w:rPr>
-        <w:t xml:space="preserve">이게 parameter 인 듯함.</w:t>
-      </w:r>
-      <w:commentRangeEnd w:id="0"/>
-      <w:r>
-        <w:commentReference w:id="0"/>
-      </w:r>
-      <w:r>
-        <w:rPr>
-          <w:rtl w:val="0"/>
-        </w:rPr>
-      </w:r>
-    </w:p>
-    <w:p>
-      <w:pPr>
-        <w:ind w:left="720" w:firstLine="0"/>
-        <w:rPr/>
-      </w:pPr>
-      <w:r>
-        <w:rPr>
-          <w:rFonts w:ascii="Arial Unicode MS" w:cs="Arial Unicode MS" w:eastAsia="Arial Unicode MS" w:hAnsi="Arial Unicode MS"/>
-          <w:rtl w:val="0"/>
-        </w:rPr>
-        <w:t xml:space="preserve">이걸 &amp;로 붙여서 </w:t>
-      </w:r>
-    </w:p>
-    <w:p>
-      <w:pPr>
-        <w:ind w:left="720" w:firstLine="0"/>
-        <w:rPr/>
-      </w:pPr>
-      <w:hyperlink r:id="rId23">
-        <w:r>
-          <w:rPr>
-            <w:color w:val="1155cc"/>
-            <w:u w:val="single"/>
-            <w:rtl w:val="0"/>
-          </w:rPr>
-          <w:t xml:space="preserve">https://dhlottery.co.kr/gameResult.do?method=byWin&amp;drwNo=1</w:t>
-        </w:r>
-      </w:hyperlink>
-      <w:r>
-        <w:rPr>
-          <w:rtl w:val="0"/>
-        </w:rPr>
-      </w:r>
-    </w:p>
-    <w:p>
-      <w:pPr>
-        <w:ind w:left="720" w:firstLine="0"/>
-        <w:rPr/>
-      </w:pPr>
-      <w:r>
-        <w:rPr>
-          <w:rFonts w:ascii="Arial Unicode MS" w:cs="Arial Unicode MS" w:eastAsia="Arial Unicode MS" w:hAnsi="Arial Unicode MS"/>
-          <w:rtl w:val="0"/>
-        </w:rPr>
-        <w:t xml:space="preserve">으로 접근하면 1회 당첨결과가 나옴.</w:t>
-      </w:r>
-    </w:p>
-    <w:p>
-      <w:pPr>
-        <w:ind w:left="720" w:firstLine="0"/>
-        <w:rPr/>
-      </w:pPr>
-      <w:r>
         <w:rPr/>
         <w:drawing>
           <wp:inline distB="114300" distT="114300" distL="114300" distR="114300">
             <wp:extent cx="5731200" cy="3136900"/>
             <wp:effectExtent b="0" l="0" r="0" t="0"/>
-            <wp:docPr id="4" name="image12.png"/>
+            <wp:docPr id="10" name="image17.png"/>
             <a:graphic>
               <a:graphicData uri="http://schemas.openxmlformats.org/drawingml/2006/picture">
                 <pic:pic>
                   <pic:nvPicPr>
-                    <pic:cNvPr id="0" name="image12.png"/>
+                    <pic:cNvPr id="0" name="image17.png"/>
                     <pic:cNvPicPr preferRelativeResize="0"/>
                   </pic:nvPicPr>
                   <pic:blipFill>
-                    <a:blip r:embed="rId24"/>
+                    <a:blip r:embed="rId23"/>
                     <a:srcRect b="0" l="0" r="0" t="0"/>
                     <a:stretch>
                       <a:fillRect/>
@@ -7538,7 +7536,7 @@
           <w:rFonts w:ascii="Arial Unicode MS" w:cs="Arial Unicode MS" w:eastAsia="Arial Unicode MS" w:hAnsi="Arial Unicode MS"/>
           <w:rtl w:val="0"/>
         </w:rPr>
-        <w:t xml:space="preserve">그 상태에서 다시 F12 보면 주소에 넣어서 접근했으니까 Get 방식으로 나옴.</w:t>
+        <w:t xml:space="preserve">F12에서 Network 가장 처음꺼 보면 Post 방식임을 알 수 있음</w:t>
       </w:r>
     </w:p>
     <w:p>
@@ -7549,7 +7547,14 @@
           <w:color w:val="ff0000"/>
         </w:rPr>
       </w:pPr>
-      <w:commentRangeStart w:id="1"/>
+      <w:r>
+        <w:rPr>
+          <w:rFonts w:ascii="Arial Unicode MS" w:cs="Arial Unicode MS" w:eastAsia="Arial Unicode MS" w:hAnsi="Arial Unicode MS"/>
+          <w:rtl w:val="0"/>
+        </w:rPr>
+        <w:t xml:space="preserve">Post로 나왔다면, From Data 부분이 생기는데, </w:t>
+      </w:r>
+      <w:commentRangeStart w:id="0"/>
       <w:r>
         <w:rPr>
           <w:rFonts w:ascii="Arial Unicode MS" w:cs="Arial Unicode MS" w:eastAsia="Arial Unicode MS" w:hAnsi="Arial Unicode MS"/>
@@ -7557,6 +7562,140 @@
           <w:color w:val="ff0000"/>
           <w:rtl w:val="0"/>
         </w:rPr>
+        <w:t xml:space="preserve">이게 parameter 인 듯함.</w:t>
+      </w:r>
+      <w:commentRangeEnd w:id="0"/>
+      <w:r>
+        <w:commentReference w:id="0"/>
+      </w:r>
+      <w:r>
+        <w:rPr>
+          <w:rtl w:val="0"/>
+        </w:rPr>
+      </w:r>
+    </w:p>
+    <w:p>
+      <w:pPr>
+        <w:ind w:left="720" w:firstLine="0"/>
+        <w:rPr/>
+      </w:pPr>
+      <w:r>
+        <w:rPr>
+          <w:rFonts w:ascii="Arial Unicode MS" w:cs="Arial Unicode MS" w:eastAsia="Arial Unicode MS" w:hAnsi="Arial Unicode MS"/>
+          <w:rtl w:val="0"/>
+        </w:rPr>
+        <w:t xml:space="preserve">이걸 &amp;로 붙여서 </w:t>
+      </w:r>
+    </w:p>
+    <w:p>
+      <w:pPr>
+        <w:ind w:left="720" w:firstLine="0"/>
+        <w:rPr/>
+      </w:pPr>
+      <w:hyperlink r:id="rId24">
+        <w:r>
+          <w:rPr>
+            <w:color w:val="1155cc"/>
+            <w:u w:val="single"/>
+            <w:rtl w:val="0"/>
+          </w:rPr>
+          <w:t xml:space="preserve">https://dhlottery.co.kr/gameResult.do?method=byWin&amp;drwNo=1</w:t>
+        </w:r>
+      </w:hyperlink>
+      <w:r>
+        <w:rPr>
+          <w:rtl w:val="0"/>
+        </w:rPr>
+      </w:r>
+    </w:p>
+    <w:p>
+      <w:pPr>
+        <w:ind w:left="720" w:firstLine="0"/>
+        <w:rPr/>
+      </w:pPr>
+      <w:r>
+        <w:rPr>
+          <w:rFonts w:ascii="Arial Unicode MS" w:cs="Arial Unicode MS" w:eastAsia="Arial Unicode MS" w:hAnsi="Arial Unicode MS"/>
+          <w:rtl w:val="0"/>
+        </w:rPr>
+        <w:t xml:space="preserve">으로 접근하면 1회 당첨결과가 나옴.</w:t>
+      </w:r>
+    </w:p>
+    <w:p>
+      <w:pPr>
+        <w:ind w:left="720" w:firstLine="0"/>
+        <w:rPr/>
+      </w:pPr>
+      <w:r>
+        <w:rPr/>
+        <w:drawing>
+          <wp:inline distB="114300" distT="114300" distL="114300" distR="114300">
+            <wp:extent cx="5731200" cy="3136900"/>
+            <wp:effectExtent b="0" l="0" r="0" t="0"/>
+            <wp:docPr id="12" name="image14.png"/>
+            <a:graphic>
+              <a:graphicData uri="http://schemas.openxmlformats.org/drawingml/2006/picture">
+                <pic:pic>
+                  <pic:nvPicPr>
+                    <pic:cNvPr id="0" name="image14.png"/>
+                    <pic:cNvPicPr preferRelativeResize="0"/>
+                  </pic:nvPicPr>
+                  <pic:blipFill>
+                    <a:blip r:embed="rId25"/>
+                    <a:srcRect b="0" l="0" r="0" t="0"/>
+                    <a:stretch>
+                      <a:fillRect/>
+                    </a:stretch>
+                  </pic:blipFill>
+                  <pic:spPr>
+                    <a:xfrm>
+                      <a:off x="0" y="0"/>
+                      <a:ext cx="5731200" cy="3136900"/>
+                    </a:xfrm>
+                    <a:prstGeom prst="rect"/>
+                    <a:ln/>
+                  </pic:spPr>
+                </pic:pic>
+              </a:graphicData>
+            </a:graphic>
+          </wp:inline>
+        </w:drawing>
+      </w:r>
+      <w:r>
+        <w:rPr>
+          <w:rtl w:val="0"/>
+        </w:rPr>
+      </w:r>
+    </w:p>
+    <w:p>
+      <w:pPr>
+        <w:ind w:left="720" w:firstLine="0"/>
+        <w:rPr/>
+      </w:pPr>
+      <w:r>
+        <w:rPr>
+          <w:rFonts w:ascii="Arial Unicode MS" w:cs="Arial Unicode MS" w:eastAsia="Arial Unicode MS" w:hAnsi="Arial Unicode MS"/>
+          <w:rtl w:val="0"/>
+        </w:rPr>
+        <w:t xml:space="preserve">그 상태에서 다시 F12 보면 주소에 넣어서 접근했으니까 Get 방식으로 나옴.</w:t>
+      </w:r>
+    </w:p>
+    <w:p>
+      <w:pPr>
+        <w:ind w:left="720" w:firstLine="0"/>
+        <w:rPr>
+          <w:b w:val="1"/>
+          <w:color w:val="ff0000"/>
+        </w:rPr>
+      </w:pPr>
+      <w:commentRangeStart w:id="1"/>
+      <w:r>
+        <w:rPr>
+          <w:rFonts w:ascii="Arial Unicode MS" w:cs="Arial Unicode MS" w:eastAsia="Arial Unicode MS" w:hAnsi="Arial Unicode MS"/>
+          <w:b w:val="1"/>
+          <w:color w:val="ff0000"/>
+          <w:rtl w:val="0"/>
+        </w:rPr>
         <w:t xml:space="preserve">애초에 페이지 개발할 때 Get/Post 두 방식 모두 접근되도록 코딩해서 가능한건지는 잘 모르겠음.</w:t>
       </w:r>
       <w:commentRangeEnd w:id="1"/>
@@ -7593,13 +7732,1216 @@
           <w:rtl w:val="0"/>
         </w:rPr>
         <w:t xml:space="preserve">이걸로 Crawling 가능</w:t>
+      </w:r>
+    </w:p>
+    <w:p>
+      <w:pPr>
+        <w:rPr/>
+      </w:pPr>
+      <w:r>
+        <w:rPr>
+          <w:rtl w:val="0"/>
+        </w:rPr>
+      </w:r>
+    </w:p>
+    <w:p>
+      <w:pPr>
+        <w:pStyle w:val="Heading1"/>
+        <w:rPr/>
+      </w:pPr>
+      <w:bookmarkStart w:colFirst="0" w:colLast="0" w:name="_ymep54eo2ht8" w:id="11"/>
+      <w:bookmarkEnd w:id="11"/>
+      <w:r>
+        <w:rPr>
+          <w:rFonts w:ascii="Arial Unicode MS" w:cs="Arial Unicode MS" w:eastAsia="Arial Unicode MS" w:hAnsi="Arial Unicode MS"/>
+          <w:rtl w:val="0"/>
+        </w:rPr>
+        <w:t xml:space="preserve">HTTPS 설정</w:t>
       </w:r>
     </w:p>
     <w:p>
       <w:pPr>
         <w:numPr>
           <w:ilvl w:val="0"/>
-          <w:numId w:val="3"/>
+          <w:numId w:val="8"/>
+        </w:numPr>
+        <w:ind w:left="720" w:hanging="360"/>
+        <w:rPr>
+          <w:u w:val="none"/>
+        </w:rPr>
+      </w:pPr>
+      <w:r>
+        <w:rPr>
+          <w:rFonts w:ascii="Arial Unicode MS" w:cs="Arial Unicode MS" w:eastAsia="Arial Unicode MS" w:hAnsi="Arial Unicode MS"/>
+          <w:rtl w:val="0"/>
+        </w:rPr>
+        <w:t xml:space="preserve">배경:</w:t>
+      </w:r>
+    </w:p>
+    <w:p>
+      <w:pPr>
+        <w:ind w:left="720" w:firstLine="0"/>
+        <w:rPr/>
+      </w:pPr>
+      <w:r>
+        <w:rPr>
+          <w:rFonts w:ascii="Arial Unicode MS" w:cs="Arial Unicode MS" w:eastAsia="Arial Unicode MS" w:hAnsi="Arial Unicode MS"/>
+          <w:rtl w:val="0"/>
+        </w:rPr>
+        <w:t xml:space="preserve">Android App 에서 custom Server 접근하려고 하면 http 접근이라 접근이 불가능하다.</w:t>
+      </w:r>
+    </w:p>
+    <w:p>
+      <w:pPr>
+        <w:ind w:left="720" w:firstLine="0"/>
+        <w:rPr/>
+      </w:pPr>
+      <w:r>
+        <w:rPr>
+          <w:rtl w:val="0"/>
+        </w:rPr>
+      </w:r>
+    </w:p>
+    <w:tbl>
+      <w:tblPr>
+        <w:tblStyle w:val="Table8"/>
+        <w:tblW w:w="8309.0" w:type="dxa"/>
+        <w:jc w:val="left"/>
+        <w:tblInd w:w="820.0" w:type="dxa"/>
+        <w:tblBorders>
+          <w:top w:color="000000" w:space="0" w:sz="8" w:val="single"/>
+          <w:left w:color="000000" w:space="0" w:sz="8" w:val="single"/>
+          <w:bottom w:color="000000" w:space="0" w:sz="8" w:val="single"/>
+          <w:right w:color="000000" w:space="0" w:sz="8" w:val="single"/>
+          <w:insideH w:color="000000" w:space="0" w:sz="8" w:val="single"/>
+          <w:insideV w:color="000000" w:space="0" w:sz="8" w:val="single"/>
+        </w:tblBorders>
+        <w:tblLayout w:type="fixed"/>
+        <w:tblLook w:val="0600"/>
+      </w:tblPr>
+      <w:tblGrid>
+        <w:gridCol w:w="8309"/>
+        <w:tblGridChange w:id="0">
+          <w:tblGrid>
+            <w:gridCol w:w="8309"/>
+          </w:tblGrid>
+        </w:tblGridChange>
+      </w:tblGrid>
+      <w:tr>
+        <w:tc>
+          <w:tcPr>
+            <w:shd w:fill="auto" w:val="clear"/>
+            <w:tcMar>
+              <w:top w:w="100.0" w:type="dxa"/>
+              <w:left w:w="100.0" w:type="dxa"/>
+              <w:bottom w:w="100.0" w:type="dxa"/>
+              <w:right w:w="100.0" w:type="dxa"/>
+            </w:tcMar>
+            <w:vAlign w:val="top"/>
+          </w:tcPr>
+          <w:p>
+            <w:pPr>
+              <w:keepNext w:val="0"/>
+              <w:keepLines w:val="0"/>
+              <w:widowControl w:val="0"/>
+              <w:pBdr>
+                <w:top w:space="0" w:sz="0" w:val="nil"/>
+                <w:left w:space="0" w:sz="0" w:val="nil"/>
+                <w:bottom w:space="0" w:sz="0" w:val="nil"/>
+                <w:right w:space="0" w:sz="0" w:val="nil"/>
+                <w:between w:space="0" w:sz="0" w:val="nil"/>
+              </w:pBdr>
+              <w:shd w:fill="auto" w:val="clear"/>
+              <w:spacing w:after="0" w:before="0" w:line="240" w:lineRule="auto"/>
+              <w:ind w:left="0" w:right="0" w:firstLine="0"/>
+              <w:jc w:val="left"/>
+              <w:rPr/>
+            </w:pPr>
+            <w:r>
+              <w:rPr>
+                <w:rtl w:val="0"/>
+              </w:rPr>
+              <w:t xml:space="preserve">E/AndroidRuntime: FATAL EXCEPTION: Thread-5</w:t>
+            </w:r>
+          </w:p>
+          <w:p>
+            <w:pPr>
+              <w:keepNext w:val="0"/>
+              <w:keepLines w:val="0"/>
+              <w:widowControl w:val="0"/>
+              <w:pBdr>
+                <w:top w:space="0" w:sz="0" w:val="nil"/>
+                <w:left w:space="0" w:sz="0" w:val="nil"/>
+                <w:bottom w:space="0" w:sz="0" w:val="nil"/>
+                <w:right w:space="0" w:sz="0" w:val="nil"/>
+                <w:between w:space="0" w:sz="0" w:val="nil"/>
+              </w:pBdr>
+              <w:shd w:fill="auto" w:val="clear"/>
+              <w:spacing w:after="0" w:before="0" w:line="240" w:lineRule="auto"/>
+              <w:ind w:left="0" w:right="0" w:firstLine="0"/>
+              <w:jc w:val="left"/>
+              <w:rPr/>
+            </w:pPr>
+            <w:r>
+              <w:rPr>
+                <w:rtl w:val="0"/>
+              </w:rPr>
+              <w:t xml:space="preserve">    Process: com.example.emptyapp, PID: 21203</w:t>
+            </w:r>
+          </w:p>
+          <w:p>
+            <w:pPr>
+              <w:keepNext w:val="0"/>
+              <w:keepLines w:val="0"/>
+              <w:widowControl w:val="0"/>
+              <w:pBdr>
+                <w:top w:space="0" w:sz="0" w:val="nil"/>
+                <w:left w:space="0" w:sz="0" w:val="nil"/>
+                <w:bottom w:space="0" w:sz="0" w:val="nil"/>
+                <w:right w:space="0" w:sz="0" w:val="nil"/>
+                <w:between w:space="0" w:sz="0" w:val="nil"/>
+              </w:pBdr>
+              <w:shd w:fill="auto" w:val="clear"/>
+              <w:spacing w:after="0" w:before="0" w:line="240" w:lineRule="auto"/>
+              <w:ind w:left="0" w:right="0" w:firstLine="0"/>
+              <w:jc w:val="left"/>
+              <w:rPr/>
+            </w:pPr>
+            <w:r>
+              <w:rPr>
+                <w:rtl w:val="0"/>
+              </w:rPr>
+              <w:t xml:space="preserve">    java.io.IOException: Cleartext HTTP traffic to 152.70.248.64 not permitted</w:t>
+            </w:r>
+          </w:p>
+          <w:p>
+            <w:pPr>
+              <w:keepNext w:val="0"/>
+              <w:keepLines w:val="0"/>
+              <w:widowControl w:val="0"/>
+              <w:pBdr>
+                <w:top w:space="0" w:sz="0" w:val="nil"/>
+                <w:left w:space="0" w:sz="0" w:val="nil"/>
+                <w:bottom w:space="0" w:sz="0" w:val="nil"/>
+                <w:right w:space="0" w:sz="0" w:val="nil"/>
+                <w:between w:space="0" w:sz="0" w:val="nil"/>
+              </w:pBdr>
+              <w:shd w:fill="auto" w:val="clear"/>
+              <w:spacing w:after="0" w:before="0" w:line="240" w:lineRule="auto"/>
+              <w:ind w:left="0" w:right="0" w:firstLine="0"/>
+              <w:jc w:val="left"/>
+              <w:rPr/>
+            </w:pPr>
+            <w:r>
+              <w:rPr>
+                <w:rtl w:val="0"/>
+              </w:rPr>
+              <w:t xml:space="preserve">        at com.android.okhttp.HttpHandler$CleartextURLFilter.checkURLPermitted(HttpHandler.java:127)</w:t>
+            </w:r>
+          </w:p>
+          <w:p>
+            <w:pPr>
+              <w:keepNext w:val="0"/>
+              <w:keepLines w:val="0"/>
+              <w:widowControl w:val="0"/>
+              <w:pBdr>
+                <w:top w:space="0" w:sz="0" w:val="nil"/>
+                <w:left w:space="0" w:sz="0" w:val="nil"/>
+                <w:bottom w:space="0" w:sz="0" w:val="nil"/>
+                <w:right w:space="0" w:sz="0" w:val="nil"/>
+                <w:between w:space="0" w:sz="0" w:val="nil"/>
+              </w:pBdr>
+              <w:shd w:fill="auto" w:val="clear"/>
+              <w:spacing w:after="0" w:before="0" w:line="240" w:lineRule="auto"/>
+              <w:ind w:left="0" w:right="0" w:firstLine="0"/>
+              <w:jc w:val="left"/>
+              <w:rPr/>
+            </w:pPr>
+            <w:r>
+              <w:rPr>
+                <w:rtl w:val="0"/>
+              </w:rPr>
+              <w:t xml:space="preserve">        at com.android.okhttp.internal.huc.HttpURLConnectionImpl.execute(HttpURLConnectionImpl.java:462)</w:t>
+            </w:r>
+          </w:p>
+          <w:p>
+            <w:pPr>
+              <w:keepNext w:val="0"/>
+              <w:keepLines w:val="0"/>
+              <w:widowControl w:val="0"/>
+              <w:pBdr>
+                <w:top w:space="0" w:sz="0" w:val="nil"/>
+                <w:left w:space="0" w:sz="0" w:val="nil"/>
+                <w:bottom w:space="0" w:sz="0" w:val="nil"/>
+                <w:right w:space="0" w:sz="0" w:val="nil"/>
+                <w:between w:space="0" w:sz="0" w:val="nil"/>
+              </w:pBdr>
+              <w:shd w:fill="auto" w:val="clear"/>
+              <w:spacing w:after="0" w:before="0" w:line="240" w:lineRule="auto"/>
+              <w:ind w:left="0" w:right="0" w:firstLine="0"/>
+              <w:jc w:val="left"/>
+              <w:rPr/>
+            </w:pPr>
+            <w:r>
+              <w:rPr>
+                <w:rtl w:val="0"/>
+              </w:rPr>
+              <w:t xml:space="preserve">        at com.android.okhttp.internal.huc.HttpURLConnectionImpl.connect(HttpURLConnectionImpl.java:131)</w:t>
+            </w:r>
+          </w:p>
+        </w:tc>
+      </w:tr>
+    </w:tbl>
+    <w:p>
+      <w:pPr>
+        <w:ind w:left="720" w:firstLine="0"/>
+        <w:rPr/>
+      </w:pPr>
+      <w:r>
+        <w:rPr>
+          <w:rtl w:val="0"/>
+        </w:rPr>
+      </w:r>
+    </w:p>
+    <w:p>
+      <w:pPr>
+        <w:numPr>
+          <w:ilvl w:val="0"/>
+          <w:numId w:val="8"/>
+        </w:numPr>
+        <w:ind w:left="720" w:hanging="360"/>
+        <w:rPr>
+          <w:u w:val="none"/>
+        </w:rPr>
+      </w:pPr>
+      <w:r>
+        <w:rPr>
+          <w:rFonts w:ascii="Arial Unicode MS" w:cs="Arial Unicode MS" w:eastAsia="Arial Unicode MS" w:hAnsi="Arial Unicode MS"/>
+          <w:rtl w:val="0"/>
+        </w:rPr>
+        <w:t xml:space="preserve">참고 링크: </w:t>
+      </w:r>
+    </w:p>
+    <w:p>
+      <w:pPr>
+        <w:ind w:left="720" w:firstLine="0"/>
+        <w:rPr/>
+      </w:pPr>
+      <w:hyperlink r:id="rId26">
+        <w:r>
+          <w:rPr>
+            <w:color w:val="1155cc"/>
+            <w:u w:val="single"/>
+            <w:rtl w:val="0"/>
+          </w:rPr>
+          <w:t xml:space="preserve">https://ayoteralab.tistory.com/entry/Spring-Boot-24-https-TLS-SSL-%EC%A0%81%EC%9A%A9%ED%95%98%EA%B8%B0</w:t>
+        </w:r>
+      </w:hyperlink>
+      <w:r>
+        <w:rPr>
+          <w:rtl w:val="0"/>
+        </w:rPr>
+      </w:r>
+    </w:p>
+    <w:p>
+      <w:pPr>
+        <w:numPr>
+          <w:ilvl w:val="0"/>
+          <w:numId w:val="8"/>
+        </w:numPr>
+        <w:ind w:left="720" w:hanging="360"/>
+        <w:rPr>
+          <w:u w:val="none"/>
+        </w:rPr>
+      </w:pPr>
+      <w:r>
+        <w:rPr>
+          <w:rFonts w:ascii="Arial Unicode MS" w:cs="Arial Unicode MS" w:eastAsia="Arial Unicode MS" w:hAnsi="Arial Unicode MS"/>
+          <w:rtl w:val="0"/>
+        </w:rPr>
+        <w:t xml:space="preserve">keytool 위치(local):</w:t>
+      </w:r>
+    </w:p>
+    <w:p>
+      <w:pPr>
+        <w:ind w:left="720" w:firstLine="0"/>
+        <w:rPr/>
+      </w:pPr>
+      <w:r>
+        <w:rPr>
+          <w:rtl w:val="0"/>
+        </w:rPr>
+        <w:t xml:space="preserve">C:\Program Files\Java\jdk-11.0.11\bin</w:t>
+      </w:r>
+    </w:p>
+    <w:p>
+      <w:pPr>
+        <w:numPr>
+          <w:ilvl w:val="0"/>
+          <w:numId w:val="8"/>
+        </w:numPr>
+        <w:ind w:left="720" w:hanging="360"/>
+        <w:rPr>
+          <w:u w:val="none"/>
+        </w:rPr>
+      </w:pPr>
+      <w:r>
+        <w:rPr>
+          <w:rFonts w:ascii="Arial Unicode MS" w:cs="Arial Unicode MS" w:eastAsia="Arial Unicode MS" w:hAnsi="Arial Unicode MS"/>
+          <w:rtl w:val="0"/>
+        </w:rPr>
+        <w:t xml:space="preserve">key 저장소(keystore) 생성</w:t>
+      </w:r>
+    </w:p>
+    <w:p>
+      <w:pPr>
+        <w:ind w:left="720" w:firstLine="0"/>
+        <w:rPr/>
+      </w:pPr>
+      <w:r>
+        <w:rPr>
+          <w:rFonts w:ascii="Arial Unicode MS" w:cs="Arial Unicode MS" w:eastAsia="Arial Unicode MS" w:hAnsi="Arial Unicode MS"/>
+          <w:rtl w:val="0"/>
+        </w:rPr>
+        <w:t xml:space="preserve">./keytool -genkey -alias [keystore 별칭] -keyalg RSA -keystore [keystore 파일이름] -storetype pkcs12</w:t>
+      </w:r>
+    </w:p>
+    <w:p>
+      <w:pPr>
+        <w:ind w:left="720" w:firstLine="0"/>
+        <w:rPr/>
+      </w:pPr>
+      <w:r>
+        <w:rPr>
+          <w:rtl w:val="0"/>
+        </w:rPr>
+        <w:t xml:space="preserve">./keytool -genkey -alias keystoreLWJ -keyalg RSA -keystore keystoreLWJ.pkcs12 -storetype pkcs12</w:t>
+      </w:r>
+    </w:p>
+    <w:p>
+      <w:pPr>
+        <w:ind w:left="720" w:firstLine="0"/>
+        <w:rPr/>
+      </w:pPr>
+      <w:r>
+        <w:rPr>
+          <w:rFonts w:ascii="Arial Unicode MS" w:cs="Arial Unicode MS" w:eastAsia="Arial Unicode MS" w:hAnsi="Arial Unicode MS"/>
+          <w:rtl w:val="0"/>
+        </w:rPr>
+        <w:t xml:space="preserve">비밀번호 keystoreLWJ</w:t>
+      </w:r>
+    </w:p>
+    <w:p>
+      <w:pPr>
+        <w:ind w:left="720" w:firstLine="0"/>
+        <w:rPr/>
+      </w:pPr>
+      <w:r>
+        <w:rPr/>
+        <w:drawing>
+          <wp:inline distB="114300" distT="114300" distL="114300" distR="114300">
+            <wp:extent cx="5734050" cy="2215800"/>
+            <wp:effectExtent b="0" l="0" r="0" t="0"/>
+            <wp:docPr id="16" name="image1.png"/>
+            <a:graphic>
+              <a:graphicData uri="http://schemas.openxmlformats.org/drawingml/2006/picture">
+                <pic:pic>
+                  <pic:nvPicPr>
+                    <pic:cNvPr id="0" name="image1.png"/>
+                    <pic:cNvPicPr preferRelativeResize="0"/>
+                  </pic:nvPicPr>
+                  <pic:blipFill>
+                    <a:blip r:embed="rId27"/>
+                    <a:srcRect b="54653" l="0" r="0" t="0"/>
+                    <a:stretch>
+                      <a:fillRect/>
+                    </a:stretch>
+                  </pic:blipFill>
+                  <pic:spPr>
+                    <a:xfrm>
+                      <a:off x="0" y="0"/>
+                      <a:ext cx="5734050" cy="2215800"/>
+                    </a:xfrm>
+                    <a:prstGeom prst="rect"/>
+                    <a:ln/>
+                  </pic:spPr>
+                </pic:pic>
+              </a:graphicData>
+            </a:graphic>
+          </wp:inline>
+        </w:drawing>
+      </w:r>
+      <w:r>
+        <w:rPr>
+          <w:rtl w:val="0"/>
+        </w:rPr>
+      </w:r>
+    </w:p>
+    <w:p>
+      <w:pPr>
+        <w:numPr>
+          <w:ilvl w:val="0"/>
+          <w:numId w:val="8"/>
+        </w:numPr>
+        <w:ind w:left="720" w:hanging="360"/>
+        <w:rPr>
+          <w:u w:val="none"/>
+        </w:rPr>
+      </w:pPr>
+      <w:r>
+        <w:rPr>
+          <w:rFonts w:ascii="Arial Unicode MS" w:cs="Arial Unicode MS" w:eastAsia="Arial Unicode MS" w:hAnsi="Arial Unicode MS"/>
+          <w:rtl w:val="0"/>
+        </w:rPr>
+        <w:t xml:space="preserve">keystore 생성 확인</w:t>
+      </w:r>
+    </w:p>
+    <w:p>
+      <w:pPr>
+        <w:ind w:left="720" w:firstLine="0"/>
+        <w:rPr/>
+      </w:pPr>
+      <w:r>
+        <w:rPr>
+          <w:rFonts w:ascii="Arial Unicode MS" w:cs="Arial Unicode MS" w:eastAsia="Arial Unicode MS" w:hAnsi="Arial Unicode MS"/>
+          <w:rtl w:val="0"/>
+        </w:rPr>
+        <w:t xml:space="preserve">./keytool -list -v -keystore [keystore 파일이름]</w:t>
+      </w:r>
+    </w:p>
+    <w:p>
+      <w:pPr>
+        <w:ind w:left="720" w:firstLine="0"/>
+        <w:rPr/>
+      </w:pPr>
+      <w:r>
+        <w:rPr>
+          <w:rtl w:val="0"/>
+        </w:rPr>
+        <w:t xml:space="preserve">./keytool -list -v -keystore keystoreLWJ.pkcs12</w:t>
+      </w:r>
+    </w:p>
+    <w:p>
+      <w:pPr>
+        <w:ind w:left="720" w:firstLine="0"/>
+        <w:rPr/>
+      </w:pPr>
+      <w:r>
+        <w:rPr/>
+        <w:drawing>
+          <wp:inline distB="114300" distT="114300" distL="114300" distR="114300">
+            <wp:extent cx="5731200" cy="4889500"/>
+            <wp:effectExtent b="0" l="0" r="0" t="0"/>
+            <wp:docPr id="15" name="image15.png"/>
+            <a:graphic>
+              <a:graphicData uri="http://schemas.openxmlformats.org/drawingml/2006/picture">
+                <pic:pic>
+                  <pic:nvPicPr>
+                    <pic:cNvPr id="0" name="image15.png"/>
+                    <pic:cNvPicPr preferRelativeResize="0"/>
+                  </pic:nvPicPr>
+                  <pic:blipFill>
+                    <a:blip r:embed="rId28"/>
+                    <a:srcRect b="0" l="0" r="0" t="0"/>
+                    <a:stretch>
+                      <a:fillRect/>
+                    </a:stretch>
+                  </pic:blipFill>
+                  <pic:spPr>
+                    <a:xfrm>
+                      <a:off x="0" y="0"/>
+                      <a:ext cx="5731200" cy="4889500"/>
+                    </a:xfrm>
+                    <a:prstGeom prst="rect"/>
+                    <a:ln/>
+                  </pic:spPr>
+                </pic:pic>
+              </a:graphicData>
+            </a:graphic>
+          </wp:inline>
+        </w:drawing>
+      </w:r>
+      <w:r>
+        <w:rPr>
+          <w:rtl w:val="0"/>
+        </w:rPr>
+      </w:r>
+    </w:p>
+    <w:p>
+      <w:pPr>
+        <w:numPr>
+          <w:ilvl w:val="0"/>
+          <w:numId w:val="8"/>
+        </w:numPr>
+        <w:ind w:left="720" w:hanging="360"/>
+        <w:rPr>
+          <w:u w:val="none"/>
+        </w:rPr>
+      </w:pPr>
+      <w:r>
+        <w:rPr>
+          <w:rFonts w:ascii="Arial Unicode MS" w:cs="Arial Unicode MS" w:eastAsia="Arial Unicode MS" w:hAnsi="Arial Unicode MS"/>
+          <w:rtl w:val="0"/>
+        </w:rPr>
+        <w:t xml:space="preserve">keystore 에서 인증서 추출</w:t>
+      </w:r>
+    </w:p>
+    <w:p>
+      <w:pPr>
+        <w:ind w:left="720" w:firstLine="0"/>
+        <w:rPr/>
+      </w:pPr>
+      <w:r>
+        <w:rPr>
+          <w:rFonts w:ascii="Arial Unicode MS" w:cs="Arial Unicode MS" w:eastAsia="Arial Unicode MS" w:hAnsi="Arial Unicode MS"/>
+          <w:rtl w:val="0"/>
+        </w:rPr>
+        <w:t xml:space="preserve">./keytool -export -alias [keystore 별칭] -keystore [keystore 파일이름] -rfc -file [인증서파일이름]</w:t>
+      </w:r>
+    </w:p>
+    <w:p>
+      <w:pPr>
+        <w:ind w:left="720" w:firstLine="0"/>
+        <w:rPr/>
+      </w:pPr>
+      <w:r>
+        <w:rPr>
+          <w:rtl w:val="0"/>
+        </w:rPr>
+        <w:t xml:space="preserve">./keytool -export -alias keystoreLWJ -keystore keystoreLWJ.pkcs12 -rfc -file certLWJ.cer</w:t>
+      </w:r>
+    </w:p>
+    <w:p>
+      <w:pPr>
+        <w:ind w:left="720" w:firstLine="0"/>
+        <w:rPr/>
+      </w:pPr>
+      <w:r>
+        <w:rPr>
+          <w:rFonts w:ascii="Arial Unicode MS" w:cs="Arial Unicode MS" w:eastAsia="Arial Unicode MS" w:hAnsi="Arial Unicode MS"/>
+          <w:rtl w:val="0"/>
+        </w:rPr>
+        <w:t xml:space="preserve">확인은 type certLWJ.cer</w:t>
+      </w:r>
+    </w:p>
+    <w:p>
+      <w:pPr>
+        <w:ind w:left="720" w:firstLine="0"/>
+        <w:rPr/>
+      </w:pPr>
+      <w:r>
+        <w:rPr/>
+        <w:drawing>
+          <wp:inline distB="114300" distT="114300" distL="114300" distR="114300">
+            <wp:extent cx="5731200" cy="4889500"/>
+            <wp:effectExtent b="0" l="0" r="0" t="0"/>
+            <wp:docPr id="11" name="image2.png"/>
+            <a:graphic>
+              <a:graphicData uri="http://schemas.openxmlformats.org/drawingml/2006/picture">
+                <pic:pic>
+                  <pic:nvPicPr>
+                    <pic:cNvPr id="0" name="image2.png"/>
+                    <pic:cNvPicPr preferRelativeResize="0"/>
+                  </pic:nvPicPr>
+                  <pic:blipFill>
+                    <a:blip r:embed="rId29"/>
+                    <a:srcRect b="0" l="0" r="0" t="0"/>
+                    <a:stretch>
+                      <a:fillRect/>
+                    </a:stretch>
+                  </pic:blipFill>
+                  <pic:spPr>
+                    <a:xfrm>
+                      <a:off x="0" y="0"/>
+                      <a:ext cx="5731200" cy="4889500"/>
+                    </a:xfrm>
+                    <a:prstGeom prst="rect"/>
+                    <a:ln/>
+                  </pic:spPr>
+                </pic:pic>
+              </a:graphicData>
+            </a:graphic>
+          </wp:inline>
+        </w:drawing>
+      </w:r>
+      <w:r>
+        <w:rPr>
+          <w:rtl w:val="0"/>
+        </w:rPr>
+      </w:r>
+    </w:p>
+    <w:p>
+      <w:pPr>
+        <w:numPr>
+          <w:ilvl w:val="0"/>
+          <w:numId w:val="8"/>
+        </w:numPr>
+        <w:ind w:left="720" w:hanging="360"/>
+        <w:rPr>
+          <w:u w:val="none"/>
+        </w:rPr>
+      </w:pPr>
+      <w:r>
+        <w:rPr>
+          <w:rFonts w:ascii="Arial Unicode MS" w:cs="Arial Unicode MS" w:eastAsia="Arial Unicode MS" w:hAnsi="Arial Unicode MS"/>
+          <w:rtl w:val="0"/>
+        </w:rPr>
+        <w:t xml:space="preserve">trust store 제작</w:t>
+      </w:r>
+    </w:p>
+    <w:p>
+      <w:pPr>
+        <w:ind w:left="720" w:firstLine="0"/>
+        <w:rPr/>
+      </w:pPr>
+      <w:r>
+        <w:rPr>
+          <w:rFonts w:ascii="Arial Unicode MS" w:cs="Arial Unicode MS" w:eastAsia="Arial Unicode MS" w:hAnsi="Arial Unicode MS"/>
+          <w:rtl w:val="0"/>
+        </w:rPr>
+        <w:t xml:space="preserve">./keytool -import -alias [trust store 별칭] -file [인증서파일이름] -keystore [trust store 파일이름]</w:t>
+      </w:r>
+    </w:p>
+    <w:p>
+      <w:pPr>
+        <w:ind w:left="720" w:firstLine="0"/>
+        <w:rPr/>
+      </w:pPr>
+      <w:r>
+        <w:rPr>
+          <w:rtl w:val="0"/>
+        </w:rPr>
+        <w:t xml:space="preserve">./keytool -import -alias trustLWJ -file certLWJ.cer -keystore trustLWJ.pkcs12</w:t>
+      </w:r>
+    </w:p>
+    <w:p>
+      <w:pPr>
+        <w:ind w:left="720" w:firstLine="0"/>
+        <w:rPr/>
+      </w:pPr>
+      <w:r>
+        <w:rPr>
+          <w:rFonts w:ascii="Arial Unicode MS" w:cs="Arial Unicode MS" w:eastAsia="Arial Unicode MS" w:hAnsi="Arial Unicode MS"/>
+          <w:rtl w:val="0"/>
+        </w:rPr>
+        <w:t xml:space="preserve">비밀번호 trustLWJ</w:t>
+      </w:r>
+    </w:p>
+    <w:p>
+      <w:pPr>
+        <w:ind w:left="720" w:firstLine="0"/>
+        <w:rPr/>
+      </w:pPr>
+      <w:r>
+        <w:rPr>
+          <w:rFonts w:ascii="Arial Unicode MS" w:cs="Arial Unicode MS" w:eastAsia="Arial Unicode MS" w:hAnsi="Arial Unicode MS"/>
+          <w:rtl w:val="0"/>
+        </w:rPr>
+        <w:t xml:space="preserve">(만약 cer가 인증기관 인증서라면... -trustcacerts 옵션을 추가)</w:t>
+      </w:r>
+    </w:p>
+    <w:p>
+      <w:pPr>
+        <w:ind w:left="720" w:firstLine="0"/>
+        <w:rPr/>
+      </w:pPr>
+      <w:r>
+        <w:rPr/>
+        <w:drawing>
+          <wp:inline distB="114300" distT="114300" distL="114300" distR="114300">
+            <wp:extent cx="5731200" cy="4889500"/>
+            <wp:effectExtent b="0" l="0" r="0" t="0"/>
+            <wp:docPr id="9" name="image7.png"/>
+            <a:graphic>
+              <a:graphicData uri="http://schemas.openxmlformats.org/drawingml/2006/picture">
+                <pic:pic>
+                  <pic:nvPicPr>
+                    <pic:cNvPr id="0" name="image7.png"/>
+                    <pic:cNvPicPr preferRelativeResize="0"/>
+                  </pic:nvPicPr>
+                  <pic:blipFill>
+                    <a:blip r:embed="rId30"/>
+                    <a:srcRect b="0" l="0" r="0" t="0"/>
+                    <a:stretch>
+                      <a:fillRect/>
+                    </a:stretch>
+                  </pic:blipFill>
+                  <pic:spPr>
+                    <a:xfrm>
+                      <a:off x="0" y="0"/>
+                      <a:ext cx="5731200" cy="4889500"/>
+                    </a:xfrm>
+                    <a:prstGeom prst="rect"/>
+                    <a:ln/>
+                  </pic:spPr>
+                </pic:pic>
+              </a:graphicData>
+            </a:graphic>
+          </wp:inline>
+        </w:drawing>
+      </w:r>
+      <w:r>
+        <w:rPr>
+          <w:rtl w:val="0"/>
+        </w:rPr>
+      </w:r>
+    </w:p>
+    <w:p>
+      <w:pPr>
+        <w:numPr>
+          <w:ilvl w:val="0"/>
+          <w:numId w:val="8"/>
+        </w:numPr>
+        <w:ind w:left="720" w:hanging="360"/>
+        <w:rPr>
+          <w:u w:val="none"/>
+        </w:rPr>
+      </w:pPr>
+      <w:r>
+        <w:rPr>
+          <w:rFonts w:ascii="Arial Unicode MS" w:cs="Arial Unicode MS" w:eastAsia="Arial Unicode MS" w:hAnsi="Arial Unicode MS"/>
+          <w:rtl w:val="0"/>
+        </w:rPr>
+        <w:t xml:space="preserve">생성된 파일 확인</w:t>
+      </w:r>
+    </w:p>
+    <w:p>
+      <w:pPr>
+        <w:ind w:left="720" w:firstLine="0"/>
+        <w:rPr/>
+      </w:pPr>
+      <w:r>
+        <w:rPr/>
+        <w:drawing>
+          <wp:inline distB="114300" distT="114300" distL="114300" distR="114300">
+            <wp:extent cx="5731200" cy="1193800"/>
+            <wp:effectExtent b="0" l="0" r="0" t="0"/>
+            <wp:docPr id="14" name="image5.png"/>
+            <a:graphic>
+              <a:graphicData uri="http://schemas.openxmlformats.org/drawingml/2006/picture">
+                <pic:pic>
+                  <pic:nvPicPr>
+                    <pic:cNvPr id="0" name="image5.png"/>
+                    <pic:cNvPicPr preferRelativeResize="0"/>
+                  </pic:nvPicPr>
+                  <pic:blipFill>
+                    <a:blip r:embed="rId31"/>
+                    <a:srcRect b="0" l="0" r="0" t="0"/>
+                    <a:stretch>
+                      <a:fillRect/>
+                    </a:stretch>
+                  </pic:blipFill>
+                  <pic:spPr>
+                    <a:xfrm>
+                      <a:off x="0" y="0"/>
+                      <a:ext cx="5731200" cy="1193800"/>
+                    </a:xfrm>
+                    <a:prstGeom prst="rect"/>
+                    <a:ln/>
+                  </pic:spPr>
+                </pic:pic>
+              </a:graphicData>
+            </a:graphic>
+          </wp:inline>
+        </w:drawing>
+      </w:r>
+      <w:r>
+        <w:rPr>
+          <w:rtl w:val="0"/>
+        </w:rPr>
+      </w:r>
+    </w:p>
+    <w:p>
+      <w:pPr>
+        <w:numPr>
+          <w:ilvl w:val="0"/>
+          <w:numId w:val="8"/>
+        </w:numPr>
+        <w:ind w:left="720" w:hanging="360"/>
+        <w:rPr>
+          <w:u w:val="none"/>
+        </w:rPr>
+      </w:pPr>
+      <w:r>
+        <w:rPr>
+          <w:rFonts w:ascii="Arial Unicode MS" w:cs="Arial Unicode MS" w:eastAsia="Arial Unicode MS" w:hAnsi="Arial Unicode MS"/>
+          <w:rtl w:val="0"/>
+        </w:rPr>
+        <w:t xml:space="preserve">application.properties 에 추가</w:t>
+      </w:r>
+    </w:p>
+    <w:p>
+      <w:pPr>
+        <w:ind w:left="720" w:firstLine="0"/>
+        <w:rPr/>
+      </w:pPr>
+      <w:r>
+        <w:rPr>
+          <w:rtl w:val="0"/>
+        </w:rPr>
+      </w:r>
+    </w:p>
+    <w:tbl>
+      <w:tblPr>
+        <w:tblStyle w:val="Table9"/>
+        <w:tblW w:w="8309.0" w:type="dxa"/>
+        <w:jc w:val="left"/>
+        <w:tblInd w:w="820.0" w:type="dxa"/>
+        <w:tblBorders>
+          <w:top w:color="000000" w:space="0" w:sz="8" w:val="single"/>
+          <w:left w:color="000000" w:space="0" w:sz="8" w:val="single"/>
+          <w:bottom w:color="000000" w:space="0" w:sz="8" w:val="single"/>
+          <w:right w:color="000000" w:space="0" w:sz="8" w:val="single"/>
+          <w:insideH w:color="000000" w:space="0" w:sz="8" w:val="single"/>
+          <w:insideV w:color="000000" w:space="0" w:sz="8" w:val="single"/>
+        </w:tblBorders>
+        <w:tblLayout w:type="fixed"/>
+        <w:tblLook w:val="0600"/>
+      </w:tblPr>
+      <w:tblGrid>
+        <w:gridCol w:w="8309"/>
+        <w:tblGridChange w:id="0">
+          <w:tblGrid>
+            <w:gridCol w:w="8309"/>
+          </w:tblGrid>
+        </w:tblGridChange>
+      </w:tblGrid>
+      <w:tr>
+        <w:tc>
+          <w:tcPr>
+            <w:shd w:fill="auto" w:val="clear"/>
+            <w:tcMar>
+              <w:top w:w="100.0" w:type="dxa"/>
+              <w:left w:w="100.0" w:type="dxa"/>
+              <w:bottom w:w="100.0" w:type="dxa"/>
+              <w:right w:w="100.0" w:type="dxa"/>
+            </w:tcMar>
+            <w:vAlign w:val="top"/>
+          </w:tcPr>
+          <w:p>
+            <w:pPr>
+              <w:keepNext w:val="0"/>
+              <w:keepLines w:val="0"/>
+              <w:widowControl w:val="0"/>
+              <w:pBdr>
+                <w:top w:space="0" w:sz="0" w:val="nil"/>
+                <w:left w:space="0" w:sz="0" w:val="nil"/>
+                <w:bottom w:space="0" w:sz="0" w:val="nil"/>
+                <w:right w:space="0" w:sz="0" w:val="nil"/>
+                <w:between w:space="0" w:sz="0" w:val="nil"/>
+              </w:pBdr>
+              <w:shd w:fill="auto" w:val="clear"/>
+              <w:spacing w:after="0" w:before="0" w:line="240" w:lineRule="auto"/>
+              <w:ind w:left="0" w:right="0" w:firstLine="0"/>
+              <w:jc w:val="left"/>
+              <w:rPr/>
+            </w:pPr>
+            <w:r>
+              <w:rPr>
+                <w:rtl w:val="0"/>
+              </w:rPr>
+              <w:t xml:space="preserve">server.port=8443</w:t>
+            </w:r>
+          </w:p>
+          <w:p>
+            <w:pPr>
+              <w:keepNext w:val="0"/>
+              <w:keepLines w:val="0"/>
+              <w:widowControl w:val="0"/>
+              <w:pBdr>
+                <w:top w:space="0" w:sz="0" w:val="nil"/>
+                <w:left w:space="0" w:sz="0" w:val="nil"/>
+                <w:bottom w:space="0" w:sz="0" w:val="nil"/>
+                <w:right w:space="0" w:sz="0" w:val="nil"/>
+                <w:between w:space="0" w:sz="0" w:val="nil"/>
+              </w:pBdr>
+              <w:shd w:fill="auto" w:val="clear"/>
+              <w:spacing w:after="0" w:before="0" w:line="240" w:lineRule="auto"/>
+              <w:ind w:left="0" w:right="0" w:firstLine="0"/>
+              <w:jc w:val="left"/>
+              <w:rPr/>
+            </w:pPr>
+            <w:r>
+              <w:rPr>
+                <w:rtl w:val="0"/>
+              </w:rPr>
+              <w:t xml:space="preserve">server.ssl.enabled=true</w:t>
+            </w:r>
+          </w:p>
+          <w:p>
+            <w:pPr>
+              <w:keepNext w:val="0"/>
+              <w:keepLines w:val="0"/>
+              <w:widowControl w:val="0"/>
+              <w:pBdr>
+                <w:top w:space="0" w:sz="0" w:val="nil"/>
+                <w:left w:space="0" w:sz="0" w:val="nil"/>
+                <w:bottom w:space="0" w:sz="0" w:val="nil"/>
+                <w:right w:space="0" w:sz="0" w:val="nil"/>
+                <w:between w:space="0" w:sz="0" w:val="nil"/>
+              </w:pBdr>
+              <w:shd w:fill="auto" w:val="clear"/>
+              <w:spacing w:after="0" w:before="0" w:line="240" w:lineRule="auto"/>
+              <w:ind w:left="0" w:right="0" w:firstLine="0"/>
+              <w:jc w:val="left"/>
+              <w:rPr/>
+            </w:pPr>
+            <w:r>
+              <w:rPr>
+                <w:rtl w:val="0"/>
+              </w:rPr>
+              <w:t xml:space="preserve">server.ssl.key-store-type=PKCS12</w:t>
+            </w:r>
+          </w:p>
+          <w:p>
+            <w:pPr>
+              <w:keepNext w:val="0"/>
+              <w:keepLines w:val="0"/>
+              <w:widowControl w:val="0"/>
+              <w:pBdr>
+                <w:top w:space="0" w:sz="0" w:val="nil"/>
+                <w:left w:space="0" w:sz="0" w:val="nil"/>
+                <w:bottom w:space="0" w:sz="0" w:val="nil"/>
+                <w:right w:space="0" w:sz="0" w:val="nil"/>
+                <w:between w:space="0" w:sz="0" w:val="nil"/>
+              </w:pBdr>
+              <w:shd w:fill="auto" w:val="clear"/>
+              <w:spacing w:after="0" w:before="0" w:line="240" w:lineRule="auto"/>
+              <w:ind w:left="0" w:right="0" w:firstLine="0"/>
+              <w:jc w:val="left"/>
+              <w:rPr/>
+            </w:pPr>
+            <w:r>
+              <w:rPr>
+                <w:rtl w:val="0"/>
+              </w:rPr>
+              <w:t xml:space="preserve">server.ssl.key-store=keystoreLWJ.pkcs12</w:t>
+            </w:r>
+          </w:p>
+          <w:p>
+            <w:pPr>
+              <w:keepNext w:val="0"/>
+              <w:keepLines w:val="0"/>
+              <w:widowControl w:val="0"/>
+              <w:pBdr>
+                <w:top w:space="0" w:sz="0" w:val="nil"/>
+                <w:left w:space="0" w:sz="0" w:val="nil"/>
+                <w:bottom w:space="0" w:sz="0" w:val="nil"/>
+                <w:right w:space="0" w:sz="0" w:val="nil"/>
+                <w:between w:space="0" w:sz="0" w:val="nil"/>
+              </w:pBdr>
+              <w:shd w:fill="auto" w:val="clear"/>
+              <w:spacing w:after="0" w:before="0" w:line="240" w:lineRule="auto"/>
+              <w:ind w:left="0" w:right="0" w:firstLine="0"/>
+              <w:jc w:val="left"/>
+              <w:rPr/>
+            </w:pPr>
+            <w:r>
+              <w:rPr>
+                <w:rtl w:val="0"/>
+              </w:rPr>
+              <w:t xml:space="preserve">server.ssl.key-store-password=keystoreLWJ</w:t>
+            </w:r>
+          </w:p>
+          <w:p>
+            <w:pPr>
+              <w:keepNext w:val="0"/>
+              <w:keepLines w:val="0"/>
+              <w:widowControl w:val="0"/>
+              <w:pBdr>
+                <w:top w:space="0" w:sz="0" w:val="nil"/>
+                <w:left w:space="0" w:sz="0" w:val="nil"/>
+                <w:bottom w:space="0" w:sz="0" w:val="nil"/>
+                <w:right w:space="0" w:sz="0" w:val="nil"/>
+                <w:between w:space="0" w:sz="0" w:val="nil"/>
+              </w:pBdr>
+              <w:shd w:fill="auto" w:val="clear"/>
+              <w:spacing w:after="0" w:before="0" w:line="240" w:lineRule="auto"/>
+              <w:ind w:left="0" w:right="0" w:firstLine="0"/>
+              <w:jc w:val="left"/>
+              <w:rPr/>
+            </w:pPr>
+            <w:r>
+              <w:rPr>
+                <w:rtl w:val="0"/>
+              </w:rPr>
+              <w:t xml:space="preserve">server.ssl.trust-store=trustLWJ.pkcs12</w:t>
+            </w:r>
+          </w:p>
+          <w:p>
+            <w:pPr>
+              <w:keepNext w:val="0"/>
+              <w:keepLines w:val="0"/>
+              <w:widowControl w:val="0"/>
+              <w:pBdr>
+                <w:top w:space="0" w:sz="0" w:val="nil"/>
+                <w:left w:space="0" w:sz="0" w:val="nil"/>
+                <w:bottom w:space="0" w:sz="0" w:val="nil"/>
+                <w:right w:space="0" w:sz="0" w:val="nil"/>
+                <w:between w:space="0" w:sz="0" w:val="nil"/>
+              </w:pBdr>
+              <w:shd w:fill="auto" w:val="clear"/>
+              <w:spacing w:after="0" w:before="0" w:line="240" w:lineRule="auto"/>
+              <w:ind w:left="0" w:right="0" w:firstLine="0"/>
+              <w:jc w:val="left"/>
+              <w:rPr/>
+            </w:pPr>
+            <w:r>
+              <w:rPr>
+                <w:rtl w:val="0"/>
+              </w:rPr>
+              <w:t xml:space="preserve">server.ssl.trust-store-password=trustLWJ</w:t>
+            </w:r>
+          </w:p>
+        </w:tc>
+      </w:tr>
+    </w:tbl>
+    <w:p>
+      <w:pPr>
+        <w:ind w:left="720" w:firstLine="0"/>
+        <w:rPr/>
+      </w:pPr>
+      <w:r>
+        <w:rPr>
+          <w:rtl w:val="0"/>
+        </w:rPr>
+      </w:r>
+    </w:p>
+    <w:p>
+      <w:pPr>
+        <w:numPr>
+          <w:ilvl w:val="0"/>
+          <w:numId w:val="8"/>
+        </w:numPr>
+        <w:ind w:left="720" w:hanging="360"/>
+        <w:rPr>
+          <w:u w:val="none"/>
+        </w:rPr>
+      </w:pPr>
+      <w:r>
+        <w:rPr>
+          <w:rFonts w:ascii="Arial Unicode MS" w:cs="Arial Unicode MS" w:eastAsia="Arial Unicode MS" w:hAnsi="Arial Unicode MS"/>
+          <w:rtl w:val="0"/>
+        </w:rPr>
+        <w:t xml:space="preserve">실제 폴더에 추가</w:t>
+      </w:r>
+    </w:p>
+    <w:p>
+      <w:pPr>
+        <w:ind w:left="720" w:firstLine="0"/>
+        <w:rPr/>
+      </w:pPr>
+      <w:r>
+        <w:rPr/>
+        <w:drawing>
+          <wp:inline distB="114300" distT="114300" distL="114300" distR="114300">
+            <wp:extent cx="5731200" cy="3149600"/>
+            <wp:effectExtent b="0" l="0" r="0" t="0"/>
+            <wp:docPr id="17" name="image18.png"/>
+            <a:graphic>
+              <a:graphicData uri="http://schemas.openxmlformats.org/drawingml/2006/picture">
+                <pic:pic>
+                  <pic:nvPicPr>
+                    <pic:cNvPr id="0" name="image18.png"/>
+                    <pic:cNvPicPr preferRelativeResize="0"/>
+                  </pic:nvPicPr>
+                  <pic:blipFill>
+                    <a:blip r:embed="rId32"/>
+                    <a:srcRect b="0" l="0" r="0" t="0"/>
+                    <a:stretch>
+                      <a:fillRect/>
+                    </a:stretch>
+                  </pic:blipFill>
+                  <pic:spPr>
+                    <a:xfrm>
+                      <a:off x="0" y="0"/>
+                      <a:ext cx="5731200" cy="3149600"/>
+                    </a:xfrm>
+                    <a:prstGeom prst="rect"/>
+                    <a:ln/>
+                  </pic:spPr>
+                </pic:pic>
+              </a:graphicData>
+            </a:graphic>
+          </wp:inline>
+        </w:drawing>
+      </w:r>
+      <w:r>
+        <w:rPr>
+          <w:rtl w:val="0"/>
+        </w:rPr>
+      </w:r>
+    </w:p>
+    <w:p>
+      <w:pPr>
+        <w:numPr>
+          <w:ilvl w:val="0"/>
+          <w:numId w:val="8"/>
+        </w:numPr>
+        <w:ind w:left="720" w:hanging="360"/>
+        <w:rPr>
+          <w:u w:val="none"/>
+        </w:rPr>
+      </w:pPr>
+      <w:r>
+        <w:rPr>
+          <w:rFonts w:ascii="Arial Unicode MS" w:cs="Arial Unicode MS" w:eastAsia="Arial Unicode MS" w:hAnsi="Arial Unicode MS"/>
+          <w:rtl w:val="0"/>
+        </w:rPr>
+        <w:t xml:space="preserve">https로 접속 확인</w:t>
+      </w:r>
+    </w:p>
+    <w:p>
+      <w:pPr>
+        <w:ind w:left="720" w:firstLine="0"/>
+        <w:rPr/>
+      </w:pPr>
+      <w:r>
+        <w:rPr/>
+        <w:drawing>
+          <wp:inline distB="114300" distT="114300" distL="114300" distR="114300">
+            <wp:extent cx="5731200" cy="3098800"/>
+            <wp:effectExtent b="0" l="0" r="0" t="0"/>
+            <wp:docPr id="7" name="image8.png"/>
+            <a:graphic>
+              <a:graphicData uri="http://schemas.openxmlformats.org/drawingml/2006/picture">
+                <pic:pic>
+                  <pic:nvPicPr>
+                    <pic:cNvPr id="0" name="image8.png"/>
+                    <pic:cNvPicPr preferRelativeResize="0"/>
+                  </pic:nvPicPr>
+                  <pic:blipFill>
+                    <a:blip r:embed="rId33"/>
+                    <a:srcRect b="0" l="0" r="0" t="0"/>
+                    <a:stretch>
+                      <a:fillRect/>
+                    </a:stretch>
+                  </pic:blipFill>
+                  <pic:spPr>
+                    <a:xfrm>
+                      <a:off x="0" y="0"/>
+                      <a:ext cx="5731200" cy="3098800"/>
+                    </a:xfrm>
+                    <a:prstGeom prst="rect"/>
+                    <a:ln/>
+                  </pic:spPr>
+                </pic:pic>
+              </a:graphicData>
+            </a:graphic>
+          </wp:inline>
+        </w:drawing>
+      </w:r>
+      <w:r>
+        <w:rPr>
+          <w:rtl w:val="0"/>
+        </w:rPr>
+      </w:r>
+    </w:p>
+    <w:p>
+      <w:pPr>
+        <w:numPr>
+          <w:ilvl w:val="0"/>
+          <w:numId w:val="8"/>
         </w:numPr>
         <w:ind w:left="720" w:hanging="360"/>
         <w:rPr>
@@ -8219,6 +9561,116 @@
   <w:abstractNum w:abstractNumId="5">
     <w:lvl w:ilvl="0">
       <w:start w:val="1"/>
+      <w:numFmt w:val="lowerLetter"/>
+      <w:lvlText w:val="%1."/>
+      <w:lvlJc w:val="left"/>
+      <w:pPr>
+        <w:ind w:left="1440" w:hanging="360"/>
+      </w:pPr>
+      <w:rPr>
+        <w:u w:val="none"/>
+      </w:rPr>
+    </w:lvl>
+    <w:lvl w:ilvl="1">
+      <w:start w:val="1"/>
+      <w:numFmt w:val="lowerRoman"/>
+      <w:lvlText w:val="%2."/>
+      <w:lvlJc w:val="right"/>
+      <w:pPr>
+        <w:ind w:left="2160" w:hanging="360"/>
+      </w:pPr>
+      <w:rPr>
+        <w:u w:val="none"/>
+      </w:rPr>
+    </w:lvl>
+    <w:lvl w:ilvl="2">
+      <w:start w:val="1"/>
+      <w:numFmt w:val="decimal"/>
+      <w:lvlText w:val="%3."/>
+      <w:lvlJc w:val="left"/>
+      <w:pPr>
+        <w:ind w:left="2880" w:hanging="360"/>
+      </w:pPr>
+      <w:rPr>
+        <w:u w:val="none"/>
+      </w:rPr>
+    </w:lvl>
+    <w:lvl w:ilvl="3">
+      <w:start w:val="1"/>
+      <w:numFmt w:val="lowerLetter"/>
+      <w:lvlText w:val="%4."/>
+      <w:lvlJc w:val="left"/>
+      <w:pPr>
+        <w:ind w:left="3600" w:hanging="360"/>
+      </w:pPr>
+      <w:rPr>
+        <w:u w:val="none"/>
+      </w:rPr>
+    </w:lvl>
+    <w:lvl w:ilvl="4">
+      <w:start w:val="1"/>
+      <w:numFmt w:val="lowerRoman"/>
+      <w:lvlText w:val="%5."/>
+      <w:lvlJc w:val="right"/>
+      <w:pPr>
+        <w:ind w:left="4320" w:hanging="360"/>
+      </w:pPr>
+      <w:rPr>
+        <w:u w:val="none"/>
+      </w:rPr>
+    </w:lvl>
+    <w:lvl w:ilvl="5">
+      <w:start w:val="1"/>
+      <w:numFmt w:val="decimal"/>
+      <w:lvlText w:val="%6."/>
+      <w:lvlJc w:val="left"/>
+      <w:pPr>
+        <w:ind w:left="5040" w:hanging="360"/>
+      </w:pPr>
+      <w:rPr>
+        <w:u w:val="none"/>
+      </w:rPr>
+    </w:lvl>
+    <w:lvl w:ilvl="6">
+      <w:start w:val="1"/>
+      <w:numFmt w:val="lowerLetter"/>
+      <w:lvlText w:val="%7."/>
+      <w:lvlJc w:val="left"/>
+      <w:pPr>
+        <w:ind w:left="5760" w:hanging="360"/>
+      </w:pPr>
+      <w:rPr>
+        <w:u w:val="none"/>
+      </w:rPr>
+    </w:lvl>
+    <w:lvl w:ilvl="7">
+      <w:start w:val="1"/>
+      <w:numFmt w:val="lowerRoman"/>
+      <w:lvlText w:val="%8."/>
+      <w:lvlJc w:val="right"/>
+      <w:pPr>
+        <w:ind w:left="6480" w:hanging="360"/>
+      </w:pPr>
+      <w:rPr>
+        <w:u w:val="none"/>
+      </w:rPr>
+    </w:lvl>
+    <w:lvl w:ilvl="8">
+      <w:start w:val="1"/>
+      <w:numFmt w:val="decimal"/>
+      <w:lvlText w:val="%9."/>
+      <w:lvlJc w:val="left"/>
+      <w:pPr>
+        <w:ind w:left="7200" w:hanging="360"/>
+      </w:pPr>
+      <w:rPr>
+        <w:u w:val="none"/>
+      </w:rPr>
+    </w:lvl>
+  </w:abstractNum>
+  <w:abstractNum w:abstractNumId="6">
+    <w:lvl w:ilvl="0">
+      <w:start w:val="1"/>
       <w:numFmt w:val="decimal"/>
       <w:lvlText w:val="%1."/>
       <w:lvlJc w:val="left"/>
@@ -8326,7 +9778,447 @@
       </w:rPr>
     </w:lvl>
   </w:abstractNum>
-  <w:abstractNum w:abstractNumId="6">
+  <w:abstractNum w:abstractNumId="7">
+    <w:lvl w:ilvl="0">
+      <w:start w:val="1"/>
+      <w:numFmt w:val="decimal"/>
+      <w:lvlText w:val="%1."/>
+      <w:lvlJc w:val="left"/>
+      <w:pPr>
+        <w:ind w:left="720" w:hanging="360"/>
+      </w:pPr>
+      <w:rPr>
+        <w:u w:val="none"/>
+      </w:rPr>
+    </w:lvl>
+    <w:lvl w:ilvl="1">
+      <w:start w:val="1"/>
+      <w:numFmt w:val="lowerLetter"/>
+      <w:lvlText w:val="%2."/>
+      <w:lvlJc w:val="left"/>
+      <w:pPr>
+        <w:ind w:left="1440" w:hanging="360"/>
+      </w:pPr>
+      <w:rPr>
+        <w:u w:val="none"/>
+      </w:rPr>
+    </w:lvl>
+    <w:lvl w:ilvl="2">
+      <w:start w:val="1"/>
+      <w:numFmt w:val="lowerRoman"/>
+      <w:lvlText w:val="%3."/>
+      <w:lvlJc w:val="right"/>
+      <w:pPr>
+        <w:ind w:left="2160" w:hanging="360"/>
+      </w:pPr>
+      <w:rPr>
+        <w:u w:val="none"/>
+      </w:rPr>
+    </w:lvl>
+    <w:lvl w:ilvl="3">
+      <w:start w:val="1"/>
+      <w:numFmt w:val="decimal"/>
+      <w:lvlText w:val="%4."/>
+      <w:lvlJc w:val="left"/>
+      <w:pPr>
+        <w:ind w:left="2880" w:hanging="360"/>
+      </w:pPr>
+      <w:rPr>
+        <w:u w:val="none"/>
+      </w:rPr>
+    </w:lvl>
+    <w:lvl w:ilvl="4">
+      <w:start w:val="1"/>
+      <w:numFmt w:val="lowerLetter"/>
+      <w:lvlText w:val="%5."/>
+      <w:lvlJc w:val="left"/>
+      <w:pPr>
+        <w:ind w:left="3600" w:hanging="360"/>
+      </w:pPr>
+      <w:rPr>
+        <w:u w:val="none"/>
+      </w:rPr>
+    </w:lvl>
+    <w:lvl w:ilvl="5">
+      <w:start w:val="1"/>
+      <w:numFmt w:val="lowerRoman"/>
+      <w:lvlText w:val="%6."/>
+      <w:lvlJc w:val="right"/>
+      <w:pPr>
+        <w:ind w:left="4320" w:hanging="360"/>
+      </w:pPr>
+      <w:rPr>
+        <w:u w:val="none"/>
+      </w:rPr>
+    </w:lvl>
+    <w:lvl w:ilvl="6">
+      <w:start w:val="1"/>
+      <w:numFmt w:val="decimal"/>
+      <w:lvlText w:val="%7."/>
+      <w:lvlJc w:val="left"/>
+      <w:pPr>
+        <w:ind w:left="5040" w:hanging="360"/>
+      </w:pPr>
+      <w:rPr>
+        <w:u w:val="none"/>
+      </w:rPr>
+    </w:lvl>
+    <w:lvl w:ilvl="7">
+      <w:start w:val="1"/>
+      <w:numFmt w:val="lowerLetter"/>
+      <w:lvlText w:val="%8."/>
+      <w:lvlJc w:val="left"/>
+      <w:pPr>
+        <w:ind w:left="5760" w:hanging="360"/>
+      </w:pPr>
+      <w:rPr>
+        <w:u w:val="none"/>
+      </w:rPr>
+    </w:lvl>
+    <w:lvl w:ilvl="8">
+      <w:start w:val="1"/>
+      <w:numFmt w:val="lowerRoman"/>
+      <w:lvlText w:val="%9."/>
+      <w:lvlJc w:val="right"/>
+      <w:pPr>
+        <w:ind w:left="6480" w:hanging="360"/>
+      </w:pPr>
+      <w:rPr>
+        <w:u w:val="none"/>
+      </w:rPr>
+    </w:lvl>
+  </w:abstractNum>
+  <w:abstractNum w:abstractNumId="8">
+    <w:lvl w:ilvl="0">
+      <w:start w:val="1"/>
+      <w:numFmt w:val="decimal"/>
+      <w:lvlText w:val="%1."/>
+      <w:lvlJc w:val="left"/>
+      <w:pPr>
+        <w:ind w:left="720" w:hanging="360"/>
+      </w:pPr>
+      <w:rPr>
+        <w:u w:val="none"/>
+      </w:rPr>
+    </w:lvl>
+    <w:lvl w:ilvl="1">
+      <w:start w:val="1"/>
+      <w:numFmt w:val="lowerLetter"/>
+      <w:lvlText w:val="%2."/>
+      <w:lvlJc w:val="left"/>
+      <w:pPr>
+        <w:ind w:left="1440" w:hanging="360"/>
+      </w:pPr>
+      <w:rPr>
+        <w:u w:val="none"/>
+      </w:rPr>
+    </w:lvl>
+    <w:lvl w:ilvl="2">
+      <w:start w:val="1"/>
+      <w:numFmt w:val="lowerRoman"/>
+      <w:lvlText w:val="%3."/>
+      <w:lvlJc w:val="right"/>
+      <w:pPr>
+        <w:ind w:left="2160" w:hanging="360"/>
+      </w:pPr>
+      <w:rPr>
+        <w:u w:val="none"/>
+      </w:rPr>
+    </w:lvl>
+    <w:lvl w:ilvl="3">
+      <w:start w:val="1"/>
+      <w:numFmt w:val="decimal"/>
+      <w:lvlText w:val="%4."/>
+      <w:lvlJc w:val="left"/>
+      <w:pPr>
+        <w:ind w:left="2880" w:hanging="360"/>
+      </w:pPr>
+      <w:rPr>
+        <w:u w:val="none"/>
+      </w:rPr>
+    </w:lvl>
+    <w:lvl w:ilvl="4">
+      <w:start w:val="1"/>
+      <w:numFmt w:val="lowerLetter"/>
+      <w:lvlText w:val="%5."/>
+      <w:lvlJc w:val="left"/>
+      <w:pPr>
+        <w:ind w:left="3600" w:hanging="360"/>
+      </w:pPr>
+      <w:rPr>
+        <w:u w:val="none"/>
+      </w:rPr>
+    </w:lvl>
+    <w:lvl w:ilvl="5">
+      <w:start w:val="1"/>
+      <w:numFmt w:val="lowerRoman"/>
+      <w:lvlText w:val="%6."/>
+      <w:lvlJc w:val="right"/>
+      <w:pPr>
+        <w:ind w:left="4320" w:hanging="360"/>
+      </w:pPr>
+      <w:rPr>
+        <w:u w:val="none"/>
+      </w:rPr>
+    </w:lvl>
+    <w:lvl w:ilvl="6">
+      <w:start w:val="1"/>
+      <w:numFmt w:val="decimal"/>
+      <w:lvlText w:val="%7."/>
+      <w:lvlJc w:val="left"/>
+      <w:pPr>
+        <w:ind w:left="5040" w:hanging="360"/>
+      </w:pPr>
+      <w:rPr>
+        <w:u w:val="none"/>
+      </w:rPr>
+    </w:lvl>
+    <w:lvl w:ilvl="7">
+      <w:start w:val="1"/>
+      <w:numFmt w:val="lowerLetter"/>
+      <w:lvlText w:val="%8."/>
+      <w:lvlJc w:val="left"/>
+      <w:pPr>
+        <w:ind w:left="5760" w:hanging="360"/>
+      </w:pPr>
+      <w:rPr>
+        <w:u w:val="none"/>
+      </w:rPr>
+    </w:lvl>
+    <w:lvl w:ilvl="8">
+      <w:start w:val="1"/>
+      <w:numFmt w:val="lowerRoman"/>
+      <w:lvlText w:val="%9."/>
+      <w:lvlJc w:val="right"/>
+      <w:pPr>
+        <w:ind w:left="6480" w:hanging="360"/>
+      </w:pPr>
+      <w:rPr>
+        <w:u w:val="none"/>
+      </w:rPr>
+    </w:lvl>
+  </w:abstractNum>
+  <w:abstractNum w:abstractNumId="9">
+    <w:lvl w:ilvl="0">
+      <w:start w:val="1"/>
+      <w:numFmt w:val="decimal"/>
+      <w:lvlText w:val="%1."/>
+      <w:lvlJc w:val="left"/>
+      <w:pPr>
+        <w:ind w:left="720" w:hanging="360"/>
+      </w:pPr>
+      <w:rPr>
+        <w:u w:val="none"/>
+      </w:rPr>
+    </w:lvl>
+    <w:lvl w:ilvl="1">
+      <w:start w:val="1"/>
+      <w:numFmt w:val="lowerLetter"/>
+      <w:lvlText w:val="%2."/>
+      <w:lvlJc w:val="left"/>
+      <w:pPr>
+        <w:ind w:left="1440" w:hanging="360"/>
+      </w:pPr>
+      <w:rPr>
+        <w:u w:val="none"/>
+      </w:rPr>
+    </w:lvl>
+    <w:lvl w:ilvl="2">
+      <w:start w:val="1"/>
+      <w:numFmt w:val="lowerRoman"/>
+      <w:lvlText w:val="%3."/>
+      <w:lvlJc w:val="right"/>
+      <w:pPr>
+        <w:ind w:left="2160" w:hanging="360"/>
+      </w:pPr>
+      <w:rPr>
+        <w:u w:val="none"/>
+      </w:rPr>
+    </w:lvl>
+    <w:lvl w:ilvl="3">
+      <w:start w:val="1"/>
+      <w:numFmt w:val="decimal"/>
+      <w:lvlText w:val="%4."/>
+      <w:lvlJc w:val="left"/>
+      <w:pPr>
+        <w:ind w:left="2880" w:hanging="360"/>
+      </w:pPr>
+      <w:rPr>
+        <w:u w:val="none"/>
+      </w:rPr>
+    </w:lvl>
+    <w:lvl w:ilvl="4">
+      <w:start w:val="1"/>
+      <w:numFmt w:val="lowerLetter"/>
+      <w:lvlText w:val="%5."/>
+      <w:lvlJc w:val="left"/>
+      <w:pPr>
+        <w:ind w:left="3600" w:hanging="360"/>
+      </w:pPr>
+      <w:rPr>
+        <w:u w:val="none"/>
+      </w:rPr>
+    </w:lvl>
+    <w:lvl w:ilvl="5">
+      <w:start w:val="1"/>
+      <w:numFmt w:val="lowerRoman"/>
+      <w:lvlText w:val="%6."/>
+      <w:lvlJc w:val="right"/>
+      <w:pPr>
+        <w:ind w:left="4320" w:hanging="360"/>
+      </w:pPr>
+      <w:rPr>
+        <w:u w:val="none"/>
+      </w:rPr>
+    </w:lvl>
+    <w:lvl w:ilvl="6">
+      <w:start w:val="1"/>
+      <w:numFmt w:val="decimal"/>
+      <w:lvlText w:val="%7."/>
+      <w:lvlJc w:val="left"/>
+      <w:pPr>
+        <w:ind w:left="5040" w:hanging="360"/>
+      </w:pPr>
+      <w:rPr>
+        <w:u w:val="none"/>
+      </w:rPr>
+    </w:lvl>
+    <w:lvl w:ilvl="7">
+      <w:start w:val="1"/>
+      <w:numFmt w:val="lowerLetter"/>
+      <w:lvlText w:val="%8."/>
+      <w:lvlJc w:val="left"/>
+      <w:pPr>
+        <w:ind w:left="5760" w:hanging="360"/>
+      </w:pPr>
+      <w:rPr>
+        <w:u w:val="none"/>
+      </w:rPr>
+    </w:lvl>
+    <w:lvl w:ilvl="8">
+      <w:start w:val="1"/>
+      <w:numFmt w:val="lowerRoman"/>
+      <w:lvlText w:val="%9."/>
+      <w:lvlJc w:val="right"/>
+      <w:pPr>
+        <w:ind w:left="6480" w:hanging="360"/>
+      </w:pPr>
+      <w:rPr>
+        <w:u w:val="none"/>
+      </w:rPr>
+    </w:lvl>
+  </w:abstractNum>
+  <w:abstractNum w:abstractNumId="10">
+    <w:lvl w:ilvl="0">
+      <w:start w:val="1"/>
+      <w:numFmt w:val="decimal"/>
+      <w:lvlText w:val="%1."/>
+      <w:lvlJc w:val="left"/>
+      <w:pPr>
+        <w:ind w:left="720" w:hanging="360"/>
+      </w:pPr>
+      <w:rPr>
+        <w:u w:val="none"/>
+      </w:rPr>
+    </w:lvl>
+    <w:lvl w:ilvl="1">
+      <w:start w:val="1"/>
+      <w:numFmt w:val="lowerLetter"/>
+      <w:lvlText w:val="%2."/>
+      <w:lvlJc w:val="left"/>
+      <w:pPr>
+        <w:ind w:left="1440" w:hanging="360"/>
+      </w:pPr>
+      <w:rPr>
+        <w:u w:val="none"/>
+      </w:rPr>
+    </w:lvl>
+    <w:lvl w:ilvl="2">
+      <w:start w:val="1"/>
+      <w:numFmt w:val="lowerRoman"/>
+      <w:lvlText w:val="%3."/>
+      <w:lvlJc w:val="right"/>
+      <w:pPr>
+        <w:ind w:left="2160" w:hanging="360"/>
+      </w:pPr>
+      <w:rPr>
+        <w:u w:val="none"/>
+      </w:rPr>
+    </w:lvl>
+    <w:lvl w:ilvl="3">
+      <w:start w:val="1"/>
+      <w:numFmt w:val="decimal"/>
+      <w:lvlText w:val="%4."/>
+      <w:lvlJc w:val="left"/>
+      <w:pPr>
+        <w:ind w:left="2880" w:hanging="360"/>
+      </w:pPr>
+      <w:rPr>
+        <w:u w:val="none"/>
+      </w:rPr>
+    </w:lvl>
+    <w:lvl w:ilvl="4">
+      <w:start w:val="1"/>
+      <w:numFmt w:val="lowerLetter"/>
+      <w:lvlText w:val="%5."/>
+      <w:lvlJc w:val="left"/>
+      <w:pPr>
+        <w:ind w:left="3600" w:hanging="360"/>
+      </w:pPr>
+      <w:rPr>
+        <w:u w:val="none"/>
+      </w:rPr>
+    </w:lvl>
+    <w:lvl w:ilvl="5">
+      <w:start w:val="1"/>
+      <w:numFmt w:val="lowerRoman"/>
+      <w:lvlText w:val="%6."/>
+      <w:lvlJc w:val="right"/>
+      <w:pPr>
+        <w:ind w:left="4320" w:hanging="360"/>
+      </w:pPr>
+      <w:rPr>
+        <w:u w:val="none"/>
+      </w:rPr>
+    </w:lvl>
+    <w:lvl w:ilvl="6">
+      <w:start w:val="1"/>
+      <w:numFmt w:val="decimal"/>
+      <w:lvlText w:val="%7."/>
+      <w:lvlJc w:val="left"/>
+      <w:pPr>
+        <w:ind w:left="5040" w:hanging="360"/>
+      </w:pPr>
+      <w:rPr>
+        <w:u w:val="none"/>
+      </w:rPr>
+    </w:lvl>
+    <w:lvl w:ilvl="7">
+      <w:start w:val="1"/>
+      <w:numFmt w:val="lowerLetter"/>
+      <w:lvlText w:val="%8."/>
+      <w:lvlJc w:val="left"/>
+      <w:pPr>
+        <w:ind w:left="5760" w:hanging="360"/>
+      </w:pPr>
+      <w:rPr>
+        <w:u w:val="none"/>
+      </w:rPr>
+    </w:lvl>
+    <w:lvl w:ilvl="8">
+      <w:start w:val="1"/>
+      <w:numFmt w:val="lowerRoman"/>
+      <w:lvlText w:val="%9."/>
+      <w:lvlJc w:val="right"/>
+      <w:pPr>
+        <w:ind w:left="6480" w:hanging="360"/>
+      </w:pPr>
+      <w:rPr>
+        <w:u w:val="none"/>
+      </w:rPr>
+    </w:lvl>
+  </w:abstractNum>
+  <w:abstractNum w:abstractNumId="11">
     <w:lvl w:ilvl="0">
       <w:start w:val="1"/>
       <w:numFmt w:val="lowerLetter"/>
@@ -8436,117 +10328,7 @@
       </w:rPr>
     </w:lvl>
   </w:abstractNum>
-  <w:abstractNum w:abstractNumId="7">
-    <w:lvl w:ilvl="0">
-      <w:start w:val="1"/>
-      <w:numFmt w:val="decimal"/>
-      <w:lvlText w:val="%1."/>
-      <w:lvlJc w:val="left"/>
-      <w:pPr>
-        <w:ind w:left="720" w:hanging="360"/>
-      </w:pPr>
-      <w:rPr>
-        <w:u w:val="none"/>
-      </w:rPr>
-    </w:lvl>
-    <w:lvl w:ilvl="1">
-      <w:start w:val="1"/>
-      <w:numFmt w:val="lowerLetter"/>
-      <w:lvlText w:val="%2."/>
-      <w:lvlJc w:val="left"/>
-      <w:pPr>
-        <w:ind w:left="1440" w:hanging="360"/>
-      </w:pPr>
-      <w:rPr>
-        <w:u w:val="none"/>
-      </w:rPr>
-    </w:lvl>
-    <w:lvl w:ilvl="2">
-      <w:start w:val="1"/>
-      <w:numFmt w:val="lowerRoman"/>
-      <w:lvlText w:val="%3."/>
-      <w:lvlJc w:val="right"/>
-      <w:pPr>
-        <w:ind w:left="2160" w:hanging="360"/>
-      </w:pPr>
-      <w:rPr>
-        <w:u w:val="none"/>
-      </w:rPr>
-    </w:lvl>
-    <w:lvl w:ilvl="3">
-      <w:start w:val="1"/>
-      <w:numFmt w:val="decimal"/>
-      <w:lvlText w:val="%4."/>
-      <w:lvlJc w:val="left"/>
-      <w:pPr>
-        <w:ind w:left="2880" w:hanging="360"/>
-      </w:pPr>
-      <w:rPr>
-        <w:u w:val="none"/>
-      </w:rPr>
-    </w:lvl>
-    <w:lvl w:ilvl="4">
-      <w:start w:val="1"/>
-      <w:numFmt w:val="lowerLetter"/>
-      <w:lvlText w:val="%5."/>
-      <w:lvlJc w:val="left"/>
-      <w:pPr>
-        <w:ind w:left="3600" w:hanging="360"/>
-      </w:pPr>
-      <w:rPr>
-        <w:u w:val="none"/>
-      </w:rPr>
-    </w:lvl>
-    <w:lvl w:ilvl="5">
-      <w:start w:val="1"/>
-      <w:numFmt w:val="lowerRoman"/>
-      <w:lvlText w:val="%6."/>
-      <w:lvlJc w:val="right"/>
-      <w:pPr>
-        <w:ind w:left="4320" w:hanging="360"/>
-      </w:pPr>
-      <w:rPr>
-        <w:u w:val="none"/>
-      </w:rPr>
-    </w:lvl>
-    <w:lvl w:ilvl="6">
-      <w:start w:val="1"/>
-      <w:numFmt w:val="decimal"/>
-      <w:lvlText w:val="%7."/>
-      <w:lvlJc w:val="left"/>
-      <w:pPr>
-        <w:ind w:left="5040" w:hanging="360"/>
-      </w:pPr>
-      <w:rPr>
-        <w:u w:val="none"/>
-      </w:rPr>
-    </w:lvl>
-    <w:lvl w:ilvl="7">
-      <w:start w:val="1"/>
-      <w:numFmt w:val="lowerLetter"/>
-      <w:lvlText w:val="%8."/>
-      <w:lvlJc w:val="left"/>
-      <w:pPr>
-        <w:ind w:left="5760" w:hanging="360"/>
-      </w:pPr>
-      <w:rPr>
-        <w:u w:val="none"/>
-      </w:rPr>
-    </w:lvl>
-    <w:lvl w:ilvl="8">
-      <w:start w:val="1"/>
-      <w:numFmt w:val="lowerRoman"/>
-      <w:lvlText w:val="%9."/>
-      <w:lvlJc w:val="right"/>
-      <w:pPr>
-        <w:ind w:left="6480" w:hanging="360"/>
-      </w:pPr>
-      <w:rPr>
-        <w:u w:val="none"/>
-      </w:rPr>
-    </w:lvl>
-  </w:abstractNum>
-  <w:abstractNum w:abstractNumId="8">
+  <w:abstractNum w:abstractNumId="12">
     <w:lvl w:ilvl="0">
       <w:start w:val="1"/>
       <w:numFmt w:val="lowerLetter"/>
@@ -8656,227 +10438,7 @@
       </w:rPr>
     </w:lvl>
   </w:abstractNum>
-  <w:abstractNum w:abstractNumId="9">
-    <w:lvl w:ilvl="0">
-      <w:start w:val="1"/>
-      <w:numFmt w:val="lowerLetter"/>
-      <w:lvlText w:val="%1."/>
-      <w:lvlJc w:val="left"/>
-      <w:pPr>
-        <w:ind w:left="1440" w:hanging="360"/>
-      </w:pPr>
-      <w:rPr>
-        <w:u w:val="none"/>
-      </w:rPr>
-    </w:lvl>
-    <w:lvl w:ilvl="1">
-      <w:start w:val="1"/>
-      <w:numFmt w:val="lowerRoman"/>
-      <w:lvlText w:val="%2."/>
-      <w:lvlJc w:val="right"/>
-      <w:pPr>
-        <w:ind w:left="2160" w:hanging="360"/>
-      </w:pPr>
-      <w:rPr>
-        <w:u w:val="none"/>
-      </w:rPr>
-    </w:lvl>
-    <w:lvl w:ilvl="2">
-      <w:start w:val="1"/>
-      <w:numFmt w:val="decimal"/>
-      <w:lvlText w:val="%3."/>
-      <w:lvlJc w:val="left"/>
-      <w:pPr>
-        <w:ind w:left="2880" w:hanging="360"/>
-      </w:pPr>
-      <w:rPr>
-        <w:u w:val="none"/>
-      </w:rPr>
-    </w:lvl>
-    <w:lvl w:ilvl="3">
-      <w:start w:val="1"/>
-      <w:numFmt w:val="lowerLetter"/>
-      <w:lvlText w:val="%4."/>
-      <w:lvlJc w:val="left"/>
-      <w:pPr>
-        <w:ind w:left="3600" w:hanging="360"/>
-      </w:pPr>
-      <w:rPr>
-        <w:u w:val="none"/>
-      </w:rPr>
-    </w:lvl>
-    <w:lvl w:ilvl="4">
-      <w:start w:val="1"/>
-      <w:numFmt w:val="lowerRoman"/>
-      <w:lvlText w:val="%5."/>
-      <w:lvlJc w:val="right"/>
-      <w:pPr>
-        <w:ind w:left="4320" w:hanging="360"/>
-      </w:pPr>
-      <w:rPr>
-        <w:u w:val="none"/>
-      </w:rPr>
-    </w:lvl>
-    <w:lvl w:ilvl="5">
-      <w:start w:val="1"/>
-      <w:numFmt w:val="decimal"/>
-      <w:lvlText w:val="%6."/>
-      <w:lvlJc w:val="left"/>
-      <w:pPr>
-        <w:ind w:left="5040" w:hanging="360"/>
-      </w:pPr>
-      <w:rPr>
-        <w:u w:val="none"/>
-      </w:rPr>
-    </w:lvl>
-    <w:lvl w:ilvl="6">
-      <w:start w:val="1"/>
-      <w:numFmt w:val="lowerLetter"/>
-      <w:lvlText w:val="%7."/>
-      <w:lvlJc w:val="left"/>
-      <w:pPr>
-        <w:ind w:left="5760" w:hanging="360"/>
-      </w:pPr>
-      <w:rPr>
-        <w:u w:val="none"/>
-      </w:rPr>
-    </w:lvl>
-    <w:lvl w:ilvl="7">
-      <w:start w:val="1"/>
-      <w:numFmt w:val="lowerRoman"/>
-      <w:lvlText w:val="%8."/>
-      <w:lvlJc w:val="right"/>
-      <w:pPr>
-        <w:ind w:left="6480" w:hanging="360"/>
-      </w:pPr>
-      <w:rPr>
-        <w:u w:val="none"/>
-      </w:rPr>
-    </w:lvl>
-    <w:lvl w:ilvl="8">
-      <w:start w:val="1"/>
-      <w:numFmt w:val="decimal"/>
-      <w:lvlText w:val="%9."/>
-      <w:lvlJc w:val="left"/>
-      <w:pPr>
-        <w:ind w:left="7200" w:hanging="360"/>
-      </w:pPr>
-      <w:rPr>
-        <w:u w:val="none"/>
-      </w:rPr>
-    </w:lvl>
-  </w:abstractNum>
-  <w:abstractNum w:abstractNumId="10">
-    <w:lvl w:ilvl="0">
-      <w:start w:val="1"/>
-      <w:numFmt w:val="decimal"/>
-      <w:lvlText w:val="%1."/>
-      <w:lvlJc w:val="left"/>
-      <w:pPr>
-        <w:ind w:left="720" w:hanging="360"/>
-      </w:pPr>
-      <w:rPr>
-        <w:u w:val="none"/>
-      </w:rPr>
-    </w:lvl>
-    <w:lvl w:ilvl="1">
-      <w:start w:val="1"/>
-      <w:numFmt w:val="lowerLetter"/>
-      <w:lvlText w:val="%2."/>
-      <w:lvlJc w:val="left"/>
-      <w:pPr>
-        <w:ind w:left="1440" w:hanging="360"/>
-      </w:pPr>
-      <w:rPr>
-        <w:u w:val="none"/>
-      </w:rPr>
-    </w:lvl>
-    <w:lvl w:ilvl="2">
-      <w:start w:val="1"/>
-      <w:numFmt w:val="lowerRoman"/>
-      <w:lvlText w:val="%3."/>
-      <w:lvlJc w:val="right"/>
-      <w:pPr>
-        <w:ind w:left="2160" w:hanging="360"/>
-      </w:pPr>
-      <w:rPr>
-        <w:u w:val="none"/>
-      </w:rPr>
-    </w:lvl>
-    <w:lvl w:ilvl="3">
-      <w:start w:val="1"/>
-      <w:numFmt w:val="decimal"/>
-      <w:lvlText w:val="%4."/>
-      <w:lvlJc w:val="left"/>
-      <w:pPr>
-        <w:ind w:left="2880" w:hanging="360"/>
-      </w:pPr>
-      <w:rPr>
-        <w:u w:val="none"/>
-      </w:rPr>
-    </w:lvl>
-    <w:lvl w:ilvl="4">
-      <w:start w:val="1"/>
-      <w:numFmt w:val="lowerLetter"/>
-      <w:lvlText w:val="%5."/>
-      <w:lvlJc w:val="left"/>
-      <w:pPr>
-        <w:ind w:left="3600" w:hanging="360"/>
-      </w:pPr>
-      <w:rPr>
-        <w:u w:val="none"/>
-      </w:rPr>
-    </w:lvl>
-    <w:lvl w:ilvl="5">
-      <w:start w:val="1"/>
-      <w:numFmt w:val="lowerRoman"/>
-      <w:lvlText w:val="%6."/>
-      <w:lvlJc w:val="right"/>
-      <w:pPr>
-        <w:ind w:left="4320" w:hanging="360"/>
-      </w:pPr>
-      <w:rPr>
-        <w:u w:val="none"/>
-      </w:rPr>
-    </w:lvl>
-    <w:lvl w:ilvl="6">
-      <w:start w:val="1"/>
-      <w:numFmt w:val="decimal"/>
-      <w:lvlText w:val="%7."/>
-      <w:lvlJc w:val="left"/>
-      <w:pPr>
-        <w:ind w:left="5040" w:hanging="360"/>
-      </w:pPr>
-      <w:rPr>
-        <w:u w:val="none"/>
-      </w:rPr>
-    </w:lvl>
-    <w:lvl w:ilvl="7">
-      <w:start w:val="1"/>
-      <w:numFmt w:val="lowerLetter"/>
-      <w:lvlText w:val="%8."/>
-      <w:lvlJc w:val="left"/>
-      <w:pPr>
-        <w:ind w:left="5760" w:hanging="360"/>
-      </w:pPr>
-      <w:rPr>
-        <w:u w:val="none"/>
-      </w:rPr>
-    </w:lvl>
-    <w:lvl w:ilvl="8">
-      <w:start w:val="1"/>
-      <w:numFmt w:val="lowerRoman"/>
-      <w:lvlText w:val="%9."/>
-      <w:lvlJc w:val="right"/>
-      <w:pPr>
-        <w:ind w:left="6480" w:hanging="360"/>
-      </w:pPr>
-      <w:rPr>
-        <w:u w:val="none"/>
-      </w:rPr>
-    </w:lvl>
-  </w:abstractNum>
-  <w:abstractNum w:abstractNumId="11">
+  <w:abstractNum w:abstractNumId="13">
     <w:lvl w:ilvl="0">
       <w:start w:val="1"/>
       <w:numFmt w:val="decimal"/>
@@ -9018,6 +10580,12 @@
   </w:num>
   <w:num w:numId="11">
     <w:abstractNumId w:val="11"/>
+  </w:num>
+  <w:num w:numId="12">
+    <w:abstractNumId w:val="12"/>
+  </w:num>
+  <w:num w:numId="13">
+    <w:abstractNumId w:val="13"/>
   </w:num>
 </w:numbering>
 </file>
@@ -9246,6 +10814,32 @@
     </w:tblPr>
   </w:style>
   <w:style w:type="table" w:styleId="Table7">
+    <w:basedOn w:val="TableNormal"/>
+    <w:tblPr>
+      <w:tblStyleRowBandSize w:val="1"/>
+      <w:tblStyleColBandSize w:val="1"/>
+      <w:tblCellMar>
+        <w:top w:w="100.0" w:type="dxa"/>
+        <w:left w:w="100.0" w:type="dxa"/>
+        <w:bottom w:w="100.0" w:type="dxa"/>
+        <w:right w:w="100.0" w:type="dxa"/>
+      </w:tblCellMar>
+    </w:tblPr>
+  </w:style>
+  <w:style w:type="table" w:styleId="Table8">
+    <w:basedOn w:val="TableNormal"/>
+    <w:tblPr>
+      <w:tblStyleRowBandSize w:val="1"/>
+      <w:tblStyleColBandSize w:val="1"/>
+      <w:tblCellMar>
+        <w:top w:w="100.0" w:type="dxa"/>
+        <w:left w:w="100.0" w:type="dxa"/>
+        <w:bottom w:w="100.0" w:type="dxa"/>
+        <w:right w:w="100.0" w:type="dxa"/>
+      </w:tblCellMar>
+    </w:tblPr>
+  </w:style>
+  <w:style w:type="table" w:styleId="Table9">
     <w:basedOn w:val="TableNormal"/>
     <w:tblPr>
       <w:tblStyleRowBandSize w:val="1"/>

</xml_diff>

<commit_message>
[Study][Spring] MyProject: more update docs
</commit_message>
<xml_diff>
--- a/Spring 입문.docx
+++ b/Spring 입문.docx
@@ -186,12 +186,12 @@
           <wp:inline distB="114300" distT="114300" distL="114300" distR="114300">
             <wp:extent cx="5731200" cy="3162300"/>
             <wp:effectExtent b="0" l="0" r="0" t="0"/>
-            <wp:docPr id="19" name="image19.png"/>
+            <wp:docPr id="20" name="image9.png"/>
             <a:graphic>
               <a:graphicData uri="http://schemas.openxmlformats.org/drawingml/2006/picture">
                 <pic:pic>
                   <pic:nvPicPr>
-                    <pic:cNvPr id="0" name="image19.png"/>
+                    <pic:cNvPr id="0" name="image9.png"/>
                     <pic:cNvPicPr preferRelativeResize="0"/>
                   </pic:nvPicPr>
                   <pic:blipFill>
@@ -555,12 +555,12 @@
           <wp:inline distB="114300" distT="114300" distL="114300" distR="114300">
             <wp:extent cx="5731200" cy="927100"/>
             <wp:effectExtent b="0" l="0" r="0" t="0"/>
-            <wp:docPr id="1" name="image6.png"/>
+            <wp:docPr id="1" name="image12.png"/>
             <a:graphic>
               <a:graphicData uri="http://schemas.openxmlformats.org/drawingml/2006/picture">
                 <pic:pic>
                   <pic:nvPicPr>
-                    <pic:cNvPr id="0" name="image6.png"/>
+                    <pic:cNvPr id="0" name="image12.png"/>
                     <pic:cNvPicPr preferRelativeResize="0"/>
                   </pic:nvPicPr>
                   <pic:blipFill>
@@ -614,12 +614,12 @@
           <wp:inline distB="114300" distT="114300" distL="114300" distR="114300">
             <wp:extent cx="2714625" cy="2162175"/>
             <wp:effectExtent b="0" l="0" r="0" t="0"/>
-            <wp:docPr id="3" name="image16.png"/>
+            <wp:docPr id="3" name="image6.png"/>
             <a:graphic>
               <a:graphicData uri="http://schemas.openxmlformats.org/drawingml/2006/picture">
                 <pic:pic>
                   <pic:nvPicPr>
-                    <pic:cNvPr id="0" name="image16.png"/>
+                    <pic:cNvPr id="0" name="image6.png"/>
                     <pic:cNvPicPr preferRelativeResize="0"/>
                   </pic:nvPicPr>
                   <pic:blipFill>
@@ -1123,12 +1123,12 @@
           <wp:inline distB="114300" distT="114300" distL="114300" distR="114300">
             <wp:extent cx="3048000" cy="1666875"/>
             <wp:effectExtent b="0" l="0" r="0" t="0"/>
-            <wp:docPr id="6" name="image13.png"/>
+            <wp:docPr id="6" name="image2.png"/>
             <a:graphic>
               <a:graphicData uri="http://schemas.openxmlformats.org/drawingml/2006/picture">
                 <pic:pic>
                   <pic:nvPicPr>
-                    <pic:cNvPr id="0" name="image13.png"/>
+                    <pic:cNvPr id="0" name="image2.png"/>
                     <pic:cNvPicPr preferRelativeResize="0"/>
                   </pic:nvPicPr>
                   <pic:blipFill>
@@ -1739,12 +1739,12 @@
           <wp:inline distB="114300" distT="114300" distL="114300" distR="114300">
             <wp:extent cx="5731200" cy="3187700"/>
             <wp:effectExtent b="0" l="0" r="0" t="0"/>
-            <wp:docPr id="5" name="image9.png"/>
+            <wp:docPr id="5" name="image18.png"/>
             <a:graphic>
               <a:graphicData uri="http://schemas.openxmlformats.org/drawingml/2006/picture">
                 <pic:pic>
                   <pic:nvPicPr>
-                    <pic:cNvPr id="0" name="image9.png"/>
+                    <pic:cNvPr id="0" name="image18.png"/>
                     <pic:cNvPicPr preferRelativeResize="0"/>
                   </pic:nvPicPr>
                   <pic:blipFill>
@@ -1979,12 +1979,12 @@
           <wp:inline distB="114300" distT="114300" distL="114300" distR="114300">
             <wp:extent cx="5731200" cy="3162300"/>
             <wp:effectExtent b="0" l="0" r="0" t="0"/>
-            <wp:docPr id="4" name="image3.png"/>
+            <wp:docPr id="4" name="image17.png"/>
             <a:graphic>
               <a:graphicData uri="http://schemas.openxmlformats.org/drawingml/2006/picture">
                 <pic:pic>
                   <pic:nvPicPr>
-                    <pic:cNvPr id="0" name="image3.png"/>
+                    <pic:cNvPr id="0" name="image17.png"/>
                     <pic:cNvPicPr preferRelativeResize="0"/>
                   </pic:nvPicPr>
                   <pic:blipFill>
@@ -2101,12 +2101,12 @@
           <wp:inline distB="114300" distT="114300" distL="114300" distR="114300">
             <wp:extent cx="5731200" cy="3124200"/>
             <wp:effectExtent b="0" l="0" r="0" t="0"/>
-            <wp:docPr id="18" name="image4.png"/>
+            <wp:docPr id="19" name="image5.png"/>
             <a:graphic>
               <a:graphicData uri="http://schemas.openxmlformats.org/drawingml/2006/picture">
                 <pic:pic>
                   <pic:nvPicPr>
-                    <pic:cNvPr id="0" name="image4.png"/>
+                    <pic:cNvPr id="0" name="image5.png"/>
                     <pic:cNvPicPr preferRelativeResize="0"/>
                   </pic:nvPicPr>
                   <pic:blipFill>
@@ -3683,12 +3683,12 @@
           <wp:inline distB="114300" distT="114300" distL="114300" distR="114300">
             <wp:extent cx="5731200" cy="3035300"/>
             <wp:effectExtent b="0" l="0" r="0" t="0"/>
-            <wp:docPr id="13" name="image12.png"/>
+            <wp:docPr id="14" name="image3.png"/>
             <a:graphic>
               <a:graphicData uri="http://schemas.openxmlformats.org/drawingml/2006/picture">
                 <pic:pic>
                   <pic:nvPicPr>
-                    <pic:cNvPr id="0" name="image12.png"/>
+                    <pic:cNvPr id="0" name="image3.png"/>
                     <pic:cNvPicPr preferRelativeResize="0"/>
                   </pic:nvPicPr>
                   <pic:blipFill>
@@ -7445,12 +7445,12 @@
           <wp:inline distB="114300" distT="114300" distL="114300" distR="114300">
             <wp:extent cx="5731200" cy="3136900"/>
             <wp:effectExtent b="0" l="0" r="0" t="0"/>
-            <wp:docPr id="2" name="image10.png"/>
+            <wp:docPr id="2" name="image14.png"/>
             <a:graphic>
               <a:graphicData uri="http://schemas.openxmlformats.org/drawingml/2006/picture">
                 <pic:pic>
                   <pic:nvPicPr>
-                    <pic:cNvPr id="0" name="image10.png"/>
+                    <pic:cNvPr id="0" name="image14.png"/>
                     <pic:cNvPicPr preferRelativeResize="0"/>
                   </pic:nvPicPr>
                   <pic:blipFill>
@@ -7491,12 +7491,12 @@
           <wp:inline distB="114300" distT="114300" distL="114300" distR="114300">
             <wp:extent cx="5731200" cy="3136900"/>
             <wp:effectExtent b="0" l="0" r="0" t="0"/>
-            <wp:docPr id="10" name="image17.png"/>
+            <wp:docPr id="10" name="image15.png"/>
             <a:graphic>
               <a:graphicData uri="http://schemas.openxmlformats.org/drawingml/2006/picture">
                 <pic:pic>
                   <pic:nvPicPr>
-                    <pic:cNvPr id="0" name="image17.png"/>
+                    <pic:cNvPr id="0" name="image15.png"/>
                     <pic:cNvPicPr preferRelativeResize="0"/>
                   </pic:nvPicPr>
                   <pic:blipFill>
@@ -7632,12 +7632,12 @@
           <wp:inline distB="114300" distT="114300" distL="114300" distR="114300">
             <wp:extent cx="5731200" cy="3136900"/>
             <wp:effectExtent b="0" l="0" r="0" t="0"/>
-            <wp:docPr id="12" name="image14.png"/>
+            <wp:docPr id="13" name="image8.png"/>
             <a:graphic>
               <a:graphicData uri="http://schemas.openxmlformats.org/drawingml/2006/picture">
                 <pic:pic>
                   <pic:nvPicPr>
-                    <pic:cNvPr id="0" name="image14.png"/>
+                    <pic:cNvPr id="0" name="image8.png"/>
                     <pic:cNvPicPr preferRelativeResize="0"/>
                   </pic:nvPicPr>
                   <pic:blipFill>
@@ -8142,7 +8142,7 @@
           <wp:inline distB="114300" distT="114300" distL="114300" distR="114300">
             <wp:extent cx="5734050" cy="2215800"/>
             <wp:effectExtent b="0" l="0" r="0" t="0"/>
-            <wp:docPr id="16" name="image1.png"/>
+            <wp:docPr id="17" name="image1.png"/>
             <a:graphic>
               <a:graphicData uri="http://schemas.openxmlformats.org/drawingml/2006/picture">
                 <pic:pic>
@@ -8232,12 +8232,12 @@
           <wp:inline distB="114300" distT="114300" distL="114300" distR="114300">
             <wp:extent cx="5731200" cy="4889500"/>
             <wp:effectExtent b="0" l="0" r="0" t="0"/>
-            <wp:docPr id="15" name="image15.png"/>
+            <wp:docPr id="16" name="image10.png"/>
             <a:graphic>
               <a:graphicData uri="http://schemas.openxmlformats.org/drawingml/2006/picture">
                 <pic:pic>
                   <pic:nvPicPr>
-                    <pic:cNvPr id="0" name="image15.png"/>
+                    <pic:cNvPr id="0" name="image10.png"/>
                     <pic:cNvPicPr preferRelativeResize="0"/>
                   </pic:nvPicPr>
                   <pic:blipFill>
@@ -8335,12 +8335,12 @@
           <wp:inline distB="114300" distT="114300" distL="114300" distR="114300">
             <wp:extent cx="5731200" cy="4889500"/>
             <wp:effectExtent b="0" l="0" r="0" t="0"/>
-            <wp:docPr id="11" name="image2.png"/>
+            <wp:docPr id="11" name="image4.png"/>
             <a:graphic>
               <a:graphicData uri="http://schemas.openxmlformats.org/drawingml/2006/picture">
                 <pic:pic>
                   <pic:nvPicPr>
-                    <pic:cNvPr id="0" name="image2.png"/>
+                    <pic:cNvPr id="0" name="image4.png"/>
                     <pic:cNvPicPr preferRelativeResize="0"/>
                   </pic:nvPicPr>
                   <pic:blipFill>
@@ -8451,12 +8451,12 @@
           <wp:inline distB="114300" distT="114300" distL="114300" distR="114300">
             <wp:extent cx="5731200" cy="4889500"/>
             <wp:effectExtent b="0" l="0" r="0" t="0"/>
-            <wp:docPr id="9" name="image7.png"/>
+            <wp:docPr id="9" name="image13.png"/>
             <a:graphic>
               <a:graphicData uri="http://schemas.openxmlformats.org/drawingml/2006/picture">
                 <pic:pic>
                   <pic:nvPicPr>
-                    <pic:cNvPr id="0" name="image7.png"/>
+                    <pic:cNvPr id="0" name="image13.png"/>
                     <pic:cNvPicPr preferRelativeResize="0"/>
                   </pic:nvPicPr>
                   <pic:blipFill>
@@ -8516,12 +8516,12 @@
           <wp:inline distB="114300" distT="114300" distL="114300" distR="114300">
             <wp:extent cx="5731200" cy="1193800"/>
             <wp:effectExtent b="0" l="0" r="0" t="0"/>
-            <wp:docPr id="14" name="image5.png"/>
+            <wp:docPr id="15" name="image19.png"/>
             <a:graphic>
               <a:graphicData uri="http://schemas.openxmlformats.org/drawingml/2006/picture">
                 <pic:pic>
                   <pic:nvPicPr>
-                    <pic:cNvPr id="0" name="image5.png"/>
+                    <pic:cNvPr id="0" name="image19.png"/>
                     <pic:cNvPicPr preferRelativeResize="0"/>
                   </pic:nvPicPr>
                   <pic:blipFill>
@@ -8837,12 +8837,12 @@
           <wp:inline distB="114300" distT="114300" distL="114300" distR="114300">
             <wp:extent cx="5731200" cy="3149600"/>
             <wp:effectExtent b="0" l="0" r="0" t="0"/>
-            <wp:docPr id="17" name="image18.png"/>
+            <wp:docPr id="18" name="image7.png"/>
             <a:graphic>
               <a:graphicData uri="http://schemas.openxmlformats.org/drawingml/2006/picture">
                 <pic:pic>
                   <pic:nvPicPr>
-                    <pic:cNvPr id="0" name="image18.png"/>
+                    <pic:cNvPr id="0" name="image7.png"/>
                     <pic:cNvPicPr preferRelativeResize="0"/>
                   </pic:nvPicPr>
                   <pic:blipFill>
@@ -8902,12 +8902,12 @@
           <wp:inline distB="114300" distT="114300" distL="114300" distR="114300">
             <wp:extent cx="5731200" cy="3098800"/>
             <wp:effectExtent b="0" l="0" r="0" t="0"/>
-            <wp:docPr id="7" name="image8.png"/>
+            <wp:docPr id="7" name="image16.png"/>
             <a:graphic>
               <a:graphicData uri="http://schemas.openxmlformats.org/drawingml/2006/picture">
                 <pic:pic>
                   <pic:nvPicPr>
-                    <pic:cNvPr id="0" name="image8.png"/>
+                    <pic:cNvPr id="0" name="image16.png"/>
                     <pic:cNvPicPr preferRelativeResize="0"/>
                   </pic:nvPicPr>
                   <pic:blipFill>
@@ -8921,6 +8921,71 @@
                     <a:xfrm>
                       <a:off x="0" y="0"/>
                       <a:ext cx="5731200" cy="3098800"/>
+                    </a:xfrm>
+                    <a:prstGeom prst="rect"/>
+                    <a:ln/>
+                  </pic:spPr>
+                </pic:pic>
+              </a:graphicData>
+            </a:graphic>
+          </wp:inline>
+        </w:drawing>
+      </w:r>
+      <w:r>
+        <w:rPr>
+          <w:rtl w:val="0"/>
+        </w:rPr>
+      </w:r>
+    </w:p>
+    <w:p>
+      <w:pPr>
+        <w:numPr>
+          <w:ilvl w:val="0"/>
+          <w:numId w:val="8"/>
+        </w:numPr>
+        <w:ind w:left="720" w:hanging="360"/>
+        <w:rPr>
+          <w:u w:val="none"/>
+        </w:rPr>
+      </w:pPr>
+      <w:r>
+        <w:rPr>
+          <w:rFonts w:ascii="Arial Unicode MS" w:cs="Arial Unicode MS" w:eastAsia="Arial Unicode MS" w:hAnsi="Arial Unicode MS"/>
+          <w:rtl w:val="0"/>
+        </w:rPr>
+        <w:t xml:space="preserve">배포 시 .jar 파일 뿐만 아니라 keystore 파일들까지 같이 배포해야함.</w:t>
+      </w:r>
+    </w:p>
+    <w:p>
+      <w:pPr>
+        <w:ind w:left="720" w:firstLine="0"/>
+        <w:rPr/>
+      </w:pPr>
+      <w:r>
+        <w:rPr/>
+        <w:drawing>
+          <wp:inline distB="114300" distT="114300" distL="114300" distR="114300">
+            <wp:extent cx="5731200" cy="3695700"/>
+            <wp:effectExtent b="0" l="0" r="0" t="0"/>
+            <wp:docPr id="12" name="image20.png"/>
+            <a:graphic>
+              <a:graphicData uri="http://schemas.openxmlformats.org/drawingml/2006/picture">
+                <pic:pic>
+                  <pic:nvPicPr>
+                    <pic:cNvPr id="0" name="image20.png"/>
+                    <pic:cNvPicPr preferRelativeResize="0"/>
+                  </pic:nvPicPr>
+                  <pic:blipFill>
+                    <a:blip r:embed="rId34"/>
+                    <a:srcRect b="0" l="0" r="0" t="0"/>
+                    <a:stretch>
+                      <a:fillRect/>
+                    </a:stretch>
+                  </pic:blipFill>
+                  <pic:spPr>
+                    <a:xfrm>
+                      <a:off x="0" y="0"/>
+                      <a:ext cx="5731200" cy="3695700"/>
                     </a:xfrm>
                     <a:prstGeom prst="rect"/>
                     <a:ln/>

</xml_diff>